<commit_message>
初步完成介紹 aspectJ 暴露出 unprotected main, careless cleanup 壞味道帶來的影響
</commit_message>
<xml_diff>
--- a/thesis.docx
+++ b/thesis.docx
@@ -2003,13 +2003,7 @@
       </w:r>
     </w:p>
     <w:p/>
-    <w:p>
-      <w:pPr>
-        <w:rPr>
-          <w:rFonts w:hint="eastAsia"/>
-        </w:rPr>
-      </w:pPr>
-    </w:p>
+    <w:p/>
     <w:p>
       <w:r>
         <w:rPr>
@@ -2026,11 +2020,6 @@
       </w:r>
     </w:p>
     <w:p>
-      <w:pPr>
-        <w:rPr>
-          <w:rFonts w:hint="eastAsia"/>
-        </w:rPr>
-      </w:pPr>
       <w:r>
         <w:rPr>
           <w:rFonts w:hint="eastAsia"/>
@@ -2127,19 +2116,7 @@
         <w:rPr>
           <w:rFonts w:hint="eastAsia"/>
         </w:rPr>
-        <w:t>本論文將從</w:t>
-      </w:r>
-      <w:r>
-        <w:rPr>
-          <w:rFonts w:hint="eastAsia"/>
-        </w:rPr>
-        <w:t>陳友倫的研究</w:t>
-      </w:r>
-      <w:r>
-        <w:rPr>
-          <w:rFonts w:hint="eastAsia"/>
-        </w:rPr>
-        <w:t>為基礎，將其提出的方法應用於</w:t>
+        <w:t>本論文將從陳友倫的研究為基礎，將其提出的方法應用於</w:t>
       </w:r>
       <w:r>
         <w:rPr>
@@ -2254,11 +2231,6 @@
             <w:tcW w:w="4148" w:type="dxa"/>
           </w:tcPr>
           <w:p>
-            <w:pPr>
-              <w:rPr>
-                <w:rFonts w:hint="eastAsia"/>
-              </w:rPr>
-            </w:pPr>
             <w:r>
               <w:rPr>
                 <w:rFonts w:hint="eastAsia"/>
@@ -2272,11 +2244,6 @@
             <w:tcW w:w="4148" w:type="dxa"/>
           </w:tcPr>
           <w:p>
-            <w:pPr>
-              <w:rPr>
-                <w:rFonts w:hint="eastAsia"/>
-              </w:rPr>
-            </w:pPr>
             <w:r>
               <w:rPr>
                 <w:rFonts w:hint="eastAsia"/>
@@ -2292,11 +2259,6 @@
             <w:tcW w:w="4148" w:type="dxa"/>
           </w:tcPr>
           <w:p>
-            <w:pPr>
-              <w:rPr>
-                <w:rFonts w:hint="eastAsia"/>
-              </w:rPr>
-            </w:pPr>
             <w:r>
               <w:rPr>
                 <w:rFonts w:hint="eastAsia"/>
@@ -2310,11 +2272,6 @@
             <w:tcW w:w="4148" w:type="dxa"/>
           </w:tcPr>
           <w:p>
-            <w:pPr>
-              <w:rPr>
-                <w:rFonts w:hint="eastAsia"/>
-              </w:rPr>
-            </w:pPr>
             <w:r>
               <w:rPr>
                 <w:rFonts w:hint="eastAsia"/>
@@ -2336,11 +2293,6 @@
             <w:tcW w:w="4148" w:type="dxa"/>
           </w:tcPr>
           <w:p>
-            <w:pPr>
-              <w:rPr>
-                <w:rFonts w:hint="eastAsia"/>
-              </w:rPr>
-            </w:pPr>
             <w:r>
               <w:rPr>
                 <w:rFonts w:hint="eastAsia"/>
@@ -2354,11 +2306,6 @@
             <w:tcW w:w="4148" w:type="dxa"/>
           </w:tcPr>
           <w:p>
-            <w:pPr>
-              <w:rPr>
-                <w:rFonts w:hint="eastAsia"/>
-              </w:rPr>
-            </w:pPr>
             <w:r>
               <w:rPr>
                 <w:rFonts w:hint="eastAsia"/>
@@ -2389,11 +2336,6 @@
             <w:tcW w:w="4148" w:type="dxa"/>
           </w:tcPr>
           <w:p>
-            <w:pPr>
-              <w:rPr>
-                <w:rFonts w:hint="eastAsia"/>
-              </w:rPr>
-            </w:pPr>
             <w:r>
               <w:rPr>
                 <w:rFonts w:hint="eastAsia"/>
@@ -2407,11 +2349,6 @@
             <w:tcW w:w="4148" w:type="dxa"/>
           </w:tcPr>
           <w:p>
-            <w:pPr>
-              <w:rPr>
-                <w:rFonts w:hint="eastAsia"/>
-              </w:rPr>
-            </w:pPr>
             <w:r>
               <w:rPr>
                 <w:rFonts w:hint="eastAsia"/>
@@ -2439,11 +2376,6 @@
             <w:tcW w:w="4148" w:type="dxa"/>
           </w:tcPr>
           <w:p>
-            <w:pPr>
-              <w:rPr>
-                <w:rFonts w:hint="eastAsia"/>
-              </w:rPr>
-            </w:pPr>
             <w:r>
               <w:rPr>
                 <w:rFonts w:hint="eastAsia"/>
@@ -2457,11 +2389,6 @@
             <w:tcW w:w="4148" w:type="dxa"/>
           </w:tcPr>
           <w:p>
-            <w:pPr>
-              <w:rPr>
-                <w:rFonts w:hint="eastAsia"/>
-              </w:rPr>
-            </w:pPr>
             <w:r>
               <w:rPr>
                 <w:rFonts w:hint="eastAsia"/>
@@ -2477,11 +2404,6 @@
             <w:tcW w:w="4148" w:type="dxa"/>
           </w:tcPr>
           <w:p>
-            <w:pPr>
-              <w:rPr>
-                <w:rFonts w:hint="eastAsia"/>
-              </w:rPr>
-            </w:pPr>
             <w:r>
               <w:rPr>
                 <w:rFonts w:hint="eastAsia"/>
@@ -2495,11 +2417,6 @@
             <w:tcW w:w="4148" w:type="dxa"/>
           </w:tcPr>
           <w:p>
-            <w:pPr>
-              <w:rPr>
-                <w:rFonts w:hint="eastAsia"/>
-              </w:rPr>
-            </w:pPr>
             <w:r>
               <w:rPr>
                 <w:rFonts w:hint="eastAsia"/>
@@ -2524,11 +2441,6 @@
     </w:tbl>
     <w:p/>
     <w:p>
-      <w:pPr>
-        <w:rPr>
-          <w:rFonts w:hint="eastAsia"/>
-        </w:rPr>
-      </w:pPr>
       <w:r>
         <w:rPr>
           <w:rFonts w:hint="eastAsia"/>
@@ -2537,11 +2449,6 @@
       </w:r>
     </w:p>
     <w:p>
-      <w:pPr>
-        <w:rPr>
-          <w:rFonts w:hint="eastAsia"/>
-        </w:rPr>
-      </w:pPr>
       <w:r>
         <w:t>D</w:t>
       </w:r>
@@ -2558,19 +2465,7 @@
         <w:rPr>
           <w:rFonts w:hint="eastAsia"/>
         </w:rPr>
-        <w:t>壞味道為</w:t>
-      </w:r>
-      <w:r>
-        <w:rPr>
-          <w:rFonts w:hint="eastAsia"/>
-        </w:rPr>
-        <w:t>當程式發生例外並捕捉例外後，處理方式只印出或紀錄例外訊息，而沒有實質做處理</w:t>
-      </w:r>
-      <w:r>
-        <w:rPr>
-          <w:rFonts w:hint="eastAsia"/>
-        </w:rPr>
-        <w:t>，因而掩蓋了錯誤訊息。接下來我們接介紹如何在</w:t>
+        <w:t>壞味道為當程式發生例外並捕捉例外後，處理方式只印出或紀錄例外訊息，而沒有實質做處理，因而掩蓋了錯誤訊息。接下來我們接介紹如何在</w:t>
       </w:r>
       <w:r>
         <w:rPr>
@@ -2861,868 +2756,1490 @@
     </w:p>
     <w:p/>
     <w:p>
+      <w:r>
+        <w:rPr>
+          <w:rFonts w:hint="eastAsia"/>
+        </w:rPr>
+        <w:t>Empty catch block</w:t>
+      </w:r>
+    </w:p>
+    <w:p>
+      <w:r>
+        <w:rPr>
+          <w:rFonts w:hint="eastAsia"/>
+        </w:rPr>
+        <w:t>「</w:t>
+      </w:r>
+      <w:r>
+        <w:t>Empty catch block</w:t>
+      </w:r>
+      <w:r>
+        <w:rPr>
+          <w:rFonts w:hint="eastAsia"/>
+        </w:rPr>
+        <w:t>」此壞味道意旨當程式發生例外並捕捉例外後，沒有對此例外進行處理，亦即</w:t>
+      </w:r>
+      <w:r>
+        <w:rPr>
+          <w:rFonts w:hint="eastAsia"/>
+        </w:rPr>
+        <w:t xml:space="preserve"> catch </w:t>
+      </w:r>
+      <w:r>
+        <w:t xml:space="preserve">black </w:t>
+      </w:r>
+      <w:r>
+        <w:rPr>
+          <w:rFonts w:hint="eastAsia"/>
+        </w:rPr>
+        <w:t>內為空的。因而掩蓋了錯誤訊息。接下來我們接介紹如何在</w:t>
+      </w:r>
+      <w:r>
+        <w:rPr>
+          <w:rFonts w:hint="eastAsia"/>
+        </w:rPr>
+        <w:t>Empty catch block</w:t>
+      </w:r>
+      <w:r>
+        <w:rPr>
+          <w:rFonts w:hint="eastAsia"/>
+        </w:rPr>
+        <w:t>的狀況下，讓此壞味道對於軟體的影響現行</w:t>
+      </w:r>
+      <w:r>
+        <w:rPr>
+          <w:rFonts w:hint="eastAsia"/>
+        </w:rPr>
+        <w:t>(</w:t>
+      </w:r>
+      <w:r>
+        <w:rPr>
+          <w:rFonts w:hint="eastAsia"/>
+        </w:rPr>
+        <w:t>第</w:t>
+      </w:r>
+      <w:r>
+        <w:rPr>
+          <w:rFonts w:hint="eastAsia"/>
+        </w:rPr>
+        <w:t>xx</w:t>
+      </w:r>
+      <w:r>
+        <w:rPr>
+          <w:rFonts w:hint="eastAsia"/>
+        </w:rPr>
+        <w:t>行為</w:t>
+      </w:r>
+      <w:r>
+        <w:rPr>
+          <w:rFonts w:hint="eastAsia"/>
+        </w:rPr>
+        <w:t>Empty catch block</w:t>
+      </w:r>
+      <w:r>
+        <w:rPr>
+          <w:rFonts w:hint="eastAsia"/>
+        </w:rPr>
+        <w:t>壞味道</w:t>
+      </w:r>
+      <w:r>
+        <w:rPr>
+          <w:rFonts w:hint="eastAsia"/>
+        </w:rPr>
+        <w:t>)</w:t>
+      </w:r>
+      <w:r>
+        <w:rPr>
+          <w:rFonts w:hint="eastAsia"/>
+        </w:rPr>
+        <w:t>。首先我們將鎖定該壞味道的</w:t>
+      </w:r>
+      <w:r>
+        <w:rPr>
+          <w:rFonts w:hint="eastAsia"/>
+        </w:rPr>
+        <w:t>catch block</w:t>
+      </w:r>
+      <w:r>
+        <w:rPr>
+          <w:rFonts w:hint="eastAsia"/>
+        </w:rPr>
+        <w:t>，並依據</w:t>
+      </w:r>
+      <w:r>
+        <w:rPr>
+          <w:rFonts w:hint="eastAsia"/>
+        </w:rPr>
+        <w:t xml:space="preserve">catch block </w:t>
+      </w:r>
+      <w:r>
+        <w:rPr>
+          <w:rFonts w:hint="eastAsia"/>
+        </w:rPr>
+        <w:t>接取的例外做為要強制拋出例外的類別，以下圖為例ｘｘｘ，此壞味道的</w:t>
+      </w:r>
+      <w:r>
+        <w:rPr>
+          <w:rFonts w:hint="eastAsia"/>
+        </w:rPr>
+        <w:t xml:space="preserve">catch block </w:t>
+      </w:r>
+      <w:r>
+        <w:rPr>
+          <w:rFonts w:hint="eastAsia"/>
+        </w:rPr>
+        <w:t>接取的例外類別為</w:t>
+      </w:r>
+      <w:r>
+        <w:rPr>
+          <w:rFonts w:hint="eastAsia"/>
+        </w:rPr>
+        <w:t xml:space="preserve"> </w:t>
+      </w:r>
+      <w:r>
+        <w:t>xx exception</w:t>
+      </w:r>
+      <w:r>
+        <w:rPr>
+          <w:rFonts w:hint="eastAsia"/>
+        </w:rPr>
+        <w:t>，因此我們將用此例外類別做為嵌入例外的類別。下一步我們將回到</w:t>
+      </w:r>
+      <w:r>
+        <w:rPr>
+          <w:rFonts w:hint="eastAsia"/>
+        </w:rPr>
+        <w:t>try block</w:t>
+      </w:r>
+      <w:r>
+        <w:rPr>
+          <w:rFonts w:hint="eastAsia"/>
+        </w:rPr>
+        <w:t>中，尋訪</w:t>
+      </w:r>
+      <w:r>
+        <w:rPr>
+          <w:rFonts w:hint="eastAsia"/>
+        </w:rPr>
+        <w:t xml:space="preserve">try </w:t>
+      </w:r>
+      <w:r>
+        <w:t xml:space="preserve">block </w:t>
+      </w:r>
+      <w:r>
+        <w:rPr>
+          <w:rFonts w:hint="eastAsia"/>
+        </w:rPr>
+        <w:t>中的所有</w:t>
+      </w:r>
+      <w:r>
+        <w:rPr>
+          <w:rFonts w:hint="eastAsia"/>
+        </w:rPr>
+        <w:t>method invocation</w:t>
+      </w:r>
+      <w:r>
+        <w:rPr>
+          <w:rFonts w:hint="eastAsia"/>
+        </w:rPr>
+        <w:t>，並鎖定最先執行與嵌入例外為相同類型的</w:t>
+      </w:r>
+      <w:r>
+        <w:rPr>
+          <w:rFonts w:hint="eastAsia"/>
+        </w:rPr>
+        <w:t>method invocation</w:t>
+      </w:r>
+      <w:r>
+        <w:rPr>
+          <w:rFonts w:hint="eastAsia"/>
+        </w:rPr>
+        <w:t>，並將此鎖定的</w:t>
+      </w:r>
+      <w:r>
+        <w:rPr>
+          <w:rFonts w:hint="eastAsia"/>
+        </w:rPr>
+        <w:t>method invocation</w:t>
+      </w:r>
+      <w:r>
+        <w:rPr>
+          <w:rFonts w:hint="eastAsia"/>
+        </w:rPr>
+        <w:t>視為即將丟出例外的點並對其嵌入例外，藉由這種方式我們就可以將</w:t>
+      </w:r>
+      <w:r>
+        <w:rPr>
+          <w:rFonts w:hint="eastAsia"/>
+        </w:rPr>
+        <w:t>Empty catch block</w:t>
+      </w:r>
+      <w:r>
+        <w:rPr>
+          <w:rFonts w:hint="eastAsia"/>
+        </w:rPr>
+        <w:t>這個壞味道所帶來的影響給暴露出來，最後我們薛要蒐集</w:t>
+      </w:r>
+      <w:r>
+        <w:rPr>
+          <w:rFonts w:hint="eastAsia"/>
+        </w:rPr>
+        <w:t xml:space="preserve"> </w:t>
+      </w:r>
+      <w:r>
+        <w:t xml:space="preserve">xx </w:t>
+      </w:r>
+      <w:r>
+        <w:rPr>
+          <w:rFonts w:hint="eastAsia"/>
+        </w:rPr>
+        <w:t>method name</w:t>
+      </w:r>
+      <w:r>
+        <w:rPr>
+          <w:rFonts w:hint="eastAsia"/>
+        </w:rPr>
+        <w:t>、</w:t>
+      </w:r>
+      <w:r>
+        <w:rPr>
+          <w:rFonts w:hint="eastAsia"/>
+        </w:rPr>
+        <w:t>method name</w:t>
+      </w:r>
+      <w:r>
+        <w:rPr>
+          <w:rFonts w:hint="eastAsia"/>
+        </w:rPr>
+        <w:t>、</w:t>
+      </w:r>
+      <w:r>
+        <w:rPr>
+          <w:rFonts w:hint="eastAsia"/>
+        </w:rPr>
+        <w:t>exception type</w:t>
+      </w:r>
+      <w:r>
+        <w:rPr>
+          <w:rFonts w:hint="eastAsia"/>
+        </w:rPr>
+        <w:t>、</w:t>
+      </w:r>
+      <w:r>
+        <w:rPr>
+          <w:rFonts w:hint="eastAsia"/>
+        </w:rPr>
+        <w:t>class name</w:t>
+      </w:r>
+      <w:r>
+        <w:rPr>
+          <w:rFonts w:hint="eastAsia"/>
+        </w:rPr>
+        <w:t>、</w:t>
+      </w:r>
+      <w:r>
+        <w:rPr>
+          <w:rFonts w:hint="eastAsia"/>
+        </w:rPr>
+        <w:t xml:space="preserve">method </w:t>
+      </w:r>
+      <w:r>
+        <w:rPr>
+          <w:rFonts w:hint="eastAsia"/>
+        </w:rPr>
+        <w:t>類型，以便生程</w:t>
+      </w:r>
+      <w:r>
+        <w:rPr>
+          <w:rFonts w:hint="eastAsia"/>
+        </w:rPr>
+        <w:t>aspectJt</w:t>
+      </w:r>
+      <w:r>
+        <w:rPr>
+          <w:rFonts w:hint="eastAsia"/>
+        </w:rPr>
+        <w:t>程式</w:t>
+      </w:r>
+    </w:p>
+    <w:p/>
+    <w:p>
+      <w:r>
+        <w:rPr>
+          <w:rFonts w:hint="eastAsia"/>
+        </w:rPr>
+        <w:t>Exception Thrown From Finally Block</w:t>
+      </w:r>
+    </w:p>
+    <w:p>
+      <w:r>
+        <w:rPr>
+          <w:rFonts w:hint="eastAsia"/>
+        </w:rPr>
+        <w:t>「</w:t>
+      </w:r>
+      <w:r>
+        <w:t>Exception thrown from finally block</w:t>
+      </w:r>
+      <w:r>
+        <w:rPr>
+          <w:rFonts w:hint="eastAsia"/>
+        </w:rPr>
+        <w:t>」</w:t>
+      </w:r>
+      <w:r>
+        <w:rPr>
+          <w:rFonts w:hint="eastAsia"/>
+        </w:rPr>
+        <w:t xml:space="preserve">, </w:t>
+      </w:r>
+      <w:r>
+        <w:rPr>
+          <w:rFonts w:hint="eastAsia"/>
+        </w:rPr>
+        <w:t>此壞味道的特徵是在</w:t>
+      </w:r>
+      <w:r>
+        <w:rPr>
+          <w:rFonts w:hint="eastAsia"/>
+        </w:rPr>
+        <w:t>finally block</w:t>
+      </w:r>
+      <w:r>
+        <w:rPr>
+          <w:rFonts w:hint="eastAsia"/>
+        </w:rPr>
+        <w:t>中發生例外且此例外也被往外丟，因此在</w:t>
+      </w:r>
+      <w:r>
+        <w:rPr>
+          <w:rFonts w:hint="eastAsia"/>
+        </w:rPr>
+        <w:t xml:space="preserve"> finally block </w:t>
+      </w:r>
+      <w:r>
+        <w:rPr>
+          <w:rFonts w:hint="eastAsia"/>
+        </w:rPr>
+        <w:t>發生的例外會覆蓋</w:t>
+      </w:r>
+      <w:r>
+        <w:rPr>
+          <w:rFonts w:hint="eastAsia"/>
+        </w:rPr>
+        <w:t xml:space="preserve"> try block </w:t>
+      </w:r>
+      <w:r>
+        <w:rPr>
+          <w:rFonts w:hint="eastAsia"/>
+        </w:rPr>
+        <w:t>或</w:t>
+      </w:r>
+      <w:r>
+        <w:rPr>
+          <w:rFonts w:hint="eastAsia"/>
+        </w:rPr>
+        <w:t xml:space="preserve"> </w:t>
+      </w:r>
+      <w:r>
+        <w:t xml:space="preserve">catch block </w:t>
+      </w:r>
+      <w:r>
+        <w:rPr>
+          <w:rFonts w:hint="eastAsia"/>
+        </w:rPr>
+        <w:t>所發生的例外，覆蓋的例外處理訊息會誤導程式人員，難以得知該例外是由哪一個</w:t>
+      </w:r>
+      <w:r>
+        <w:rPr>
+          <w:rFonts w:hint="eastAsia"/>
+        </w:rPr>
+        <w:t>block</w:t>
+      </w:r>
+      <w:r>
+        <w:rPr>
+          <w:rFonts w:hint="eastAsia"/>
+        </w:rPr>
+        <w:t>所造成。</w:t>
+      </w:r>
+    </w:p>
+    <w:p>
+      <w:r>
+        <w:rPr>
+          <w:rFonts w:hint="eastAsia"/>
+        </w:rPr>
+        <w:t>接下來我們接介紹如何在</w:t>
+      </w:r>
+      <w:r>
+        <w:rPr>
+          <w:rFonts w:hint="eastAsia"/>
+        </w:rPr>
+        <w:t>Exception Thrown From Finally Block</w:t>
+      </w:r>
+      <w:r>
+        <w:rPr>
+          <w:rFonts w:hint="eastAsia"/>
+        </w:rPr>
+        <w:t>的狀況下，讓此壞味道對於軟體的影響現行</w:t>
+      </w:r>
+      <w:r>
+        <w:rPr>
+          <w:rFonts w:hint="eastAsia"/>
+        </w:rPr>
+        <w:t>(</w:t>
+      </w:r>
+      <w:r>
+        <w:rPr>
+          <w:rFonts w:hint="eastAsia"/>
+        </w:rPr>
+        <w:t>第</w:t>
+      </w:r>
+      <w:r>
+        <w:rPr>
+          <w:rFonts w:hint="eastAsia"/>
+        </w:rPr>
+        <w:t>xx</w:t>
+      </w:r>
+      <w:r>
+        <w:rPr>
+          <w:rFonts w:hint="eastAsia"/>
+        </w:rPr>
+        <w:t>行為</w:t>
+      </w:r>
+      <w:r>
+        <w:rPr>
+          <w:rFonts w:hint="eastAsia"/>
+        </w:rPr>
+        <w:t>Exception Thrown From Finally Block</w:t>
+      </w:r>
+      <w:r>
+        <w:rPr>
+          <w:rFonts w:hint="eastAsia"/>
+        </w:rPr>
+        <w:t>壞味道</w:t>
+      </w:r>
+      <w:r>
+        <w:rPr>
+          <w:rFonts w:hint="eastAsia"/>
+        </w:rPr>
+        <w:t>)</w:t>
+      </w:r>
+      <w:r>
+        <w:rPr>
+          <w:rFonts w:hint="eastAsia"/>
+        </w:rPr>
+        <w:t>。</w:t>
+      </w:r>
+      <w:r>
+        <w:rPr>
+          <w:rFonts w:hint="eastAsia"/>
+        </w:rPr>
+        <w:t>為了要呈現這個壞味道帶來的影響，我們需要製造兩個例外，這樣才可以重現出這個壞味道帶來的影響，</w:t>
+      </w:r>
+      <w:r>
+        <w:rPr>
+          <w:rFonts w:hint="eastAsia"/>
+        </w:rPr>
+        <w:t>首先</w:t>
+      </w:r>
+      <w:r>
+        <w:rPr>
+          <w:rFonts w:hint="eastAsia"/>
+        </w:rPr>
+        <w:t>我們將鎖定該壞味道的</w:t>
+      </w:r>
+      <w:r>
+        <w:rPr>
+          <w:rFonts w:hint="eastAsia"/>
+        </w:rPr>
+        <w:t>finally block</w:t>
+      </w:r>
+      <w:r>
+        <w:rPr>
+          <w:rFonts w:hint="eastAsia"/>
+        </w:rPr>
+        <w:t>，找尋在</w:t>
+      </w:r>
+      <w:r>
+        <w:rPr>
+          <w:rFonts w:hint="eastAsia"/>
+        </w:rPr>
+        <w:t>finally block</w:t>
+      </w:r>
+      <w:r>
+        <w:rPr>
+          <w:rFonts w:hint="eastAsia"/>
+        </w:rPr>
+        <w:t>第一個會丟出例外的</w:t>
+      </w:r>
+      <w:r>
+        <w:rPr>
+          <w:rFonts w:hint="eastAsia"/>
+        </w:rPr>
+        <w:t>method invocation</w:t>
+      </w:r>
+      <w:r>
+        <w:rPr>
+          <w:rFonts w:hint="eastAsia"/>
+        </w:rPr>
+        <w:t>，並將此鎖定的</w:t>
+      </w:r>
+      <w:r>
+        <w:rPr>
+          <w:rFonts w:hint="eastAsia"/>
+        </w:rPr>
+        <w:t>method invocation</w:t>
+      </w:r>
+      <w:r>
+        <w:rPr>
+          <w:rFonts w:hint="eastAsia"/>
+        </w:rPr>
+        <w:t>視為即將丟出例外的點並對其嵌入它本身的例外，如此一來我們就可以重現從</w:t>
+      </w:r>
+      <w:r>
+        <w:rPr>
+          <w:rFonts w:hint="eastAsia"/>
+        </w:rPr>
+        <w:t xml:space="preserve">finally block </w:t>
+      </w:r>
+      <w:r>
+        <w:rPr>
+          <w:rFonts w:hint="eastAsia"/>
+        </w:rPr>
+        <w:t>丟出例外的狀況了，接下來我們需要找尋</w:t>
+      </w:r>
+      <w:r>
+        <w:rPr>
+          <w:rFonts w:hint="eastAsia"/>
+        </w:rPr>
+        <w:t>try block</w:t>
+      </w:r>
+      <w:r>
+        <w:rPr>
+          <w:rFonts w:hint="eastAsia"/>
+        </w:rPr>
+        <w:t>第一個</w:t>
+      </w:r>
+      <w:r>
+        <w:rPr>
+          <w:rFonts w:hint="eastAsia"/>
+        </w:rPr>
+        <w:t>會</w:t>
+      </w:r>
+      <w:r>
+        <w:rPr>
+          <w:rFonts w:hint="eastAsia"/>
+        </w:rPr>
+        <w:t>丟出例外的</w:t>
+      </w:r>
+      <w:r>
+        <w:rPr>
+          <w:rFonts w:hint="eastAsia"/>
+        </w:rPr>
+        <w:t>methodinvocation</w:t>
+      </w:r>
+      <w:r>
+        <w:rPr>
+          <w:rFonts w:hint="eastAsia"/>
+        </w:rPr>
+        <w:t>，將此鎖定的</w:t>
+      </w:r>
+      <w:r>
+        <w:rPr>
+          <w:rFonts w:hint="eastAsia"/>
+        </w:rPr>
+        <w:t>method invocation</w:t>
+      </w:r>
+      <w:r>
+        <w:rPr>
+          <w:rFonts w:hint="eastAsia"/>
+        </w:rPr>
+        <w:t>視為即將丟出例外的點並對其嵌入例外，以上步驟都完成後我們就可以嵌入兩個例外，並運用此方式將</w:t>
+      </w:r>
+      <w:r>
+        <w:rPr>
+          <w:rFonts w:hint="eastAsia"/>
+        </w:rPr>
+        <w:t>Exception Thrown From Finally Block</w:t>
+      </w:r>
+      <w:r>
+        <w:rPr>
+          <w:rFonts w:hint="eastAsia"/>
+        </w:rPr>
+        <w:t>這個壞味道所帶來的影響給暴露出來，最後我們薛要蒐集</w:t>
+      </w:r>
+      <w:r>
+        <w:rPr>
+          <w:rFonts w:hint="eastAsia"/>
+        </w:rPr>
+        <w:t xml:space="preserve"> </w:t>
+      </w:r>
+      <w:r>
+        <w:t xml:space="preserve">xx </w:t>
+      </w:r>
+      <w:r>
+        <w:rPr>
+          <w:rFonts w:hint="eastAsia"/>
+        </w:rPr>
+        <w:t>method name</w:t>
+      </w:r>
+      <w:r>
+        <w:rPr>
+          <w:rFonts w:hint="eastAsia"/>
+        </w:rPr>
+        <w:t>、</w:t>
+      </w:r>
+      <w:r>
+        <w:rPr>
+          <w:rFonts w:hint="eastAsia"/>
+        </w:rPr>
+        <w:t>method name</w:t>
+      </w:r>
+      <w:r>
+        <w:rPr>
+          <w:rFonts w:hint="eastAsia"/>
+        </w:rPr>
+        <w:t>、</w:t>
+      </w:r>
+      <w:r>
+        <w:rPr>
+          <w:rFonts w:hint="eastAsia"/>
+        </w:rPr>
+        <w:t>exception type</w:t>
+      </w:r>
+      <w:r>
+        <w:rPr>
+          <w:rFonts w:hint="eastAsia"/>
+        </w:rPr>
+        <w:t>、</w:t>
+      </w:r>
+      <w:r>
+        <w:rPr>
+          <w:rFonts w:hint="eastAsia"/>
+        </w:rPr>
+        <w:t>class name</w:t>
+      </w:r>
+      <w:r>
+        <w:rPr>
+          <w:rFonts w:hint="eastAsia"/>
+        </w:rPr>
+        <w:t>、</w:t>
+      </w:r>
+      <w:r>
+        <w:rPr>
+          <w:rFonts w:hint="eastAsia"/>
+        </w:rPr>
+        <w:t xml:space="preserve">method </w:t>
+      </w:r>
+      <w:r>
+        <w:rPr>
+          <w:rFonts w:hint="eastAsia"/>
+        </w:rPr>
+        <w:t>類型，以便生程</w:t>
+      </w:r>
+      <w:r>
+        <w:rPr>
+          <w:rFonts w:hint="eastAsia"/>
+        </w:rPr>
+        <w:t>aspectJt</w:t>
+      </w:r>
+      <w:r>
+        <w:rPr>
+          <w:rFonts w:hint="eastAsia"/>
+        </w:rPr>
+        <w:t>程式。</w:t>
+      </w:r>
+    </w:p>
+    <w:p/>
+    <w:p/>
+    <w:p/>
+    <w:p/>
+    <w:p>
+      <w:r>
+        <w:rPr>
+          <w:rFonts w:hint="eastAsia"/>
+        </w:rPr>
+        <w:t>Careless cleanup</w:t>
+      </w:r>
+    </w:p>
+    <w:p>
+      <w:r>
+        <w:rPr>
+          <w:rFonts w:hint="eastAsia"/>
+        </w:rPr>
+        <w:t>「</w:t>
+      </w:r>
+      <w:r>
+        <w:t>Careless cleanup</w:t>
+      </w:r>
+      <w:r>
+        <w:rPr>
+          <w:rFonts w:hint="eastAsia"/>
+        </w:rPr>
+        <w:t>」此壞味道的意旨在釋放資源前，發生例外導致資源無法被正常釋放</w:t>
+      </w:r>
+      <w:r>
+        <w:rPr>
+          <w:rFonts w:hint="eastAsia"/>
+        </w:rPr>
+        <w:t>。</w:t>
+      </w:r>
+      <w:r>
+        <w:rPr>
+          <w:rFonts w:hint="eastAsia"/>
+        </w:rPr>
+        <w:t>接下來我們接介紹如何在</w:t>
+      </w:r>
+      <w:r>
+        <w:rPr>
+          <w:rFonts w:hint="eastAsia"/>
+        </w:rPr>
+        <w:t>careless cleanup</w:t>
+      </w:r>
+      <w:r>
+        <w:rPr>
+          <w:rFonts w:hint="eastAsia"/>
+        </w:rPr>
+        <w:t>的狀況下，讓此壞味道對於軟體的影響現行</w:t>
+      </w:r>
+      <w:r>
+        <w:rPr>
+          <w:rFonts w:hint="eastAsia"/>
+        </w:rPr>
+        <w:t>(</w:t>
+      </w:r>
+      <w:r>
+        <w:rPr>
+          <w:rFonts w:hint="eastAsia"/>
+        </w:rPr>
+        <w:t>第</w:t>
+      </w:r>
+      <w:r>
+        <w:rPr>
+          <w:rFonts w:hint="eastAsia"/>
+        </w:rPr>
+        <w:t>xx</w:t>
+      </w:r>
+      <w:r>
+        <w:rPr>
+          <w:rFonts w:hint="eastAsia"/>
+        </w:rPr>
+        <w:t>行為</w:t>
+      </w:r>
+      <w:r>
+        <w:t xml:space="preserve"> careless cleanup</w:t>
+      </w:r>
+      <w:r>
+        <w:rPr>
+          <w:rFonts w:hint="eastAsia"/>
+        </w:rPr>
+        <w:t>壞味道</w:t>
+      </w:r>
+      <w:r>
+        <w:rPr>
+          <w:rFonts w:hint="eastAsia"/>
+        </w:rPr>
+        <w:t>)</w:t>
+      </w:r>
+      <w:r>
+        <w:rPr>
+          <w:rFonts w:hint="eastAsia"/>
+        </w:rPr>
+        <w:t>。</w:t>
+      </w:r>
+      <w:r>
+        <w:rPr>
+          <w:rFonts w:hint="eastAsia"/>
+        </w:rPr>
+        <w:t>為了要呈現這個壞味道帶來的影響，我們需要再釋放資源的</w:t>
+      </w:r>
+      <w:r>
+        <w:rPr>
+          <w:rFonts w:hint="eastAsia"/>
+        </w:rPr>
+        <w:t>methodInvocation</w:t>
+      </w:r>
+      <w:r>
+        <w:rPr>
+          <w:rFonts w:hint="eastAsia"/>
+        </w:rPr>
+        <w:t>前遷入例外</w:t>
+      </w:r>
+      <w:r>
+        <w:rPr>
+          <w:rFonts w:hint="eastAsia"/>
+        </w:rPr>
+        <w:t>，</w:t>
+      </w:r>
+      <w:r>
+        <w:rPr>
+          <w:rFonts w:hint="eastAsia"/>
+        </w:rPr>
+        <w:t>在釋放資源之前若發生例外，則在此</w:t>
+      </w:r>
+      <w:r>
+        <w:rPr>
+          <w:rFonts w:hint="eastAsia"/>
+        </w:rPr>
+        <w:t>try block</w:t>
+      </w:r>
+      <w:r>
+        <w:rPr>
+          <w:rFonts w:hint="eastAsia"/>
+        </w:rPr>
+        <w:t>內的釋放</w:t>
+      </w:r>
+      <w:r>
+        <w:rPr>
+          <w:rFonts w:hint="eastAsia"/>
+        </w:rPr>
+        <w:t xml:space="preserve"> method ivovcation </w:t>
+      </w:r>
+      <w:r>
+        <w:rPr>
+          <w:rFonts w:hint="eastAsia"/>
+        </w:rPr>
+        <w:t>則不會被執行，讓資源無法正常被釋放，</w:t>
+      </w:r>
+      <w:r>
+        <w:rPr>
+          <w:rFonts w:hint="eastAsia"/>
+        </w:rPr>
+        <w:t>這樣才可以重現出這個壞味道帶來的影響，首先我們將鎖定該壞味道的</w:t>
+      </w:r>
+      <w:r>
+        <w:rPr>
+          <w:rFonts w:hint="eastAsia"/>
+        </w:rPr>
+        <w:t xml:space="preserve"> </w:t>
+      </w:r>
+      <w:r>
+        <w:t xml:space="preserve">try </w:t>
+      </w:r>
+      <w:r>
+        <w:rPr>
+          <w:rFonts w:hint="eastAsia"/>
+        </w:rPr>
+        <w:t>block</w:t>
+      </w:r>
+      <w:r>
+        <w:rPr>
+          <w:rFonts w:hint="eastAsia"/>
+        </w:rPr>
+        <w:t>，</w:t>
+      </w:r>
+      <w:r>
+        <w:rPr>
+          <w:rFonts w:hint="eastAsia"/>
+        </w:rPr>
+        <w:t>並找尋此</w:t>
+      </w:r>
+      <w:r>
+        <w:rPr>
+          <w:rFonts w:hint="eastAsia"/>
+        </w:rPr>
+        <w:t xml:space="preserve">try block </w:t>
+      </w:r>
+      <w:r>
+        <w:rPr>
+          <w:rFonts w:hint="eastAsia"/>
+        </w:rPr>
+        <w:t>內的釋放資源</w:t>
+      </w:r>
+      <w:r>
+        <w:rPr>
+          <w:rFonts w:hint="eastAsia"/>
+        </w:rPr>
+        <w:t xml:space="preserve">methodinvocation </w:t>
+      </w:r>
+      <w:r>
+        <w:rPr>
+          <w:rFonts w:hint="eastAsia"/>
+        </w:rPr>
+        <w:t>，以此點當做起點，往使用資源的物件宣告點尋找，找出梨釋放資源</w:t>
+      </w:r>
+      <w:r>
+        <w:rPr>
+          <w:rFonts w:hint="eastAsia"/>
+        </w:rPr>
+        <w:t xml:space="preserve">methodinvocation </w:t>
+      </w:r>
+      <w:r>
+        <w:rPr>
+          <w:rFonts w:hint="eastAsia"/>
+        </w:rPr>
+        <w:t>最遠且有可能發生例外的</w:t>
+      </w:r>
+      <w:r>
+        <w:rPr>
+          <w:rFonts w:hint="eastAsia"/>
+        </w:rPr>
+        <w:t>methodInvocation</w:t>
+      </w:r>
+      <w:r>
+        <w:rPr>
+          <w:rFonts w:hint="eastAsia"/>
+        </w:rPr>
+        <w:t>n</w:t>
+      </w:r>
+      <w:r>
+        <w:rPr>
+          <w:rFonts w:hint="eastAsia"/>
+        </w:rPr>
+        <w:t>視為即將丟出例外的點並對其嵌入例外</w:t>
+      </w:r>
+      <w:r>
+        <w:rPr>
+          <w:rFonts w:hint="eastAsia"/>
+        </w:rPr>
+        <w:t>，</w:t>
+      </w:r>
+      <w:r>
+        <w:rPr>
+          <w:rFonts w:hint="eastAsia"/>
+        </w:rPr>
+        <w:t>並運用此方式將</w:t>
+      </w:r>
+      <w:r>
+        <w:rPr>
+          <w:rFonts w:hint="eastAsia"/>
+        </w:rPr>
+        <w:t xml:space="preserve"> careless cleanup</w:t>
+      </w:r>
+      <w:r>
+        <w:rPr>
+          <w:rFonts w:hint="eastAsia"/>
+        </w:rPr>
+        <w:t>這個壞味道所帶來的影響給暴露出來，最後我們</w:t>
+      </w:r>
+      <w:r>
+        <w:rPr>
+          <w:rFonts w:hint="eastAsia"/>
+        </w:rPr>
+        <w:t>要蒐集</w:t>
+      </w:r>
+      <w:r>
+        <w:rPr>
+          <w:rFonts w:hint="eastAsia"/>
+        </w:rPr>
+        <w:t xml:space="preserve"> </w:t>
+      </w:r>
+      <w:r>
+        <w:t xml:space="preserve">xx </w:t>
+      </w:r>
+      <w:r>
+        <w:rPr>
+          <w:rFonts w:hint="eastAsia"/>
+        </w:rPr>
+        <w:t>method name</w:t>
+      </w:r>
+      <w:r>
+        <w:rPr>
+          <w:rFonts w:hint="eastAsia"/>
+        </w:rPr>
+        <w:t>、</w:t>
+      </w:r>
+      <w:r>
+        <w:rPr>
+          <w:rFonts w:hint="eastAsia"/>
+        </w:rPr>
+        <w:t>method name</w:t>
+      </w:r>
+      <w:r>
+        <w:rPr>
+          <w:rFonts w:hint="eastAsia"/>
+        </w:rPr>
+        <w:t>、</w:t>
+      </w:r>
+      <w:r>
+        <w:rPr>
+          <w:rFonts w:hint="eastAsia"/>
+        </w:rPr>
+        <w:t>exception type</w:t>
+      </w:r>
+      <w:r>
+        <w:rPr>
+          <w:rFonts w:hint="eastAsia"/>
+        </w:rPr>
+        <w:t>、</w:t>
+      </w:r>
+      <w:r>
+        <w:rPr>
+          <w:rFonts w:hint="eastAsia"/>
+        </w:rPr>
+        <w:t>class name</w:t>
+      </w:r>
+      <w:r>
+        <w:rPr>
+          <w:rFonts w:hint="eastAsia"/>
+        </w:rPr>
+        <w:t>、</w:t>
+      </w:r>
+      <w:r>
+        <w:rPr>
+          <w:rFonts w:hint="eastAsia"/>
+        </w:rPr>
+        <w:t xml:space="preserve">method </w:t>
+      </w:r>
+      <w:r>
+        <w:rPr>
+          <w:rFonts w:hint="eastAsia"/>
+        </w:rPr>
+        <w:t>類型，以便生程</w:t>
+      </w:r>
+      <w:r>
+        <w:rPr>
+          <w:rFonts w:hint="eastAsia"/>
+        </w:rPr>
+        <w:t>aspectJt</w:t>
+      </w:r>
+      <w:r>
+        <w:rPr>
+          <w:rFonts w:hint="eastAsia"/>
+        </w:rPr>
+        <w:t>程式。</w:t>
+      </w:r>
+    </w:p>
+    <w:p/>
+    <w:p>
+      <w:r>
+        <w:rPr>
+          <w:rFonts w:hint="eastAsia"/>
+        </w:rPr>
+        <w:t>Unprotected Main Program</w:t>
+      </w:r>
+    </w:p>
+    <w:p>
+      <w:r>
+        <w:rPr>
+          <w:rFonts w:hint="eastAsia"/>
+        </w:rPr>
+        <w:t>「</w:t>
+      </w:r>
+      <w:r>
+        <w:t>Unprotected Main Program</w:t>
+      </w:r>
+      <w:r>
+        <w:rPr>
+          <w:rFonts w:hint="eastAsia"/>
+        </w:rPr>
+        <w:t>」此壞味道的意旨在程式碼中，主程式中的程式碼並沒有被</w:t>
+      </w:r>
+      <w:r>
+        <w:rPr>
+          <w:rFonts w:hint="eastAsia"/>
+        </w:rPr>
+        <w:t xml:space="preserve"> try block </w:t>
+      </w:r>
+      <w:r>
+        <w:rPr>
+          <w:rFonts w:hint="eastAsia"/>
+        </w:rPr>
+        <w:t>包覆起來</w:t>
+      </w:r>
+      <w:r>
+        <w:rPr>
+          <w:rFonts w:hint="eastAsia"/>
+        </w:rPr>
+        <w:t>，因此</w:t>
+      </w:r>
+      <w:r>
+        <w:rPr>
+          <w:rFonts w:hint="eastAsia"/>
+        </w:rPr>
+        <w:t>當程式執行時發生例外，沒有被捕捉到的例向上把例外傳遞，最終傳到主程式而導致程式不預期的終止或產生錯誤</w:t>
+      </w:r>
+      <w:r>
+        <w:rPr>
+          <w:rFonts w:hint="eastAsia"/>
+        </w:rPr>
+        <w:t>。</w:t>
+      </w:r>
+      <w:r>
+        <w:rPr>
+          <w:rFonts w:hint="eastAsia"/>
+        </w:rPr>
+        <w:t>接下來我們接介紹如何在</w:t>
+      </w:r>
+      <w:r>
+        <w:rPr>
+          <w:rFonts w:hint="eastAsia"/>
+        </w:rPr>
+        <w:t>Unprotected Main Program</w:t>
+      </w:r>
+      <w:r>
+        <w:rPr>
+          <w:rFonts w:hint="eastAsia"/>
+        </w:rPr>
+        <w:t>的狀況下，讓此壞味道對於軟體的影響現行</w:t>
+      </w:r>
+      <w:r>
+        <w:rPr>
+          <w:rFonts w:hint="eastAsia"/>
+        </w:rPr>
+        <w:t>(</w:t>
+      </w:r>
+      <w:r>
+        <w:rPr>
+          <w:rFonts w:hint="eastAsia"/>
+        </w:rPr>
+        <w:t>第</w:t>
+      </w:r>
+      <w:r>
+        <w:rPr>
+          <w:rFonts w:hint="eastAsia"/>
+        </w:rPr>
+        <w:t>xx</w:t>
+      </w:r>
+      <w:r>
+        <w:rPr>
+          <w:rFonts w:hint="eastAsia"/>
+        </w:rPr>
+        <w:t>行為</w:t>
+      </w:r>
+      <w:r>
+        <w:t xml:space="preserve"> </w:t>
+      </w:r>
+      <w:r>
+        <w:rPr>
+          <w:rFonts w:hint="eastAsia"/>
+        </w:rPr>
+        <w:t>Unprotected Main Program</w:t>
+      </w:r>
+      <w:r>
+        <w:rPr>
+          <w:rFonts w:hint="eastAsia"/>
+        </w:rPr>
+        <w:t>壞味道</w:t>
+      </w:r>
+      <w:r>
+        <w:rPr>
+          <w:rFonts w:hint="eastAsia"/>
+        </w:rPr>
+        <w:t>)</w:t>
+      </w:r>
+      <w:r>
+        <w:rPr>
+          <w:rFonts w:hint="eastAsia"/>
+        </w:rPr>
+        <w:t>。為了要呈現這個壞味道帶來的影響，</w:t>
+      </w:r>
+      <w:r>
+        <w:rPr>
+          <w:rFonts w:hint="eastAsia"/>
+        </w:rPr>
+        <w:t>我們需要先掃描</w:t>
+      </w:r>
+      <w:r>
+        <w:rPr>
+          <w:rFonts w:hint="eastAsia"/>
+        </w:rPr>
+        <w:t xml:space="preserve"> </w:t>
+      </w:r>
+      <w:r>
+        <w:t>main function</w:t>
+      </w:r>
+      <w:r>
+        <w:rPr>
+          <w:rFonts w:hint="eastAsia"/>
+        </w:rPr>
+        <w:t>是否存在</w:t>
+      </w:r>
+      <w:r>
+        <w:rPr>
+          <w:rFonts w:hint="eastAsia"/>
+        </w:rPr>
+        <w:t xml:space="preserve"> </w:t>
+      </w:r>
+      <w:r>
+        <w:t>try block</w:t>
+      </w:r>
+      <w:r>
+        <w:rPr>
+          <w:rFonts w:hint="eastAsia"/>
+        </w:rPr>
+        <w:t>，若存在</w:t>
+      </w:r>
+      <w:r>
+        <w:rPr>
+          <w:rFonts w:hint="eastAsia"/>
+        </w:rPr>
+        <w:t>try block</w:t>
+      </w:r>
+      <w:r>
+        <w:rPr>
+          <w:rFonts w:hint="eastAsia"/>
+        </w:rPr>
+        <w:t>則找尋</w:t>
+      </w:r>
+      <w:r>
+        <w:rPr>
+          <w:rFonts w:hint="eastAsia"/>
+        </w:rPr>
+        <w:t>try block</w:t>
+      </w:r>
+      <w:r>
+        <w:rPr>
+          <w:rFonts w:hint="eastAsia"/>
+        </w:rPr>
+        <w:t>之外，最先會被執行到的</w:t>
+      </w:r>
+      <w:r>
+        <w:rPr>
+          <w:rFonts w:hint="eastAsia"/>
+        </w:rPr>
+        <w:t xml:space="preserve">methodinvoacation </w:t>
+      </w:r>
+      <w:r>
+        <w:rPr>
+          <w:rFonts w:hint="eastAsia"/>
+        </w:rPr>
+        <w:t>視為即將丟出例外的點並對其嵌入例外</w:t>
+      </w:r>
+      <w:r>
+        <w:rPr>
+          <w:rFonts w:hint="eastAsia"/>
+        </w:rPr>
+        <w:t>。若不存在</w:t>
+      </w:r>
+      <w:r>
+        <w:rPr>
+          <w:rFonts w:hint="eastAsia"/>
+        </w:rPr>
+        <w:t xml:space="preserve"> </w:t>
+      </w:r>
+      <w:r>
+        <w:t xml:space="preserve">try block </w:t>
+      </w:r>
+      <w:r>
+        <w:rPr>
+          <w:rFonts w:hint="eastAsia"/>
+        </w:rPr>
+        <w:t>則以</w:t>
+      </w:r>
+      <w:r>
+        <w:rPr>
+          <w:rFonts w:hint="eastAsia"/>
+        </w:rPr>
+        <w:t xml:space="preserve"> </w:t>
+      </w:r>
+      <w:r>
+        <w:t>main function</w:t>
+      </w:r>
+      <w:r>
+        <w:rPr>
+          <w:rFonts w:hint="eastAsia"/>
+        </w:rPr>
+        <w:t>中第一個</w:t>
+      </w:r>
+      <w:r>
+        <w:rPr>
+          <w:rFonts w:hint="eastAsia"/>
+        </w:rPr>
+        <w:t xml:space="preserve">methodinvocation </w:t>
+      </w:r>
+      <w:r>
+        <w:rPr>
+          <w:rFonts w:hint="eastAsia"/>
+        </w:rPr>
+        <w:t>視為即將丟出例外的點並對其嵌入例外</w:t>
+      </w:r>
+      <w:r>
+        <w:rPr>
+          <w:rFonts w:hint="eastAsia"/>
+        </w:rPr>
+        <w:t>，為了呈現這個壞味道帶來的影響，我們採用的作法為不管</w:t>
+      </w:r>
+      <w:r>
+        <w:rPr>
+          <w:rFonts w:hint="eastAsia"/>
+        </w:rPr>
+        <w:t xml:space="preserve">methodinvocation </w:t>
+      </w:r>
+      <w:r>
+        <w:rPr>
+          <w:rFonts w:hint="eastAsia"/>
+        </w:rPr>
+        <w:t>是否會發生例外，直接指定嵌入的例外為</w:t>
+      </w:r>
+      <w:r>
+        <w:rPr>
+          <w:rFonts w:hint="eastAsia"/>
+        </w:rPr>
+        <w:t>runtimeexception</w:t>
+      </w:r>
+      <w:r>
+        <w:rPr>
+          <w:rFonts w:hint="eastAsia"/>
+        </w:rPr>
+        <w:t>，</w:t>
+      </w:r>
+      <w:r>
+        <w:rPr>
+          <w:rFonts w:hint="eastAsia"/>
+        </w:rPr>
+        <w:t>並運用此方式將</w:t>
+      </w:r>
+      <w:r>
+        <w:rPr>
+          <w:rFonts w:hint="eastAsia"/>
+        </w:rPr>
+        <w:t xml:space="preserve"> Unprotected Main Program</w:t>
+      </w:r>
+      <w:r>
+        <w:rPr>
+          <w:rFonts w:hint="eastAsia"/>
+        </w:rPr>
+        <w:t>這個壞味道所帶來的影響給暴露出來</w:t>
+      </w:r>
+      <w:r>
+        <w:rPr>
+          <w:rFonts w:hint="eastAsia"/>
+        </w:rPr>
+        <w:t>，</w:t>
+      </w:r>
+      <w:r>
+        <w:rPr>
+          <w:rFonts w:hint="eastAsia"/>
+        </w:rPr>
+        <w:t>最後我們要蒐集</w:t>
+      </w:r>
+      <w:r>
+        <w:rPr>
+          <w:rFonts w:hint="eastAsia"/>
+        </w:rPr>
+        <w:t xml:space="preserve"> </w:t>
+      </w:r>
+      <w:r>
+        <w:t xml:space="preserve">xx </w:t>
+      </w:r>
+      <w:r>
+        <w:rPr>
+          <w:rFonts w:hint="eastAsia"/>
+        </w:rPr>
+        <w:t>method name</w:t>
+      </w:r>
+      <w:r>
+        <w:rPr>
+          <w:rFonts w:hint="eastAsia"/>
+        </w:rPr>
+        <w:t>、</w:t>
+      </w:r>
+      <w:r>
+        <w:rPr>
+          <w:rFonts w:hint="eastAsia"/>
+        </w:rPr>
+        <w:t>method name</w:t>
+      </w:r>
+      <w:r>
+        <w:rPr>
+          <w:rFonts w:hint="eastAsia"/>
+        </w:rPr>
+        <w:t>、</w:t>
+      </w:r>
+      <w:r>
+        <w:rPr>
+          <w:rFonts w:hint="eastAsia"/>
+        </w:rPr>
+        <w:t>exception type</w:t>
+      </w:r>
+      <w:r>
+        <w:rPr>
+          <w:rFonts w:hint="eastAsia"/>
+        </w:rPr>
+        <w:t>、</w:t>
+      </w:r>
+      <w:r>
+        <w:rPr>
+          <w:rFonts w:hint="eastAsia"/>
+        </w:rPr>
+        <w:t>class name</w:t>
+      </w:r>
+      <w:r>
+        <w:rPr>
+          <w:rFonts w:hint="eastAsia"/>
+        </w:rPr>
+        <w:t>、</w:t>
+      </w:r>
+      <w:r>
+        <w:rPr>
+          <w:rFonts w:hint="eastAsia"/>
+        </w:rPr>
+        <w:t xml:space="preserve">method </w:t>
+      </w:r>
+      <w:r>
+        <w:rPr>
+          <w:rFonts w:hint="eastAsia"/>
+        </w:rPr>
+        <w:t>類型，以便生程</w:t>
+      </w:r>
+      <w:r>
+        <w:rPr>
+          <w:rFonts w:hint="eastAsia"/>
+        </w:rPr>
+        <w:t>aspectJt</w:t>
+      </w:r>
+      <w:r>
+        <w:rPr>
+          <w:rFonts w:hint="eastAsia"/>
+        </w:rPr>
+        <w:t>程式。</w:t>
+      </w:r>
+    </w:p>
+    <w:p>
       <w:pPr>
         <w:rPr>
           <w:rFonts w:hint="eastAsia"/>
         </w:rPr>
       </w:pPr>
-      <w:r>
-        <w:rPr>
-          <w:rFonts w:hint="eastAsia"/>
-        </w:rPr>
-        <w:t>Empty catch block</w:t>
-      </w:r>
-    </w:p>
-    <w:p>
-      <w:pPr>
-        <w:rPr>
-          <w:rFonts w:hint="eastAsia"/>
-        </w:rPr>
-      </w:pPr>
-      <w:r>
-        <w:rPr>
-          <w:rFonts w:hint="eastAsia"/>
-        </w:rPr>
-        <w:t>「</w:t>
-      </w:r>
-      <w:r>
-        <w:t>Empty catch block</w:t>
-      </w:r>
-      <w:r>
-        <w:rPr>
-          <w:rFonts w:hint="eastAsia"/>
-        </w:rPr>
-        <w:t>」此壞味道意旨當程式發生例外並捕捉例外後，沒有對此例外進行處理，亦即</w:t>
-      </w:r>
-      <w:r>
-        <w:rPr>
-          <w:rFonts w:hint="eastAsia"/>
-        </w:rPr>
-        <w:t xml:space="preserve"> catch </w:t>
-      </w:r>
-      <w:r>
-        <w:t xml:space="preserve">black </w:t>
-      </w:r>
-      <w:r>
-        <w:rPr>
-          <w:rFonts w:hint="eastAsia"/>
-        </w:rPr>
-        <w:t>內為空的。因而掩蓋了錯誤訊息。接下來我們接介紹如何在</w:t>
-      </w:r>
-      <w:r>
-        <w:rPr>
-          <w:rFonts w:hint="eastAsia"/>
-        </w:rPr>
-        <w:t>Empty catch block</w:t>
-      </w:r>
-      <w:r>
-        <w:rPr>
-          <w:rFonts w:hint="eastAsia"/>
-        </w:rPr>
-        <w:t>的狀況下，讓此壞味道對於軟體的影響現行</w:t>
-      </w:r>
-      <w:r>
-        <w:rPr>
-          <w:rFonts w:hint="eastAsia"/>
-        </w:rPr>
-        <w:t>(</w:t>
-      </w:r>
-      <w:r>
-        <w:rPr>
-          <w:rFonts w:hint="eastAsia"/>
-        </w:rPr>
-        <w:t>第</w:t>
-      </w:r>
-      <w:r>
-        <w:rPr>
-          <w:rFonts w:hint="eastAsia"/>
-        </w:rPr>
-        <w:t>xx</w:t>
-      </w:r>
-      <w:r>
-        <w:rPr>
-          <w:rFonts w:hint="eastAsia"/>
-        </w:rPr>
-        <w:t>行為</w:t>
-      </w:r>
-      <w:r>
-        <w:rPr>
-          <w:rFonts w:hint="eastAsia"/>
-        </w:rPr>
-        <w:t>Empty catch block</w:t>
-      </w:r>
-      <w:r>
-        <w:rPr>
-          <w:rFonts w:hint="eastAsia"/>
-        </w:rPr>
-        <w:t>壞味道</w:t>
-      </w:r>
-      <w:r>
-        <w:rPr>
-          <w:rFonts w:hint="eastAsia"/>
-        </w:rPr>
-        <w:t>)</w:t>
-      </w:r>
-      <w:r>
-        <w:rPr>
-          <w:rFonts w:hint="eastAsia"/>
-        </w:rPr>
-        <w:t>。首先我們將鎖定該壞味道的</w:t>
-      </w:r>
-      <w:r>
-        <w:rPr>
-          <w:rFonts w:hint="eastAsia"/>
-        </w:rPr>
-        <w:t>catch block</w:t>
-      </w:r>
-      <w:r>
-        <w:rPr>
-          <w:rFonts w:hint="eastAsia"/>
-        </w:rPr>
-        <w:t>，並依據</w:t>
-      </w:r>
-      <w:r>
-        <w:rPr>
-          <w:rFonts w:hint="eastAsia"/>
-        </w:rPr>
-        <w:t xml:space="preserve">catch block </w:t>
-      </w:r>
-      <w:r>
-        <w:rPr>
-          <w:rFonts w:hint="eastAsia"/>
-        </w:rPr>
-        <w:t>接取的例外做為要強制拋出例外的類別，以下圖為例ｘｘｘ，此壞味道的</w:t>
-      </w:r>
-      <w:r>
-        <w:rPr>
-          <w:rFonts w:hint="eastAsia"/>
-        </w:rPr>
-        <w:t xml:space="preserve">catch block </w:t>
-      </w:r>
-      <w:r>
-        <w:rPr>
-          <w:rFonts w:hint="eastAsia"/>
-        </w:rPr>
-        <w:t>接取的例外類別為</w:t>
-      </w:r>
-      <w:r>
-        <w:rPr>
-          <w:rFonts w:hint="eastAsia"/>
-        </w:rPr>
-        <w:t xml:space="preserve"> </w:t>
-      </w:r>
-      <w:r>
-        <w:t>xx exception</w:t>
-      </w:r>
-      <w:r>
-        <w:rPr>
-          <w:rFonts w:hint="eastAsia"/>
-        </w:rPr>
-        <w:t>，因此我們將用此例外類別做為嵌入例外的類別。下一步我們將回到</w:t>
-      </w:r>
-      <w:r>
-        <w:rPr>
-          <w:rFonts w:hint="eastAsia"/>
-        </w:rPr>
-        <w:t>try block</w:t>
-      </w:r>
-      <w:r>
-        <w:rPr>
-          <w:rFonts w:hint="eastAsia"/>
-        </w:rPr>
-        <w:t>中，尋訪</w:t>
-      </w:r>
-      <w:r>
-        <w:rPr>
-          <w:rFonts w:hint="eastAsia"/>
-        </w:rPr>
-        <w:t xml:space="preserve">try </w:t>
-      </w:r>
-      <w:r>
-        <w:t xml:space="preserve">block </w:t>
-      </w:r>
-      <w:r>
-        <w:rPr>
-          <w:rFonts w:hint="eastAsia"/>
-        </w:rPr>
-        <w:t>中的所有</w:t>
-      </w:r>
-      <w:r>
-        <w:rPr>
-          <w:rFonts w:hint="eastAsia"/>
-        </w:rPr>
-        <w:t>method invocation</w:t>
-      </w:r>
-      <w:r>
-        <w:rPr>
-          <w:rFonts w:hint="eastAsia"/>
-        </w:rPr>
-        <w:t>，並鎖定最</w:t>
-      </w:r>
-      <w:r>
-        <w:rPr>
-          <w:rFonts w:hint="eastAsia"/>
-        </w:rPr>
-        <w:t>先執行</w:t>
-      </w:r>
-      <w:r>
-        <w:rPr>
-          <w:rFonts w:hint="eastAsia"/>
-        </w:rPr>
-        <w:t>與嵌入例外為相同類型的</w:t>
-      </w:r>
-      <w:r>
-        <w:rPr>
-          <w:rFonts w:hint="eastAsia"/>
-        </w:rPr>
-        <w:t>method invocation</w:t>
-      </w:r>
-      <w:r>
-        <w:rPr>
-          <w:rFonts w:hint="eastAsia"/>
-        </w:rPr>
-        <w:t>，並將此鎖定的</w:t>
-      </w:r>
-      <w:r>
-        <w:rPr>
-          <w:rFonts w:hint="eastAsia"/>
-        </w:rPr>
-        <w:t>method invocation</w:t>
-      </w:r>
-      <w:r>
-        <w:rPr>
-          <w:rFonts w:hint="eastAsia"/>
-        </w:rPr>
-        <w:t>視為即將丟出例外的點並對其嵌入例外，藉由這種方式我們就可以將</w:t>
-      </w:r>
-      <w:r>
-        <w:rPr>
-          <w:rFonts w:hint="eastAsia"/>
-        </w:rPr>
-        <w:t>Empty catch block</w:t>
-      </w:r>
-      <w:r>
-        <w:rPr>
-          <w:rFonts w:hint="eastAsia"/>
-        </w:rPr>
-        <w:t>這個壞味道所帶來的影響給暴露出來，最後我們薛要蒐集</w:t>
-      </w:r>
-      <w:r>
-        <w:rPr>
-          <w:rFonts w:hint="eastAsia"/>
-        </w:rPr>
-        <w:t xml:space="preserve"> </w:t>
-      </w:r>
-      <w:r>
-        <w:t xml:space="preserve">xx </w:t>
-      </w:r>
-      <w:r>
-        <w:rPr>
-          <w:rFonts w:hint="eastAsia"/>
-        </w:rPr>
-        <w:t>method name</w:t>
-      </w:r>
-      <w:r>
-        <w:rPr>
-          <w:rFonts w:hint="eastAsia"/>
-        </w:rPr>
-        <w:t>、</w:t>
-      </w:r>
-      <w:r>
-        <w:rPr>
-          <w:rFonts w:hint="eastAsia"/>
-        </w:rPr>
-        <w:t>method name</w:t>
-      </w:r>
-      <w:r>
-        <w:rPr>
-          <w:rFonts w:hint="eastAsia"/>
-        </w:rPr>
-        <w:t>、</w:t>
-      </w:r>
-      <w:r>
-        <w:rPr>
-          <w:rFonts w:hint="eastAsia"/>
-        </w:rPr>
-        <w:t>exception type</w:t>
-      </w:r>
-      <w:r>
-        <w:rPr>
-          <w:rFonts w:hint="eastAsia"/>
-        </w:rPr>
-        <w:t>、</w:t>
-      </w:r>
-      <w:r>
-        <w:rPr>
-          <w:rFonts w:hint="eastAsia"/>
-        </w:rPr>
-        <w:t>class name</w:t>
-      </w:r>
-      <w:r>
-        <w:rPr>
-          <w:rFonts w:hint="eastAsia"/>
-        </w:rPr>
-        <w:t>、</w:t>
-      </w:r>
-      <w:r>
-        <w:rPr>
-          <w:rFonts w:hint="eastAsia"/>
-        </w:rPr>
-        <w:t xml:space="preserve">method </w:t>
-      </w:r>
-      <w:r>
-        <w:rPr>
-          <w:rFonts w:hint="eastAsia"/>
-        </w:rPr>
-        <w:t>類型，以便生程</w:t>
-      </w:r>
-      <w:r>
-        <w:rPr>
-          <w:rFonts w:hint="eastAsia"/>
-        </w:rPr>
-        <w:t>aspectJt</w:t>
-      </w:r>
-      <w:r>
-        <w:rPr>
-          <w:rFonts w:hint="eastAsia"/>
-        </w:rPr>
-        <w:t>程式</w:t>
-      </w:r>
-    </w:p>
-    <w:p/>
-    <w:p>
-      <w:r>
-        <w:rPr>
-          <w:rFonts w:hint="eastAsia"/>
-        </w:rPr>
-        <w:t>Exception Thrown From Finally Block</w:t>
-      </w:r>
-    </w:p>
-    <w:p>
-      <w:r>
-        <w:rPr>
-          <w:rFonts w:hint="eastAsia"/>
-        </w:rPr>
-        <w:t>「</w:t>
-      </w:r>
-      <w:r>
-        <w:t>Exception thrown from finally block</w:t>
-      </w:r>
-      <w:r>
-        <w:rPr>
-          <w:rFonts w:hint="eastAsia"/>
-        </w:rPr>
-        <w:t>」</w:t>
-      </w:r>
-      <w:r>
-        <w:rPr>
-          <w:rFonts w:hint="eastAsia"/>
-        </w:rPr>
-        <w:t xml:space="preserve">, </w:t>
-      </w:r>
-      <w:r>
-        <w:rPr>
-          <w:rFonts w:hint="eastAsia"/>
-        </w:rPr>
-        <w:t>此壞味道的特徵是在</w:t>
-      </w:r>
-      <w:r>
-        <w:rPr>
-          <w:rFonts w:hint="eastAsia"/>
-        </w:rPr>
-        <w:t>finally block</w:t>
-      </w:r>
-      <w:r>
-        <w:rPr>
-          <w:rFonts w:hint="eastAsia"/>
-        </w:rPr>
-        <w:t>中發生例外且此例外也被往外丟</w:t>
-      </w:r>
-      <w:r>
-        <w:rPr>
-          <w:rFonts w:hint="eastAsia"/>
-        </w:rPr>
-        <w:t>，因此</w:t>
-      </w:r>
-      <w:r>
-        <w:rPr>
-          <w:rFonts w:hint="eastAsia"/>
-        </w:rPr>
-        <w:t>在</w:t>
-      </w:r>
-      <w:r>
-        <w:rPr>
-          <w:rFonts w:hint="eastAsia"/>
-        </w:rPr>
-        <w:t xml:space="preserve"> finally block </w:t>
-      </w:r>
-      <w:r>
-        <w:rPr>
-          <w:rFonts w:hint="eastAsia"/>
-        </w:rPr>
-        <w:t>發生的例外會覆蓋</w:t>
-      </w:r>
-      <w:r>
-        <w:rPr>
-          <w:rFonts w:hint="eastAsia"/>
-        </w:rPr>
-        <w:t xml:space="preserve"> try block </w:t>
-      </w:r>
-      <w:r>
-        <w:rPr>
-          <w:rFonts w:hint="eastAsia"/>
-        </w:rPr>
-        <w:t>或</w:t>
-      </w:r>
-      <w:r>
-        <w:rPr>
-          <w:rFonts w:hint="eastAsia"/>
-        </w:rPr>
-        <w:t xml:space="preserve"> </w:t>
-      </w:r>
-      <w:r>
-        <w:t xml:space="preserve">catch block </w:t>
-      </w:r>
-      <w:r>
-        <w:rPr>
-          <w:rFonts w:hint="eastAsia"/>
-        </w:rPr>
-        <w:t>所發生的例外，覆蓋的例外處理訊息會誤導程式人員，難以得知該例外是由哪一個</w:t>
-      </w:r>
-      <w:r>
-        <w:rPr>
-          <w:rFonts w:hint="eastAsia"/>
-        </w:rPr>
-        <w:t>block</w:t>
-      </w:r>
-      <w:r>
-        <w:rPr>
-          <w:rFonts w:hint="eastAsia"/>
-        </w:rPr>
-        <w:t>所造成</w:t>
-      </w:r>
-      <w:r>
-        <w:rPr>
-          <w:rFonts w:hint="eastAsia"/>
-        </w:rPr>
-        <w:t>。</w:t>
-      </w:r>
-    </w:p>
-    <w:p>
-      <w:pPr>
-        <w:rPr>
-          <w:rFonts w:hint="eastAsia"/>
-        </w:rPr>
-      </w:pPr>
-      <w:r>
-        <w:rPr>
-          <w:rFonts w:hint="eastAsia"/>
-        </w:rPr>
-        <w:t>接下來我們接介紹如何在</w:t>
-      </w:r>
-      <w:r>
-        <w:rPr>
-          <w:rFonts w:hint="eastAsia"/>
-        </w:rPr>
-        <w:t>Exception Thrown From Finally Block</w:t>
-      </w:r>
-      <w:r>
-        <w:rPr>
-          <w:rFonts w:hint="eastAsia"/>
-        </w:rPr>
-        <w:t>的狀況下，讓此壞味道對於軟體的影響現行</w:t>
-      </w:r>
-      <w:r>
-        <w:rPr>
-          <w:rFonts w:hint="eastAsia"/>
-        </w:rPr>
-        <w:t>(</w:t>
-      </w:r>
-      <w:r>
-        <w:rPr>
-          <w:rFonts w:hint="eastAsia"/>
-        </w:rPr>
-        <w:t>第</w:t>
-      </w:r>
-      <w:r>
-        <w:rPr>
-          <w:rFonts w:hint="eastAsia"/>
-        </w:rPr>
-        <w:t>xx</w:t>
-      </w:r>
-      <w:r>
-        <w:rPr>
-          <w:rFonts w:hint="eastAsia"/>
-        </w:rPr>
-        <w:t>行為</w:t>
-      </w:r>
-      <w:r>
-        <w:rPr>
-          <w:rFonts w:hint="eastAsia"/>
-        </w:rPr>
-        <w:t>Exception Thrown From Finally Block</w:t>
-      </w:r>
-      <w:r>
-        <w:rPr>
-          <w:rFonts w:hint="eastAsia"/>
-        </w:rPr>
-        <w:t>壞味道</w:t>
-      </w:r>
-      <w:r>
-        <w:rPr>
-          <w:rFonts w:hint="eastAsia"/>
-        </w:rPr>
-        <w:t>)</w:t>
-      </w:r>
-      <w:r>
-        <w:rPr>
-          <w:rFonts w:hint="eastAsia"/>
-        </w:rPr>
-        <w:t>。</w:t>
-      </w:r>
-      <w:r>
-        <w:rPr>
-          <w:rFonts w:hint="eastAsia"/>
-        </w:rPr>
-        <w:t>為了要呈現這個壞味道帶來的影響，我們需要製造兩個例外，這樣才可以重現出這個壞味道帶來的影響，</w:t>
-      </w:r>
-      <w:r>
-        <w:rPr>
-          <w:rFonts w:hint="eastAsia"/>
-        </w:rPr>
-        <w:t>首先</w:t>
-      </w:r>
-      <w:r>
-        <w:rPr>
-          <w:rFonts w:hint="eastAsia"/>
-        </w:rPr>
-        <w:t>我們將鎖定該壞味道的</w:t>
-      </w:r>
-      <w:r>
-        <w:rPr>
-          <w:rFonts w:hint="eastAsia"/>
-        </w:rPr>
-        <w:t>finally block</w:t>
-      </w:r>
-      <w:r>
-        <w:rPr>
-          <w:rFonts w:hint="eastAsia"/>
-        </w:rPr>
-        <w:t>，找尋在</w:t>
-      </w:r>
-      <w:r>
-        <w:rPr>
-          <w:rFonts w:hint="eastAsia"/>
-        </w:rPr>
-        <w:t>finally block</w:t>
-      </w:r>
-      <w:r>
-        <w:rPr>
-          <w:rFonts w:hint="eastAsia"/>
-        </w:rPr>
-        <w:t>第一個會丟出例外的</w:t>
-      </w:r>
-      <w:r>
-        <w:rPr>
-          <w:rFonts w:hint="eastAsia"/>
-        </w:rPr>
-        <w:t>method invocation</w:t>
-      </w:r>
-      <w:r>
-        <w:rPr>
-          <w:rFonts w:hint="eastAsia"/>
-        </w:rPr>
-        <w:t>，</w:t>
-      </w:r>
-      <w:r>
-        <w:rPr>
-          <w:rFonts w:hint="eastAsia"/>
-        </w:rPr>
-        <w:t>並將此鎖定的</w:t>
-      </w:r>
-      <w:r>
-        <w:rPr>
-          <w:rFonts w:hint="eastAsia"/>
-        </w:rPr>
-        <w:t>method invocation</w:t>
-      </w:r>
-      <w:r>
-        <w:rPr>
-          <w:rFonts w:hint="eastAsia"/>
-        </w:rPr>
-        <w:t>視為即將丟出例外的點並對其嵌入</w:t>
-      </w:r>
-      <w:r>
-        <w:rPr>
-          <w:rFonts w:hint="eastAsia"/>
-        </w:rPr>
-        <w:t>它本身的</w:t>
-      </w:r>
-      <w:r>
-        <w:rPr>
-          <w:rFonts w:hint="eastAsia"/>
-        </w:rPr>
-        <w:t>例外</w:t>
-      </w:r>
-      <w:r>
-        <w:rPr>
-          <w:rFonts w:hint="eastAsia"/>
-        </w:rPr>
-        <w:t>，如此一來我們就可以重現從</w:t>
-      </w:r>
-      <w:r>
-        <w:rPr>
-          <w:rFonts w:hint="eastAsia"/>
-        </w:rPr>
-        <w:t xml:space="preserve">finally block </w:t>
-      </w:r>
-      <w:r>
-        <w:rPr>
-          <w:rFonts w:hint="eastAsia"/>
-        </w:rPr>
-        <w:t>丟出例外的狀況了，接下來我們需要找尋</w:t>
-      </w:r>
-      <w:r>
-        <w:rPr>
-          <w:rFonts w:hint="eastAsia"/>
-        </w:rPr>
-        <w:t>try block</w:t>
-      </w:r>
-      <w:r>
-        <w:rPr>
-          <w:rFonts w:hint="eastAsia"/>
-        </w:rPr>
-        <w:t>第一個</w:t>
-      </w:r>
-      <w:r>
-        <w:rPr>
-          <w:rFonts w:hint="eastAsia"/>
-        </w:rPr>
-        <w:t>會</w:t>
-      </w:r>
-      <w:r>
-        <w:rPr>
-          <w:rFonts w:hint="eastAsia"/>
-        </w:rPr>
-        <w:t>丟出例外的</w:t>
-      </w:r>
-      <w:r>
-        <w:rPr>
-          <w:rFonts w:hint="eastAsia"/>
-        </w:rPr>
-        <w:t>methodinvocation</w:t>
-      </w:r>
-      <w:r>
-        <w:rPr>
-          <w:rFonts w:hint="eastAsia"/>
-        </w:rPr>
-        <w:t>，</w:t>
-      </w:r>
-      <w:r>
-        <w:rPr>
-          <w:rFonts w:hint="eastAsia"/>
-        </w:rPr>
-        <w:t>將此鎖定的</w:t>
-      </w:r>
-      <w:r>
-        <w:rPr>
-          <w:rFonts w:hint="eastAsia"/>
-        </w:rPr>
-        <w:t>method invocation</w:t>
-      </w:r>
-      <w:r>
-        <w:rPr>
-          <w:rFonts w:hint="eastAsia"/>
-        </w:rPr>
-        <w:t>視為即將丟出例外的點並對其嵌入例外</w:t>
-      </w:r>
-      <w:r>
-        <w:rPr>
-          <w:rFonts w:hint="eastAsia"/>
-        </w:rPr>
-        <w:t>，以上步驟都完成後我們就可以嵌入兩個例外，並運用此方式</w:t>
-      </w:r>
-      <w:r>
-        <w:rPr>
-          <w:rFonts w:hint="eastAsia"/>
-        </w:rPr>
-        <w:t>將</w:t>
-      </w:r>
-      <w:r>
-        <w:rPr>
-          <w:rFonts w:hint="eastAsia"/>
-        </w:rPr>
-        <w:t>Exception Thrown From Finally Block</w:t>
-      </w:r>
-      <w:r>
-        <w:rPr>
-          <w:rFonts w:hint="eastAsia"/>
-        </w:rPr>
-        <w:t>這個壞味道所帶來的影響給暴露出來</w:t>
-      </w:r>
-      <w:r>
-        <w:rPr>
-          <w:rFonts w:hint="eastAsia"/>
-        </w:rPr>
-        <w:t>，</w:t>
-      </w:r>
-      <w:r>
-        <w:rPr>
-          <w:rFonts w:hint="eastAsia"/>
-        </w:rPr>
-        <w:t>最後我們薛要蒐集</w:t>
-      </w:r>
-      <w:r>
-        <w:rPr>
-          <w:rFonts w:hint="eastAsia"/>
-        </w:rPr>
-        <w:t xml:space="preserve"> </w:t>
-      </w:r>
-      <w:r>
-        <w:t xml:space="preserve">xx </w:t>
-      </w:r>
-      <w:r>
-        <w:rPr>
-          <w:rFonts w:hint="eastAsia"/>
-        </w:rPr>
-        <w:t>method name</w:t>
-      </w:r>
-      <w:r>
-        <w:rPr>
-          <w:rFonts w:hint="eastAsia"/>
-        </w:rPr>
-        <w:t>、</w:t>
-      </w:r>
-      <w:r>
-        <w:rPr>
-          <w:rFonts w:hint="eastAsia"/>
-        </w:rPr>
-        <w:t>method name</w:t>
-      </w:r>
-      <w:r>
-        <w:rPr>
-          <w:rFonts w:hint="eastAsia"/>
-        </w:rPr>
-        <w:t>、</w:t>
-      </w:r>
-      <w:r>
-        <w:rPr>
-          <w:rFonts w:hint="eastAsia"/>
-        </w:rPr>
-        <w:t>exception type</w:t>
-      </w:r>
-      <w:r>
-        <w:rPr>
-          <w:rFonts w:hint="eastAsia"/>
-        </w:rPr>
-        <w:t>、</w:t>
-      </w:r>
-      <w:r>
-        <w:rPr>
-          <w:rFonts w:hint="eastAsia"/>
-        </w:rPr>
-        <w:t>class name</w:t>
-      </w:r>
-      <w:r>
-        <w:rPr>
-          <w:rFonts w:hint="eastAsia"/>
-        </w:rPr>
-        <w:t>、</w:t>
-      </w:r>
-      <w:r>
-        <w:rPr>
-          <w:rFonts w:hint="eastAsia"/>
-        </w:rPr>
-        <w:t xml:space="preserve">method </w:t>
-      </w:r>
-      <w:r>
-        <w:rPr>
-          <w:rFonts w:hint="eastAsia"/>
-        </w:rPr>
-        <w:t>類型，以便生程</w:t>
-      </w:r>
-      <w:r>
-        <w:rPr>
-          <w:rFonts w:hint="eastAsia"/>
-        </w:rPr>
-        <w:t>aspectJt</w:t>
-      </w:r>
-      <w:r>
-        <w:rPr>
-          <w:rFonts w:hint="eastAsia"/>
-        </w:rPr>
-        <w:t>程式</w:t>
-      </w:r>
-      <w:r>
-        <w:rPr>
-          <w:rFonts w:hint="eastAsia"/>
-        </w:rPr>
-        <w:t>。</w:t>
-      </w:r>
-    </w:p>
-    <w:p/>
-    <w:p>
-      <w:pPr>
-        <w:rPr>
-          <w:rFonts w:hint="eastAsia"/>
-        </w:rPr>
-      </w:pPr>
-    </w:p>
-    <w:p/>
-    <w:p>
-      <w:r>
-        <w:lastRenderedPageBreak/>
-        <w:t>//</w:t>
-      </w:r>
-      <w:r>
-        <w:t>note</w:t>
-      </w:r>
-      <w:r>
-        <w:br/>
-      </w:r>
-      <w:r>
-        <w:rPr>
-          <w:rFonts w:hint="eastAsia"/>
-        </w:rPr>
-        <w:t>本研究提供一個方法，藉由產生測試案例的方式幫助使用者</w:t>
-      </w:r>
-      <w:r>
-        <w:rPr>
-          <w:rFonts w:hint="eastAsia"/>
-        </w:rPr>
-        <w:t>驗證例外處理壞味道是否符合預期的正常被處理。產生對應的</w:t>
-      </w:r>
-      <w:r>
-        <w:rPr>
-          <w:rFonts w:hint="eastAsia"/>
-        </w:rPr>
-        <w:t>測試案例之前，有以下幾個步驟需要準備</w:t>
-      </w:r>
-      <w:r>
-        <w:rPr>
-          <w:rFonts w:hint="eastAsia"/>
-        </w:rPr>
-        <w:t>。第一步</w:t>
-      </w:r>
-      <w:r>
-        <w:rPr>
-          <w:rFonts w:hint="eastAsia"/>
-        </w:rPr>
-        <w:t>:</w:t>
-      </w:r>
-      <w:r>
-        <w:rPr>
-          <w:rFonts w:hint="eastAsia"/>
-        </w:rPr>
-        <w:t>找出軟體中</w:t>
-      </w:r>
       <w:bookmarkStart w:id="0" w:name="_GoBack"/>
       <w:bookmarkEnd w:id="0"/>
-      <w:r>
-        <w:rPr>
-          <w:rFonts w:hint="eastAsia"/>
-        </w:rPr>
-        <w:t>的壞味道</w:t>
+    </w:p>
+    <w:p>
+      <w:r>
+        <w:t>//</w:t>
+      </w:r>
+      <w:r>
+        <w:t>note</w:t>
+      </w:r>
+      <w:r>
+        <w:br/>
+      </w:r>
+      <w:r>
+        <w:rPr>
+          <w:rFonts w:hint="eastAsia"/>
+        </w:rPr>
+        <w:t>本研究提供一個方法，藉由產生測試案例的方式幫助使用者</w:t>
+      </w:r>
+      <w:r>
+        <w:rPr>
+          <w:rFonts w:hint="eastAsia"/>
+        </w:rPr>
+        <w:t>驗證例外處理壞味道是否符合預期的正常被處理。產生對應的</w:t>
+      </w:r>
+      <w:r>
+        <w:rPr>
+          <w:rFonts w:hint="eastAsia"/>
+        </w:rPr>
+        <w:t>測試案例之前，有以下幾個步驟需要準備</w:t>
+      </w:r>
+      <w:r>
+        <w:rPr>
+          <w:rFonts w:hint="eastAsia"/>
+        </w:rPr>
+        <w:t>。第一步</w:t>
+      </w:r>
+      <w:r>
+        <w:rPr>
+          <w:rFonts w:hint="eastAsia"/>
+        </w:rPr>
+        <w:t>:</w:t>
+      </w:r>
+      <w:r>
+        <w:rPr>
+          <w:rFonts w:hint="eastAsia"/>
+        </w:rPr>
+        <w:t>找出軟體中的壞味道</w:t>
       </w:r>
       <w:r>
         <w:rPr>
@@ -3792,6 +4309,7 @@
     </w:p>
     <w:p>
       <w:r>
+        <w:lastRenderedPageBreak/>
         <w:t>J</w:t>
       </w:r>
       <w:r>
@@ -3978,13 +4496,7 @@
       </w:r>
     </w:p>
     <w:p/>
-    <w:p>
-      <w:pPr>
-        <w:rPr>
-          <w:rFonts w:hint="eastAsia"/>
-        </w:rPr>
-      </w:pPr>
-    </w:p>
+    <w:p/>
     <w:p>
       <w:r>
         <w:rPr>
@@ -4128,7 +4640,6 @@
         <w:rPr>
           <w:rFonts w:hint="eastAsia"/>
         </w:rPr>
-        <w:lastRenderedPageBreak/>
         <w:t xml:space="preserve">　　動態插入新的程式結構，如此我們便能夠在不改變原始碼的情況下，把程式的正常行為</w:t>
       </w:r>
     </w:p>
@@ -4970,7 +5481,7 @@
 </file>
 
 <file path=customXml/itemProps1.xml><?xml version="1.0" encoding="utf-8"?>
-<ds:datastoreItem xmlns:ds="http://schemas.openxmlformats.org/officeDocument/2006/customXml" ds:itemID="{A71F9FDC-4DF7-407E-9E4A-16DE882E77B5}">
+<ds:datastoreItem xmlns:ds="http://schemas.openxmlformats.org/officeDocument/2006/customXml" ds:itemID="{BC5AC97C-5F7A-4ACE-B925-D9E9A8946D7F}">
   <ds:schemaRefs>
     <ds:schemaRef ds:uri="http://schemas.openxmlformats.org/officeDocument/2006/bibliography"/>
   </ds:schemaRefs>

</xml_diff>

<commit_message>
撰寫 Exception thrown from finally, Unprotected Main Program 下組裝aspecj的素材蒐集方法
</commit_message>
<xml_diff>
--- a/thesis.docx
+++ b/thesis.docx
@@ -3581,7 +3581,16 @@
         <w:rPr>
           <w:rFonts w:hint="eastAsia"/>
         </w:rPr>
-        <w:t xml:space="preserve"> method ivovcation </w:t>
+        <w:t xml:space="preserve"> method i</w:t>
+      </w:r>
+      <w:r>
+        <w:t>n</w:t>
+      </w:r>
+      <w:r>
+        <w:rPr>
+          <w:rFonts w:hint="eastAsia"/>
+        </w:rPr>
+        <w:t xml:space="preserve">vovcation </w:t>
       </w:r>
       <w:r>
         <w:rPr>
@@ -4743,6 +4752,15 @@
       <w:r>
         <w:t>handler</w:t>
       </w:r>
+      <w:r>
+        <w:rPr>
+          <w:rFonts w:hint="eastAsia"/>
+        </w:rPr>
+        <w:t>&amp;</w:t>
+      </w:r>
+      <w:r>
+        <w:t>Empty catch block</w:t>
+      </w:r>
     </w:p>
     <w:p>
       <w:r>
@@ -5356,13 +5374,7 @@
         <w:rPr>
           <w:rFonts w:hint="eastAsia"/>
         </w:rPr>
-        <w:t>根據上一個步驟，我們已經取得</w:t>
-      </w:r>
-      <w:r>
-        <w:rPr>
-          <w:rFonts w:hint="eastAsia"/>
-        </w:rPr>
-        <w:t>第一個會丟出與</w:t>
+        <w:t>根據上一個步驟，我們已經取得第一個會丟出與</w:t>
       </w:r>
       <w:r>
         <w:rPr>
@@ -5529,6 +5541,1370 @@
       </w:r>
     </w:p>
     <w:p/>
+    <w:p>
+      <w:r>
+        <w:rPr>
+          <w:rFonts w:hint="eastAsia"/>
+        </w:rPr>
+        <w:t>2.</w:t>
+      </w:r>
+      <w:r>
+        <w:t>Exception thrown from finally block</w:t>
+      </w:r>
+    </w:p>
+    <w:p>
+      <w:r>
+        <w:rPr>
+          <w:rFonts w:hint="eastAsia"/>
+        </w:rPr>
+        <w:t>1.</w:t>
+      </w:r>
+      <w:r>
+        <w:rPr>
+          <w:rFonts w:hint="eastAsia"/>
+        </w:rPr>
+        <w:t>取得壞味道的範圍</w:t>
+      </w:r>
+    </w:p>
+    <w:p>
+      <w:r>
+        <w:rPr>
+          <w:rFonts w:hint="eastAsia"/>
+        </w:rPr>
+        <w:t xml:space="preserve">   </w:t>
+      </w:r>
+      <w:r>
+        <w:rPr>
+          <w:rFonts w:hint="eastAsia"/>
+        </w:rPr>
+        <w:t>根據</w:t>
+      </w:r>
+      <w:r>
+        <w:rPr>
+          <w:rFonts w:hint="eastAsia"/>
+        </w:rPr>
+        <w:t>robusta</w:t>
+      </w:r>
+      <w:r>
+        <w:rPr>
+          <w:rFonts w:hint="eastAsia"/>
+        </w:rPr>
+        <w:t>的功能，在掃描完壞味道後，</w:t>
+      </w:r>
+      <w:r>
+        <w:rPr>
+          <w:rFonts w:hint="eastAsia"/>
+        </w:rPr>
+        <w:t>robusta</w:t>
+      </w:r>
+      <w:r>
+        <w:rPr>
+          <w:rFonts w:hint="eastAsia"/>
+        </w:rPr>
+        <w:t>會將壞味道的程式碼畫上螢光筆來告知使用者壞味道的範圍，此外</w:t>
+      </w:r>
+      <w:r>
+        <w:rPr>
+          <w:rFonts w:hint="eastAsia"/>
+        </w:rPr>
+        <w:t>robusta</w:t>
+      </w:r>
+      <w:r>
+        <w:rPr>
+          <w:rFonts w:hint="eastAsia"/>
+        </w:rPr>
+        <w:t>會將壞味道的相關資訊技入在該壞味道的</w:t>
+      </w:r>
+      <w:r>
+        <w:rPr>
+          <w:rFonts w:hint="eastAsia"/>
+        </w:rPr>
+        <w:t>marker</w:t>
+      </w:r>
+      <w:r>
+        <w:rPr>
+          <w:rFonts w:hint="eastAsia"/>
+        </w:rPr>
+        <w:t>中</w:t>
+      </w:r>
+      <w:r>
+        <w:rPr>
+          <w:rFonts w:hint="eastAsia"/>
+        </w:rPr>
+        <w:t>(</w:t>
+      </w:r>
+      <w:r>
+        <w:rPr>
+          <w:rFonts w:hint="eastAsia"/>
+        </w:rPr>
+        <w:t>圖中的燈泡</w:t>
+      </w:r>
+      <w:r>
+        <w:rPr>
+          <w:rFonts w:hint="eastAsia"/>
+        </w:rPr>
+        <w:t>)</w:t>
+      </w:r>
+      <w:r>
+        <w:t>,marker</w:t>
+      </w:r>
+      <w:r>
+        <w:rPr>
+          <w:rFonts w:hint="eastAsia"/>
+        </w:rPr>
+        <w:t>中記錄了該壞味道的</w:t>
+      </w:r>
+      <w:r>
+        <w:rPr>
+          <w:rFonts w:hint="eastAsia"/>
+        </w:rPr>
+        <w:t>methodInvication</w:t>
+      </w:r>
+      <w:r>
+        <w:rPr>
+          <w:rFonts w:hint="eastAsia"/>
+        </w:rPr>
+        <w:t>和</w:t>
+      </w:r>
+      <w:r>
+        <w:rPr>
+          <w:rFonts w:hint="eastAsia"/>
+        </w:rPr>
+        <w:t xml:space="preserve"> </w:t>
+      </w:r>
+      <w:r>
+        <w:t xml:space="preserve">methodDeclration </w:t>
+      </w:r>
+      <w:r>
+        <w:rPr>
+          <w:rFonts w:hint="eastAsia"/>
+        </w:rPr>
+        <w:t>如此一來，就可以蒐集到產生</w:t>
+      </w:r>
+      <w:r>
+        <w:rPr>
+          <w:rFonts w:hint="eastAsia"/>
+        </w:rPr>
+        <w:t>aspectJ</w:t>
+      </w:r>
+      <w:r>
+        <w:rPr>
+          <w:rFonts w:hint="eastAsia"/>
+        </w:rPr>
+        <w:t>的相關素材了</w:t>
+      </w:r>
+    </w:p>
+    <w:p>
+      <w:pPr>
+        <w:rPr>
+          <w:rFonts w:hint="eastAsia"/>
+        </w:rPr>
+      </w:pPr>
+      <w:r>
+        <w:rPr>
+          <w:rFonts w:hint="eastAsia"/>
+        </w:rPr>
+        <w:t>2.</w:t>
+      </w:r>
+      <w:r>
+        <w:rPr>
+          <w:rFonts w:hint="eastAsia"/>
+        </w:rPr>
+        <w:t>取得被標記的</w:t>
+      </w:r>
+      <w:r>
+        <w:rPr>
+          <w:rFonts w:hint="eastAsia"/>
+        </w:rPr>
+        <w:t>finally block</w:t>
+      </w:r>
+      <w:r>
+        <w:rPr>
+          <w:rFonts w:hint="eastAsia"/>
+        </w:rPr>
+        <w:t>內可能會丟出的例外</w:t>
+      </w:r>
+    </w:p>
+    <w:p>
+      <w:r>
+        <w:rPr>
+          <w:rFonts w:hint="eastAsia"/>
+        </w:rPr>
+        <w:t>根據</w:t>
+      </w:r>
+      <w:r>
+        <w:rPr>
+          <w:rFonts w:hint="eastAsia"/>
+        </w:rPr>
+        <w:t xml:space="preserve"> </w:t>
+      </w:r>
+      <w:r>
+        <w:t>Exception thrown from finally block</w:t>
+      </w:r>
+      <w:r>
+        <w:rPr>
+          <w:rFonts w:hint="eastAsia"/>
+        </w:rPr>
+        <w:t>壞味道</w:t>
+      </w:r>
+      <w:r>
+        <w:rPr>
+          <w:rFonts w:hint="eastAsia"/>
+        </w:rPr>
+        <w:t xml:space="preserve"> robusta </w:t>
+      </w:r>
+      <w:r>
+        <w:rPr>
+          <w:rFonts w:hint="eastAsia"/>
+        </w:rPr>
+        <w:t>會在</w:t>
+      </w:r>
+      <w:r>
+        <w:rPr>
+          <w:rFonts w:hint="eastAsia"/>
+        </w:rPr>
+        <w:t xml:space="preserve"> </w:t>
+      </w:r>
+      <w:r>
+        <w:t>finally</w:t>
+      </w:r>
+      <w:r>
+        <w:rPr>
+          <w:rFonts w:hint="eastAsia"/>
+        </w:rPr>
+        <w:t xml:space="preserve"> block</w:t>
+      </w:r>
+      <w:r>
+        <w:rPr>
+          <w:rFonts w:hint="eastAsia"/>
+        </w:rPr>
+        <w:t>的地</w:t>
+      </w:r>
+      <w:r>
+        <w:rPr>
+          <w:rFonts w:hint="eastAsia"/>
+        </w:rPr>
+        <w:lastRenderedPageBreak/>
+        <w:t>方標記此處為</w:t>
+      </w:r>
+      <w:r>
+        <w:rPr>
+          <w:rFonts w:hint="eastAsia"/>
+        </w:rPr>
+        <w:t xml:space="preserve"> </w:t>
+      </w:r>
+      <w:r>
+        <w:t>Exception thrown from finally block</w:t>
+      </w:r>
+      <w:r>
+        <w:rPr>
+          <w:rFonts w:hint="eastAsia"/>
+        </w:rPr>
+        <w:t>壞味道，因此我們就可以知道</w:t>
+      </w:r>
+      <w:r>
+        <w:rPr>
+          <w:rFonts w:hint="eastAsia"/>
+        </w:rPr>
+        <w:t>若要</w:t>
+      </w:r>
+      <w:r>
+        <w:rPr>
+          <w:rFonts w:hint="eastAsia"/>
+        </w:rPr>
+        <w:t>暴露這個壞味道帶來的影響，我們需要在</w:t>
+      </w:r>
+      <w:r>
+        <w:rPr>
+          <w:rFonts w:hint="eastAsia"/>
+        </w:rPr>
+        <w:t>aspect</w:t>
+      </w:r>
+      <w:r>
+        <w:t>J</w:t>
+      </w:r>
+      <w:r>
+        <w:rPr>
+          <w:rFonts w:hint="eastAsia"/>
+        </w:rPr>
+        <w:t>嵌入哪種例外，讓其例外發生</w:t>
+      </w:r>
+    </w:p>
+    <w:p>
+      <w:r>
+        <w:rPr>
+          <w:rFonts w:hint="eastAsia"/>
+        </w:rPr>
+        <w:t>3</w:t>
+      </w:r>
+      <w:r>
+        <w:rPr>
+          <w:rFonts w:hint="eastAsia"/>
+        </w:rPr>
+        <w:t>.</w:t>
+      </w:r>
+      <w:r>
+        <w:rPr>
+          <w:rFonts w:hint="eastAsia"/>
+        </w:rPr>
+        <w:t>分析</w:t>
+      </w:r>
+      <w:r>
+        <w:rPr>
+          <w:rFonts w:hint="eastAsia"/>
+        </w:rPr>
+        <w:t xml:space="preserve"> try block </w:t>
+      </w:r>
+      <w:r>
+        <w:rPr>
+          <w:rFonts w:hint="eastAsia"/>
+        </w:rPr>
+        <w:t>找出先被執行</w:t>
+      </w:r>
+      <w:r>
+        <w:rPr>
+          <w:rFonts w:hint="eastAsia"/>
+        </w:rPr>
+        <w:t>且會丟出例外的</w:t>
+      </w:r>
+      <w:r>
+        <w:rPr>
+          <w:rFonts w:hint="eastAsia"/>
+        </w:rPr>
+        <w:t>method invocation</w:t>
+      </w:r>
+    </w:p>
+    <w:p>
+      <w:r>
+        <w:t>t</w:t>
+      </w:r>
+      <w:r>
+        <w:rPr>
+          <w:rFonts w:hint="eastAsia"/>
+        </w:rPr>
+        <w:t>ry block</w:t>
+      </w:r>
+      <w:r>
+        <w:rPr>
+          <w:rFonts w:hint="eastAsia"/>
+        </w:rPr>
+        <w:t>第一個會丟出例外的</w:t>
+      </w:r>
+      <w:r>
+        <w:rPr>
+          <w:rFonts w:hint="eastAsia"/>
+        </w:rPr>
+        <w:t>methodinvocation</w:t>
+      </w:r>
+      <w:r>
+        <w:rPr>
+          <w:rFonts w:hint="eastAsia"/>
+        </w:rPr>
+        <w:t>，將此鎖定的</w:t>
+      </w:r>
+      <w:r>
+        <w:rPr>
+          <w:rFonts w:hint="eastAsia"/>
+        </w:rPr>
+        <w:t>method invocation</w:t>
+      </w:r>
+      <w:r>
+        <w:rPr>
+          <w:rFonts w:hint="eastAsia"/>
+        </w:rPr>
+        <w:t>視為當做嵌入對象即可</w:t>
+      </w:r>
+      <w:r>
+        <w:rPr>
+          <w:rFonts w:hint="eastAsia"/>
+        </w:rPr>
+        <w:t>。取得該</w:t>
+      </w:r>
+      <w:r>
+        <w:rPr>
+          <w:rFonts w:hint="eastAsia"/>
+        </w:rPr>
+        <w:t>method invocation</w:t>
+      </w:r>
+      <w:r>
+        <w:rPr>
+          <w:rFonts w:hint="eastAsia"/>
+        </w:rPr>
+        <w:t>得時做方法為為利用</w:t>
+      </w:r>
+      <w:r>
+        <w:rPr>
+          <w:rFonts w:hint="eastAsia"/>
+        </w:rPr>
+        <w:t xml:space="preserve">visitor </w:t>
+      </w:r>
+      <w:r>
+        <w:rPr>
+          <w:rFonts w:hint="eastAsia"/>
+        </w:rPr>
+        <w:t>將</w:t>
+      </w:r>
+      <w:r>
+        <w:rPr>
+          <w:rFonts w:hint="eastAsia"/>
+        </w:rPr>
+        <w:t xml:space="preserve"> try </w:t>
+      </w:r>
+      <w:r>
+        <w:t>block</w:t>
+      </w:r>
+      <w:r>
+        <w:rPr>
+          <w:rFonts w:hint="eastAsia"/>
+        </w:rPr>
+        <w:t>中的</w:t>
+      </w:r>
+      <w:r>
+        <w:rPr>
+          <w:rFonts w:hint="eastAsia"/>
+        </w:rPr>
+        <w:t>method invocation</w:t>
+      </w:r>
+      <w:r>
+        <w:rPr>
+          <w:rFonts w:hint="eastAsia"/>
+        </w:rPr>
+        <w:t>都走訪一變，</w:t>
+      </w:r>
+      <w:r>
+        <w:rPr>
+          <w:rFonts w:hint="eastAsia"/>
+        </w:rPr>
+        <w:t xml:space="preserve">visitor </w:t>
+      </w:r>
+      <w:r>
+        <w:rPr>
+          <w:rFonts w:hint="eastAsia"/>
+        </w:rPr>
+        <w:t>在尋訪每個</w:t>
+      </w:r>
+      <w:r>
+        <w:rPr>
+          <w:rFonts w:hint="eastAsia"/>
+        </w:rPr>
+        <w:t xml:space="preserve">astnode </w:t>
+      </w:r>
+      <w:r>
+        <w:rPr>
+          <w:rFonts w:hint="eastAsia"/>
+        </w:rPr>
+        <w:t>時，能狗取得該</w:t>
+      </w:r>
+      <w:r>
+        <w:rPr>
+          <w:rFonts w:hint="eastAsia"/>
+        </w:rPr>
+        <w:t>node</w:t>
+      </w:r>
+      <w:r>
+        <w:rPr>
+          <w:rFonts w:hint="eastAsia"/>
+        </w:rPr>
+        <w:t>的程式結構，我們可以利用裡面結構的資訊，來得到該</w:t>
+      </w:r>
+      <w:r>
+        <w:rPr>
+          <w:rFonts w:hint="eastAsia"/>
+        </w:rPr>
+        <w:t>node</w:t>
+      </w:r>
+      <w:r>
+        <w:rPr>
+          <w:rFonts w:hint="eastAsia"/>
+        </w:rPr>
+        <w:t>是否會丟出例外以及他的例外類型</w:t>
+      </w:r>
+    </w:p>
+    <w:p>
+      <w:r>
+        <w:rPr>
+          <w:rFonts w:hint="eastAsia"/>
+        </w:rPr>
+        <w:t>5.</w:t>
+      </w:r>
+      <w:r>
+        <w:rPr>
+          <w:rFonts w:hint="eastAsia"/>
+        </w:rPr>
+        <w:t>解析</w:t>
+      </w:r>
+      <w:r>
+        <w:rPr>
+          <w:rFonts w:hint="eastAsia"/>
+        </w:rPr>
+        <w:t xml:space="preserve">methodInvocation </w:t>
+      </w:r>
+      <w:r>
+        <w:rPr>
+          <w:rFonts w:hint="eastAsia"/>
+        </w:rPr>
+        <w:t>相關資訊</w:t>
+      </w:r>
+    </w:p>
+    <w:p>
+      <w:pPr>
+        <w:rPr>
+          <w:rFonts w:hint="eastAsia"/>
+        </w:rPr>
+      </w:pPr>
+      <w:r>
+        <w:rPr>
+          <w:rFonts w:hint="eastAsia"/>
+        </w:rPr>
+        <w:t>根據上面的步驟，我們已經取得兩個</w:t>
+      </w:r>
+      <w:r>
+        <w:rPr>
+          <w:rFonts w:hint="eastAsia"/>
+        </w:rPr>
+        <w:t xml:space="preserve"> </w:t>
+      </w:r>
+      <w:r>
+        <w:t>methodInvocation</w:t>
+      </w:r>
+      <w:r>
+        <w:rPr>
+          <w:rFonts w:hint="eastAsia"/>
+        </w:rPr>
+        <w:t>分別為</w:t>
+      </w:r>
+      <w:r>
+        <w:rPr>
+          <w:rFonts w:hint="eastAsia"/>
+        </w:rPr>
+        <w:t>finally block</w:t>
+      </w:r>
+      <w:r>
+        <w:rPr>
+          <w:rFonts w:hint="eastAsia"/>
+        </w:rPr>
+        <w:t>中第一個</w:t>
+      </w:r>
+      <w:r>
+        <w:rPr>
+          <w:rFonts w:hint="eastAsia"/>
+        </w:rPr>
+        <w:t>會丟出例外的函式、</w:t>
+      </w:r>
+      <w:r>
+        <w:rPr>
+          <w:rFonts w:hint="eastAsia"/>
+        </w:rPr>
+        <w:t>try block</w:t>
+      </w:r>
+      <w:r>
+        <w:rPr>
+          <w:rFonts w:hint="eastAsia"/>
+        </w:rPr>
+        <w:t>中第一個可能會丟出例外的</w:t>
+      </w:r>
+      <w:r>
+        <w:rPr>
+          <w:rFonts w:hint="eastAsia"/>
+        </w:rPr>
+        <w:t>method</w:t>
+      </w:r>
+      <w:r>
+        <w:rPr>
+          <w:rFonts w:hint="eastAsia"/>
+        </w:rPr>
+        <w:t>，在此步驟我們進一步解吸，取得這兩個</w:t>
+      </w:r>
+      <w:r>
+        <w:rPr>
+          <w:rFonts w:hint="eastAsia"/>
+        </w:rPr>
+        <w:t>methodinvoaction</w:t>
+      </w:r>
+      <w:r>
+        <w:rPr>
+          <w:rFonts w:hint="eastAsia"/>
+        </w:rPr>
+        <w:t>的函式名稱、丟出例外類型</w:t>
+      </w:r>
+    </w:p>
+    <w:p>
+      <w:r>
+        <w:rPr>
+          <w:rFonts w:hint="eastAsia"/>
+        </w:rPr>
+        <w:t>6.</w:t>
+      </w:r>
+      <w:r>
+        <w:rPr>
+          <w:rFonts w:hint="eastAsia"/>
+        </w:rPr>
+        <w:t>解析</w:t>
+      </w:r>
+      <w:r>
+        <w:rPr>
+          <w:rFonts w:hint="eastAsia"/>
+        </w:rPr>
+        <w:t xml:space="preserve">methodDeclaration </w:t>
+      </w:r>
+      <w:r>
+        <w:rPr>
+          <w:rFonts w:hint="eastAsia"/>
+        </w:rPr>
+        <w:t>相關資訊</w:t>
+      </w:r>
+    </w:p>
+    <w:p>
+      <w:r>
+        <w:rPr>
+          <w:rFonts w:hint="eastAsia"/>
+        </w:rPr>
+        <w:t>接下來我們要把</w:t>
+      </w:r>
+      <w:r>
+        <w:rPr>
+          <w:rFonts w:hint="eastAsia"/>
+        </w:rPr>
+        <w:t>methoddeclaration</w:t>
+      </w:r>
+      <w:r>
+        <w:rPr>
+          <w:rFonts w:hint="eastAsia"/>
+        </w:rPr>
+        <w:t>的類別名稱、</w:t>
+      </w:r>
+      <w:r>
+        <w:rPr>
+          <w:rFonts w:hint="eastAsia"/>
+        </w:rPr>
+        <w:t>methoddeclaration</w:t>
+      </w:r>
+      <w:r>
+        <w:rPr>
+          <w:rFonts w:hint="eastAsia"/>
+        </w:rPr>
+        <w:t>名稱等相關資訊</w:t>
+      </w:r>
+    </w:p>
+    <w:p>
+      <w:r>
+        <w:rPr>
+          <w:rFonts w:hint="eastAsia"/>
+        </w:rPr>
+        <w:t>7.</w:t>
+      </w:r>
+      <w:r>
+        <w:rPr>
+          <w:rFonts w:hint="eastAsia"/>
+        </w:rPr>
+        <w:t>組裝</w:t>
+      </w:r>
+      <w:r>
+        <w:rPr>
+          <w:rFonts w:hint="eastAsia"/>
+        </w:rPr>
+        <w:t xml:space="preserve">aspectJ </w:t>
+      </w:r>
+      <w:r>
+        <w:rPr>
+          <w:rFonts w:hint="eastAsia"/>
+        </w:rPr>
+        <w:t>程式碼</w:t>
+      </w:r>
+    </w:p>
+    <w:p>
+      <w:pPr>
+        <w:rPr>
+          <w:rFonts w:hint="eastAsia"/>
+        </w:rPr>
+      </w:pPr>
+      <w:r>
+        <w:rPr>
+          <w:rFonts w:hint="eastAsia"/>
+        </w:rPr>
+        <w:t>完成以上步驟之後，我們就蒐集好組程</w:t>
+      </w:r>
+      <w:r>
+        <w:rPr>
+          <w:rFonts w:hint="eastAsia"/>
+        </w:rPr>
+        <w:t>aspectJ</w:t>
+      </w:r>
+      <w:r>
+        <w:rPr>
+          <w:rFonts w:hint="eastAsia"/>
+        </w:rPr>
+        <w:t>的素材，將其根據</w:t>
+      </w:r>
+      <w:r>
+        <w:rPr>
+          <w:rFonts w:hint="eastAsia"/>
+        </w:rPr>
+        <w:t>Dummy handler</w:t>
+      </w:r>
+      <w:r>
+        <w:rPr>
+          <w:rFonts w:hint="eastAsia"/>
+        </w:rPr>
+        <w:t>的特性下去拼裝，如同下圖程式碼所是</w:t>
+      </w:r>
+    </w:p>
+    <w:p/>
+    <w:p>
+      <w:r>
+        <w:t>3</w:t>
+      </w:r>
+      <w:r>
+        <w:t>Unprotected Main Program</w:t>
+      </w:r>
+    </w:p>
+    <w:p>
+      <w:r>
+        <w:rPr>
+          <w:rFonts w:hint="eastAsia"/>
+        </w:rPr>
+        <w:t>1.</w:t>
+      </w:r>
+      <w:r>
+        <w:rPr>
+          <w:rFonts w:hint="eastAsia"/>
+        </w:rPr>
+        <w:t>取得壞味道的範圍</w:t>
+      </w:r>
+    </w:p>
+    <w:p>
+      <w:pPr>
+        <w:rPr>
+          <w:rFonts w:hint="eastAsia"/>
+        </w:rPr>
+      </w:pPr>
+      <w:r>
+        <w:rPr>
+          <w:rFonts w:hint="eastAsia"/>
+        </w:rPr>
+        <w:t xml:space="preserve">   </w:t>
+      </w:r>
+      <w:r>
+        <w:rPr>
+          <w:rFonts w:hint="eastAsia"/>
+        </w:rPr>
+        <w:t>根據</w:t>
+      </w:r>
+      <w:r>
+        <w:rPr>
+          <w:rFonts w:hint="eastAsia"/>
+        </w:rPr>
+        <w:t>robusta</w:t>
+      </w:r>
+      <w:r>
+        <w:rPr>
+          <w:rFonts w:hint="eastAsia"/>
+        </w:rPr>
+        <w:t>的功能，在掃描完壞味道後，</w:t>
+      </w:r>
+      <w:r>
+        <w:rPr>
+          <w:rFonts w:hint="eastAsia"/>
+        </w:rPr>
+        <w:t>robusta</w:t>
+      </w:r>
+      <w:r>
+        <w:rPr>
+          <w:rFonts w:hint="eastAsia"/>
+        </w:rPr>
+        <w:t>會將壞味道的程式碼畫上螢光筆來告知使用者壞味道的範圍，此外</w:t>
+      </w:r>
+      <w:r>
+        <w:rPr>
+          <w:rFonts w:hint="eastAsia"/>
+        </w:rPr>
+        <w:t>robusta</w:t>
+      </w:r>
+      <w:r>
+        <w:rPr>
+          <w:rFonts w:hint="eastAsia"/>
+        </w:rPr>
+        <w:t>會將壞味道的相關資訊在該壞味道的</w:t>
+      </w:r>
+      <w:r>
+        <w:rPr>
+          <w:rFonts w:hint="eastAsia"/>
+        </w:rPr>
+        <w:t>marker</w:t>
+      </w:r>
+      <w:r>
+        <w:rPr>
+          <w:rFonts w:hint="eastAsia"/>
+        </w:rPr>
+        <w:t>中</w:t>
+      </w:r>
+      <w:r>
+        <w:rPr>
+          <w:rFonts w:hint="eastAsia"/>
+        </w:rPr>
+        <w:t>(</w:t>
+      </w:r>
+      <w:r>
+        <w:rPr>
+          <w:rFonts w:hint="eastAsia"/>
+        </w:rPr>
+        <w:t>圖中的燈泡</w:t>
+      </w:r>
+      <w:r>
+        <w:rPr>
+          <w:rFonts w:hint="eastAsia"/>
+        </w:rPr>
+        <w:t>)</w:t>
+      </w:r>
+      <w:r>
+        <w:t>,marker</w:t>
+      </w:r>
+      <w:r>
+        <w:rPr>
+          <w:rFonts w:hint="eastAsia"/>
+        </w:rPr>
+        <w:t>中記錄了該壞味道的</w:t>
+      </w:r>
+      <w:r>
+        <w:rPr>
+          <w:rFonts w:hint="eastAsia"/>
+        </w:rPr>
+        <w:t>methodInvication</w:t>
+      </w:r>
+      <w:r>
+        <w:rPr>
+          <w:rFonts w:hint="eastAsia"/>
+        </w:rPr>
+        <w:t>和</w:t>
+      </w:r>
+      <w:r>
+        <w:rPr>
+          <w:rFonts w:hint="eastAsia"/>
+        </w:rPr>
+        <w:t xml:space="preserve"> </w:t>
+      </w:r>
+      <w:r>
+        <w:t xml:space="preserve">methodDeclration </w:t>
+      </w:r>
+      <w:r>
+        <w:rPr>
+          <w:rFonts w:hint="eastAsia"/>
+        </w:rPr>
+        <w:t>如此一來，就可以蒐集到產生</w:t>
+      </w:r>
+      <w:r>
+        <w:rPr>
+          <w:rFonts w:hint="eastAsia"/>
+        </w:rPr>
+        <w:t>aspectJ</w:t>
+      </w:r>
+      <w:r>
+        <w:rPr>
+          <w:rFonts w:hint="eastAsia"/>
+        </w:rPr>
+        <w:t>的相關素材了</w:t>
+      </w:r>
+    </w:p>
+    <w:p>
+      <w:pPr>
+        <w:tabs>
+          <w:tab w:val="left" w:pos="2972"/>
+        </w:tabs>
+      </w:pPr>
+      <w:r>
+        <w:rPr>
+          <w:rFonts w:hint="eastAsia"/>
+        </w:rPr>
+        <w:t>2</w:t>
+      </w:r>
+      <w:r>
+        <w:rPr>
+          <w:rFonts w:hint="eastAsia"/>
+        </w:rPr>
+        <w:t>.</w:t>
+      </w:r>
+      <w:r>
+        <w:rPr>
+          <w:rFonts w:hint="eastAsia"/>
+        </w:rPr>
+        <w:t>找出會丟出例外的</w:t>
+      </w:r>
+      <w:r>
+        <w:rPr>
+          <w:rFonts w:hint="eastAsia"/>
+        </w:rPr>
+        <w:t>methodinvocation</w:t>
+      </w:r>
+    </w:p>
+    <w:p>
+      <w:r>
+        <w:rPr>
+          <w:rFonts w:hint="eastAsia"/>
+        </w:rPr>
+        <w:t>首先分析</w:t>
+      </w:r>
+      <w:r>
+        <w:rPr>
+          <w:rFonts w:hint="eastAsia"/>
+        </w:rPr>
+        <w:t xml:space="preserve">main </w:t>
+      </w:r>
+      <w:r>
+        <w:rPr>
+          <w:rFonts w:hint="eastAsia"/>
+        </w:rPr>
+        <w:t>裡面所有的</w:t>
+      </w:r>
+      <w:r>
+        <w:rPr>
+          <w:rFonts w:hint="eastAsia"/>
+        </w:rPr>
+        <w:t>method invocation</w:t>
+      </w:r>
+      <w:r>
+        <w:rPr>
+          <w:rFonts w:hint="eastAsia"/>
+        </w:rPr>
+        <w:t>，情況分程兩個，分別是完全沒有被</w:t>
+      </w:r>
+      <w:r>
+        <w:rPr>
+          <w:rFonts w:hint="eastAsia"/>
+        </w:rPr>
+        <w:t>try</w:t>
+      </w:r>
+      <w:r>
+        <w:rPr>
+          <w:rFonts w:hint="eastAsia"/>
+        </w:rPr>
+        <w:t>程式包覆的程式碼及部分程式碼被</w:t>
+      </w:r>
+      <w:r>
+        <w:rPr>
+          <w:rFonts w:hint="eastAsia"/>
+        </w:rPr>
+        <w:t>try</w:t>
+      </w:r>
+      <w:r>
+        <w:rPr>
+          <w:rFonts w:hint="eastAsia"/>
+        </w:rPr>
+        <w:t>包住的部分，若程式碼均沒有被程式碼包住的畫，我們將用</w:t>
+      </w:r>
+      <w:r>
+        <w:rPr>
+          <w:rFonts w:hint="eastAsia"/>
+        </w:rPr>
+        <w:t>v</w:t>
+      </w:r>
+      <w:r>
+        <w:t>i</w:t>
+      </w:r>
+      <w:r>
+        <w:rPr>
+          <w:rFonts w:hint="eastAsia"/>
+        </w:rPr>
+        <w:t xml:space="preserve">sitor </w:t>
+      </w:r>
+      <w:r>
+        <w:rPr>
+          <w:rFonts w:hint="eastAsia"/>
+        </w:rPr>
+        <w:t>將</w:t>
+      </w:r>
+      <w:r>
+        <w:rPr>
+          <w:rFonts w:hint="eastAsia"/>
+        </w:rPr>
+        <w:t>main</w:t>
+      </w:r>
+      <w:r>
+        <w:rPr>
+          <w:rFonts w:hint="eastAsia"/>
+        </w:rPr>
+        <w:t>中的</w:t>
+      </w:r>
+      <w:r>
+        <w:rPr>
+          <w:rFonts w:hint="eastAsia"/>
+        </w:rPr>
+        <w:t>method invocation</w:t>
+      </w:r>
+      <w:r>
+        <w:rPr>
+          <w:rFonts w:hint="eastAsia"/>
+        </w:rPr>
+        <w:t>都走訪並把所有會丟出例外的結構都記錄下來</w:t>
+      </w:r>
+      <w:r>
+        <w:rPr>
+          <w:rFonts w:hint="eastAsia"/>
+        </w:rPr>
+        <w:t>，</w:t>
+      </w:r>
+      <w:r>
+        <w:rPr>
+          <w:rFonts w:hint="eastAsia"/>
+        </w:rPr>
+        <w:t xml:space="preserve">visitor </w:t>
+      </w:r>
+      <w:r>
+        <w:rPr>
+          <w:rFonts w:hint="eastAsia"/>
+        </w:rPr>
+        <w:t>在尋訪每個</w:t>
+      </w:r>
+      <w:r>
+        <w:rPr>
+          <w:rFonts w:hint="eastAsia"/>
+        </w:rPr>
+        <w:t xml:space="preserve">astnode </w:t>
+      </w:r>
+      <w:r>
+        <w:rPr>
+          <w:rFonts w:hint="eastAsia"/>
+        </w:rPr>
+        <w:t>時，能狗取得該</w:t>
+      </w:r>
+      <w:r>
+        <w:rPr>
+          <w:rFonts w:hint="eastAsia"/>
+        </w:rPr>
+        <w:t>node</w:t>
+      </w:r>
+      <w:r>
+        <w:rPr>
+          <w:rFonts w:hint="eastAsia"/>
+        </w:rPr>
+        <w:t>的程式結構，並全部以</w:t>
+      </w:r>
+      <w:r>
+        <w:rPr>
+          <w:rFonts w:hint="eastAsia"/>
+        </w:rPr>
+        <w:t>runtime</w:t>
+      </w:r>
+      <w:r>
+        <w:rPr>
+          <w:rFonts w:hint="eastAsia"/>
+        </w:rPr>
+        <w:t>的例外下去做</w:t>
+      </w:r>
+      <w:r>
+        <w:rPr>
+          <w:rFonts w:hint="eastAsia"/>
+        </w:rPr>
+        <w:t>嵌入的動作。</w:t>
+      </w:r>
+    </w:p>
+    <w:p>
+      <w:pPr>
+        <w:rPr>
+          <w:rFonts w:hint="eastAsia"/>
+        </w:rPr>
+      </w:pPr>
+      <w:r>
+        <w:rPr>
+          <w:rFonts w:hint="eastAsia"/>
+        </w:rPr>
+        <w:t>若是部分有被</w:t>
+      </w:r>
+      <w:r>
+        <w:rPr>
+          <w:rFonts w:hint="eastAsia"/>
+        </w:rPr>
+        <w:t>try</w:t>
+      </w:r>
+      <w:r>
+        <w:rPr>
+          <w:rFonts w:hint="eastAsia"/>
+        </w:rPr>
+        <w:t>包覆住的程式碼，我們一樣也是用</w:t>
+      </w:r>
+      <w:r>
+        <w:rPr>
+          <w:rFonts w:hint="eastAsia"/>
+        </w:rPr>
+        <w:t>visitor</w:t>
+      </w:r>
+      <w:r>
+        <w:rPr>
+          <w:rFonts w:hint="eastAsia"/>
+        </w:rPr>
+        <w:t>的方式去走訪每個</w:t>
+      </w:r>
+      <w:r>
+        <w:rPr>
+          <w:rFonts w:hint="eastAsia"/>
+        </w:rPr>
+        <w:t>astnode</w:t>
+      </w:r>
+      <w:r>
+        <w:rPr>
+          <w:rFonts w:hint="eastAsia"/>
+        </w:rPr>
+        <w:t>，但這次我們會針對</w:t>
+      </w:r>
+      <w:r>
+        <w:rPr>
+          <w:rFonts w:hint="eastAsia"/>
+        </w:rPr>
+        <w:t xml:space="preserve">try </w:t>
+      </w:r>
+      <w:r>
+        <w:t>block</w:t>
+      </w:r>
+      <w:r>
+        <w:rPr>
+          <w:rFonts w:hint="eastAsia"/>
+        </w:rPr>
+        <w:t>之外最先被執行到的</w:t>
+      </w:r>
+      <w:r>
+        <w:rPr>
+          <w:rFonts w:hint="eastAsia"/>
+        </w:rPr>
+        <w:t>methodinvocation</w:t>
+      </w:r>
+      <w:r>
+        <w:rPr>
+          <w:rFonts w:hint="eastAsia"/>
+        </w:rPr>
+        <w:t>做為嵌入的對象，</w:t>
+      </w:r>
+      <w:r>
+        <w:rPr>
+          <w:rFonts w:hint="eastAsia"/>
+        </w:rPr>
+        <w:t>並全部以</w:t>
+      </w:r>
+      <w:r>
+        <w:rPr>
+          <w:rFonts w:hint="eastAsia"/>
+        </w:rPr>
+        <w:t>runtime</w:t>
+      </w:r>
+      <w:r>
+        <w:rPr>
+          <w:rFonts w:hint="eastAsia"/>
+        </w:rPr>
+        <w:t>的例外下去做嵌入的動作。</w:t>
+      </w:r>
+    </w:p>
+    <w:p>
+      <w:pPr>
+        <w:tabs>
+          <w:tab w:val="left" w:pos="2972"/>
+        </w:tabs>
+      </w:pPr>
+    </w:p>
+    <w:p>
+      <w:r>
+        <w:rPr>
+          <w:rFonts w:hint="eastAsia"/>
+        </w:rPr>
+        <w:t>5.</w:t>
+      </w:r>
+      <w:r>
+        <w:rPr>
+          <w:rFonts w:hint="eastAsia"/>
+        </w:rPr>
+        <w:t>解析</w:t>
+      </w:r>
+      <w:r>
+        <w:rPr>
+          <w:rFonts w:hint="eastAsia"/>
+        </w:rPr>
+        <w:t xml:space="preserve">methodInvocation </w:t>
+      </w:r>
+      <w:r>
+        <w:rPr>
+          <w:rFonts w:hint="eastAsia"/>
+        </w:rPr>
+        <w:t>相關資訊</w:t>
+      </w:r>
+    </w:p>
+    <w:p>
+      <w:pPr>
+        <w:rPr>
+          <w:rFonts w:hint="eastAsia"/>
+        </w:rPr>
+      </w:pPr>
+      <w:r>
+        <w:rPr>
+          <w:rFonts w:hint="eastAsia"/>
+        </w:rPr>
+        <w:t>根據上一個步驟，我們已經取得沒有被</w:t>
+      </w:r>
+      <w:r>
+        <w:rPr>
+          <w:rFonts w:hint="eastAsia"/>
+        </w:rPr>
+        <w:t xml:space="preserve">try block </w:t>
+      </w:r>
+      <w:r>
+        <w:rPr>
+          <w:rFonts w:hint="eastAsia"/>
+        </w:rPr>
+        <w:t>所包覆住的</w:t>
+      </w:r>
+      <w:r>
+        <w:rPr>
+          <w:rFonts w:hint="eastAsia"/>
+        </w:rPr>
+        <w:t xml:space="preserve">method </w:t>
+      </w:r>
+      <w:r>
+        <w:rPr>
+          <w:rFonts w:hint="eastAsia"/>
+        </w:rPr>
+        <w:lastRenderedPageBreak/>
+        <w:t>invocation</w:t>
+      </w:r>
+      <w:r>
+        <w:rPr>
+          <w:rFonts w:hint="eastAsia"/>
+        </w:rPr>
+        <w:t>，接下來我們將進一步解吸，取得該</w:t>
+      </w:r>
+      <w:r>
+        <w:rPr>
+          <w:rFonts w:hint="eastAsia"/>
+        </w:rPr>
+        <w:t>methodinvoaction</w:t>
+      </w:r>
+      <w:r>
+        <w:rPr>
+          <w:rFonts w:hint="eastAsia"/>
+        </w:rPr>
+        <w:t>的函式名稱</w:t>
+      </w:r>
+    </w:p>
+    <w:p>
+      <w:r>
+        <w:rPr>
+          <w:rFonts w:hint="eastAsia"/>
+        </w:rPr>
+        <w:t>6.</w:t>
+      </w:r>
+      <w:r>
+        <w:rPr>
+          <w:rFonts w:hint="eastAsia"/>
+        </w:rPr>
+        <w:t>解析</w:t>
+      </w:r>
+      <w:r>
+        <w:rPr>
+          <w:rFonts w:hint="eastAsia"/>
+        </w:rPr>
+        <w:t xml:space="preserve">methodDeclaration </w:t>
+      </w:r>
+      <w:r>
+        <w:rPr>
+          <w:rFonts w:hint="eastAsia"/>
+        </w:rPr>
+        <w:t>相關資訊</w:t>
+      </w:r>
+    </w:p>
+    <w:p>
+      <w:r>
+        <w:rPr>
+          <w:rFonts w:hint="eastAsia"/>
+        </w:rPr>
+        <w:t>接下來我們要把</w:t>
+      </w:r>
+      <w:r>
+        <w:rPr>
+          <w:rFonts w:hint="eastAsia"/>
+        </w:rPr>
+        <w:t>methoddeclaration</w:t>
+      </w:r>
+      <w:r>
+        <w:rPr>
+          <w:rFonts w:hint="eastAsia"/>
+        </w:rPr>
+        <w:t>的類別名稱、</w:t>
+      </w:r>
+      <w:r>
+        <w:rPr>
+          <w:rFonts w:hint="eastAsia"/>
+        </w:rPr>
+        <w:t>methoddeclaration</w:t>
+      </w:r>
+      <w:r>
+        <w:rPr>
+          <w:rFonts w:hint="eastAsia"/>
+        </w:rPr>
+        <w:t>名稱等相關資訊</w:t>
+      </w:r>
+    </w:p>
+    <w:p>
+      <w:r>
+        <w:rPr>
+          <w:rFonts w:hint="eastAsia"/>
+        </w:rPr>
+        <w:t>7.</w:t>
+      </w:r>
+      <w:r>
+        <w:rPr>
+          <w:rFonts w:hint="eastAsia"/>
+        </w:rPr>
+        <w:t>組裝</w:t>
+      </w:r>
+      <w:r>
+        <w:rPr>
+          <w:rFonts w:hint="eastAsia"/>
+        </w:rPr>
+        <w:t xml:space="preserve">aspectJ </w:t>
+      </w:r>
+      <w:r>
+        <w:rPr>
+          <w:rFonts w:hint="eastAsia"/>
+        </w:rPr>
+        <w:t>程式碼</w:t>
+      </w:r>
+    </w:p>
+    <w:p>
+      <w:pPr>
+        <w:ind w:left="120" w:hangingChars="50" w:hanging="120"/>
+        <w:rPr>
+          <w:rFonts w:hint="eastAsia"/>
+        </w:rPr>
+      </w:pPr>
+      <w:r>
+        <w:rPr>
+          <w:rFonts w:hint="eastAsia"/>
+        </w:rPr>
+        <w:t>完成以上步驟之後，我們就蒐集好組程</w:t>
+      </w:r>
+      <w:r>
+        <w:rPr>
+          <w:rFonts w:hint="eastAsia"/>
+        </w:rPr>
+        <w:t>aspectJ</w:t>
+      </w:r>
+      <w:r>
+        <w:rPr>
+          <w:rFonts w:hint="eastAsia"/>
+        </w:rPr>
+        <w:t>的素材，將其根據</w:t>
+      </w:r>
+      <w:r>
+        <w:rPr>
+          <w:rFonts w:hint="eastAsia"/>
+        </w:rPr>
+        <w:t>Unprotected</w:t>
+      </w:r>
+      <w:r>
+        <w:t>MainProgram</w:t>
+      </w:r>
+      <w:r>
+        <w:rPr>
+          <w:rFonts w:hint="eastAsia"/>
+        </w:rPr>
+        <w:t>的特性下去拼裝，如同下圖程式碼所是</w:t>
+      </w:r>
+    </w:p>
     <w:p>
       <w:bookmarkStart w:id="0" w:name="_GoBack"/>
       <w:bookmarkEnd w:id="0"/>
@@ -5570,14 +6946,7 @@
         <w:rPr>
           <w:rFonts w:hint="eastAsia"/>
         </w:rPr>
-        <w:t>測試案例之前，有以下幾個步驟需</w:t>
-      </w:r>
-      <w:r>
-        <w:rPr>
-          <w:rFonts w:hint="eastAsia"/>
-        </w:rPr>
-        <w:lastRenderedPageBreak/>
-        <w:t>要準備</w:t>
+        <w:t>測試案例之前，有以下幾個步驟需要準備</w:t>
       </w:r>
       <w:r>
         <w:rPr>
@@ -6836,7 +8205,7 @@
 </file>
 
 <file path=customXml/itemProps1.xml><?xml version="1.0" encoding="utf-8"?>
-<ds:datastoreItem xmlns:ds="http://schemas.openxmlformats.org/officeDocument/2006/customXml" ds:itemID="{6D1F4000-8C82-4B95-A1C1-C5D5208B36F3}">
+<ds:datastoreItem xmlns:ds="http://schemas.openxmlformats.org/officeDocument/2006/customXml" ds:itemID="{D06A7C7D-0E13-4554-BFEE-3A137C94DE44}">
   <ds:schemaRefs>
     <ds:schemaRef ds:uri="http://schemas.openxmlformats.org/officeDocument/2006/bibliography"/>
   </ds:schemaRefs>

</xml_diff>

<commit_message>
新增錯誤重現的UT設計，加入Dummy, Empty, Unprotect Main,
</commit_message>
<xml_diff>
--- a/thesis.docx
+++ b/thesis.docx
@@ -3368,15 +3368,7 @@
         <w:rPr>
           <w:rFonts w:hint="eastAsia"/>
         </w:rPr>
-        <w:t>的狀況下，讓此壞味道對於軟體的影</w:t>
-      </w:r>
-      <w:bookmarkStart w:id="1" w:name="_GoBack"/>
-      <w:bookmarkEnd w:id="1"/>
-      <w:r>
-        <w:rPr>
-          <w:rFonts w:hint="eastAsia"/>
-        </w:rPr>
-        <w:t>響現行</w:t>
+        <w:t>的狀況下，讓此壞味道對於軟體的影響現行</w:t>
       </w:r>
       <w:r>
         <w:rPr>
@@ -7820,16 +7812,69 @@
         </w:rPr>
         <w:t>並利用測試的方式來重現</w:t>
       </w:r>
-    </w:p>
-    <w:p/>
-    <w:p>
-      <w:r>
-        <w:rPr>
-          <w:rFonts w:hint="eastAsia"/>
-        </w:rPr>
+      <w:r>
+        <w:rPr>
+          <w:rFonts w:hint="eastAsia"/>
+        </w:rPr>
+        <w:t>，</w:t>
+      </w:r>
+      <w:r>
+        <w:rPr>
+          <w:rFonts w:hint="eastAsia"/>
+        </w:rPr>
+        <w:t>下我們會針對不同的壞味道來進行設計測試案例</w:t>
+      </w:r>
+      <w:r>
+        <w:rPr>
+          <w:rFonts w:hint="eastAsia"/>
+        </w:rPr>
+        <w:t>。</w:t>
+      </w:r>
+    </w:p>
+    <w:p>
+      <w:pPr>
+        <w:rPr>
+          <w:rFonts w:hint="eastAsia"/>
+        </w:rPr>
+      </w:pPr>
+      <w:r>
         <w:lastRenderedPageBreak/>
-        <w:t>以下我們會針對不同的壞味道來進行設計測試案例</w:t>
-      </w:r>
+        <w:t>我們的測試案例的</w:t>
+      </w:r>
+      <w:r>
+        <w:rPr>
+          <w:rFonts w:hint="eastAsia"/>
+        </w:rPr>
+        <w:t>設計</w:t>
+      </w:r>
+      <w:r>
+        <w:t>會依照以下的步驟來完成</w:t>
+      </w:r>
+      <w:r>
+        <w:rPr>
+          <w:rFonts w:hint="eastAsia"/>
+        </w:rPr>
+        <w:t>，組成單元測試的元素在上一個小節中，我們已經在產生</w:t>
+      </w:r>
+      <w:r>
+        <w:rPr>
+          <w:rFonts w:hint="eastAsia"/>
+        </w:rPr>
+        <w:t>aspectj</w:t>
+      </w:r>
+      <w:r>
+        <w:rPr>
+          <w:rFonts w:hint="eastAsia"/>
+        </w:rPr>
+        <w:t>的時候都蒐集完成了，接下來我們要依據收集到的素材來組成我們的單元測試</w:t>
+      </w:r>
+    </w:p>
+    <w:p>
+      <w:pPr>
+        <w:rPr>
+          <w:rFonts w:hint="eastAsia"/>
+        </w:rPr>
+      </w:pPr>
     </w:p>
     <w:p>
       <w:pPr>
@@ -7851,322 +7896,1032 @@
       </w:r>
     </w:p>
     <w:p>
-      <w:pPr>
-        <w:rPr>
-          <w:rFonts w:hint="eastAsia"/>
-        </w:rPr>
-      </w:pPr>
+      <w:r>
+        <w:t>在</w:t>
+      </w:r>
+      <w:r>
+        <w:rPr>
+          <w:rFonts w:hint="eastAsia"/>
+        </w:rPr>
+        <w:t>d</w:t>
+      </w:r>
+      <w:r>
+        <w:t>ummy handler</w:t>
+      </w:r>
+      <w:r>
+        <w:t>和</w:t>
+      </w:r>
+      <w:r>
+        <w:rPr>
+          <w:rFonts w:hint="eastAsia"/>
+        </w:rPr>
+        <w:t>e</w:t>
+      </w:r>
+      <w:r>
+        <w:t>mpty catch block</w:t>
+      </w:r>
+      <w:r>
+        <w:t>中</w:t>
+      </w:r>
+    </w:p>
+    <w:p>
+      <w:pPr>
+        <w:pStyle w:val="aa"/>
+        <w:numPr>
+          <w:ilvl w:val="0"/>
+          <w:numId w:val="2"/>
+        </w:numPr>
+        <w:ind w:leftChars="0"/>
+      </w:pPr>
+      <w:r>
+        <w:t>取得壞味道中，</w:t>
+      </w:r>
+      <w:r>
+        <w:rPr>
+          <w:rFonts w:hint="eastAsia"/>
+        </w:rPr>
+        <w:t>第一個會丟出例外的</w:t>
+      </w:r>
+      <w:r>
+        <w:rPr>
+          <w:rFonts w:hint="eastAsia"/>
+        </w:rPr>
+        <w:t>method invocation name</w:t>
+      </w:r>
+      <w:r>
+        <w:rPr>
+          <w:rFonts w:hint="eastAsia"/>
+        </w:rPr>
+        <w:t>、丟出例外的類型</w:t>
+      </w:r>
+    </w:p>
+    <w:p>
+      <w:pPr>
+        <w:pStyle w:val="aa"/>
+        <w:numPr>
+          <w:ilvl w:val="0"/>
+          <w:numId w:val="2"/>
+        </w:numPr>
+        <w:ind w:leftChars="0"/>
+      </w:pPr>
+      <w:r>
+        <w:rPr>
+          <w:rFonts w:hint="eastAsia"/>
+        </w:rPr>
+        <w:t>取得該</w:t>
+      </w:r>
+      <w:r>
+        <w:rPr>
+          <w:rFonts w:hint="eastAsia"/>
+        </w:rPr>
+        <w:t xml:space="preserve">method invocation </w:t>
+      </w:r>
+      <w:r>
+        <w:rPr>
+          <w:rFonts w:hint="eastAsia"/>
+        </w:rPr>
+        <w:t>所在的</w:t>
+      </w:r>
+      <w:r>
+        <w:rPr>
+          <w:rFonts w:hint="eastAsia"/>
+        </w:rPr>
+        <w:t xml:space="preserve"> </w:t>
+      </w:r>
+      <w:r>
+        <w:t xml:space="preserve">class </w:t>
+      </w:r>
+      <w:r>
+        <w:rPr>
+          <w:rFonts w:hint="eastAsia"/>
+        </w:rPr>
+        <w:t>名稱，</w:t>
+      </w:r>
+    </w:p>
+    <w:p>
+      <w:pPr>
+        <w:pStyle w:val="aa"/>
+        <w:numPr>
+          <w:ilvl w:val="0"/>
+          <w:numId w:val="2"/>
+        </w:numPr>
+        <w:ind w:leftChars="0"/>
+      </w:pPr>
+      <w:r>
+        <w:rPr>
+          <w:rFonts w:hint="eastAsia"/>
+        </w:rPr>
+        <w:t>依據該</w:t>
+      </w:r>
+      <w:r>
+        <w:rPr>
+          <w:rFonts w:hint="eastAsia"/>
+        </w:rPr>
+        <w:t>method invocation</w:t>
+      </w:r>
+      <w:r>
+        <w:rPr>
+          <w:rFonts w:hint="eastAsia"/>
+        </w:rPr>
+        <w:t>的</w:t>
+      </w:r>
+      <w:r>
+        <w:rPr>
+          <w:rFonts w:hint="eastAsia"/>
+        </w:rPr>
+        <w:t xml:space="preserve"> </w:t>
+      </w:r>
+      <w:r>
+        <w:t>method declaration</w:t>
+      </w:r>
+      <w:r>
+        <w:rPr>
+          <w:rFonts w:hint="eastAsia"/>
+        </w:rPr>
+        <w:t>的</w:t>
+      </w:r>
+      <w:r>
+        <w:rPr>
+          <w:rFonts w:hint="eastAsia"/>
+        </w:rPr>
+        <w:t>類別，判斷其類別是</w:t>
+      </w:r>
+      <w:r>
+        <w:rPr>
+          <w:rFonts w:hint="eastAsia"/>
+        </w:rPr>
+        <w:t>public</w:t>
+      </w:r>
+      <w:r>
+        <w:rPr>
+          <w:rFonts w:hint="eastAsia"/>
+        </w:rPr>
+        <w:t>、</w:t>
+      </w:r>
+      <w:r>
+        <w:rPr>
+          <w:rFonts w:hint="eastAsia"/>
+        </w:rPr>
+        <w:t>private</w:t>
+      </w:r>
+      <w:r>
+        <w:rPr>
+          <w:rFonts w:hint="eastAsia"/>
+        </w:rPr>
+        <w:t>、</w:t>
+      </w:r>
+      <w:r>
+        <w:rPr>
+          <w:rFonts w:hint="eastAsia"/>
+        </w:rPr>
+        <w:t xml:space="preserve">protected </w:t>
+      </w:r>
+      <w:r>
+        <w:rPr>
+          <w:rFonts w:hint="eastAsia"/>
+        </w:rPr>
+        <w:t>來把這個物件給創建出來</w:t>
+      </w:r>
+    </w:p>
+    <w:p>
+      <w:pPr>
+        <w:pStyle w:val="aa"/>
+        <w:numPr>
+          <w:ilvl w:val="0"/>
+          <w:numId w:val="2"/>
+        </w:numPr>
+        <w:ind w:leftChars="0"/>
+      </w:pPr>
+      <w:r>
+        <w:rPr>
+          <w:rFonts w:hint="eastAsia"/>
+        </w:rPr>
+        <w:t>呼叫該物件指定的</w:t>
+      </w:r>
+      <w:r>
+        <w:rPr>
+          <w:rFonts w:hint="eastAsia"/>
+        </w:rPr>
+        <w:t>method declaratio</w:t>
+      </w:r>
+      <w:r>
+        <w:t>n</w:t>
+      </w:r>
+      <w:r>
+        <w:rPr>
+          <w:rFonts w:hint="eastAsia"/>
+        </w:rPr>
+        <w:t>並讓其例外重現</w:t>
+      </w:r>
+    </w:p>
+    <w:p>
+      <w:pPr>
+        <w:ind w:left="120"/>
+      </w:pPr>
+    </w:p>
+    <w:p>
+      <w:pPr>
+        <w:ind w:left="120"/>
+      </w:pPr>
+      <w:r>
+        <w:rPr>
+          <w:rFonts w:hint="eastAsia"/>
+        </w:rPr>
+        <w:t>錯誤重現並驗證</w:t>
+      </w:r>
+    </w:p>
+    <w:p>
+      <w:pPr>
+        <w:ind w:left="120"/>
+        <w:rPr>
+          <w:rFonts w:hint="eastAsia"/>
+        </w:rPr>
+      </w:pPr>
+      <w:r>
+        <w:rPr>
+          <w:rFonts w:hint="eastAsia"/>
+        </w:rPr>
+        <w:t>根據下圖的程式碼，若</w:t>
+      </w:r>
+      <w:r>
+        <w:rPr>
+          <w:rFonts w:hint="eastAsia"/>
+        </w:rPr>
+        <w:t>dummy handler</w:t>
+      </w:r>
+      <w:r>
+        <w:rPr>
+          <w:rFonts w:hint="eastAsia"/>
+        </w:rPr>
+        <w:t>、</w:t>
+      </w:r>
+      <w:r>
+        <w:rPr>
+          <w:rFonts w:hint="eastAsia"/>
+        </w:rPr>
+        <w:t xml:space="preserve">empty catch block </w:t>
+      </w:r>
+      <w:r>
+        <w:rPr>
+          <w:rFonts w:hint="eastAsia"/>
+        </w:rPr>
+        <w:t>的壞味道沒有被消除，則表示該程式在遭遇例外狀況的時候，採取的方式單存只有</w:t>
+      </w:r>
+      <w:r>
+        <w:rPr>
+          <w:rFonts w:hint="eastAsia"/>
+        </w:rPr>
+        <w:t>log</w:t>
+      </w:r>
+      <w:r>
+        <w:rPr>
+          <w:rFonts w:hint="eastAsia"/>
+        </w:rPr>
+        <w:t>、</w:t>
+      </w:r>
+      <w:r>
+        <w:rPr>
+          <w:rFonts w:hint="eastAsia"/>
+        </w:rPr>
+        <w:t>display</w:t>
+      </w:r>
+      <w:r>
+        <w:rPr>
+          <w:rFonts w:hint="eastAsia"/>
+        </w:rPr>
+        <w:t>，則此測試案例便會來到</w:t>
+      </w:r>
+      <w:r>
+        <w:rPr>
+          <w:rFonts w:hint="eastAsia"/>
+        </w:rPr>
+        <w:t>assert.fail</w:t>
+      </w:r>
+      <w:r>
+        <w:rPr>
+          <w:rFonts w:hint="eastAsia"/>
+        </w:rPr>
+        <w:t>的地方，此方法可以還原出該測試案例的情境，並將錯誤還原出來，若將程式碼的壞味道消除後，則</w:t>
+      </w:r>
+      <w:r>
+        <w:rPr>
+          <w:rFonts w:hint="eastAsia"/>
+        </w:rPr>
+        <w:t>表示該程式在遭遇例外狀況的時候，</w:t>
+      </w:r>
+      <w:r>
+        <w:rPr>
+          <w:rFonts w:hint="eastAsia"/>
+        </w:rPr>
+        <w:t>根據我們的建議方式，騎程式有將他的例外拋出來，所以該壞味道就被消除了，回到此單元測試可以看到若我們接收到我們利用</w:t>
+      </w:r>
+      <w:r>
+        <w:rPr>
+          <w:rFonts w:hint="eastAsia"/>
+        </w:rPr>
+        <w:t>aspectj</w:t>
+      </w:r>
+      <w:r>
+        <w:rPr>
+          <w:rFonts w:hint="eastAsia"/>
+        </w:rPr>
+        <w:t>帶入例外的資訊，則表示該段程式碼有對</w:t>
+      </w:r>
+      <w:r>
+        <w:rPr>
+          <w:rFonts w:hint="eastAsia"/>
+        </w:rPr>
+        <w:t>dummy handler</w:t>
+      </w:r>
+      <w:r>
+        <w:rPr>
+          <w:rFonts w:hint="eastAsia"/>
+        </w:rPr>
+        <w:t>做處理，因此這個測試案例就通過了</w:t>
+      </w:r>
+    </w:p>
+    <w:p>
+      <w:r>
+        <w:rPr>
+          <w:noProof/>
+        </w:rPr>
+        <w:drawing>
+          <wp:inline distT="0" distB="0" distL="0" distR="0" wp14:anchorId="5AEA820F" wp14:editId="73C5DDC6">
+            <wp:extent cx="5274310" cy="2022475"/>
+            <wp:effectExtent l="0" t="0" r="2540" b="0"/>
+            <wp:docPr id="1" name="圖片 1"/>
+            <wp:cNvGraphicFramePr>
+              <a:graphicFrameLocks xmlns:a="http://schemas.openxmlformats.org/drawingml/2006/main" noChangeAspect="1"/>
+            </wp:cNvGraphicFramePr>
+            <a:graphic xmlns:a="http://schemas.openxmlformats.org/drawingml/2006/main">
+              <a:graphicData uri="http://schemas.openxmlformats.org/drawingml/2006/picture">
+                <pic:pic xmlns:pic="http://schemas.openxmlformats.org/drawingml/2006/picture">
+                  <pic:nvPicPr>
+                    <pic:cNvPr id="1" name=""/>
+                    <pic:cNvPicPr/>
+                  </pic:nvPicPr>
+                  <pic:blipFill>
+                    <a:blip r:embed="rId13"/>
+                    <a:stretch>
+                      <a:fillRect/>
+                    </a:stretch>
+                  </pic:blipFill>
+                  <pic:spPr>
+                    <a:xfrm>
+                      <a:off x="0" y="0"/>
+                      <a:ext cx="5274310" cy="2022475"/>
+                    </a:xfrm>
+                    <a:prstGeom prst="rect">
+                      <a:avLst/>
+                    </a:prstGeom>
+                  </pic:spPr>
+                </pic:pic>
+              </a:graphicData>
+            </a:graphic>
+          </wp:inline>
+        </w:drawing>
+      </w:r>
     </w:p>
     <w:p/>
     <w:p/>
-    <w:p>
-      <w:pPr>
-        <w:rPr>
-          <w:rFonts w:hint="eastAsia"/>
-        </w:rPr>
-      </w:pPr>
-    </w:p>
-    <w:p>
-      <w:r>
-        <w:t>//</w:t>
-      </w:r>
-      <w:r>
-        <w:t>note</w:t>
-      </w:r>
-      <w:r>
-        <w:br/>
-      </w:r>
-      <w:r>
-        <w:rPr>
-          <w:rFonts w:hint="eastAsia"/>
-        </w:rPr>
-        <w:t>本研究提供一個方法，藉由產生測試案例的方式幫助使用者</w:t>
-      </w:r>
-      <w:r>
-        <w:rPr>
-          <w:rFonts w:hint="eastAsia"/>
-        </w:rPr>
-        <w:t>驗證例外處理壞味道是否符合預期的正常被處理。產生對應的</w:t>
-      </w:r>
-      <w:r>
-        <w:rPr>
-          <w:rFonts w:hint="eastAsia"/>
-        </w:rPr>
-        <w:t>測試案例之前，有以下幾個步驟需要準備</w:t>
-      </w:r>
-      <w:r>
-        <w:rPr>
-          <w:rFonts w:hint="eastAsia"/>
-        </w:rPr>
-        <w:t>。第一步</w:t>
-      </w:r>
-      <w:r>
-        <w:rPr>
-          <w:rFonts w:hint="eastAsia"/>
-        </w:rPr>
-        <w:t>:</w:t>
-      </w:r>
-      <w:r>
-        <w:rPr>
-          <w:rFonts w:hint="eastAsia"/>
-        </w:rPr>
-        <w:t>找出軟體中的壞味道</w:t>
-      </w:r>
-      <w:r>
-        <w:rPr>
-          <w:rFonts w:hint="eastAsia"/>
-        </w:rPr>
-        <w:t>;</w:t>
-      </w:r>
-      <w:r>
-        <w:rPr>
-          <w:rFonts w:hint="eastAsia"/>
-        </w:rPr>
-        <w:t>第二部</w:t>
-      </w:r>
-      <w:r>
-        <w:rPr>
-          <w:rFonts w:hint="eastAsia"/>
-        </w:rPr>
-        <w:t>:</w:t>
-      </w:r>
-      <w:r>
-        <w:rPr>
-          <w:rFonts w:hint="eastAsia"/>
-        </w:rPr>
-        <w:t>針對找到的壞味道設計測試案例</w:t>
-      </w:r>
-      <w:r>
-        <w:rPr>
-          <w:rFonts w:hint="eastAsia"/>
-        </w:rPr>
-        <w:t>;</w:t>
-      </w:r>
-    </w:p>
-    <w:p>
-      <w:r>
-        <w:rPr>
-          <w:rFonts w:hint="eastAsia"/>
-        </w:rPr>
-        <w:t>第三步</w:t>
-      </w:r>
-      <w:r>
-        <w:rPr>
-          <w:rFonts w:hint="eastAsia"/>
-        </w:rPr>
-        <w:t>:</w:t>
-      </w:r>
-      <w:r>
-        <w:rPr>
-          <w:rFonts w:hint="eastAsia"/>
-        </w:rPr>
-        <w:t>修復程式碼中的味壞到直到測試通過。</w:t>
-      </w:r>
-    </w:p>
-    <w:p/>
-    <w:p>
-      <w:r>
-        <w:rPr>
-          <w:rFonts w:hint="eastAsia"/>
-        </w:rPr>
-        <w:t>3.1</w:t>
-      </w:r>
-      <w:r>
-        <w:rPr>
-          <w:rFonts w:hint="eastAsia"/>
-        </w:rPr>
-        <w:t>偵測壞味道</w:t>
-      </w:r>
-    </w:p>
-    <w:p>
-      <w:r>
-        <w:t>J</w:t>
-      </w:r>
-      <w:r>
-        <w:rPr>
-          <w:rFonts w:hint="eastAsia"/>
-        </w:rPr>
-        <w:t>ava</w:t>
-      </w:r>
-      <w:r>
-        <w:rPr>
-          <w:rFonts w:hint="eastAsia"/>
-        </w:rPr>
-        <w:t>程式中，</w:t>
-      </w:r>
-      <w:r>
-        <w:rPr>
-          <w:rFonts w:hint="eastAsia"/>
-        </w:rPr>
-        <w:t>例外處理主要用於因應程式執行期間所碰到的例外狀況，其處理的方式跟程式強韌度有密切的關係。若在例外處理的</w:t>
-      </w:r>
-      <w:r>
-        <w:rPr>
-          <w:rFonts w:hint="eastAsia"/>
-        </w:rPr>
-        <w:t>實做沒有重視處理的方式，程式便有可能再遭遇例外的時候無法達成交付的任務</w:t>
-      </w:r>
-      <w:r>
-        <w:rPr>
-          <w:rFonts w:hint="eastAsia"/>
-        </w:rPr>
-        <w:t>.</w:t>
-      </w:r>
-      <w:r>
-        <w:rPr>
-          <w:rFonts w:hint="eastAsia"/>
-        </w:rPr>
-        <w:t>因此若可以找到程式中的例外處理壞味道，並將此壞味道到消除，將可提升程式的強見度</w:t>
-      </w:r>
-    </w:p>
-    <w:p/>
-    <w:p>
-      <w:r>
-        <w:rPr>
-          <w:rFonts w:hint="eastAsia"/>
-        </w:rPr>
-        <w:t>但是當程式的架構日益龐大，對開發人原來說查找程式碼中的例外處理壞味道的存在是件非常耗費人力的一件事，所以我們需要利用靜態分析工具來幫助開發者找到軟體中的壞味道</w:t>
-      </w:r>
-    </w:p>
-    <w:p/>
-    <w:p>
-      <w:r>
-        <w:rPr>
-          <w:rFonts w:hint="eastAsia"/>
-        </w:rPr>
-        <w:t>常見的靜態分析壞味道工具有</w:t>
-      </w:r>
-      <w:r>
-        <w:rPr>
-          <w:rFonts w:hint="eastAsia"/>
-        </w:rPr>
-        <w:t xml:space="preserve"> </w:t>
-      </w:r>
-      <w:r>
-        <w:t>FindBugs,</w:t>
-      </w:r>
-      <w:r>
-        <w:t>PMD,Robusta</w:t>
-      </w:r>
-      <w:r>
-        <w:rPr>
-          <w:rFonts w:hint="eastAsia"/>
-        </w:rPr>
-        <w:t>。根據陳奕帆的研究論文，</w:t>
-      </w:r>
-      <w:r>
-        <w:rPr>
-          <w:rFonts w:hint="eastAsia"/>
-        </w:rPr>
-        <w:t>robusta</w:t>
-      </w:r>
-      <w:r>
-        <w:rPr>
-          <w:rFonts w:hint="eastAsia"/>
-        </w:rPr>
-        <w:t>在偵測壞味道的精準度高於</w:t>
-      </w:r>
-      <w:r>
-        <w:rPr>
-          <w:rFonts w:hint="eastAsia"/>
-        </w:rPr>
-        <w:t xml:space="preserve"> </w:t>
-      </w:r>
-      <w:r>
-        <w:t xml:space="preserve">findbugs </w:t>
-      </w:r>
-      <w:r>
-        <w:rPr>
-          <w:rFonts w:hint="eastAsia"/>
-        </w:rPr>
-        <w:t>集</w:t>
-      </w:r>
-      <w:r>
-        <w:rPr>
-          <w:rFonts w:hint="eastAsia"/>
-        </w:rPr>
-        <w:t xml:space="preserve"> </w:t>
-      </w:r>
-      <w:r>
-        <w:t>pmd</w:t>
-      </w:r>
-      <w:r>
-        <w:rPr>
-          <w:rFonts w:hint="eastAsia"/>
-        </w:rPr>
-        <w:t>，因此在設計單元測試之前將以</w:t>
-      </w:r>
-      <w:r>
-        <w:rPr>
-          <w:rFonts w:hint="eastAsia"/>
-        </w:rPr>
-        <w:t>robusta</w:t>
-      </w:r>
-      <w:r>
-        <w:rPr>
-          <w:rFonts w:hint="eastAsia"/>
-        </w:rPr>
-        <w:t>來偵測程式碼中的壞味道，除此之外</w:t>
-      </w:r>
-      <w:r>
-        <w:rPr>
-          <w:rFonts w:hint="eastAsia"/>
-        </w:rPr>
-        <w:t>robusta</w:t>
-      </w:r>
-      <w:r>
-        <w:rPr>
-          <w:rFonts w:hint="eastAsia"/>
-        </w:rPr>
-        <w:t>還能夠以報表的方式紀錄壞味在程式碼中的確切位置，方便使用者做快速的查找集檢視。</w:t>
-      </w:r>
-    </w:p>
-    <w:p/>
-    <w:p>
-      <w:r>
-        <w:t>3.</w:t>
-      </w:r>
-      <w:r>
-        <w:rPr>
-          <w:rFonts w:hint="eastAsia"/>
-        </w:rPr>
-        <w:t>2</w:t>
-      </w:r>
-      <w:r>
-        <w:rPr>
-          <w:rFonts w:hint="eastAsia"/>
-        </w:rPr>
-        <w:t>壞味道設計測試案例</w:t>
-      </w:r>
-    </w:p>
-    <w:p>
-      <w:r>
-        <w:rPr>
-          <w:rFonts w:hint="eastAsia"/>
-        </w:rPr>
-        <w:t>根據上</w:t>
-      </w:r>
-      <w:r>
-        <w:rPr>
-          <w:rFonts w:hint="eastAsia"/>
-        </w:rPr>
-        <w:t>一節的結果，我們可以透過</w:t>
-      </w:r>
-      <w:r>
-        <w:rPr>
-          <w:rFonts w:hint="eastAsia"/>
-        </w:rPr>
-        <w:t>robusta</w:t>
-      </w:r>
-      <w:r>
-        <w:rPr>
-          <w:rFonts w:hint="eastAsia"/>
-        </w:rPr>
-        <w:t>找到壞味道，本節將會介紹如何設計測試案例來驗證例壞處理壞味道的處理機製，跟據陳友綸的研究，</w:t>
-      </w:r>
-    </w:p>
     <w:p/>
     <w:p/>
+    <w:p/>
+    <w:p/>
+    <w:p>
+      <w:pPr>
+        <w:rPr>
+          <w:rFonts w:hint="eastAsia"/>
+        </w:rPr>
+      </w:pPr>
+    </w:p>
+    <w:p>
+      <w:pPr>
+        <w:rPr>
+          <w:rFonts w:hint="eastAsia"/>
+        </w:rPr>
+      </w:pPr>
+      <w:r>
+        <w:rPr>
+          <w:rFonts w:hint="eastAsia"/>
+        </w:rPr>
+        <w:lastRenderedPageBreak/>
+        <w:t>Unprotected main program</w:t>
+      </w:r>
+    </w:p>
+    <w:p>
+      <w:r>
+        <w:t>在</w:t>
+      </w:r>
+      <w:r>
+        <w:rPr>
+          <w:rFonts w:hint="eastAsia"/>
+        </w:rPr>
+        <w:t>Unprotected main program</w:t>
+      </w:r>
+      <w:r>
+        <w:t>中</w:t>
+      </w:r>
+    </w:p>
+    <w:p>
+      <w:pPr>
+        <w:pStyle w:val="aa"/>
+        <w:numPr>
+          <w:ilvl w:val="0"/>
+          <w:numId w:val="3"/>
+        </w:numPr>
+        <w:ind w:leftChars="0"/>
+      </w:pPr>
+      <w:r>
+        <w:t>取得壞味道中，</w:t>
+      </w:r>
+      <w:r>
+        <w:rPr>
+          <w:rFonts w:hint="eastAsia"/>
+        </w:rPr>
+        <w:t>第一個會丟出例外的</w:t>
+      </w:r>
+      <w:r>
+        <w:rPr>
+          <w:rFonts w:hint="eastAsia"/>
+        </w:rPr>
+        <w:t>method invocation name</w:t>
+      </w:r>
+      <w:r>
+        <w:rPr>
+          <w:rFonts w:hint="eastAsia"/>
+        </w:rPr>
+        <w:t>、丟出例外的類型</w:t>
+      </w:r>
+    </w:p>
+    <w:p>
+      <w:pPr>
+        <w:pStyle w:val="aa"/>
+        <w:numPr>
+          <w:ilvl w:val="0"/>
+          <w:numId w:val="3"/>
+        </w:numPr>
+        <w:ind w:leftChars="0"/>
+      </w:pPr>
+      <w:r>
+        <w:rPr>
+          <w:rFonts w:hint="eastAsia"/>
+        </w:rPr>
+        <w:t>取得該</w:t>
+      </w:r>
+      <w:r>
+        <w:rPr>
+          <w:rFonts w:hint="eastAsia"/>
+        </w:rPr>
+        <w:t xml:space="preserve">method invocation </w:t>
+      </w:r>
+      <w:r>
+        <w:rPr>
+          <w:rFonts w:hint="eastAsia"/>
+        </w:rPr>
+        <w:t>所在的</w:t>
+      </w:r>
+      <w:r>
+        <w:rPr>
+          <w:rFonts w:hint="eastAsia"/>
+        </w:rPr>
+        <w:t xml:space="preserve"> </w:t>
+      </w:r>
+      <w:r>
+        <w:t xml:space="preserve">class </w:t>
+      </w:r>
+      <w:r>
+        <w:rPr>
+          <w:rFonts w:hint="eastAsia"/>
+        </w:rPr>
+        <w:t>名稱，</w:t>
+      </w:r>
+    </w:p>
+    <w:p>
+      <w:pPr>
+        <w:pStyle w:val="aa"/>
+        <w:numPr>
+          <w:ilvl w:val="0"/>
+          <w:numId w:val="3"/>
+        </w:numPr>
+        <w:ind w:leftChars="0"/>
+      </w:pPr>
+      <w:r>
+        <w:rPr>
+          <w:rFonts w:hint="eastAsia"/>
+        </w:rPr>
+        <w:t>呼叫該物件指定的</w:t>
+      </w:r>
+      <w:r>
+        <w:rPr>
+          <w:rFonts w:hint="eastAsia"/>
+        </w:rPr>
+        <w:t>method declaratio</w:t>
+      </w:r>
+      <w:r>
+        <w:t>n</w:t>
+      </w:r>
+      <w:r>
+        <w:rPr>
+          <w:rFonts w:hint="eastAsia"/>
+        </w:rPr>
+        <w:t>並讓其例外重現</w:t>
+      </w:r>
+    </w:p>
+    <w:p>
+      <w:pPr>
+        <w:rPr>
+          <w:rFonts w:hint="eastAsia"/>
+        </w:rPr>
+      </w:pPr>
+    </w:p>
+    <w:p>
+      <w:pPr>
+        <w:ind w:left="120"/>
+      </w:pPr>
+      <w:r>
+        <w:rPr>
+          <w:rFonts w:hint="eastAsia"/>
+        </w:rPr>
+        <w:t>錯誤重現並驗證</w:t>
+      </w:r>
+    </w:p>
+    <w:p>
+      <w:r>
+        <w:rPr>
+          <w:rFonts w:hint="eastAsia"/>
+        </w:rPr>
+        <w:t>根據下圖的程式碼，若</w:t>
+      </w:r>
+      <w:r>
+        <w:rPr>
+          <w:rFonts w:hint="eastAsia"/>
+        </w:rPr>
+        <w:t>Unprotected main program</w:t>
+      </w:r>
+      <w:r>
+        <w:rPr>
+          <w:rFonts w:hint="eastAsia"/>
+        </w:rPr>
+        <w:t>的壞味道沒有被消除，則表示該程式在遭遇</w:t>
+      </w:r>
+      <w:r>
+        <w:rPr>
+          <w:rFonts w:hint="eastAsia"/>
+        </w:rPr>
+        <w:t>runtime</w:t>
+      </w:r>
+      <w:r>
+        <w:rPr>
+          <w:rFonts w:hint="eastAsia"/>
+        </w:rPr>
+        <w:t>例外狀況的時候，</w:t>
+      </w:r>
+      <w:r>
+        <w:rPr>
+          <w:rFonts w:hint="eastAsia"/>
+        </w:rPr>
+        <w:t>則該程式會不預期的終止</w:t>
+      </w:r>
+      <w:r>
+        <w:rPr>
+          <w:rFonts w:hint="eastAsia"/>
+        </w:rPr>
+        <w:t>，則此測試案例便會</w:t>
+      </w:r>
+      <w:r>
+        <w:rPr>
+          <w:rFonts w:hint="eastAsia"/>
+        </w:rPr>
+        <w:t>因為例外的狀況來</w:t>
+      </w:r>
+      <w:r>
+        <w:rPr>
+          <w:rFonts w:hint="eastAsia"/>
+        </w:rPr>
+        <w:t>到</w:t>
+      </w:r>
+      <w:r>
+        <w:rPr>
+          <w:rFonts w:hint="eastAsia"/>
+        </w:rPr>
+        <w:t>該測試</w:t>
+      </w:r>
+      <w:r>
+        <w:rPr>
+          <w:rFonts w:hint="eastAsia"/>
+        </w:rPr>
+        <w:t>catch block</w:t>
+      </w:r>
+      <w:r>
+        <w:rPr>
+          <w:rFonts w:hint="eastAsia"/>
+        </w:rPr>
+        <w:t>的地方，</w:t>
+      </w:r>
+    </w:p>
+    <w:p>
+      <w:r>
+        <w:rPr>
+          <w:rFonts w:hint="eastAsia"/>
+        </w:rPr>
+        <w:t>--------------------continue-----------------</w:t>
+      </w:r>
+      <w:bookmarkStart w:id="1" w:name="_GoBack"/>
+      <w:bookmarkEnd w:id="1"/>
+    </w:p>
+    <w:p>
+      <w:pPr>
+        <w:rPr>
+          <w:rFonts w:hint="eastAsia"/>
+        </w:rPr>
+      </w:pPr>
+      <w:r>
+        <w:rPr>
+          <w:rFonts w:hint="eastAsia"/>
+        </w:rPr>
+        <w:t>此方法可以還原出該測試案例的情境，並將錯誤還原出來，若將程式碼的壞味道消除後，則表示該程式在遭遇例外狀況的時候，根據我們的建議方式，騎程式有將他的例外拋出來，所以該壞味道就被消除了，回到此單元測試可以看到若我們接收到我們利用</w:t>
+      </w:r>
+      <w:r>
+        <w:rPr>
+          <w:rFonts w:hint="eastAsia"/>
+        </w:rPr>
+        <w:t>aspectj</w:t>
+      </w:r>
+      <w:r>
+        <w:rPr>
+          <w:rFonts w:hint="eastAsia"/>
+        </w:rPr>
+        <w:t>帶入例外的資訊，則表示該段程式碼有對</w:t>
+      </w:r>
+      <w:r>
+        <w:rPr>
+          <w:rFonts w:hint="eastAsia"/>
+        </w:rPr>
+        <w:t>dummy handler</w:t>
+      </w:r>
+      <w:r>
+        <w:rPr>
+          <w:rFonts w:hint="eastAsia"/>
+        </w:rPr>
+        <w:t>做處理，因此這個測試案例就通過了</w:t>
+      </w:r>
+    </w:p>
+    <w:p>
+      <w:pPr>
+        <w:rPr>
+          <w:rFonts w:hint="eastAsia"/>
+        </w:rPr>
+      </w:pPr>
+    </w:p>
+    <w:p>
+      <w:pPr>
+        <w:rPr>
+          <w:rFonts w:hint="eastAsia"/>
+        </w:rPr>
+      </w:pPr>
+      <w:r>
+        <w:rPr>
+          <w:noProof/>
+        </w:rPr>
+        <w:drawing>
+          <wp:inline distT="0" distB="0" distL="0" distR="0" wp14:anchorId="568C947B" wp14:editId="26F32B0C">
+            <wp:extent cx="5274310" cy="1919605"/>
+            <wp:effectExtent l="0" t="0" r="2540" b="4445"/>
+            <wp:docPr id="2" name="圖片 2"/>
+            <wp:cNvGraphicFramePr>
+              <a:graphicFrameLocks xmlns:a="http://schemas.openxmlformats.org/drawingml/2006/main" noChangeAspect="1"/>
+            </wp:cNvGraphicFramePr>
+            <a:graphic xmlns:a="http://schemas.openxmlformats.org/drawingml/2006/main">
+              <a:graphicData uri="http://schemas.openxmlformats.org/drawingml/2006/picture">
+                <pic:pic xmlns:pic="http://schemas.openxmlformats.org/drawingml/2006/picture">
+                  <pic:nvPicPr>
+                    <pic:cNvPr id="1" name=""/>
+                    <pic:cNvPicPr/>
+                  </pic:nvPicPr>
+                  <pic:blipFill>
+                    <a:blip r:embed="rId14"/>
+                    <a:stretch>
+                      <a:fillRect/>
+                    </a:stretch>
+                  </pic:blipFill>
+                  <pic:spPr>
+                    <a:xfrm>
+                      <a:off x="0" y="0"/>
+                      <a:ext cx="5274310" cy="1919605"/>
+                    </a:xfrm>
+                    <a:prstGeom prst="rect">
+                      <a:avLst/>
+                    </a:prstGeom>
+                  </pic:spPr>
+                </pic:pic>
+              </a:graphicData>
+            </a:graphic>
+          </wp:inline>
+        </w:drawing>
+      </w:r>
+    </w:p>
+    <w:p>
+      <w:r>
+        <w:t>//</w:t>
+      </w:r>
+      <w:r>
+        <w:t>note</w:t>
+      </w:r>
+      <w:r>
+        <w:br/>
+      </w:r>
+      <w:r>
+        <w:rPr>
+          <w:rFonts w:hint="eastAsia"/>
+        </w:rPr>
+        <w:t>本研究提供一個方法，藉由產生測試案例的方式幫助使用者</w:t>
+      </w:r>
+      <w:r>
+        <w:rPr>
+          <w:rFonts w:hint="eastAsia"/>
+        </w:rPr>
+        <w:t>驗證例外處理壞味道是否符合預期的正常被處理。產生對應的</w:t>
+      </w:r>
+      <w:r>
+        <w:rPr>
+          <w:rFonts w:hint="eastAsia"/>
+        </w:rPr>
+        <w:t>測試案例之前，有以下幾個步驟需要準備</w:t>
+      </w:r>
+      <w:r>
+        <w:rPr>
+          <w:rFonts w:hint="eastAsia"/>
+        </w:rPr>
+        <w:t>。第一步</w:t>
+      </w:r>
+      <w:r>
+        <w:rPr>
+          <w:rFonts w:hint="eastAsia"/>
+        </w:rPr>
+        <w:t>:</w:t>
+      </w:r>
+      <w:r>
+        <w:rPr>
+          <w:rFonts w:hint="eastAsia"/>
+        </w:rPr>
+        <w:t>找出軟體中的壞味道</w:t>
+      </w:r>
+      <w:r>
+        <w:rPr>
+          <w:rFonts w:hint="eastAsia"/>
+        </w:rPr>
+        <w:t>;</w:t>
+      </w:r>
+      <w:r>
+        <w:rPr>
+          <w:rFonts w:hint="eastAsia"/>
+        </w:rPr>
+        <w:t>第二部</w:t>
+      </w:r>
+      <w:r>
+        <w:rPr>
+          <w:rFonts w:hint="eastAsia"/>
+        </w:rPr>
+        <w:t>:</w:t>
+      </w:r>
+      <w:r>
+        <w:rPr>
+          <w:rFonts w:hint="eastAsia"/>
+        </w:rPr>
+        <w:t>針對找到的壞味道設計測試案例</w:t>
+      </w:r>
+      <w:r>
+        <w:rPr>
+          <w:rFonts w:hint="eastAsia"/>
+        </w:rPr>
+        <w:t>;</w:t>
+      </w:r>
+    </w:p>
+    <w:p>
+      <w:r>
+        <w:rPr>
+          <w:rFonts w:hint="eastAsia"/>
+        </w:rPr>
+        <w:t>第三步</w:t>
+      </w:r>
+      <w:r>
+        <w:rPr>
+          <w:rFonts w:hint="eastAsia"/>
+        </w:rPr>
+        <w:t>:</w:t>
+      </w:r>
+      <w:r>
+        <w:rPr>
+          <w:rFonts w:hint="eastAsia"/>
+        </w:rPr>
+        <w:t>修復程式碼中的味壞到直到測試通過。</w:t>
+      </w:r>
+    </w:p>
+    <w:p/>
+    <w:p>
+      <w:r>
+        <w:rPr>
+          <w:rFonts w:hint="eastAsia"/>
+        </w:rPr>
+        <w:t>3.1</w:t>
+      </w:r>
+      <w:r>
+        <w:rPr>
+          <w:rFonts w:hint="eastAsia"/>
+        </w:rPr>
+        <w:t>偵測壞味道</w:t>
+      </w:r>
+    </w:p>
+    <w:p>
+      <w:r>
+        <w:t>J</w:t>
+      </w:r>
+      <w:r>
+        <w:rPr>
+          <w:rFonts w:hint="eastAsia"/>
+        </w:rPr>
+        <w:t>ava</w:t>
+      </w:r>
+      <w:r>
+        <w:rPr>
+          <w:rFonts w:hint="eastAsia"/>
+        </w:rPr>
+        <w:t>程式中，</w:t>
+      </w:r>
+      <w:r>
+        <w:rPr>
+          <w:rFonts w:hint="eastAsia"/>
+        </w:rPr>
+        <w:t>例外處理主要用於因應程式執行期間所碰到的例外狀況，其處理的方式跟程式強韌度有密切的關係。若在例外處理的</w:t>
+      </w:r>
+      <w:r>
+        <w:rPr>
+          <w:rFonts w:hint="eastAsia"/>
+        </w:rPr>
+        <w:t>實做沒有重視處理的方式，程式便有可能再遭遇例外的時候無法達成交付的任務</w:t>
+      </w:r>
+      <w:r>
+        <w:rPr>
+          <w:rFonts w:hint="eastAsia"/>
+        </w:rPr>
+        <w:t>.</w:t>
+      </w:r>
+      <w:r>
+        <w:rPr>
+          <w:rFonts w:hint="eastAsia"/>
+        </w:rPr>
+        <w:t>因此若可以找到程式中的例外處理壞味道，並將此壞味道到消除，將可提升程式的強見度</w:t>
+      </w:r>
+    </w:p>
+    <w:p/>
+    <w:p>
+      <w:r>
+        <w:rPr>
+          <w:rFonts w:hint="eastAsia"/>
+        </w:rPr>
+        <w:t>但是當程式的架構日益龐大，對開發人原來說查找程式碼中的例外處理壞味道的存在是件非常耗費人力的一件事，所以我們需要利用靜態分析工具來幫助開發者找到軟體中的壞味道</w:t>
+      </w:r>
+    </w:p>
+    <w:p/>
+    <w:p>
+      <w:r>
+        <w:rPr>
+          <w:rFonts w:hint="eastAsia"/>
+        </w:rPr>
+        <w:t>常見的靜態分析壞味道工具有</w:t>
+      </w:r>
+      <w:r>
+        <w:rPr>
+          <w:rFonts w:hint="eastAsia"/>
+        </w:rPr>
+        <w:t xml:space="preserve"> </w:t>
+      </w:r>
+      <w:r>
+        <w:t>FindBugs,</w:t>
+      </w:r>
+      <w:r>
+        <w:t>PMD,Robusta</w:t>
+      </w:r>
+      <w:r>
+        <w:rPr>
+          <w:rFonts w:hint="eastAsia"/>
+        </w:rPr>
+        <w:t>。根據陳奕帆的研究論文，</w:t>
+      </w:r>
+      <w:r>
+        <w:rPr>
+          <w:rFonts w:hint="eastAsia"/>
+        </w:rPr>
+        <w:t>robusta</w:t>
+      </w:r>
+      <w:r>
+        <w:rPr>
+          <w:rFonts w:hint="eastAsia"/>
+        </w:rPr>
+        <w:t>在偵測壞味道的精準度高於</w:t>
+      </w:r>
+      <w:r>
+        <w:rPr>
+          <w:rFonts w:hint="eastAsia"/>
+        </w:rPr>
+        <w:t xml:space="preserve"> </w:t>
+      </w:r>
+      <w:r>
+        <w:t xml:space="preserve">findbugs </w:t>
+      </w:r>
+      <w:r>
+        <w:rPr>
+          <w:rFonts w:hint="eastAsia"/>
+        </w:rPr>
+        <w:t>集</w:t>
+      </w:r>
+      <w:r>
+        <w:rPr>
+          <w:rFonts w:hint="eastAsia"/>
+        </w:rPr>
+        <w:t xml:space="preserve"> </w:t>
+      </w:r>
+      <w:r>
+        <w:t>pmd</w:t>
+      </w:r>
+      <w:r>
+        <w:rPr>
+          <w:rFonts w:hint="eastAsia"/>
+        </w:rPr>
+        <w:t>，因此在設計單元測試之前將以</w:t>
+      </w:r>
+      <w:r>
+        <w:rPr>
+          <w:rFonts w:hint="eastAsia"/>
+        </w:rPr>
+        <w:t>robusta</w:t>
+      </w:r>
+      <w:r>
+        <w:rPr>
+          <w:rFonts w:hint="eastAsia"/>
+        </w:rPr>
+        <w:t>來偵測程式碼中的壞味道，除此之外</w:t>
+      </w:r>
+      <w:r>
+        <w:rPr>
+          <w:rFonts w:hint="eastAsia"/>
+        </w:rPr>
+        <w:t>robusta</w:t>
+      </w:r>
+      <w:r>
+        <w:rPr>
+          <w:rFonts w:hint="eastAsia"/>
+        </w:rPr>
+        <w:t>還能夠以報表的方式紀錄壞味在程式碼中的確切位置，方便使用者做快速的查找集檢視。</w:t>
+      </w:r>
+    </w:p>
+    <w:p/>
+    <w:p>
+      <w:r>
+        <w:t>3.</w:t>
+      </w:r>
+      <w:r>
+        <w:rPr>
+          <w:rFonts w:hint="eastAsia"/>
+        </w:rPr>
+        <w:t>2</w:t>
+      </w:r>
+      <w:r>
+        <w:rPr>
+          <w:rFonts w:hint="eastAsia"/>
+        </w:rPr>
+        <w:t>壞味道設計測試案例</w:t>
+      </w:r>
+    </w:p>
+    <w:p>
+      <w:r>
+        <w:rPr>
+          <w:rFonts w:hint="eastAsia"/>
+        </w:rPr>
+        <w:t>根據上</w:t>
+      </w:r>
+      <w:r>
+        <w:rPr>
+          <w:rFonts w:hint="eastAsia"/>
+        </w:rPr>
+        <w:t>一節的結果，我們可以透過</w:t>
+      </w:r>
+      <w:r>
+        <w:rPr>
+          <w:rFonts w:hint="eastAsia"/>
+        </w:rPr>
+        <w:t>robusta</w:t>
+      </w:r>
+      <w:r>
+        <w:rPr>
+          <w:rFonts w:hint="eastAsia"/>
+        </w:rPr>
+        <w:t>找到壞味道，本節將會介紹如何設計測試案例來驗證例壞處理壞味道的處理機製，跟據陳友綸的研究，</w:t>
+      </w:r>
+    </w:p>
+    <w:p/>
+    <w:p/>
     <w:p>
       <w:r>
         <w:rPr>
@@ -8226,7 +8981,6 @@
         <w:rPr>
           <w:rFonts w:hint="eastAsia"/>
         </w:rPr>
-        <w:lastRenderedPageBreak/>
         <w:t xml:space="preserve">成程式無法正確運作而且沒有顯示錯誤訊息，我們便可判定該壞味道為程式缺陷。　　</w:t>
       </w:r>
     </w:p>
@@ -8493,6 +9247,184 @@
       <w:rPr>
         <w:rFonts w:hint="eastAsia"/>
       </w:rPr>
+    </w:lvl>
+  </w:abstractNum>
+  <w:abstractNum w:abstractNumId="1">
+    <w:nsid w:val="4D910791"/>
+    <w:multiLevelType w:val="hybridMultilevel"/>
+    <w:tmpl w:val="932A1CB4"/>
+    <w:lvl w:ilvl="0" w:tplc="3C308714">
+      <w:start w:val="1"/>
+      <w:numFmt w:val="decimal"/>
+      <w:lvlText w:val="%1."/>
+      <w:lvlJc w:val="left"/>
+      <w:pPr>
+        <w:ind w:left="480" w:hanging="360"/>
+      </w:pPr>
+      <w:rPr>
+        <w:rFonts w:hint="default"/>
+      </w:rPr>
+    </w:lvl>
+    <w:lvl w:ilvl="1" w:tplc="04090019" w:tentative="1">
+      <w:start w:val="1"/>
+      <w:numFmt w:val="ideographTraditional"/>
+      <w:lvlText w:val="%2、"/>
+      <w:lvlJc w:val="left"/>
+      <w:pPr>
+        <w:ind w:left="1080" w:hanging="480"/>
+      </w:pPr>
+    </w:lvl>
+    <w:lvl w:ilvl="2" w:tplc="0409001B" w:tentative="1">
+      <w:start w:val="1"/>
+      <w:numFmt w:val="lowerRoman"/>
+      <w:lvlText w:val="%3."/>
+      <w:lvlJc w:val="right"/>
+      <w:pPr>
+        <w:ind w:left="1560" w:hanging="480"/>
+      </w:pPr>
+    </w:lvl>
+    <w:lvl w:ilvl="3" w:tplc="0409000F" w:tentative="1">
+      <w:start w:val="1"/>
+      <w:numFmt w:val="decimal"/>
+      <w:lvlText w:val="%4."/>
+      <w:lvlJc w:val="left"/>
+      <w:pPr>
+        <w:ind w:left="2040" w:hanging="480"/>
+      </w:pPr>
+    </w:lvl>
+    <w:lvl w:ilvl="4" w:tplc="04090019" w:tentative="1">
+      <w:start w:val="1"/>
+      <w:numFmt w:val="ideographTraditional"/>
+      <w:lvlText w:val="%5、"/>
+      <w:lvlJc w:val="left"/>
+      <w:pPr>
+        <w:ind w:left="2520" w:hanging="480"/>
+      </w:pPr>
+    </w:lvl>
+    <w:lvl w:ilvl="5" w:tplc="0409001B" w:tentative="1">
+      <w:start w:val="1"/>
+      <w:numFmt w:val="lowerRoman"/>
+      <w:lvlText w:val="%6."/>
+      <w:lvlJc w:val="right"/>
+      <w:pPr>
+        <w:ind w:left="3000" w:hanging="480"/>
+      </w:pPr>
+    </w:lvl>
+    <w:lvl w:ilvl="6" w:tplc="0409000F" w:tentative="1">
+      <w:start w:val="1"/>
+      <w:numFmt w:val="decimal"/>
+      <w:lvlText w:val="%7."/>
+      <w:lvlJc w:val="left"/>
+      <w:pPr>
+        <w:ind w:left="3480" w:hanging="480"/>
+      </w:pPr>
+    </w:lvl>
+    <w:lvl w:ilvl="7" w:tplc="04090019" w:tentative="1">
+      <w:start w:val="1"/>
+      <w:numFmt w:val="ideographTraditional"/>
+      <w:lvlText w:val="%8、"/>
+      <w:lvlJc w:val="left"/>
+      <w:pPr>
+        <w:ind w:left="3960" w:hanging="480"/>
+      </w:pPr>
+    </w:lvl>
+    <w:lvl w:ilvl="8" w:tplc="0409001B" w:tentative="1">
+      <w:start w:val="1"/>
+      <w:numFmt w:val="lowerRoman"/>
+      <w:lvlText w:val="%9."/>
+      <w:lvlJc w:val="right"/>
+      <w:pPr>
+        <w:ind w:left="4440" w:hanging="480"/>
+      </w:pPr>
+    </w:lvl>
+  </w:abstractNum>
+  <w:abstractNum w:abstractNumId="2">
+    <w:nsid w:val="6F7226AA"/>
+    <w:multiLevelType w:val="hybridMultilevel"/>
+    <w:tmpl w:val="932A1CB4"/>
+    <w:lvl w:ilvl="0" w:tplc="3C308714">
+      <w:start w:val="1"/>
+      <w:numFmt w:val="decimal"/>
+      <w:lvlText w:val="%1."/>
+      <w:lvlJc w:val="left"/>
+      <w:pPr>
+        <w:ind w:left="480" w:hanging="360"/>
+      </w:pPr>
+      <w:rPr>
+        <w:rFonts w:hint="default"/>
+      </w:rPr>
+    </w:lvl>
+    <w:lvl w:ilvl="1" w:tplc="04090019" w:tentative="1">
+      <w:start w:val="1"/>
+      <w:numFmt w:val="ideographTraditional"/>
+      <w:lvlText w:val="%2、"/>
+      <w:lvlJc w:val="left"/>
+      <w:pPr>
+        <w:ind w:left="1080" w:hanging="480"/>
+      </w:pPr>
+    </w:lvl>
+    <w:lvl w:ilvl="2" w:tplc="0409001B" w:tentative="1">
+      <w:start w:val="1"/>
+      <w:numFmt w:val="lowerRoman"/>
+      <w:lvlText w:val="%3."/>
+      <w:lvlJc w:val="right"/>
+      <w:pPr>
+        <w:ind w:left="1560" w:hanging="480"/>
+      </w:pPr>
+    </w:lvl>
+    <w:lvl w:ilvl="3" w:tplc="0409000F" w:tentative="1">
+      <w:start w:val="1"/>
+      <w:numFmt w:val="decimal"/>
+      <w:lvlText w:val="%4."/>
+      <w:lvlJc w:val="left"/>
+      <w:pPr>
+        <w:ind w:left="2040" w:hanging="480"/>
+      </w:pPr>
+    </w:lvl>
+    <w:lvl w:ilvl="4" w:tplc="04090019" w:tentative="1">
+      <w:start w:val="1"/>
+      <w:numFmt w:val="ideographTraditional"/>
+      <w:lvlText w:val="%5、"/>
+      <w:lvlJc w:val="left"/>
+      <w:pPr>
+        <w:ind w:left="2520" w:hanging="480"/>
+      </w:pPr>
+    </w:lvl>
+    <w:lvl w:ilvl="5" w:tplc="0409001B" w:tentative="1">
+      <w:start w:val="1"/>
+      <w:numFmt w:val="lowerRoman"/>
+      <w:lvlText w:val="%6."/>
+      <w:lvlJc w:val="right"/>
+      <w:pPr>
+        <w:ind w:left="3000" w:hanging="480"/>
+      </w:pPr>
+    </w:lvl>
+    <w:lvl w:ilvl="6" w:tplc="0409000F" w:tentative="1">
+      <w:start w:val="1"/>
+      <w:numFmt w:val="decimal"/>
+      <w:lvlText w:val="%7."/>
+      <w:lvlJc w:val="left"/>
+      <w:pPr>
+        <w:ind w:left="3480" w:hanging="480"/>
+      </w:pPr>
+    </w:lvl>
+    <w:lvl w:ilvl="7" w:tplc="04090019" w:tentative="1">
+      <w:start w:val="1"/>
+      <w:numFmt w:val="ideographTraditional"/>
+      <w:lvlText w:val="%8、"/>
+      <w:lvlJc w:val="left"/>
+      <w:pPr>
+        <w:ind w:left="3960" w:hanging="480"/>
+      </w:pPr>
+    </w:lvl>
+    <w:lvl w:ilvl="8" w:tplc="0409001B" w:tentative="1">
+      <w:start w:val="1"/>
+      <w:numFmt w:val="lowerRoman"/>
+      <w:lvlText w:val="%9."/>
+      <w:lvlJc w:val="right"/>
+      <w:pPr>
+        <w:ind w:left="4440" w:hanging="480"/>
+      </w:pPr>
     </w:lvl>
   </w:abstractNum>
   <w:num w:numId="1">
@@ -8524,6 +9456,12 @@
     <w:lvlOverride w:ilvl="8">
       <w:startOverride w:val="1"/>
     </w:lvlOverride>
+  </w:num>
+  <w:num w:numId="2">
+    <w:abstractNumId w:val="2"/>
+  </w:num>
+  <w:num w:numId="3">
+    <w:abstractNumId w:val="1"/>
   </w:num>
 </w:numbering>
 </file>
@@ -9090,6 +10028,16 @@
       <w:szCs w:val="18"/>
     </w:rPr>
   </w:style>
+  <w:style w:type="paragraph" w:styleId="aa">
+    <w:name w:val="List Paragraph"/>
+    <w:basedOn w:val="a"/>
+    <w:uiPriority w:val="34"/>
+    <w:qFormat/>
+    <w:rsid w:val="00D1250D"/>
+    <w:pPr>
+      <w:ind w:leftChars="200" w:left="480"/>
+    </w:pPr>
+  </w:style>
 </w:styles>
 </file>
 
@@ -9359,7 +10307,7 @@
 </file>
 
 <file path=customXml/itemProps1.xml><?xml version="1.0" encoding="utf-8"?>
-<ds:datastoreItem xmlns:ds="http://schemas.openxmlformats.org/officeDocument/2006/customXml" ds:itemID="{BDAF1CFF-803F-443B-937C-795D07A372C3}">
+<ds:datastoreItem xmlns:ds="http://schemas.openxmlformats.org/officeDocument/2006/customXml" ds:itemID="{33D4AE90-D26A-476B-A6E9-8213F70E0924}">
   <ds:schemaRefs>
     <ds:schemaRef ds:uri="http://schemas.openxmlformats.org/officeDocument/2006/bibliography"/>
   </ds:schemaRefs>

</xml_diff>

<commit_message>
新增錯誤重現的UT設計，加入CarelessCleanip, Thrown Exception from finally
</commit_message>
<xml_diff>
--- a/thesis.docx
+++ b/thesis.docx
@@ -1,11 +1,11 @@
 
 <file path=word/document.xml><?xml version="1.0" encoding="utf-8"?>
-<w:document xmlns:wpc="http://schemas.microsoft.com/office/word/2010/wordprocessingCanvas" xmlns:mc="http://schemas.openxmlformats.org/markup-compatibility/2006" xmlns:o="urn:schemas-microsoft-com:office:office" xmlns:r="http://schemas.openxmlformats.org/officeDocument/2006/relationships" xmlns:m="http://schemas.openxmlformats.org/officeDocument/2006/math" xmlns:v="urn:schemas-microsoft-com:vml" xmlns:wp14="http://schemas.microsoft.com/office/word/2010/wordprocessingDrawing" xmlns:wp="http://schemas.openxmlformats.org/drawingml/2006/wordprocessingDrawing" xmlns:w10="urn:schemas-microsoft-com:office:word" xmlns:w="http://schemas.openxmlformats.org/wordprocessingml/2006/main" xmlns:w14="http://schemas.microsoft.com/office/word/2010/wordml" xmlns:w15="http://schemas.microsoft.com/office/word/2012/wordml" xmlns:wpg="http://schemas.microsoft.com/office/word/2010/wordprocessingGroup" xmlns:wpi="http://schemas.microsoft.com/office/word/2010/wordprocessingInk" xmlns:wne="http://schemas.microsoft.com/office/word/2006/wordml" xmlns:wps="http://schemas.microsoft.com/office/word/2010/wordprocessingShape" mc:Ignorable="w14 w15 wp14">
+<w:document xmlns:wpc="http://schemas.microsoft.com/office/word/2010/wordprocessingCanvas" xmlns:cx="http://schemas.microsoft.com/office/drawing/2014/chartex" xmlns:cx1="http://schemas.microsoft.com/office/drawing/2015/9/8/chartex" xmlns:cx2="http://schemas.microsoft.com/office/drawing/2015/10/21/chartex" xmlns:cx3="http://schemas.microsoft.com/office/drawing/2016/5/9/chartex" xmlns:cx4="http://schemas.microsoft.com/office/drawing/2016/5/10/chartex" xmlns:cx5="http://schemas.microsoft.com/office/drawing/2016/5/11/chartex" xmlns:cx6="http://schemas.microsoft.com/office/drawing/2016/5/12/chartex" xmlns:cx7="http://schemas.microsoft.com/office/drawing/2016/5/13/chartex" xmlns:cx8="http://schemas.microsoft.com/office/drawing/2016/5/14/chartex" xmlns:mc="http://schemas.openxmlformats.org/markup-compatibility/2006" xmlns:aink="http://schemas.microsoft.com/office/drawing/2016/ink" xmlns:am3d="http://schemas.microsoft.com/office/drawing/2017/model3d" xmlns:o="urn:schemas-microsoft-com:office:office" xmlns:r="http://schemas.openxmlformats.org/officeDocument/2006/relationships" xmlns:m="http://schemas.openxmlformats.org/officeDocument/2006/math" xmlns:v="urn:schemas-microsoft-com:vml" xmlns:wp14="http://schemas.microsoft.com/office/word/2010/wordprocessingDrawing" xmlns:wp="http://schemas.openxmlformats.org/drawingml/2006/wordprocessingDrawing" xmlns:w10="urn:schemas-microsoft-com:office:word" xmlns:w="http://schemas.openxmlformats.org/wordprocessingml/2006/main" xmlns:w14="http://schemas.microsoft.com/office/word/2010/wordml" xmlns:w15="http://schemas.microsoft.com/office/word/2012/wordml" xmlns:w16cid="http://schemas.microsoft.com/office/word/2016/wordml/cid" xmlns:w16se="http://schemas.microsoft.com/office/word/2015/wordml/symex" xmlns:wpg="http://schemas.microsoft.com/office/word/2010/wordprocessingGroup" xmlns:wpi="http://schemas.microsoft.com/office/word/2010/wordprocessingInk" xmlns:wne="http://schemas.microsoft.com/office/word/2006/wordml" xmlns:wps="http://schemas.microsoft.com/office/word/2010/wordprocessingShape" mc:Ignorable="w14 w15 w16se w16cid wp14">
   <w:body>
     <w:p>
       <w:pPr>
         <w:rPr>
-          <w:rFonts w:ascii="標楷體" w:eastAsia="標楷體" w:hAnsi="標楷體" w:hint="eastAsia"/>
+          <w:rFonts w:ascii="標楷體" w:eastAsia="標楷體" w:hAnsi="標楷體"/>
           <w:b/>
           <w:sz w:val="40"/>
           <w:szCs w:val="40"/>
@@ -65,9 +65,6 @@
           <w:numId w:val="1"/>
         </w:numPr>
         <w:outlineLvl w:val="2"/>
-        <w:rPr>
-          <w:rFonts w:hint="eastAsia"/>
-        </w:rPr>
       </w:pPr>
       <w:r>
         <w:rPr>
@@ -82,7 +79,7 @@
     <w:p>
       <w:pPr>
         <w:rPr>
-          <w:rFonts w:ascii="標楷體" w:eastAsia="標楷體" w:hAnsi="標楷體" w:hint="eastAsia"/>
+          <w:rFonts w:ascii="標楷體" w:eastAsia="標楷體" w:hAnsi="標楷體"/>
         </w:rPr>
       </w:pPr>
       <w:r>
@@ -442,9 +439,6 @@
           <w:numId w:val="1"/>
         </w:numPr>
         <w:outlineLvl w:val="2"/>
-        <w:rPr>
-          <w:rFonts w:hint="eastAsia"/>
-        </w:rPr>
       </w:pPr>
       <w:r>
         <w:rPr>
@@ -1031,13 +1025,7 @@
     </w:p>
     <w:p/>
     <w:p/>
-    <w:p>
-      <w:pPr>
-        <w:rPr>
-          <w:rFonts w:hint="eastAsia"/>
-        </w:rPr>
-      </w:pPr>
-    </w:p>
+    <w:p/>
     <w:p>
       <w:pPr>
         <w:pStyle w:val="SubTitle1"/>
@@ -1046,9 +1034,6 @@
           <w:numId w:val="1"/>
         </w:numPr>
         <w:outlineLvl w:val="2"/>
-        <w:rPr>
-          <w:rFonts w:hint="eastAsia"/>
-        </w:rPr>
       </w:pPr>
       <w:r>
         <w:rPr>
@@ -1125,7 +1110,7 @@
     <w:p>
       <w:pPr>
         <w:rPr>
-          <w:rFonts w:ascii="標楷體" w:eastAsia="標楷體" w:hAnsi="標楷體" w:hint="eastAsia"/>
+          <w:rFonts w:ascii="標楷體" w:eastAsia="標楷體" w:hAnsi="標楷體"/>
         </w:rPr>
       </w:pPr>
       <w:r>
@@ -1184,9 +1169,6 @@
           <w:numId w:val="1"/>
         </w:numPr>
         <w:outlineLvl w:val="2"/>
-        <w:rPr>
-          <w:rFonts w:hint="eastAsia"/>
-        </w:rPr>
       </w:pPr>
       <w:r>
         <w:rPr>
@@ -1211,7 +1193,7 @@
     <w:p>
       <w:pPr>
         <w:rPr>
-          <w:rFonts w:ascii="標楷體" w:eastAsia="標楷體" w:hAnsi="標楷體" w:hint="eastAsia"/>
+          <w:rFonts w:ascii="標楷體" w:eastAsia="標楷體" w:hAnsi="標楷體"/>
         </w:rPr>
       </w:pPr>
       <w:r>
@@ -1519,9 +1501,6 @@
           <w:numId w:val="1"/>
         </w:numPr>
         <w:outlineLvl w:val="2"/>
-        <w:rPr>
-          <w:rFonts w:hint="eastAsia"/>
-        </w:rPr>
       </w:pPr>
       <w:r>
         <w:rPr>
@@ -1530,7 +1509,13 @@
         <w:t>E</w:t>
       </w:r>
       <w:r>
-        <w:t>xception Thrown From Finlly Block</w:t>
+        <w:t>xception Thrown From Fin</w:t>
+      </w:r>
+      <w:r>
+        <w:t>a</w:t>
+      </w:r>
+      <w:r>
+        <w:t>lly Block</w:t>
       </w:r>
     </w:p>
     <w:p>
@@ -2302,9 +2287,6 @@
       <w:pPr>
         <w:pStyle w:val="SubTitle1"/>
         <w:outlineLvl w:val="2"/>
-        <w:rPr>
-          <w:rFonts w:hint="eastAsia"/>
-        </w:rPr>
       </w:pPr>
       <w:r>
         <w:rPr>
@@ -5167,11 +5149,6 @@
       </w:r>
     </w:p>
     <w:p>
-      <w:pPr>
-        <w:rPr>
-          <w:rFonts w:hint="eastAsia"/>
-        </w:rPr>
-      </w:pPr>
       <w:r>
         <w:rPr>
           <w:rFonts w:hint="eastAsia"/>
@@ -5349,11 +5326,6 @@
       </w:r>
     </w:p>
     <w:p>
-      <w:pPr>
-        <w:rPr>
-          <w:rFonts w:hint="eastAsia"/>
-        </w:rPr>
-      </w:pPr>
       <w:r>
         <w:rPr>
           <w:rFonts w:hint="eastAsia"/>
@@ -5508,11 +5480,6 @@
       </w:r>
     </w:p>
     <w:p>
-      <w:pPr>
-        <w:rPr>
-          <w:rFonts w:hint="eastAsia"/>
-        </w:rPr>
-      </w:pPr>
       <w:r>
         <w:rPr>
           <w:rFonts w:hint="eastAsia"/>
@@ -5936,11 +5903,6 @@
       </w:r>
     </w:p>
     <w:p>
-      <w:pPr>
-        <w:rPr>
-          <w:rFonts w:hint="eastAsia"/>
-        </w:rPr>
-      </w:pPr>
       <w:r>
         <w:rPr>
           <w:rFonts w:hint="eastAsia"/>
@@ -6076,11 +6038,6 @@
       </w:r>
     </w:p>
     <w:p>
-      <w:pPr>
-        <w:rPr>
-          <w:rFonts w:hint="eastAsia"/>
-        </w:rPr>
-      </w:pPr>
       <w:r>
         <w:rPr>
           <w:rFonts w:hint="eastAsia"/>
@@ -6267,11 +6224,6 @@
       </w:r>
     </w:p>
     <w:p>
-      <w:pPr>
-        <w:rPr>
-          <w:rFonts w:hint="eastAsia"/>
-        </w:rPr>
-      </w:pPr>
       <w:r>
         <w:rPr>
           <w:rFonts w:hint="eastAsia"/>
@@ -6612,11 +6564,6 @@
       </w:r>
     </w:p>
     <w:p>
-      <w:pPr>
-        <w:rPr>
-          <w:rFonts w:hint="eastAsia"/>
-        </w:rPr>
-      </w:pPr>
       <w:r>
         <w:rPr>
           <w:rFonts w:hint="eastAsia"/>
@@ -6778,11 +6725,6 @@
       </w:r>
     </w:p>
     <w:p>
-      <w:pPr>
-        <w:rPr>
-          <w:rFonts w:hint="eastAsia"/>
-        </w:rPr>
-      </w:pPr>
       <w:r>
         <w:rPr>
           <w:rFonts w:hint="eastAsia"/>
@@ -6838,11 +6780,6 @@
       </w:r>
     </w:p>
     <w:p>
-      <w:pPr>
-        <w:rPr>
-          <w:rFonts w:hint="eastAsia"/>
-        </w:rPr>
-      </w:pPr>
       <w:r>
         <w:rPr>
           <w:rFonts w:hint="eastAsia"/>
@@ -7100,13 +7037,7 @@
         <w:rPr>
           <w:rFonts w:hint="eastAsia"/>
         </w:rPr>
-        <w:t>都走訪並把所有會丟出例外的結構都記錄下來</w:t>
-      </w:r>
-      <w:r>
-        <w:rPr>
-          <w:rFonts w:hint="eastAsia"/>
-        </w:rPr>
-        <w:t>，</w:t>
+        <w:t>都走訪並把所有會丟出例外的結構都記錄下來，</w:t>
       </w:r>
       <w:r>
         <w:rPr>
@@ -7164,11 +7095,6 @@
       </w:r>
     </w:p>
     <w:p>
-      <w:pPr>
-        <w:rPr>
-          <w:rFonts w:hint="eastAsia"/>
-        </w:rPr>
-      </w:pPr>
       <w:r>
         <w:rPr>
           <w:rFonts w:hint="eastAsia"/>
@@ -7236,13 +7162,7 @@
         <w:rPr>
           <w:rFonts w:hint="eastAsia"/>
         </w:rPr>
-        <w:t>做為嵌入的對象，</w:t>
-      </w:r>
-      <w:r>
-        <w:rPr>
-          <w:rFonts w:hint="eastAsia"/>
-        </w:rPr>
-        <w:t>並全部以</w:t>
+        <w:t>做為嵌入的對象，並全部以</w:t>
       </w:r>
       <w:r>
         <w:rPr>
@@ -7291,11 +7211,6 @@
       </w:r>
     </w:p>
     <w:p>
-      <w:pPr>
-        <w:rPr>
-          <w:rFonts w:hint="eastAsia"/>
-        </w:rPr>
-      </w:pPr>
       <w:r>
         <w:rPr>
           <w:rFonts w:hint="eastAsia"/>
@@ -7426,9 +7341,6 @@
     <w:p>
       <w:pPr>
         <w:ind w:left="120" w:hangingChars="50" w:hanging="120"/>
-        <w:rPr>
-          <w:rFonts w:hint="eastAsia"/>
-        </w:rPr>
       </w:pPr>
       <w:r>
         <w:rPr>
@@ -7724,19 +7636,7 @@
         <w:rPr>
           <w:rFonts w:hint="eastAsia"/>
         </w:rPr>
-        <w:t>與我們的</w:t>
-      </w:r>
-      <w:r>
-        <w:rPr>
-          <w:rFonts w:hint="eastAsia"/>
-        </w:rPr>
-        <w:t>原始碼</w:t>
-      </w:r>
-      <w:r>
-        <w:rPr>
-          <w:rFonts w:hint="eastAsia"/>
-        </w:rPr>
-        <w:t>相呼應解規則相通，</w:t>
+        <w:t>與我們的原始碼相呼應解規則相通，</w:t>
       </w:r>
       <w:r>
         <w:rPr>
@@ -7798,19 +7698,7 @@
         <w:rPr>
           <w:rFonts w:hint="eastAsia"/>
         </w:rPr>
-        <w:t>在</w:t>
-      </w:r>
-      <w:r>
-        <w:rPr>
-          <w:rFonts w:hint="eastAsia"/>
-        </w:rPr>
-        <w:t>程式內的指定位置插入特定型態的例外，以激發程式的例外處理行為，</w:t>
-      </w:r>
-      <w:r>
-        <w:rPr>
-          <w:rFonts w:hint="eastAsia"/>
-        </w:rPr>
-        <w:t>並利用測試的方式來重現</w:t>
+        <w:t>在程式內的指定位置插入特定型態的例外，以激發程式的例外處理行為，並利用測試的方式來重現</w:t>
       </w:r>
       <w:r>
         <w:rPr>
@@ -7832,11 +7720,6 @@
       </w:r>
     </w:p>
     <w:p>
-      <w:pPr>
-        <w:rPr>
-          <w:rFonts w:hint="eastAsia"/>
-        </w:rPr>
-      </w:pPr>
       <w:r>
         <w:lastRenderedPageBreak/>
         <w:t>我們的測試案例的</w:t>
@@ -7869,19 +7752,8 @@
         <w:t>的時候都蒐集完成了，接下來我們要依據收集到的素材來組成我們的單元測試</w:t>
       </w:r>
     </w:p>
-    <w:p>
-      <w:pPr>
-        <w:rPr>
-          <w:rFonts w:hint="eastAsia"/>
-        </w:rPr>
-      </w:pPr>
-    </w:p>
-    <w:p>
-      <w:pPr>
-        <w:rPr>
-          <w:rFonts w:hint="eastAsia"/>
-        </w:rPr>
-      </w:pPr>
+    <w:p/>
+    <w:p>
       <w:r>
         <w:t>D</w:t>
       </w:r>
@@ -8133,9 +8005,6 @@
     <w:p>
       <w:pPr>
         <w:ind w:left="120"/>
-        <w:rPr>
-          <w:rFonts w:hint="eastAsia"/>
-        </w:rPr>
       </w:pPr>
       <w:r>
         <w:rPr>
@@ -8201,19 +8070,7 @@
         <w:rPr>
           <w:rFonts w:hint="eastAsia"/>
         </w:rPr>
-        <w:t>的地方，此方法可以還原出該測試案例的情境，並將錯誤還原出來，若將程式碼的壞味道消除後，則</w:t>
-      </w:r>
-      <w:r>
-        <w:rPr>
-          <w:rFonts w:hint="eastAsia"/>
-        </w:rPr>
-        <w:t>表示該程式在遭遇例外狀況的時候，</w:t>
-      </w:r>
-      <w:r>
-        <w:rPr>
-          <w:rFonts w:hint="eastAsia"/>
-        </w:rPr>
-        <w:t>根據我們的建議方式，騎程式有將他的例外拋出來，所以該壞味道就被消除了，回到此單元測試可以看到若我們接收到我們利用</w:t>
+        <w:t>的地方，此方法可以還原出該測試案例的情境，並將錯誤還原出來，若將程式碼的壞味道消除後，則表示該程式在遭遇例外狀況的時候，根據我們的建議方式，騎程式有將他的例外拋出來，所以該壞味道就被消除了，回到此單元測試可以看到若我們接收到我們利用</w:t>
       </w:r>
       <w:r>
         <w:rPr>
@@ -8288,19 +8145,8 @@
     <w:p/>
     <w:p/>
     <w:p/>
-    <w:p>
-      <w:pPr>
-        <w:rPr>
-          <w:rFonts w:hint="eastAsia"/>
-        </w:rPr>
-      </w:pPr>
-    </w:p>
-    <w:p>
-      <w:pPr>
-        <w:rPr>
-          <w:rFonts w:hint="eastAsia"/>
-        </w:rPr>
-      </w:pPr>
+    <w:p/>
+    <w:p>
       <w:r>
         <w:rPr>
           <w:rFonts w:hint="eastAsia"/>
@@ -8428,13 +8274,7 @@
         <w:t>並讓其例外重現</w:t>
       </w:r>
     </w:p>
-    <w:p>
-      <w:pPr>
-        <w:rPr>
-          <w:rFonts w:hint="eastAsia"/>
-        </w:rPr>
-      </w:pPr>
-    </w:p>
+    <w:p/>
     <w:p>
       <w:pPr>
         <w:ind w:left="120"/>
@@ -8447,6 +8287,11 @@
       </w:r>
     </w:p>
     <w:p>
+      <w:pPr>
+        <w:rPr>
+          <w:rFonts w:hint="eastAsia"/>
+        </w:rPr>
+      </w:pPr>
       <w:r>
         <w:rPr>
           <w:rFonts w:hint="eastAsia"/>
@@ -8475,37 +8320,7 @@
         <w:rPr>
           <w:rFonts w:hint="eastAsia"/>
         </w:rPr>
-        <w:t>例外狀況的時候，</w:t>
-      </w:r>
-      <w:r>
-        <w:rPr>
-          <w:rFonts w:hint="eastAsia"/>
-        </w:rPr>
-        <w:t>則該程式會不預期的終止</w:t>
-      </w:r>
-      <w:r>
-        <w:rPr>
-          <w:rFonts w:hint="eastAsia"/>
-        </w:rPr>
-        <w:t>，則此測試案例便會</w:t>
-      </w:r>
-      <w:r>
-        <w:rPr>
-          <w:rFonts w:hint="eastAsia"/>
-        </w:rPr>
-        <w:t>因為例外的狀況來</w:t>
-      </w:r>
-      <w:r>
-        <w:rPr>
-          <w:rFonts w:hint="eastAsia"/>
-        </w:rPr>
-        <w:t>到</w:t>
-      </w:r>
-      <w:r>
-        <w:rPr>
-          <w:rFonts w:hint="eastAsia"/>
-        </w:rPr>
-        <w:t>該測試</w:t>
+        <w:t>例外狀況的時候，則該程式會不預期的終止，則此測試案例便會因為例外的狀況來到該測試</w:t>
       </w:r>
       <w:r>
         <w:rPr>
@@ -8519,60 +8334,141 @@
         </w:rPr>
         <w:t>的地方，</w:t>
       </w:r>
-    </w:p>
-    <w:p>
-      <w:r>
-        <w:rPr>
-          <w:rFonts w:hint="eastAsia"/>
-        </w:rPr>
-        <w:t>--------------------continue-----------------</w:t>
-      </w:r>
-      <w:bookmarkStart w:id="1" w:name="_GoBack"/>
-      <w:bookmarkEnd w:id="1"/>
-    </w:p>
-    <w:p>
-      <w:pPr>
-        <w:rPr>
-          <w:rFonts w:hint="eastAsia"/>
-        </w:rPr>
-      </w:pPr>
-      <w:r>
-        <w:rPr>
-          <w:rFonts w:hint="eastAsia"/>
-        </w:rPr>
-        <w:t>此方法可以還原出該測試案例的情境，並將錯誤還原出來，若將程式碼的壞味道消除後，則表示該程式在遭遇例外狀況的時候，根據我們的建議方式，騎程式有將他的例外拋出來，所以該壞味道就被消除了，回到此單元測試可以看到若我們接收到我們利用</w:t>
-      </w:r>
-      <w:r>
-        <w:rPr>
-          <w:rFonts w:hint="eastAsia"/>
-        </w:rPr>
-        <w:t>aspectj</w:t>
-      </w:r>
-      <w:r>
-        <w:rPr>
-          <w:rFonts w:hint="eastAsia"/>
-        </w:rPr>
-        <w:t>帶入例外的資訊，則表示該段程式碼有對</w:t>
-      </w:r>
-      <w:r>
-        <w:rPr>
-          <w:rFonts w:hint="eastAsia"/>
-        </w:rPr>
-        <w:t>dummy handler</w:t>
-      </w:r>
-      <w:r>
-        <w:rPr>
-          <w:rFonts w:hint="eastAsia"/>
-        </w:rPr>
-        <w:t>做處理，因此這個測試案例就通過了</w:t>
-      </w:r>
-    </w:p>
-    <w:p>
-      <w:pPr>
-        <w:rPr>
-          <w:rFonts w:hint="eastAsia"/>
-        </w:rPr>
-      </w:pPr>
+      <w:r>
+        <w:rPr>
+          <w:rFonts w:hint="eastAsia"/>
+        </w:rPr>
+        <w:t>因此就會出現</w:t>
+      </w:r>
+      <w:r>
+        <w:rPr>
+          <w:rFonts w:hint="eastAsia"/>
+        </w:rPr>
+        <w:t>assert.fail</w:t>
+      </w:r>
+      <w:r>
+        <w:rPr>
+          <w:rFonts w:hint="eastAsia"/>
+        </w:rPr>
+        <w:t>的</w:t>
+      </w:r>
+      <w:r>
+        <w:rPr>
+          <w:rFonts w:hint="eastAsia"/>
+        </w:rPr>
+        <w:t>狀況，我們也可以藉此來顯示出壞未到所待來的影響</w:t>
+      </w:r>
+      <w:r>
+        <w:rPr>
+          <w:rFonts w:hint="eastAsia"/>
+        </w:rPr>
+        <w:t>,</w:t>
+      </w:r>
+      <w:r>
+        <w:rPr>
+          <w:rFonts w:hint="eastAsia"/>
+        </w:rPr>
+        <w:t>若此壞味道被消除後，儘管在</w:t>
+      </w:r>
+      <w:r>
+        <w:rPr>
+          <w:rFonts w:hint="eastAsia"/>
+        </w:rPr>
+        <w:t>main</w:t>
+      </w:r>
+      <w:r>
+        <w:rPr>
+          <w:rFonts w:hint="eastAsia"/>
+        </w:rPr>
+        <w:t>程式中出現例外狀況，但是因為</w:t>
+      </w:r>
+      <w:r>
+        <w:rPr>
+          <w:rFonts w:hint="eastAsia"/>
+        </w:rPr>
+        <w:t>main program</w:t>
+      </w:r>
+      <w:r>
+        <w:rPr>
+          <w:rFonts w:hint="eastAsia"/>
+        </w:rPr>
+        <w:t>被</w:t>
+      </w:r>
+      <w:r>
+        <w:rPr>
+          <w:rFonts w:hint="eastAsia"/>
+        </w:rPr>
+        <w:t>try catch</w:t>
+      </w:r>
+      <w:r>
+        <w:rPr>
+          <w:rFonts w:hint="eastAsia"/>
+        </w:rPr>
+        <w:t>包負起來，</w:t>
+      </w:r>
+      <w:r>
+        <w:rPr>
+          <w:rFonts w:hint="eastAsia"/>
+        </w:rPr>
+        <w:t>所以</w:t>
+      </w:r>
+      <w:r>
+        <w:rPr>
+          <w:rFonts w:hint="eastAsia"/>
+        </w:rPr>
+        <w:t>main</w:t>
+      </w:r>
+      <w:r>
+        <w:rPr>
+          <w:rFonts w:hint="eastAsia"/>
+        </w:rPr>
+        <w:t>的程式並不會因為這樣就被中只</w:t>
+      </w:r>
+      <w:r>
+        <w:rPr>
+          <w:rFonts w:hint="eastAsia"/>
+        </w:rPr>
+        <w:t>,</w:t>
+      </w:r>
+      <w:r>
+        <w:rPr>
+          <w:rFonts w:hint="eastAsia"/>
+        </w:rPr>
+        <w:t>至少需要</w:t>
+      </w:r>
+      <w:r>
+        <w:rPr>
+          <w:rFonts w:hint="eastAsia"/>
+        </w:rPr>
+        <w:t xml:space="preserve">log </w:t>
+      </w:r>
+      <w:r>
+        <w:rPr>
+          <w:rFonts w:hint="eastAsia"/>
+        </w:rPr>
+        <w:t>或</w:t>
+      </w:r>
+      <w:r>
+        <w:rPr>
+          <w:rFonts w:hint="eastAsia"/>
+        </w:rPr>
+        <w:t>d</w:t>
+      </w:r>
+      <w:r>
+        <w:t>isplay</w:t>
+      </w:r>
+      <w:r>
+        <w:rPr>
+          <w:rFonts w:hint="eastAsia"/>
+        </w:rPr>
+        <w:t>來讓做紀錄，救我們設計的測是按例來說該程式有對其壞味道做處理</w:t>
+      </w:r>
+      <w:r>
+        <w:rPr>
+          <w:rFonts w:hint="eastAsia"/>
+        </w:rPr>
+        <w:t>，因此這個測試案例就通過了</w:t>
+      </w:r>
     </w:p>
     <w:p>
       <w:pPr>
@@ -8623,173 +8519,146 @@
     </w:p>
     <w:p>
       <w:r>
-        <w:t>//</w:t>
-      </w:r>
-      <w:r>
-        <w:t>note</w:t>
-      </w:r>
-      <w:r>
-        <w:br/>
-      </w:r>
-      <w:r>
-        <w:rPr>
-          <w:rFonts w:hint="eastAsia"/>
-        </w:rPr>
-        <w:t>本研究提供一個方法，藉由產生測試案例的方式幫助使用者</w:t>
-      </w:r>
-      <w:r>
-        <w:rPr>
-          <w:rFonts w:hint="eastAsia"/>
-        </w:rPr>
-        <w:t>驗證例外處理壞味道是否符合預期的正常被處理。產生對應的</w:t>
-      </w:r>
-      <w:r>
-        <w:rPr>
-          <w:rFonts w:hint="eastAsia"/>
-        </w:rPr>
-        <w:t>測試案例之前，有以下幾個步驟需要準備</w:t>
-      </w:r>
-      <w:r>
-        <w:rPr>
-          <w:rFonts w:hint="eastAsia"/>
-        </w:rPr>
-        <w:t>。第一步</w:t>
-      </w:r>
-      <w:r>
-        <w:rPr>
-          <w:rFonts w:hint="eastAsia"/>
-        </w:rPr>
-        <w:t>:</w:t>
-      </w:r>
-      <w:r>
-        <w:rPr>
-          <w:rFonts w:hint="eastAsia"/>
-        </w:rPr>
-        <w:t>找出軟體中的壞味道</w:t>
-      </w:r>
-      <w:r>
-        <w:rPr>
-          <w:rFonts w:hint="eastAsia"/>
-        </w:rPr>
-        <w:t>;</w:t>
-      </w:r>
-      <w:r>
-        <w:rPr>
-          <w:rFonts w:hint="eastAsia"/>
-        </w:rPr>
-        <w:t>第二部</w:t>
-      </w:r>
-      <w:r>
-        <w:rPr>
-          <w:rFonts w:hint="eastAsia"/>
-        </w:rPr>
-        <w:t>:</w:t>
-      </w:r>
-      <w:r>
-        <w:rPr>
-          <w:rFonts w:hint="eastAsia"/>
-        </w:rPr>
-        <w:t>針對找到的壞味道設計測試案例</w:t>
-      </w:r>
-      <w:r>
-        <w:rPr>
-          <w:rFonts w:hint="eastAsia"/>
-        </w:rPr>
-        <w:t>;</w:t>
-      </w:r>
-    </w:p>
-    <w:p>
-      <w:r>
-        <w:rPr>
-          <w:rFonts w:hint="eastAsia"/>
-        </w:rPr>
-        <w:t>第三步</w:t>
-      </w:r>
-      <w:r>
-        <w:rPr>
-          <w:rFonts w:hint="eastAsia"/>
-        </w:rPr>
-        <w:t>:</w:t>
-      </w:r>
-      <w:r>
-        <w:rPr>
-          <w:rFonts w:hint="eastAsia"/>
-        </w:rPr>
-        <w:t>修復程式碼中的味壞到直到測試通過。</w:t>
-      </w:r>
-    </w:p>
-    <w:p/>
-    <w:p>
-      <w:r>
-        <w:rPr>
-          <w:rFonts w:hint="eastAsia"/>
-        </w:rPr>
-        <w:t>3.1</w:t>
-      </w:r>
-      <w:r>
-        <w:rPr>
-          <w:rFonts w:hint="eastAsia"/>
-        </w:rPr>
-        <w:t>偵測壞味道</w:t>
-      </w:r>
-    </w:p>
-    <w:p>
-      <w:r>
-        <w:t>J</w:t>
-      </w:r>
-      <w:r>
-        <w:rPr>
-          <w:rFonts w:hint="eastAsia"/>
-        </w:rPr>
-        <w:t>ava</w:t>
-      </w:r>
-      <w:r>
-        <w:rPr>
-          <w:rFonts w:hint="eastAsia"/>
-        </w:rPr>
-        <w:t>程式中，</w:t>
-      </w:r>
-      <w:r>
-        <w:rPr>
-          <w:rFonts w:hint="eastAsia"/>
-        </w:rPr>
-        <w:t>例外處理主要用於因應程式執行期間所碰到的例外狀況，其處理的方式跟程式強韌度有密切的關係。若在例外處理的</w:t>
-      </w:r>
-      <w:r>
-        <w:rPr>
-          <w:rFonts w:hint="eastAsia"/>
-        </w:rPr>
-        <w:t>實做沒有重視處理的方式，程式便有可能再遭遇例外的時候無法達成交付的任務</w:t>
-      </w:r>
-      <w:r>
-        <w:rPr>
-          <w:rFonts w:hint="eastAsia"/>
-        </w:rPr>
-        <w:t>.</w:t>
-      </w:r>
-      <w:r>
-        <w:rPr>
-          <w:rFonts w:hint="eastAsia"/>
-        </w:rPr>
-        <w:t>因此若可以找到程式中的例外處理壞味道，並將此壞味道到消除，將可提升程式的強見度</w:t>
-      </w:r>
-    </w:p>
-    <w:p/>
-    <w:p>
-      <w:r>
-        <w:rPr>
-          <w:rFonts w:hint="eastAsia"/>
-        </w:rPr>
-        <w:t>但是當程式的架構日益龐大，對開發人原來說查找程式碼中的例外處理壞味道的存在是件非常耗費人力的一件事，所以我們需要利用靜態分析工具來幫助開發者找到軟體中的壞味道</w:t>
-      </w:r>
-    </w:p>
-    <w:p/>
-    <w:p>
-      <w:r>
-        <w:rPr>
-          <w:rFonts w:hint="eastAsia"/>
-        </w:rPr>
-        <w:t>常見的靜態分析壞味道工具有</w:t>
+        <w:t>Exception thrown</w:t>
+      </w:r>
+      <w:r>
+        <w:t xml:space="preserve"> from finally</w:t>
+      </w:r>
+      <w:r>
+        <w:t xml:space="preserve"> block</w:t>
+      </w:r>
+    </w:p>
+    <w:p>
+      <w:pPr>
+        <w:rPr>
+          <w:rFonts w:hint="eastAsia"/>
+        </w:rPr>
+      </w:pPr>
+      <w:r>
+        <w:t>在</w:t>
+      </w:r>
+      <w:r>
+        <w:t>Exception thrown from finally block</w:t>
+      </w:r>
+      <w:r>
+        <w:t>中</w:t>
+      </w:r>
+    </w:p>
+    <w:p>
+      <w:pPr>
+        <w:pStyle w:val="aa"/>
+        <w:numPr>
+          <w:ilvl w:val="0"/>
+          <w:numId w:val="5"/>
+        </w:numPr>
+        <w:ind w:leftChars="0"/>
+        <w:rPr>
+          <w:rFonts w:hint="eastAsia"/>
+        </w:rPr>
+      </w:pPr>
+      <w:r>
+        <w:t>取得壞味道中，</w:t>
+      </w:r>
+      <w:r>
+        <w:rPr>
+          <w:rFonts w:hint="eastAsia"/>
+        </w:rPr>
+        <w:t>t</w:t>
+      </w:r>
+      <w:r>
+        <w:t>ry block</w:t>
+      </w:r>
+      <w:r>
+        <w:rPr>
+          <w:rFonts w:hint="eastAsia"/>
+        </w:rPr>
+        <w:t>第一個會丟出例外的</w:t>
+      </w:r>
+      <w:r>
+        <w:rPr>
+          <w:rFonts w:hint="eastAsia"/>
+        </w:rPr>
+        <w:t>method invocation name</w:t>
+      </w:r>
+      <w:r>
+        <w:rPr>
+          <w:rFonts w:hint="eastAsia"/>
+        </w:rPr>
+        <w:t>、</w:t>
+      </w:r>
+      <w:r>
+        <w:rPr>
+          <w:rFonts w:hint="eastAsia"/>
+        </w:rPr>
+        <w:t>嵌入我們產生的例外類型名稱</w:t>
+      </w:r>
+    </w:p>
+    <w:p>
+      <w:pPr>
+        <w:pStyle w:val="aa"/>
+        <w:numPr>
+          <w:ilvl w:val="0"/>
+          <w:numId w:val="4"/>
+        </w:numPr>
+        <w:ind w:leftChars="0"/>
+        <w:rPr>
+          <w:rFonts w:hint="eastAsia"/>
+        </w:rPr>
+      </w:pPr>
+      <w:r>
+        <w:t xml:space="preserve">Finally block </w:t>
+      </w:r>
+      <w:r>
+        <w:rPr>
+          <w:rFonts w:hint="eastAsia"/>
+        </w:rPr>
+        <w:t>中第一個會丟出例外的</w:t>
+      </w:r>
+      <w:r>
+        <w:rPr>
+          <w:rFonts w:hint="eastAsia"/>
+        </w:rPr>
+        <w:t>method invocation name</w:t>
+      </w:r>
+      <w:r>
+        <w:rPr>
+          <w:rFonts w:hint="eastAsia"/>
+        </w:rPr>
+        <w:t>、</w:t>
+      </w:r>
+      <w:r>
+        <w:rPr>
+          <w:rFonts w:hint="eastAsia"/>
+        </w:rPr>
+        <w:t>丟出例外的類型</w:t>
+      </w:r>
+    </w:p>
+    <w:p>
+      <w:pPr>
+        <w:pStyle w:val="aa"/>
+        <w:numPr>
+          <w:ilvl w:val="0"/>
+          <w:numId w:val="4"/>
+        </w:numPr>
+        <w:ind w:leftChars="0"/>
+      </w:pPr>
+      <w:r>
+        <w:rPr>
+          <w:rFonts w:hint="eastAsia"/>
+        </w:rPr>
+        <w:t>取得該</w:t>
+      </w:r>
+      <w:r>
+        <w:rPr>
+          <w:rFonts w:hint="eastAsia"/>
+        </w:rPr>
+        <w:t xml:space="preserve">method invocation </w:t>
+      </w:r>
+      <w:r>
+        <w:rPr>
+          <w:rFonts w:hint="eastAsia"/>
+        </w:rPr>
+        <w:t>所在的</w:t>
       </w:r>
       <w:r>
         <w:rPr>
@@ -8798,28 +8667,41 @@
         <w:t xml:space="preserve"> </w:t>
       </w:r>
       <w:r>
-        <w:t>FindBugs,</w:t>
-      </w:r>
-      <w:r>
-        <w:t>PMD,Robusta</w:t>
-      </w:r>
-      <w:r>
-        <w:rPr>
-          <w:rFonts w:hint="eastAsia"/>
-        </w:rPr>
-        <w:t>。根據陳奕帆的研究論文，</w:t>
-      </w:r>
-      <w:r>
-        <w:rPr>
-          <w:rFonts w:hint="eastAsia"/>
-        </w:rPr>
-        <w:t>robusta</w:t>
-      </w:r>
-      <w:r>
-        <w:rPr>
-          <w:rFonts w:hint="eastAsia"/>
-        </w:rPr>
-        <w:t>在偵測壞味道的精準度高於</w:t>
+        <w:t xml:space="preserve">class </w:t>
+      </w:r>
+      <w:r>
+        <w:rPr>
+          <w:rFonts w:hint="eastAsia"/>
+        </w:rPr>
+        <w:t>名稱，</w:t>
+      </w:r>
+    </w:p>
+    <w:p>
+      <w:pPr>
+        <w:pStyle w:val="aa"/>
+        <w:numPr>
+          <w:ilvl w:val="0"/>
+          <w:numId w:val="4"/>
+        </w:numPr>
+        <w:ind w:leftChars="0"/>
+      </w:pPr>
+      <w:r>
+        <w:rPr>
+          <w:rFonts w:hint="eastAsia"/>
+        </w:rPr>
+        <w:t>依據該</w:t>
+      </w:r>
+      <w:r>
+        <w:rPr>
+          <w:rFonts w:hint="eastAsia"/>
+        </w:rPr>
+        <w:t>method invocation</w:t>
+      </w:r>
+      <w:r>
+        <w:rPr>
+          <w:rFonts w:hint="eastAsia"/>
+        </w:rPr>
+        <w:t>的</w:t>
       </w:r>
       <w:r>
         <w:rPr>
@@ -8828,262 +8710,1067 @@
         <w:t xml:space="preserve"> </w:t>
       </w:r>
       <w:r>
-        <w:t xml:space="preserve">findbugs </w:t>
-      </w:r>
-      <w:r>
-        <w:rPr>
-          <w:rFonts w:hint="eastAsia"/>
-        </w:rPr>
-        <w:t>集</w:t>
-      </w:r>
-      <w:r>
-        <w:rPr>
-          <w:rFonts w:hint="eastAsia"/>
-        </w:rPr>
-        <w:t xml:space="preserve"> </w:t>
-      </w:r>
-      <w:r>
-        <w:t>pmd</w:t>
-      </w:r>
-      <w:r>
-        <w:rPr>
-          <w:rFonts w:hint="eastAsia"/>
-        </w:rPr>
-        <w:t>，因此在設計單元測試之前將以</w:t>
-      </w:r>
-      <w:r>
-        <w:rPr>
-          <w:rFonts w:hint="eastAsia"/>
-        </w:rPr>
-        <w:t>robusta</w:t>
-      </w:r>
-      <w:r>
-        <w:rPr>
-          <w:rFonts w:hint="eastAsia"/>
-        </w:rPr>
-        <w:t>來偵測程式碼中的壞味道，除此之外</w:t>
-      </w:r>
-      <w:r>
-        <w:rPr>
-          <w:rFonts w:hint="eastAsia"/>
-        </w:rPr>
-        <w:t>robusta</w:t>
-      </w:r>
-      <w:r>
-        <w:rPr>
-          <w:rFonts w:hint="eastAsia"/>
-        </w:rPr>
-        <w:t>還能夠以報表的方式紀錄壞味在程式碼中的確切位置，方便使用者做快速的查找集檢視。</w:t>
-      </w:r>
-    </w:p>
-    <w:p/>
-    <w:p>
-      <w:r>
-        <w:t>3.</w:t>
-      </w:r>
-      <w:r>
-        <w:rPr>
-          <w:rFonts w:hint="eastAsia"/>
-        </w:rPr>
-        <w:t>2</w:t>
-      </w:r>
-      <w:r>
-        <w:rPr>
-          <w:rFonts w:hint="eastAsia"/>
-        </w:rPr>
-        <w:t>壞味道設計測試案例</w:t>
-      </w:r>
-    </w:p>
-    <w:p>
-      <w:r>
-        <w:rPr>
-          <w:rFonts w:hint="eastAsia"/>
-        </w:rPr>
-        <w:t>根據上</w:t>
-      </w:r>
-      <w:r>
-        <w:rPr>
-          <w:rFonts w:hint="eastAsia"/>
-        </w:rPr>
-        <w:t>一節的結果，我們可以透過</w:t>
-      </w:r>
-      <w:r>
-        <w:rPr>
-          <w:rFonts w:hint="eastAsia"/>
-        </w:rPr>
-        <w:t>robusta</w:t>
-      </w:r>
-      <w:r>
-        <w:rPr>
-          <w:rFonts w:hint="eastAsia"/>
-        </w:rPr>
-        <w:t>找到壞味道，本節將會介紹如何設計測試案例來驗證例壞處理壞味道的處理機製，跟據陳友綸的研究，</w:t>
+        <w:t>method declaration</w:t>
+      </w:r>
+      <w:r>
+        <w:rPr>
+          <w:rFonts w:hint="eastAsia"/>
+        </w:rPr>
+        <w:t>的類別，判斷其類別是</w:t>
+      </w:r>
+      <w:r>
+        <w:rPr>
+          <w:rFonts w:hint="eastAsia"/>
+        </w:rPr>
+        <w:t>public</w:t>
+      </w:r>
+      <w:r>
+        <w:rPr>
+          <w:rFonts w:hint="eastAsia"/>
+        </w:rPr>
+        <w:t>、</w:t>
+      </w:r>
+      <w:r>
+        <w:rPr>
+          <w:rFonts w:hint="eastAsia"/>
+        </w:rPr>
+        <w:t>private</w:t>
+      </w:r>
+      <w:r>
+        <w:rPr>
+          <w:rFonts w:hint="eastAsia"/>
+        </w:rPr>
+        <w:t>、</w:t>
+      </w:r>
+      <w:r>
+        <w:rPr>
+          <w:rFonts w:hint="eastAsia"/>
+        </w:rPr>
+        <w:t xml:space="preserve">protected </w:t>
+      </w:r>
+      <w:r>
+        <w:rPr>
+          <w:rFonts w:hint="eastAsia"/>
+        </w:rPr>
+        <w:t>來把這個物件給創建出來</w:t>
+      </w:r>
+    </w:p>
+    <w:p>
+      <w:pPr>
+        <w:pStyle w:val="aa"/>
+        <w:numPr>
+          <w:ilvl w:val="0"/>
+          <w:numId w:val="4"/>
+        </w:numPr>
+        <w:ind w:leftChars="0"/>
+      </w:pPr>
+      <w:r>
+        <w:rPr>
+          <w:rFonts w:hint="eastAsia"/>
+        </w:rPr>
+        <w:t>呼叫該物件指定的</w:t>
+      </w:r>
+      <w:r>
+        <w:rPr>
+          <w:rFonts w:hint="eastAsia"/>
+        </w:rPr>
+        <w:t>method declaratio</w:t>
+      </w:r>
+      <w:r>
+        <w:t>n</w:t>
+      </w:r>
+      <w:r>
+        <w:rPr>
+          <w:rFonts w:hint="eastAsia"/>
+        </w:rPr>
+        <w:t>並讓其例外重現</w:t>
       </w:r>
     </w:p>
     <w:p/>
     <w:p/>
     <w:p>
-      <w:r>
-        <w:rPr>
-          <w:rFonts w:hint="eastAsia"/>
-        </w:rPr>
-        <w:t>如之前所述，在利用壞味道偵測工具</w:t>
-      </w:r>
-      <w:r>
-        <w:rPr>
-          <w:rFonts w:hint="eastAsia"/>
-        </w:rPr>
-        <w:t>Robusta</w:t>
-      </w:r>
-      <w:r>
-        <w:rPr>
-          <w:rFonts w:hint="eastAsia"/>
-        </w:rPr>
-        <w:t>完成受測程式掃瞄之後，下一步工作便是檢視</w:t>
-      </w:r>
-    </w:p>
-    <w:p>
-      <w:r>
-        <w:rPr>
-          <w:rFonts w:hint="eastAsia"/>
-        </w:rPr>
-        <w:t xml:space="preserve">Robusta </w:t>
-      </w:r>
-      <w:r>
-        <w:rPr>
-          <w:rFonts w:hint="eastAsia"/>
-        </w:rPr>
-        <w:t>所標示的壞味道出現位置以及肇因區域。其次，透過丟出例外來揭露例外對程式產生</w:t>
-      </w:r>
-    </w:p>
-    <w:p>
-      <w:r>
-        <w:rPr>
-          <w:rFonts w:hint="eastAsia"/>
-        </w:rPr>
-        <w:t>的影響；最後，比較</w:t>
-      </w:r>
-      <w:r>
-        <w:rPr>
-          <w:rFonts w:hint="eastAsia"/>
-        </w:rPr>
-        <w:t>ezScrum</w:t>
-      </w:r>
-      <w:r>
-        <w:rPr>
-          <w:rFonts w:hint="eastAsia"/>
-        </w:rPr>
-        <w:t>在遭遇例外時的行為與沒有例外出現時的正常行為。若前者會造</w:t>
-      </w:r>
-    </w:p>
-    <w:p>
-      <w:r>
-        <w:rPr>
-          <w:rFonts w:hint="eastAsia"/>
-        </w:rPr>
-        <w:t xml:space="preserve">成程式無法正確運作而且沒有顯示錯誤訊息，我們便可判定該壞味道為程式缺陷。　　</w:t>
-      </w:r>
-    </w:p>
-    <w:p>
-      <w:r>
-        <w:rPr>
-          <w:rFonts w:hint="eastAsia"/>
-        </w:rPr>
-        <w:t>為了讓例外處理壞味道的影響可以呈現，我們使用</w:t>
-      </w:r>
-      <w:r>
-        <w:rPr>
-          <w:rFonts w:hint="eastAsia"/>
-        </w:rPr>
-        <w:t>AspectJ[23]</w:t>
-      </w:r>
-      <w:r>
-        <w:rPr>
-          <w:rFonts w:hint="eastAsia"/>
-        </w:rPr>
-        <w:t>來模擬例外發生。</w:t>
-      </w:r>
-      <w:r>
-        <w:rPr>
-          <w:rFonts w:hint="eastAsia"/>
-        </w:rPr>
-        <w:t>AspectJ</w:t>
-      </w:r>
-      <w:r>
-        <w:rPr>
-          <w:rFonts w:hint="eastAsia"/>
-        </w:rPr>
-        <w:t>是</w:t>
-      </w:r>
-    </w:p>
-    <w:p>
-      <w:r>
-        <w:rPr>
-          <w:rFonts w:hint="eastAsia"/>
-        </w:rPr>
-        <w:t>一種實作</w:t>
-      </w:r>
-      <w:r>
-        <w:rPr>
-          <w:rFonts w:hint="eastAsia"/>
-        </w:rPr>
-        <w:t>aspect oriented programming(AOP)</w:t>
-      </w:r>
-      <w:r>
-        <w:rPr>
-          <w:rFonts w:hint="eastAsia"/>
-        </w:rPr>
-        <w:t>技術的程式語言</w:t>
-      </w:r>
-      <w:r>
-        <w:rPr>
-          <w:rFonts w:hint="eastAsia"/>
-        </w:rPr>
-        <w:t>[24]</w:t>
-      </w:r>
-      <w:r>
-        <w:rPr>
-          <w:rFonts w:hint="eastAsia"/>
-        </w:rPr>
-        <w:t>，允許在既有的</w:t>
-      </w:r>
-      <w:r>
-        <w:rPr>
-          <w:rFonts w:hint="eastAsia"/>
-        </w:rPr>
-        <w:t>Java</w:t>
-      </w:r>
-      <w:r>
-        <w:rPr>
-          <w:rFonts w:hint="eastAsia"/>
-        </w:rPr>
-        <w:t>程式內</w:t>
-      </w:r>
-    </w:p>
-    <w:p>
-      <w:r>
-        <w:rPr>
-          <w:rFonts w:hint="eastAsia"/>
-        </w:rPr>
-        <w:t xml:space="preserve">　　動態插入新的程式結構，如此我們便能夠在不改變原始碼的情況下，把程式的正常行為</w:t>
-      </w:r>
-    </w:p>
-    <w:p>
-      <w:r>
-        <w:rPr>
-          <w:rFonts w:hint="eastAsia"/>
-        </w:rPr>
-        <w:t>與例外行為加以分隔。</w:t>
+      <w:pPr>
+        <w:rPr>
+          <w:rFonts w:hint="eastAsia"/>
+        </w:rPr>
+      </w:pPr>
+    </w:p>
+    <w:p>
+      <w:r>
+        <w:rPr>
+          <w:rFonts w:hint="eastAsia"/>
+        </w:rPr>
+        <w:lastRenderedPageBreak/>
+        <w:t>--------------------continue-----------------</w:t>
+      </w:r>
+    </w:p>
+    <w:p>
+      <w:r>
+        <w:rPr>
+          <w:rFonts w:hint="eastAsia"/>
+        </w:rPr>
+        <w:t>根據下圖的程式馬，我們可以發現若是在</w:t>
+      </w:r>
+      <w:r>
+        <w:rPr>
+          <w:rFonts w:hint="eastAsia"/>
+        </w:rPr>
+        <w:t>finally</w:t>
+      </w:r>
+      <w:r>
+        <w:rPr>
+          <w:rFonts w:hint="eastAsia"/>
+        </w:rPr>
+        <w:t>前發生了例外，且</w:t>
+      </w:r>
+      <w:r>
+        <w:rPr>
+          <w:rFonts w:hint="eastAsia"/>
+        </w:rPr>
+        <w:t>finally</w:t>
+      </w:r>
+      <w:r>
+        <w:rPr>
+          <w:rFonts w:hint="eastAsia"/>
+        </w:rPr>
+        <w:t>本生也會發生例外的話，擇會造成</w:t>
+      </w:r>
+      <w:r>
+        <w:rPr>
+          <w:rFonts w:hint="eastAsia"/>
+        </w:rPr>
+        <w:t>finally block</w:t>
+      </w:r>
+      <w:r>
+        <w:rPr>
+          <w:rFonts w:hint="eastAsia"/>
+        </w:rPr>
+        <w:t>的例外會演蓋</w:t>
+      </w:r>
+      <w:r>
+        <w:rPr>
+          <w:rFonts w:hint="eastAsia"/>
+        </w:rPr>
+        <w:t>f</w:t>
+      </w:r>
+      <w:r>
+        <w:t>inally</w:t>
+      </w:r>
+      <w:r>
+        <w:rPr>
+          <w:rFonts w:hint="eastAsia"/>
+        </w:rPr>
+        <w:t>前所發生的例外，所以根據這樣的情境</w:t>
+      </w:r>
+      <w:r>
+        <w:rPr>
+          <w:rFonts w:hint="eastAsia"/>
+        </w:rPr>
+        <w:t>,</w:t>
+      </w:r>
+      <w:r>
+        <w:rPr>
+          <w:rFonts w:hint="eastAsia"/>
+        </w:rPr>
+        <w:t>如果今天壞味道存在</w:t>
+      </w:r>
+      <w:r>
+        <w:rPr>
+          <w:rFonts w:hint="eastAsia"/>
+        </w:rPr>
+        <w:t>source code</w:t>
+      </w:r>
+      <w:r>
+        <w:rPr>
+          <w:rFonts w:hint="eastAsia"/>
+        </w:rPr>
+        <w:t>的話，根據我們在</w:t>
+      </w:r>
+      <w:r>
+        <w:rPr>
+          <w:rFonts w:hint="eastAsia"/>
+        </w:rPr>
+        <w:t>tryblock</w:t>
+      </w:r>
+      <w:r>
+        <w:rPr>
+          <w:rFonts w:hint="eastAsia"/>
+        </w:rPr>
+        <w:t>中簽入例外</w:t>
+      </w:r>
+      <w:r>
+        <w:rPr>
+          <w:rFonts w:hint="eastAsia"/>
+        </w:rPr>
+        <w:t>,</w:t>
+      </w:r>
+      <w:r>
+        <w:rPr>
+          <w:rFonts w:hint="eastAsia"/>
+        </w:rPr>
+        <w:t>並且在直行到</w:t>
+      </w:r>
+      <w:r>
+        <w:rPr>
+          <w:rFonts w:hint="eastAsia"/>
+        </w:rPr>
+        <w:t>f</w:t>
+      </w:r>
+      <w:r>
+        <w:t>inally block</w:t>
+      </w:r>
+      <w:r>
+        <w:rPr>
+          <w:rFonts w:hint="eastAsia"/>
+        </w:rPr>
+        <w:t>時，會再丟出一次例外，我們並不希望在</w:t>
+      </w:r>
+      <w:r>
+        <w:rPr>
+          <w:rFonts w:hint="eastAsia"/>
+        </w:rPr>
+        <w:t>finally block</w:t>
+      </w:r>
+      <w:r>
+        <w:rPr>
+          <w:rFonts w:hint="eastAsia"/>
+        </w:rPr>
+        <w:t>中被丟出來，所以當他丟出例外的時候會來到最下面的區塊中的</w:t>
+      </w:r>
+      <w:r>
+        <w:rPr>
+          <w:rFonts w:hint="eastAsia"/>
+        </w:rPr>
+        <w:t>catch block</w:t>
+      </w:r>
+      <w:r>
+        <w:rPr>
+          <w:rFonts w:hint="eastAsia"/>
+        </w:rPr>
+        <w:t>，</w:t>
+      </w:r>
+      <w:r>
+        <w:rPr>
+          <w:rFonts w:hint="eastAsia"/>
+        </w:rPr>
+        <w:t>因此就會出現</w:t>
+      </w:r>
+      <w:r>
+        <w:rPr>
+          <w:rFonts w:hint="eastAsia"/>
+        </w:rPr>
+        <w:t>assert.fail</w:t>
+      </w:r>
+      <w:r>
+        <w:rPr>
+          <w:rFonts w:hint="eastAsia"/>
+        </w:rPr>
+        <w:t>的狀況，</w:t>
+      </w:r>
+      <w:r>
+        <w:rPr>
+          <w:rFonts w:hint="eastAsia"/>
+        </w:rPr>
+        <w:t>此方法可以還原出該測試案例的情境，並將錯誤還原出來，若將程式碼的壞味道消除後，</w:t>
+      </w:r>
+      <w:r>
+        <w:rPr>
+          <w:rFonts w:hint="eastAsia"/>
+        </w:rPr>
+        <w:t>我們建議使用者不要在</w:t>
+      </w:r>
+      <w:r>
+        <w:rPr>
+          <w:rFonts w:hint="eastAsia"/>
+        </w:rPr>
+        <w:t>finally block</w:t>
+      </w:r>
+      <w:r>
+        <w:rPr>
+          <w:rFonts w:hint="eastAsia"/>
+        </w:rPr>
+        <w:t>中丟出例外，所以根據我們在</w:t>
+      </w:r>
+      <w:r>
+        <w:rPr>
+          <w:rFonts w:hint="eastAsia"/>
+        </w:rPr>
+        <w:t xml:space="preserve">try </w:t>
+      </w:r>
+      <w:r>
+        <w:rPr>
+          <w:rFonts w:hint="eastAsia"/>
+        </w:rPr>
+        <w:t>和</w:t>
+      </w:r>
+      <w:r>
+        <w:rPr>
+          <w:rFonts w:hint="eastAsia"/>
+        </w:rPr>
+        <w:t xml:space="preserve"> finally</w:t>
+      </w:r>
+      <w:r>
+        <w:rPr>
+          <w:rFonts w:hint="eastAsia"/>
+        </w:rPr>
+        <w:t>中簽入的例外，這個刺是按例因為</w:t>
+      </w:r>
+      <w:r>
+        <w:rPr>
+          <w:rFonts w:hint="eastAsia"/>
+        </w:rPr>
+        <w:t>try</w:t>
+      </w:r>
+      <w:r>
+        <w:rPr>
+          <w:rFonts w:hint="eastAsia"/>
+        </w:rPr>
+        <w:t>中丟出了例外，所以會來到我們客字的</w:t>
+      </w:r>
+      <w:r>
+        <w:rPr>
+          <w:rFonts w:hint="eastAsia"/>
+        </w:rPr>
+        <w:t>catch block</w:t>
+      </w:r>
+      <w:r>
+        <w:rPr>
+          <w:rFonts w:hint="eastAsia"/>
+        </w:rPr>
+        <w:t>，</w:t>
+      </w:r>
+      <w:r>
+        <w:rPr>
+          <w:rFonts w:hint="eastAsia"/>
+        </w:rPr>
+        <w:t>因此這個測試案例就通過了</w:t>
+      </w:r>
+    </w:p>
+    <w:p>
+      <w:pPr>
+        <w:rPr>
+          <w:rFonts w:hint="eastAsia"/>
+        </w:rPr>
+      </w:pPr>
+    </w:p>
+    <w:p>
+      <w:pPr>
+        <w:rPr>
+          <w:rFonts w:hint="eastAsia"/>
+        </w:rPr>
+      </w:pPr>
+      <w:r>
+        <w:rPr>
+          <w:noProof/>
+        </w:rPr>
+        <w:drawing>
+          <wp:inline distT="0" distB="0" distL="0" distR="0" wp14:anchorId="4E973A1A" wp14:editId="3B213813">
+            <wp:extent cx="5274310" cy="1915795"/>
+            <wp:effectExtent l="0" t="0" r="2540" b="8255"/>
+            <wp:docPr id="5" name="圖片 5"/>
+            <wp:cNvGraphicFramePr>
+              <a:graphicFrameLocks xmlns:a="http://schemas.openxmlformats.org/drawingml/2006/main" noChangeAspect="1"/>
+            </wp:cNvGraphicFramePr>
+            <a:graphic xmlns:a="http://schemas.openxmlformats.org/drawingml/2006/main">
+              <a:graphicData uri="http://schemas.openxmlformats.org/drawingml/2006/picture">
+                <pic:pic xmlns:pic="http://schemas.openxmlformats.org/drawingml/2006/picture">
+                  <pic:nvPicPr>
+                    <pic:cNvPr id="1" name=""/>
+                    <pic:cNvPicPr/>
+                  </pic:nvPicPr>
+                  <pic:blipFill>
+                    <a:blip r:embed="rId15"/>
+                    <a:stretch>
+                      <a:fillRect/>
+                    </a:stretch>
+                  </pic:blipFill>
+                  <pic:spPr>
+                    <a:xfrm>
+                      <a:off x="0" y="0"/>
+                      <a:ext cx="5274310" cy="1915795"/>
+                    </a:xfrm>
+                    <a:prstGeom prst="rect">
+                      <a:avLst/>
+                    </a:prstGeom>
+                  </pic:spPr>
+                </pic:pic>
+              </a:graphicData>
+            </a:graphic>
+          </wp:inline>
+        </w:drawing>
+      </w:r>
+    </w:p>
+    <w:p>
+      <w:pPr>
+        <w:rPr>
+          <w:rFonts w:hint="eastAsia"/>
+        </w:rPr>
+      </w:pPr>
+      <w:r>
+        <w:rPr>
+          <w:noProof/>
+        </w:rPr>
+        <w:drawing>
+          <wp:inline distT="0" distB="0" distL="0" distR="0" wp14:anchorId="3717CF83" wp14:editId="004E3B67">
+            <wp:extent cx="5274310" cy="2385695"/>
+            <wp:effectExtent l="0" t="0" r="2540" b="0"/>
+            <wp:docPr id="4" name="圖片 4"/>
+            <wp:cNvGraphicFramePr>
+              <a:graphicFrameLocks xmlns:a="http://schemas.openxmlformats.org/drawingml/2006/main" noChangeAspect="1"/>
+            </wp:cNvGraphicFramePr>
+            <a:graphic xmlns:a="http://schemas.openxmlformats.org/drawingml/2006/main">
+              <a:graphicData uri="http://schemas.openxmlformats.org/drawingml/2006/picture">
+                <pic:pic xmlns:pic="http://schemas.openxmlformats.org/drawingml/2006/picture">
+                  <pic:nvPicPr>
+                    <pic:cNvPr id="1" name=""/>
+                    <pic:cNvPicPr/>
+                  </pic:nvPicPr>
+                  <pic:blipFill>
+                    <a:blip r:embed="rId16"/>
+                    <a:stretch>
+                      <a:fillRect/>
+                    </a:stretch>
+                  </pic:blipFill>
+                  <pic:spPr>
+                    <a:xfrm>
+                      <a:off x="0" y="0"/>
+                      <a:ext cx="5274310" cy="2385695"/>
+                    </a:xfrm>
+                    <a:prstGeom prst="rect">
+                      <a:avLst/>
+                    </a:prstGeom>
+                  </pic:spPr>
+                </pic:pic>
+              </a:graphicData>
+            </a:graphic>
+          </wp:inline>
+        </w:drawing>
       </w:r>
     </w:p>
     <w:p/>
     <w:p/>
-    <w:p>
-      <w:pPr>
-        <w:rPr>
-          <w:rFonts w:hint="eastAsia"/>
-        </w:rPr>
-      </w:pPr>
+    <w:p/>
+    <w:p/>
+    <w:p/>
+    <w:p>
+      <w:pPr>
+        <w:rPr>
+          <w:rFonts w:hint="eastAsia"/>
+        </w:rPr>
+      </w:pPr>
+    </w:p>
+    <w:p>
+      <w:r>
+        <w:lastRenderedPageBreak/>
+        <w:t>Careless</w:t>
+      </w:r>
+      <w:r>
+        <w:t xml:space="preserve"> Cleanup</w:t>
+      </w:r>
+    </w:p>
+    <w:p>
+      <w:pPr>
+        <w:rPr>
+          <w:rFonts w:hint="eastAsia"/>
+        </w:rPr>
+      </w:pPr>
+      <w:r>
+        <w:t>在</w:t>
+      </w:r>
+      <w:r>
+        <w:t>Careless Cleanup</w:t>
+      </w:r>
+      <w:r>
+        <w:t>中</w:t>
+      </w:r>
+    </w:p>
+    <w:p>
+      <w:pPr>
+        <w:pStyle w:val="aa"/>
+        <w:numPr>
+          <w:ilvl w:val="0"/>
+          <w:numId w:val="5"/>
+        </w:numPr>
+        <w:ind w:leftChars="0"/>
+      </w:pPr>
+      <w:r>
+        <w:t>取得壞味道中，</w:t>
+      </w:r>
+      <w:r>
+        <w:rPr>
+          <w:rFonts w:hint="eastAsia"/>
+        </w:rPr>
+        <w:t>離</w:t>
+      </w:r>
+      <w:r>
+        <w:rPr>
+          <w:rFonts w:hint="eastAsia"/>
+        </w:rPr>
+        <w:t>r</w:t>
+      </w:r>
+      <w:r>
+        <w:t>elease method</w:t>
+      </w:r>
+      <w:r>
+        <w:rPr>
+          <w:rFonts w:hint="eastAsia"/>
+        </w:rPr>
+        <w:t>最遠的</w:t>
+      </w:r>
+      <w:r>
+        <w:rPr>
+          <w:rFonts w:hint="eastAsia"/>
+        </w:rPr>
+        <w:t>method invocation</w:t>
+      </w:r>
+      <w:r>
+        <w:rPr>
+          <w:rFonts w:hint="eastAsia"/>
+        </w:rPr>
+        <w:t>且會</w:t>
+      </w:r>
+      <w:r>
+        <w:rPr>
+          <w:rFonts w:hint="eastAsia"/>
+        </w:rPr>
+        <w:t>丟出例外的</w:t>
+      </w:r>
+      <w:r>
+        <w:rPr>
+          <w:rFonts w:hint="eastAsia"/>
+        </w:rPr>
+        <w:t>method invocation name</w:t>
+      </w:r>
+      <w:r>
+        <w:rPr>
+          <w:rFonts w:hint="eastAsia"/>
+        </w:rPr>
+        <w:t>、</w:t>
+      </w:r>
+      <w:r>
+        <w:rPr>
+          <w:rFonts w:hint="eastAsia"/>
+        </w:rPr>
+        <w:t>丟出例外的類型</w:t>
+      </w:r>
+    </w:p>
+    <w:p>
+      <w:pPr>
+        <w:pStyle w:val="aa"/>
+        <w:numPr>
+          <w:ilvl w:val="0"/>
+          <w:numId w:val="5"/>
+        </w:numPr>
+        <w:ind w:leftChars="0"/>
+        <w:rPr>
+          <w:rFonts w:hint="eastAsia"/>
+        </w:rPr>
+      </w:pPr>
+      <w:r>
+        <w:rPr>
+          <w:rFonts w:hint="eastAsia"/>
+        </w:rPr>
+        <w:t>取得</w:t>
+      </w:r>
+      <w:r>
+        <w:rPr>
+          <w:rFonts w:hint="eastAsia"/>
+        </w:rPr>
+        <w:t>r</w:t>
+      </w:r>
+      <w:r>
+        <w:t>elease method</w:t>
+      </w:r>
+      <w:r>
+        <w:rPr>
+          <w:rFonts w:hint="eastAsia"/>
+        </w:rPr>
+        <w:t>的</w:t>
+      </w:r>
+      <w:r>
+        <w:rPr>
+          <w:rFonts w:hint="eastAsia"/>
+        </w:rPr>
+        <w:t>method invocation name</w:t>
+      </w:r>
+      <w:r>
+        <w:rPr>
+          <w:rFonts w:hint="eastAsia"/>
+        </w:rPr>
+        <w:t>、</w:t>
+      </w:r>
+      <w:r>
+        <w:rPr>
+          <w:rFonts w:hint="eastAsia"/>
+        </w:rPr>
+        <w:t>嵌入</w:t>
+      </w:r>
+      <w:r>
+        <w:rPr>
+          <w:rFonts w:hint="eastAsia"/>
+        </w:rPr>
+        <w:t>我們產生的例外</w:t>
+      </w:r>
+      <w:r>
+        <w:rPr>
+          <w:rFonts w:hint="eastAsia"/>
+        </w:rPr>
+        <w:t>類型名稱</w:t>
+      </w:r>
+    </w:p>
+    <w:p>
+      <w:pPr>
+        <w:pStyle w:val="aa"/>
+        <w:numPr>
+          <w:ilvl w:val="0"/>
+          <w:numId w:val="5"/>
+        </w:numPr>
+        <w:ind w:leftChars="0"/>
+      </w:pPr>
+      <w:r>
+        <w:rPr>
+          <w:rFonts w:hint="eastAsia"/>
+        </w:rPr>
+        <w:t>取得該</w:t>
+      </w:r>
+      <w:r>
+        <w:rPr>
+          <w:rFonts w:hint="eastAsia"/>
+        </w:rPr>
+        <w:t xml:space="preserve">method invocation </w:t>
+      </w:r>
+      <w:r>
+        <w:rPr>
+          <w:rFonts w:hint="eastAsia"/>
+        </w:rPr>
+        <w:t>所在的</w:t>
+      </w:r>
+      <w:r>
+        <w:rPr>
+          <w:rFonts w:hint="eastAsia"/>
+        </w:rPr>
+        <w:t xml:space="preserve"> </w:t>
+      </w:r>
+      <w:r>
+        <w:t xml:space="preserve">class </w:t>
+      </w:r>
+      <w:r>
+        <w:rPr>
+          <w:rFonts w:hint="eastAsia"/>
+        </w:rPr>
+        <w:t>名稱，</w:t>
+      </w:r>
+    </w:p>
+    <w:p>
+      <w:pPr>
+        <w:pStyle w:val="aa"/>
+        <w:numPr>
+          <w:ilvl w:val="0"/>
+          <w:numId w:val="5"/>
+        </w:numPr>
+        <w:ind w:leftChars="0"/>
+      </w:pPr>
+      <w:r>
+        <w:rPr>
+          <w:rFonts w:hint="eastAsia"/>
+        </w:rPr>
+        <w:t>依據該</w:t>
+      </w:r>
+      <w:r>
+        <w:rPr>
+          <w:rFonts w:hint="eastAsia"/>
+        </w:rPr>
+        <w:t>method invocation</w:t>
+      </w:r>
+      <w:r>
+        <w:rPr>
+          <w:rFonts w:hint="eastAsia"/>
+        </w:rPr>
+        <w:t>的</w:t>
+      </w:r>
+      <w:r>
+        <w:rPr>
+          <w:rFonts w:hint="eastAsia"/>
+        </w:rPr>
+        <w:t xml:space="preserve"> </w:t>
+      </w:r>
+      <w:r>
+        <w:t>method declaration</w:t>
+      </w:r>
+      <w:r>
+        <w:rPr>
+          <w:rFonts w:hint="eastAsia"/>
+        </w:rPr>
+        <w:t>的類別，判斷其類別是</w:t>
+      </w:r>
+      <w:r>
+        <w:rPr>
+          <w:rFonts w:hint="eastAsia"/>
+        </w:rPr>
+        <w:t>public</w:t>
+      </w:r>
+      <w:r>
+        <w:rPr>
+          <w:rFonts w:hint="eastAsia"/>
+        </w:rPr>
+        <w:t>、</w:t>
+      </w:r>
+      <w:r>
+        <w:rPr>
+          <w:rFonts w:hint="eastAsia"/>
+        </w:rPr>
+        <w:t>private</w:t>
+      </w:r>
+      <w:r>
+        <w:rPr>
+          <w:rFonts w:hint="eastAsia"/>
+        </w:rPr>
+        <w:t>、</w:t>
+      </w:r>
+      <w:r>
+        <w:rPr>
+          <w:rFonts w:hint="eastAsia"/>
+        </w:rPr>
+        <w:t xml:space="preserve">protected </w:t>
+      </w:r>
+      <w:r>
+        <w:rPr>
+          <w:rFonts w:hint="eastAsia"/>
+        </w:rPr>
+        <w:t>來把這個物件給創建出來</w:t>
+      </w:r>
+    </w:p>
+    <w:p>
+      <w:pPr>
+        <w:pStyle w:val="aa"/>
+        <w:numPr>
+          <w:ilvl w:val="0"/>
+          <w:numId w:val="5"/>
+        </w:numPr>
+        <w:ind w:leftChars="0"/>
+      </w:pPr>
+      <w:r>
+        <w:rPr>
+          <w:rFonts w:hint="eastAsia"/>
+        </w:rPr>
+        <w:t>呼叫該物件指定的</w:t>
+      </w:r>
+      <w:r>
+        <w:rPr>
+          <w:rFonts w:hint="eastAsia"/>
+        </w:rPr>
+        <w:t>method declaratio</w:t>
+      </w:r>
+      <w:r>
+        <w:t>n</w:t>
+      </w:r>
+      <w:r>
+        <w:rPr>
+          <w:rFonts w:hint="eastAsia"/>
+        </w:rPr>
+        <w:t>並讓其例外重現</w:t>
+      </w:r>
+    </w:p>
+    <w:p/>
+    <w:p>
+      <w:pPr>
+        <w:rPr>
+          <w:rFonts w:hint="eastAsia"/>
+        </w:rPr>
+      </w:pPr>
+      <w:r>
+        <w:rPr>
+          <w:rFonts w:hint="eastAsia"/>
+        </w:rPr>
+        <w:t>根據下圖的程是馬，我們可以發現若這樣的</w:t>
+      </w:r>
+      <w:r>
+        <w:rPr>
+          <w:rFonts w:hint="eastAsia"/>
+        </w:rPr>
+        <w:t>程式碼在</w:t>
+      </w:r>
+      <w:r>
+        <w:rPr>
+          <w:rFonts w:hint="eastAsia"/>
+        </w:rPr>
+        <w:t>clo</w:t>
+      </w:r>
+      <w:r>
+        <w:t>se</w:t>
+      </w:r>
+      <w:r>
+        <w:rPr>
+          <w:rFonts w:hint="eastAsia"/>
+        </w:rPr>
+        <w:t>之前發生了例外，擇會導致</w:t>
+      </w:r>
+      <w:r>
+        <w:rPr>
+          <w:rFonts w:hint="eastAsia"/>
+        </w:rPr>
+        <w:t>close</w:t>
+      </w:r>
+      <w:r>
+        <w:rPr>
+          <w:rFonts w:hint="eastAsia"/>
+        </w:rPr>
+        <w:t>不會被直行，而讓資源不會被正嘗試放，所以根據這樣的情境我們設計了測是按例，我們的</w:t>
+      </w:r>
+      <w:r>
+        <w:rPr>
+          <w:rFonts w:hint="eastAsia"/>
+        </w:rPr>
+        <w:t>aspect</w:t>
+      </w:r>
+      <w:r>
+        <w:rPr>
+          <w:rFonts w:hint="eastAsia"/>
+        </w:rPr>
+        <w:t>會在離</w:t>
+      </w:r>
+      <w:r>
+        <w:rPr>
+          <w:rFonts w:hint="eastAsia"/>
+        </w:rPr>
+        <w:t>c</w:t>
+      </w:r>
+      <w:r>
+        <w:t>lose method</w:t>
+      </w:r>
+      <w:r>
+        <w:rPr>
+          <w:rFonts w:hint="eastAsia"/>
+        </w:rPr>
+        <w:t>最遠且會發生例外的</w:t>
+      </w:r>
+      <w:r>
+        <w:rPr>
+          <w:rFonts w:hint="eastAsia"/>
+        </w:rPr>
+        <w:t>method invocation</w:t>
+      </w:r>
+      <w:r>
+        <w:rPr>
+          <w:rFonts w:hint="eastAsia"/>
+        </w:rPr>
+        <w:t>千上其對應的例外，以及在</w:t>
+      </w:r>
+      <w:r>
+        <w:rPr>
+          <w:rFonts w:hint="eastAsia"/>
+        </w:rPr>
+        <w:t xml:space="preserve">close method </w:t>
+      </w:r>
+      <w:r>
+        <w:rPr>
+          <w:rFonts w:hint="eastAsia"/>
+        </w:rPr>
+        <w:t>中簽入我們自定義的例外，在這樣的況下，若壞味道沒有被消除，則會來到我們設計的</w:t>
+      </w:r>
+      <w:r>
+        <w:rPr>
+          <w:rFonts w:hint="eastAsia"/>
+        </w:rPr>
+        <w:t>exception</w:t>
+      </w:r>
+      <w:r>
+        <w:rPr>
+          <w:rFonts w:hint="eastAsia"/>
+        </w:rPr>
+        <w:t>的</w:t>
+      </w:r>
+      <w:r>
+        <w:rPr>
+          <w:rFonts w:hint="eastAsia"/>
+        </w:rPr>
+        <w:t>catch block</w:t>
+      </w:r>
+      <w:r>
+        <w:rPr>
+          <w:rFonts w:hint="eastAsia"/>
+        </w:rPr>
+        <w:t>，</w:t>
+      </w:r>
+      <w:r>
+        <w:rPr>
+          <w:rFonts w:hint="eastAsia"/>
+        </w:rPr>
+        <w:t>因此就會出現</w:t>
+      </w:r>
+      <w:r>
+        <w:rPr>
+          <w:rFonts w:hint="eastAsia"/>
+        </w:rPr>
+        <w:t>assert.fail</w:t>
+      </w:r>
+      <w:r>
+        <w:rPr>
+          <w:rFonts w:hint="eastAsia"/>
+        </w:rPr>
+        <w:t>的狀況，此方法可以還原出該測試案例的情境，並將錯誤還原出來，若將程式碼的壞味道消除後，</w:t>
+      </w:r>
+      <w:r>
+        <w:rPr>
+          <w:rFonts w:hint="eastAsia"/>
+        </w:rPr>
+        <w:t>則最終我們會得到油</w:t>
+      </w:r>
+      <w:r>
+        <w:rPr>
+          <w:rFonts w:hint="eastAsia"/>
+        </w:rPr>
+        <w:t>finally block</w:t>
+      </w:r>
+      <w:r>
+        <w:rPr>
+          <w:rFonts w:hint="eastAsia"/>
+        </w:rPr>
+        <w:t>中</w:t>
+      </w:r>
+      <w:r>
+        <w:rPr>
+          <w:rFonts w:hint="eastAsia"/>
+        </w:rPr>
+        <w:t>r</w:t>
+      </w:r>
+      <w:r>
+        <w:t>elease method</w:t>
+      </w:r>
+      <w:r>
+        <w:rPr>
+          <w:rFonts w:hint="eastAsia"/>
+        </w:rPr>
+        <w:t>所丟出來的例外，並被自制例外的</w:t>
+      </w:r>
+      <w:r>
+        <w:rPr>
+          <w:rFonts w:hint="eastAsia"/>
+        </w:rPr>
+        <w:t>catch block</w:t>
+      </w:r>
+      <w:r>
+        <w:rPr>
+          <w:rFonts w:hint="eastAsia"/>
+        </w:rPr>
+        <w:t>給接起來，</w:t>
+      </w:r>
+      <w:r>
+        <w:rPr>
+          <w:rFonts w:hint="eastAsia"/>
+        </w:rPr>
+        <w:t>因此這個測試案例就通過了</w:t>
+      </w:r>
+      <w:r>
+        <w:rPr>
+          <w:rFonts w:hint="eastAsia"/>
+        </w:rPr>
+        <w:t>.</w:t>
+      </w:r>
+    </w:p>
+    <w:p>
+      <w:pPr>
+        <w:rPr>
+          <w:rFonts w:hint="eastAsia"/>
+        </w:rPr>
+      </w:pPr>
+      <w:r>
+        <w:rPr>
+          <w:noProof/>
+        </w:rPr>
+        <w:drawing>
+          <wp:inline distT="0" distB="0" distL="0" distR="0" wp14:anchorId="7B9F91EF" wp14:editId="2D604C23">
+            <wp:extent cx="5274310" cy="2021840"/>
+            <wp:effectExtent l="0" t="0" r="2540" b="0"/>
+            <wp:docPr id="6" name="圖片 6"/>
+            <wp:cNvGraphicFramePr>
+              <a:graphicFrameLocks xmlns:a="http://schemas.openxmlformats.org/drawingml/2006/main" noChangeAspect="1"/>
+            </wp:cNvGraphicFramePr>
+            <a:graphic xmlns:a="http://schemas.openxmlformats.org/drawingml/2006/main">
+              <a:graphicData uri="http://schemas.openxmlformats.org/drawingml/2006/picture">
+                <pic:pic xmlns:pic="http://schemas.openxmlformats.org/drawingml/2006/picture">
+                  <pic:nvPicPr>
+                    <pic:cNvPr id="1" name=""/>
+                    <pic:cNvPicPr/>
+                  </pic:nvPicPr>
+                  <pic:blipFill>
+                    <a:blip r:embed="rId17"/>
+                    <a:stretch>
+                      <a:fillRect/>
+                    </a:stretch>
+                  </pic:blipFill>
+                  <pic:spPr>
+                    <a:xfrm>
+                      <a:off x="0" y="0"/>
+                      <a:ext cx="5274310" cy="2021840"/>
+                    </a:xfrm>
+                    <a:prstGeom prst="rect">
+                      <a:avLst/>
+                    </a:prstGeom>
+                  </pic:spPr>
+                </pic:pic>
+              </a:graphicData>
+            </a:graphic>
+          </wp:inline>
+        </w:drawing>
+      </w:r>
+    </w:p>
+    <w:p>
+      <w:pPr>
+        <w:rPr>
+          <w:rFonts w:hint="eastAsia"/>
+        </w:rPr>
+      </w:pPr>
+      <w:r>
+        <w:rPr>
+          <w:noProof/>
+        </w:rPr>
+        <w:lastRenderedPageBreak/>
+        <w:drawing>
+          <wp:inline distT="0" distB="0" distL="0" distR="0" wp14:anchorId="433115F6" wp14:editId="776C6FA8">
+            <wp:extent cx="5274310" cy="2699385"/>
+            <wp:effectExtent l="0" t="0" r="2540" b="5715"/>
+            <wp:docPr id="3" name="圖片 3"/>
+            <wp:cNvGraphicFramePr>
+              <a:graphicFrameLocks xmlns:a="http://schemas.openxmlformats.org/drawingml/2006/main" noChangeAspect="1"/>
+            </wp:cNvGraphicFramePr>
+            <a:graphic xmlns:a="http://schemas.openxmlformats.org/drawingml/2006/main">
+              <a:graphicData uri="http://schemas.openxmlformats.org/drawingml/2006/picture">
+                <pic:pic xmlns:pic="http://schemas.openxmlformats.org/drawingml/2006/picture">
+                  <pic:nvPicPr>
+                    <pic:cNvPr id="1" name=""/>
+                    <pic:cNvPicPr/>
+                  </pic:nvPicPr>
+                  <pic:blipFill>
+                    <a:blip r:embed="rId18"/>
+                    <a:stretch>
+                      <a:fillRect/>
+                    </a:stretch>
+                  </pic:blipFill>
+                  <pic:spPr>
+                    <a:xfrm>
+                      <a:off x="0" y="0"/>
+                      <a:ext cx="5274310" cy="2699385"/>
+                    </a:xfrm>
+                    <a:prstGeom prst="rect">
+                      <a:avLst/>
+                    </a:prstGeom>
+                  </pic:spPr>
+                </pic:pic>
+              </a:graphicData>
+            </a:graphic>
+          </wp:inline>
+        </w:drawing>
+      </w:r>
+    </w:p>
+    <w:p>
+      <w:pPr>
+        <w:rPr>
+          <w:rFonts w:hint="eastAsia"/>
+        </w:rPr>
+      </w:pPr>
+      <w:bookmarkStart w:id="1" w:name="_GoBack"/>
+      <w:bookmarkEnd w:id="1"/>
     </w:p>
     <w:sectPr>
       <w:pgSz w:w="11906" w:h="16838"/>
@@ -9096,7 +9783,7 @@
 </file>
 
 <file path=word/endnotes.xml><?xml version="1.0" encoding="utf-8"?>
-<w:endnotes xmlns:wpc="http://schemas.microsoft.com/office/word/2010/wordprocessingCanvas" xmlns:mc="http://schemas.openxmlformats.org/markup-compatibility/2006" xmlns:o="urn:schemas-microsoft-com:office:office" xmlns:r="http://schemas.openxmlformats.org/officeDocument/2006/relationships" xmlns:m="http://schemas.openxmlformats.org/officeDocument/2006/math" xmlns:v="urn:schemas-microsoft-com:vml" xmlns:wp14="http://schemas.microsoft.com/office/word/2010/wordprocessingDrawing" xmlns:wp="http://schemas.openxmlformats.org/drawingml/2006/wordprocessingDrawing" xmlns:w10="urn:schemas-microsoft-com:office:word" xmlns:w="http://schemas.openxmlformats.org/wordprocessingml/2006/main" xmlns:w14="http://schemas.microsoft.com/office/word/2010/wordml" xmlns:w15="http://schemas.microsoft.com/office/word/2012/wordml" xmlns:wpg="http://schemas.microsoft.com/office/word/2010/wordprocessingGroup" xmlns:wpi="http://schemas.microsoft.com/office/word/2010/wordprocessingInk" xmlns:wne="http://schemas.microsoft.com/office/word/2006/wordml" xmlns:wps="http://schemas.microsoft.com/office/word/2010/wordprocessingShape" mc:Ignorable="w14 w15 wp14">
+<w:endnotes xmlns:wpc="http://schemas.microsoft.com/office/word/2010/wordprocessingCanvas" xmlns:cx="http://schemas.microsoft.com/office/drawing/2014/chartex" xmlns:cx1="http://schemas.microsoft.com/office/drawing/2015/9/8/chartex" xmlns:cx2="http://schemas.microsoft.com/office/drawing/2015/10/21/chartex" xmlns:cx3="http://schemas.microsoft.com/office/drawing/2016/5/9/chartex" xmlns:cx4="http://schemas.microsoft.com/office/drawing/2016/5/10/chartex" xmlns:cx5="http://schemas.microsoft.com/office/drawing/2016/5/11/chartex" xmlns:cx6="http://schemas.microsoft.com/office/drawing/2016/5/12/chartex" xmlns:cx7="http://schemas.microsoft.com/office/drawing/2016/5/13/chartex" xmlns:cx8="http://schemas.microsoft.com/office/drawing/2016/5/14/chartex" xmlns:mc="http://schemas.openxmlformats.org/markup-compatibility/2006" xmlns:aink="http://schemas.microsoft.com/office/drawing/2016/ink" xmlns:am3d="http://schemas.microsoft.com/office/drawing/2017/model3d" xmlns:o="urn:schemas-microsoft-com:office:office" xmlns:r="http://schemas.openxmlformats.org/officeDocument/2006/relationships" xmlns:m="http://schemas.openxmlformats.org/officeDocument/2006/math" xmlns:v="urn:schemas-microsoft-com:vml" xmlns:wp14="http://schemas.microsoft.com/office/word/2010/wordprocessingDrawing" xmlns:wp="http://schemas.openxmlformats.org/drawingml/2006/wordprocessingDrawing" xmlns:w10="urn:schemas-microsoft-com:office:word" xmlns:w="http://schemas.openxmlformats.org/wordprocessingml/2006/main" xmlns:w14="http://schemas.microsoft.com/office/word/2010/wordml" xmlns:w15="http://schemas.microsoft.com/office/word/2012/wordml" xmlns:w16cid="http://schemas.microsoft.com/office/word/2016/wordml/cid" xmlns:w16se="http://schemas.microsoft.com/office/word/2015/wordml/symex" xmlns:wpg="http://schemas.microsoft.com/office/word/2010/wordprocessingGroup" xmlns:wpi="http://schemas.microsoft.com/office/word/2010/wordprocessingInk" xmlns:wne="http://schemas.microsoft.com/office/word/2006/wordml" xmlns:wps="http://schemas.microsoft.com/office/word/2010/wordprocessingShape" mc:Ignorable="w14 w15 w16se w16cid wp14">
   <w:endnote w:type="separator" w:id="-1">
     <w:p>
       <w:r>
@@ -9115,7 +9802,7 @@
 </file>
 
 <file path=word/footnotes.xml><?xml version="1.0" encoding="utf-8"?>
-<w:footnotes xmlns:wpc="http://schemas.microsoft.com/office/word/2010/wordprocessingCanvas" xmlns:mc="http://schemas.openxmlformats.org/markup-compatibility/2006" xmlns:o="urn:schemas-microsoft-com:office:office" xmlns:r="http://schemas.openxmlformats.org/officeDocument/2006/relationships" xmlns:m="http://schemas.openxmlformats.org/officeDocument/2006/math" xmlns:v="urn:schemas-microsoft-com:vml" xmlns:wp14="http://schemas.microsoft.com/office/word/2010/wordprocessingDrawing" xmlns:wp="http://schemas.openxmlformats.org/drawingml/2006/wordprocessingDrawing" xmlns:w10="urn:schemas-microsoft-com:office:word" xmlns:w="http://schemas.openxmlformats.org/wordprocessingml/2006/main" xmlns:w14="http://schemas.microsoft.com/office/word/2010/wordml" xmlns:w15="http://schemas.microsoft.com/office/word/2012/wordml" xmlns:wpg="http://schemas.microsoft.com/office/word/2010/wordprocessingGroup" xmlns:wpi="http://schemas.microsoft.com/office/word/2010/wordprocessingInk" xmlns:wne="http://schemas.microsoft.com/office/word/2006/wordml" xmlns:wps="http://schemas.microsoft.com/office/word/2010/wordprocessingShape" mc:Ignorable="w14 w15 wp14">
+<w:footnotes xmlns:wpc="http://schemas.microsoft.com/office/word/2010/wordprocessingCanvas" xmlns:cx="http://schemas.microsoft.com/office/drawing/2014/chartex" xmlns:cx1="http://schemas.microsoft.com/office/drawing/2015/9/8/chartex" xmlns:cx2="http://schemas.microsoft.com/office/drawing/2015/10/21/chartex" xmlns:cx3="http://schemas.microsoft.com/office/drawing/2016/5/9/chartex" xmlns:cx4="http://schemas.microsoft.com/office/drawing/2016/5/10/chartex" xmlns:cx5="http://schemas.microsoft.com/office/drawing/2016/5/11/chartex" xmlns:cx6="http://schemas.microsoft.com/office/drawing/2016/5/12/chartex" xmlns:cx7="http://schemas.microsoft.com/office/drawing/2016/5/13/chartex" xmlns:cx8="http://schemas.microsoft.com/office/drawing/2016/5/14/chartex" xmlns:mc="http://schemas.openxmlformats.org/markup-compatibility/2006" xmlns:aink="http://schemas.microsoft.com/office/drawing/2016/ink" xmlns:am3d="http://schemas.microsoft.com/office/drawing/2017/model3d" xmlns:o="urn:schemas-microsoft-com:office:office" xmlns:r="http://schemas.openxmlformats.org/officeDocument/2006/relationships" xmlns:m="http://schemas.openxmlformats.org/officeDocument/2006/math" xmlns:v="urn:schemas-microsoft-com:vml" xmlns:wp14="http://schemas.microsoft.com/office/word/2010/wordprocessingDrawing" xmlns:wp="http://schemas.openxmlformats.org/drawingml/2006/wordprocessingDrawing" xmlns:w10="urn:schemas-microsoft-com:office:word" xmlns:w="http://schemas.openxmlformats.org/wordprocessingml/2006/main" xmlns:w14="http://schemas.microsoft.com/office/word/2010/wordml" xmlns:w15="http://schemas.microsoft.com/office/word/2012/wordml" xmlns:w16cid="http://schemas.microsoft.com/office/word/2016/wordml/cid" xmlns:w16se="http://schemas.microsoft.com/office/word/2015/wordml/symex" xmlns:wpg="http://schemas.microsoft.com/office/word/2010/wordprocessingGroup" xmlns:wpi="http://schemas.microsoft.com/office/word/2010/wordprocessingInk" xmlns:wne="http://schemas.microsoft.com/office/word/2006/wordml" xmlns:wps="http://schemas.microsoft.com/office/word/2010/wordprocessingShape" mc:Ignorable="w14 w15 w16se w16cid wp14">
   <w:footnote w:type="separator" w:id="-1">
     <w:p>
       <w:r>
@@ -9134,8 +9821,97 @@
 </file>
 
 <file path=word/numbering.xml><?xml version="1.0" encoding="utf-8"?>
-<w:numbering xmlns:wpc="http://schemas.microsoft.com/office/word/2010/wordprocessingCanvas" xmlns:mc="http://schemas.openxmlformats.org/markup-compatibility/2006" xmlns:o="urn:schemas-microsoft-com:office:office" xmlns:r="http://schemas.openxmlformats.org/officeDocument/2006/relationships" xmlns:m="http://schemas.openxmlformats.org/officeDocument/2006/math" xmlns:v="urn:schemas-microsoft-com:vml" xmlns:wp14="http://schemas.microsoft.com/office/word/2010/wordprocessingDrawing" xmlns:wp="http://schemas.openxmlformats.org/drawingml/2006/wordprocessingDrawing" xmlns:w10="urn:schemas-microsoft-com:office:word" xmlns:w="http://schemas.openxmlformats.org/wordprocessingml/2006/main" xmlns:w14="http://schemas.microsoft.com/office/word/2010/wordml" xmlns:w15="http://schemas.microsoft.com/office/word/2012/wordml" xmlns:wpg="http://schemas.microsoft.com/office/word/2010/wordprocessingGroup" xmlns:wpi="http://schemas.microsoft.com/office/word/2010/wordprocessingInk" xmlns:wne="http://schemas.microsoft.com/office/word/2006/wordml" xmlns:wps="http://schemas.microsoft.com/office/word/2010/wordprocessingShape" mc:Ignorable="w14 w15 wp14">
-  <w:abstractNum w:abstractNumId="0">
+<w:numbering xmlns:wpc="http://schemas.microsoft.com/office/word/2010/wordprocessingCanvas" xmlns:cx="http://schemas.microsoft.com/office/drawing/2014/chartex" xmlns:cx1="http://schemas.microsoft.com/office/drawing/2015/9/8/chartex" xmlns:cx2="http://schemas.microsoft.com/office/drawing/2015/10/21/chartex" xmlns:cx3="http://schemas.microsoft.com/office/drawing/2016/5/9/chartex" xmlns:cx4="http://schemas.microsoft.com/office/drawing/2016/5/10/chartex" xmlns:cx5="http://schemas.microsoft.com/office/drawing/2016/5/11/chartex" xmlns:cx6="http://schemas.microsoft.com/office/drawing/2016/5/12/chartex" xmlns:cx7="http://schemas.microsoft.com/office/drawing/2016/5/13/chartex" xmlns:cx8="http://schemas.microsoft.com/office/drawing/2016/5/14/chartex" xmlns:mc="http://schemas.openxmlformats.org/markup-compatibility/2006" xmlns:aink="http://schemas.microsoft.com/office/drawing/2016/ink" xmlns:am3d="http://schemas.microsoft.com/office/drawing/2017/model3d" xmlns:o="urn:schemas-microsoft-com:office:office" xmlns:r="http://schemas.openxmlformats.org/officeDocument/2006/relationships" xmlns:m="http://schemas.openxmlformats.org/officeDocument/2006/math" xmlns:v="urn:schemas-microsoft-com:vml" xmlns:wp14="http://schemas.microsoft.com/office/word/2010/wordprocessingDrawing" xmlns:wp="http://schemas.openxmlformats.org/drawingml/2006/wordprocessingDrawing" xmlns:w10="urn:schemas-microsoft-com:office:word" xmlns:w="http://schemas.openxmlformats.org/wordprocessingml/2006/main" xmlns:w14="http://schemas.microsoft.com/office/word/2010/wordml" xmlns:w15="http://schemas.microsoft.com/office/word/2012/wordml" xmlns:w16cid="http://schemas.microsoft.com/office/word/2016/wordml/cid" xmlns:w16se="http://schemas.microsoft.com/office/word/2015/wordml/symex" xmlns:wpg="http://schemas.microsoft.com/office/word/2010/wordprocessingGroup" xmlns:wpi="http://schemas.microsoft.com/office/word/2010/wordprocessingInk" xmlns:wne="http://schemas.microsoft.com/office/word/2006/wordml" xmlns:wps="http://schemas.microsoft.com/office/word/2010/wordprocessingShape" mc:Ignorable="w14 w15 w16se w16cid wp14">
+  <w:abstractNum w:abstractNumId="0" w15:restartNumberingAfterBreak="0">
+    <w:nsid w:val="3B9915E1"/>
+    <w:multiLevelType w:val="hybridMultilevel"/>
+    <w:tmpl w:val="932A1CB4"/>
+    <w:lvl w:ilvl="0" w:tplc="3C308714">
+      <w:start w:val="1"/>
+      <w:numFmt w:val="decimal"/>
+      <w:lvlText w:val="%1."/>
+      <w:lvlJc w:val="left"/>
+      <w:pPr>
+        <w:ind w:left="480" w:hanging="360"/>
+      </w:pPr>
+      <w:rPr>
+        <w:rFonts w:hint="default"/>
+      </w:rPr>
+    </w:lvl>
+    <w:lvl w:ilvl="1" w:tplc="04090019" w:tentative="1">
+      <w:start w:val="1"/>
+      <w:numFmt w:val="ideographTraditional"/>
+      <w:lvlText w:val="%2、"/>
+      <w:lvlJc w:val="left"/>
+      <w:pPr>
+        <w:ind w:left="1080" w:hanging="480"/>
+      </w:pPr>
+    </w:lvl>
+    <w:lvl w:ilvl="2" w:tplc="0409001B" w:tentative="1">
+      <w:start w:val="1"/>
+      <w:numFmt w:val="lowerRoman"/>
+      <w:lvlText w:val="%3."/>
+      <w:lvlJc w:val="right"/>
+      <w:pPr>
+        <w:ind w:left="1560" w:hanging="480"/>
+      </w:pPr>
+    </w:lvl>
+    <w:lvl w:ilvl="3" w:tplc="0409000F" w:tentative="1">
+      <w:start w:val="1"/>
+      <w:numFmt w:val="decimal"/>
+      <w:lvlText w:val="%4."/>
+      <w:lvlJc w:val="left"/>
+      <w:pPr>
+        <w:ind w:left="2040" w:hanging="480"/>
+      </w:pPr>
+    </w:lvl>
+    <w:lvl w:ilvl="4" w:tplc="04090019" w:tentative="1">
+      <w:start w:val="1"/>
+      <w:numFmt w:val="ideographTraditional"/>
+      <w:lvlText w:val="%5、"/>
+      <w:lvlJc w:val="left"/>
+      <w:pPr>
+        <w:ind w:left="2520" w:hanging="480"/>
+      </w:pPr>
+    </w:lvl>
+    <w:lvl w:ilvl="5" w:tplc="0409001B" w:tentative="1">
+      <w:start w:val="1"/>
+      <w:numFmt w:val="lowerRoman"/>
+      <w:lvlText w:val="%6."/>
+      <w:lvlJc w:val="right"/>
+      <w:pPr>
+        <w:ind w:left="3000" w:hanging="480"/>
+      </w:pPr>
+    </w:lvl>
+    <w:lvl w:ilvl="6" w:tplc="0409000F" w:tentative="1">
+      <w:start w:val="1"/>
+      <w:numFmt w:val="decimal"/>
+      <w:lvlText w:val="%7."/>
+      <w:lvlJc w:val="left"/>
+      <w:pPr>
+        <w:ind w:left="3480" w:hanging="480"/>
+      </w:pPr>
+    </w:lvl>
+    <w:lvl w:ilvl="7" w:tplc="04090019" w:tentative="1">
+      <w:start w:val="1"/>
+      <w:numFmt w:val="ideographTraditional"/>
+      <w:lvlText w:val="%8、"/>
+      <w:lvlJc w:val="left"/>
+      <w:pPr>
+        <w:ind w:left="3960" w:hanging="480"/>
+      </w:pPr>
+    </w:lvl>
+    <w:lvl w:ilvl="8" w:tplc="0409001B" w:tentative="1">
+      <w:start w:val="1"/>
+      <w:numFmt w:val="lowerRoman"/>
+      <w:lvlText w:val="%9."/>
+      <w:lvlJc w:val="right"/>
+      <w:pPr>
+        <w:ind w:left="4440" w:hanging="480"/>
+      </w:pPr>
+    </w:lvl>
+  </w:abstractNum>
+  <w:abstractNum w:abstractNumId="1" w15:restartNumberingAfterBreak="0">
     <w:nsid w:val="4D6D18AE"/>
     <w:multiLevelType w:val="multilevel"/>
     <w:tmpl w:val="863628EE"/>
@@ -9249,7 +10025,7 @@
       </w:rPr>
     </w:lvl>
   </w:abstractNum>
-  <w:abstractNum w:abstractNumId="1">
+  <w:abstractNum w:abstractNumId="2" w15:restartNumberingAfterBreak="0">
     <w:nsid w:val="4D910791"/>
     <w:multiLevelType w:val="hybridMultilevel"/>
     <w:tmpl w:val="932A1CB4"/>
@@ -9338,8 +10114,8 @@
       </w:pPr>
     </w:lvl>
   </w:abstractNum>
-  <w:abstractNum w:abstractNumId="2">
-    <w:nsid w:val="6F7226AA"/>
+  <w:abstractNum w:abstractNumId="3" w15:restartNumberingAfterBreak="0">
+    <w:nsid w:val="60FB46EA"/>
     <w:multiLevelType w:val="hybridMultilevel"/>
     <w:tmpl w:val="932A1CB4"/>
     <w:lvl w:ilvl="0" w:tplc="3C308714">
@@ -9427,8 +10203,97 @@
       </w:pPr>
     </w:lvl>
   </w:abstractNum>
+  <w:abstractNum w:abstractNumId="4" w15:restartNumberingAfterBreak="0">
+    <w:nsid w:val="6F7226AA"/>
+    <w:multiLevelType w:val="hybridMultilevel"/>
+    <w:tmpl w:val="932A1CB4"/>
+    <w:lvl w:ilvl="0" w:tplc="3C308714">
+      <w:start w:val="1"/>
+      <w:numFmt w:val="decimal"/>
+      <w:lvlText w:val="%1."/>
+      <w:lvlJc w:val="left"/>
+      <w:pPr>
+        <w:ind w:left="480" w:hanging="360"/>
+      </w:pPr>
+      <w:rPr>
+        <w:rFonts w:hint="default"/>
+      </w:rPr>
+    </w:lvl>
+    <w:lvl w:ilvl="1" w:tplc="04090019" w:tentative="1">
+      <w:start w:val="1"/>
+      <w:numFmt w:val="ideographTraditional"/>
+      <w:lvlText w:val="%2、"/>
+      <w:lvlJc w:val="left"/>
+      <w:pPr>
+        <w:ind w:left="1080" w:hanging="480"/>
+      </w:pPr>
+    </w:lvl>
+    <w:lvl w:ilvl="2" w:tplc="0409001B" w:tentative="1">
+      <w:start w:val="1"/>
+      <w:numFmt w:val="lowerRoman"/>
+      <w:lvlText w:val="%3."/>
+      <w:lvlJc w:val="right"/>
+      <w:pPr>
+        <w:ind w:left="1560" w:hanging="480"/>
+      </w:pPr>
+    </w:lvl>
+    <w:lvl w:ilvl="3" w:tplc="0409000F" w:tentative="1">
+      <w:start w:val="1"/>
+      <w:numFmt w:val="decimal"/>
+      <w:lvlText w:val="%4."/>
+      <w:lvlJc w:val="left"/>
+      <w:pPr>
+        <w:ind w:left="2040" w:hanging="480"/>
+      </w:pPr>
+    </w:lvl>
+    <w:lvl w:ilvl="4" w:tplc="04090019" w:tentative="1">
+      <w:start w:val="1"/>
+      <w:numFmt w:val="ideographTraditional"/>
+      <w:lvlText w:val="%5、"/>
+      <w:lvlJc w:val="left"/>
+      <w:pPr>
+        <w:ind w:left="2520" w:hanging="480"/>
+      </w:pPr>
+    </w:lvl>
+    <w:lvl w:ilvl="5" w:tplc="0409001B" w:tentative="1">
+      <w:start w:val="1"/>
+      <w:numFmt w:val="lowerRoman"/>
+      <w:lvlText w:val="%6."/>
+      <w:lvlJc w:val="right"/>
+      <w:pPr>
+        <w:ind w:left="3000" w:hanging="480"/>
+      </w:pPr>
+    </w:lvl>
+    <w:lvl w:ilvl="6" w:tplc="0409000F" w:tentative="1">
+      <w:start w:val="1"/>
+      <w:numFmt w:val="decimal"/>
+      <w:lvlText w:val="%7."/>
+      <w:lvlJc w:val="left"/>
+      <w:pPr>
+        <w:ind w:left="3480" w:hanging="480"/>
+      </w:pPr>
+    </w:lvl>
+    <w:lvl w:ilvl="7" w:tplc="04090019" w:tentative="1">
+      <w:start w:val="1"/>
+      <w:numFmt w:val="ideographTraditional"/>
+      <w:lvlText w:val="%8、"/>
+      <w:lvlJc w:val="left"/>
+      <w:pPr>
+        <w:ind w:left="3960" w:hanging="480"/>
+      </w:pPr>
+    </w:lvl>
+    <w:lvl w:ilvl="8" w:tplc="0409001B" w:tentative="1">
+      <w:start w:val="1"/>
+      <w:numFmt w:val="lowerRoman"/>
+      <w:lvlText w:val="%9."/>
+      <w:lvlJc w:val="right"/>
+      <w:pPr>
+        <w:ind w:left="4440" w:hanging="480"/>
+      </w:pPr>
+    </w:lvl>
+  </w:abstractNum>
   <w:num w:numId="1">
-    <w:abstractNumId w:val="0"/>
+    <w:abstractNumId w:val="1"/>
     <w:lvlOverride w:ilvl="0">
       <w:startOverride w:val="1"/>
     </w:lvlOverride>
@@ -9458,16 +10323,22 @@
     </w:lvlOverride>
   </w:num>
   <w:num w:numId="2">
+    <w:abstractNumId w:val="4"/>
+  </w:num>
+  <w:num w:numId="3">
     <w:abstractNumId w:val="2"/>
   </w:num>
-  <w:num w:numId="3">
-    <w:abstractNumId w:val="1"/>
+  <w:num w:numId="4">
+    <w:abstractNumId w:val="3"/>
+  </w:num>
+  <w:num w:numId="5">
+    <w:abstractNumId w:val="0"/>
   </w:num>
 </w:numbering>
 </file>
 
 <file path=word/styles.xml><?xml version="1.0" encoding="utf-8"?>
-<w:styles xmlns:mc="http://schemas.openxmlformats.org/markup-compatibility/2006" xmlns:r="http://schemas.openxmlformats.org/officeDocument/2006/relationships" xmlns:w="http://schemas.openxmlformats.org/wordprocessingml/2006/main" xmlns:w14="http://schemas.microsoft.com/office/word/2010/wordml" xmlns:w15="http://schemas.microsoft.com/office/word/2012/wordml" mc:Ignorable="w14 w15">
+<w:styles xmlns:mc="http://schemas.openxmlformats.org/markup-compatibility/2006" xmlns:r="http://schemas.openxmlformats.org/officeDocument/2006/relationships" xmlns:w="http://schemas.openxmlformats.org/wordprocessingml/2006/main" xmlns:w14="http://schemas.microsoft.com/office/word/2010/wordml" xmlns:w15="http://schemas.microsoft.com/office/word/2012/wordml" xmlns:w16cid="http://schemas.microsoft.com/office/word/2016/wordml/cid" xmlns:w16se="http://schemas.microsoft.com/office/word/2015/wordml/symex" mc:Ignorable="w14 w15 w16se w16cid">
   <w:docDefaults>
     <w:rPrDefault>
       <w:rPr>
@@ -9480,7 +10351,7 @@
     </w:rPrDefault>
     <w:pPrDefault/>
   </w:docDefaults>
-  <w:latentStyles w:defLockedState="0" w:defUIPriority="99" w:defSemiHidden="0" w:defUnhideWhenUsed="0" w:defQFormat="0" w:count="371">
+  <w:latentStyles w:defLockedState="0" w:defUIPriority="99" w:defSemiHidden="0" w:defUnhideWhenUsed="0" w:defQFormat="0" w:count="375">
     <w:lsdException w:name="Normal" w:uiPriority="0" w:qFormat="1"/>
     <w:lsdException w:name="heading 1" w:uiPriority="9" w:qFormat="1"/>
     <w:lsdException w:name="heading 2" w:semiHidden="1" w:uiPriority="9" w:unhideWhenUsed="1" w:qFormat="1"/>
@@ -9586,7 +10457,6 @@
     <w:lsdException w:name="HTML Sample" w:semiHidden="1" w:unhideWhenUsed="1"/>
     <w:lsdException w:name="HTML Typewriter" w:semiHidden="1" w:unhideWhenUsed="1"/>
     <w:lsdException w:name="HTML Variable" w:semiHidden="1" w:unhideWhenUsed="1"/>
-    <w:lsdException w:name="Normal Table" w:semiHidden="1" w:unhideWhenUsed="1"/>
     <w:lsdException w:name="annotation subject" w:semiHidden="1" w:unhideWhenUsed="1"/>
     <w:lsdException w:name="No List" w:semiHidden="1" w:unhideWhenUsed="1"/>
     <w:lsdException w:name="Outline List 1" w:semiHidden="1" w:unhideWhenUsed="1"/>
@@ -9630,10 +10500,8 @@
     <w:lsdException w:name="Table Elegant" w:semiHidden="1" w:unhideWhenUsed="1"/>
     <w:lsdException w:name="Table Professional" w:semiHidden="1" w:unhideWhenUsed="1"/>
     <w:lsdException w:name="Table Subtle 1" w:semiHidden="1" w:unhideWhenUsed="1"/>
-    <w:lsdException w:name="Table Subtle 2" w:semiHidden="1" w:unhideWhenUsed="1"/>
     <w:lsdException w:name="Table Web 1" w:semiHidden="1" w:unhideWhenUsed="1"/>
     <w:lsdException w:name="Table Web 2" w:semiHidden="1" w:unhideWhenUsed="1"/>
-    <w:lsdException w:name="Table Web 3" w:semiHidden="1" w:unhideWhenUsed="1"/>
     <w:lsdException w:name="Balloon Text" w:semiHidden="1" w:unhideWhenUsed="1"/>
     <w:lsdException w:name="Table Grid" w:uiPriority="39"/>
     <w:lsdException w:name="Table Theme" w:semiHidden="1" w:unhideWhenUsed="1"/>
@@ -9852,6 +10720,10 @@
     <w:lsdException w:name="List Table 5 Dark Accent 6" w:uiPriority="50"/>
     <w:lsdException w:name="List Table 6 Colorful Accent 6" w:uiPriority="51"/>
     <w:lsdException w:name="List Table 7 Colorful Accent 6" w:uiPriority="52"/>
+    <w:lsdException w:name="Mention" w:semiHidden="1" w:unhideWhenUsed="1"/>
+    <w:lsdException w:name="Smart Hyperlink" w:semiHidden="1" w:unhideWhenUsed="1"/>
+    <w:lsdException w:name="Hashtag" w:semiHidden="1" w:unhideWhenUsed="1"/>
+    <w:lsdException w:name="Unresolved Mention" w:semiHidden="1" w:unhideWhenUsed="1"/>
   </w:latentStyles>
   <w:style w:type="paragraph" w:default="1" w:styleId="a">
     <w:name w:val="Normal"/>
@@ -9953,7 +10825,6 @@
     <w:uiPriority w:val="39"/>
     <w:rsid w:val="005907F7"/>
     <w:tblPr>
-      <w:tblInd w:w="0" w:type="dxa"/>
       <w:tblBorders>
         <w:top w:val="single" w:sz="4" w:space="0" w:color="auto"/>
         <w:left w:val="single" w:sz="4" w:space="0" w:color="auto"/>
@@ -9962,12 +10833,6 @@
         <w:insideH w:val="single" w:sz="4" w:space="0" w:color="auto"/>
         <w:insideV w:val="single" w:sz="4" w:space="0" w:color="auto"/>
       </w:tblBorders>
-      <w:tblCellMar>
-        <w:top w:w="0" w:type="dxa"/>
-        <w:left w:w="108" w:type="dxa"/>
-        <w:bottom w:w="0" w:type="dxa"/>
-        <w:right w:w="108" w:type="dxa"/>
-      </w:tblCellMar>
     </w:tblPr>
   </w:style>
   <w:style w:type="paragraph" w:customStyle="1" w:styleId="SubTitle1">
@@ -10307,7 +11172,7 @@
 </file>
 
 <file path=customXml/itemProps1.xml><?xml version="1.0" encoding="utf-8"?>
-<ds:datastoreItem xmlns:ds="http://schemas.openxmlformats.org/officeDocument/2006/customXml" ds:itemID="{33D4AE90-D26A-476B-A6E9-8213F70E0924}">
+<ds:datastoreItem xmlns:ds="http://schemas.openxmlformats.org/officeDocument/2006/customXml" ds:itemID="{EFC74322-79C8-4107-B1CF-3290AACFEBED}">
   <ds:schemaRefs>
     <ds:schemaRef ds:uri="http://schemas.openxmlformats.org/officeDocument/2006/bibliography"/>
   </ds:schemaRefs>

</xml_diff>

<commit_message>
add ch1 thesis target and thesis architecture
</commit_message>
<xml_diff>
--- a/thesis.docx
+++ b/thesis.docx
@@ -27,7 +27,381 @@
     <w:p>
       <w:pPr>
         <w:rPr>
+          <w:rFonts w:ascii="標楷體" w:eastAsia="標楷體" w:hAnsi="標楷體"/>
+          <w:b/>
+          <w:sz w:val="36"/>
+          <w:szCs w:val="36"/>
+        </w:rPr>
+      </w:pPr>
+      <w:r>
+        <w:rPr>
+          <w:rFonts w:ascii="Times New Roman" w:hAnsi="Times New Roman" w:cs="Times New Roman"/>
+          <w:b/>
+          <w:sz w:val="36"/>
+          <w:szCs w:val="36"/>
+        </w:rPr>
+        <w:t>1.2</w:t>
+      </w:r>
+      <w:r>
+        <w:t xml:space="preserve"> </w:t>
+      </w:r>
+      <w:r>
+        <w:rPr>
+          <w:rFonts w:ascii="標楷體" w:eastAsia="標楷體" w:hAnsi="標楷體" w:hint="eastAsia"/>
+          <w:b/>
+          <w:sz w:val="36"/>
+          <w:szCs w:val="36"/>
+        </w:rPr>
+        <w:t>研究目標</w:t>
+      </w:r>
+    </w:p>
+    <w:p>
+      <w:pPr>
+        <w:rPr>
           <w:rFonts w:hint="eastAsia"/>
+          <w:b/>
+        </w:rPr>
+      </w:pPr>
+      <w:r>
+        <w:rPr>
+          <w:rFonts w:ascii="標楷體" w:eastAsia="標楷體" w:hAnsi="標楷體" w:hint="eastAsia"/>
+        </w:rPr>
+        <w:t>本論文</w:t>
+      </w:r>
+      <w:r>
+        <w:rPr>
+          <w:rFonts w:ascii="標楷體" w:eastAsia="標楷體" w:hAnsi="標楷體" w:hint="eastAsia"/>
+          <w:szCs w:val="24"/>
+        </w:rPr>
+        <w:t>跟據</w:t>
+      </w:r>
+      <w:r>
+        <w:rPr>
+          <w:rFonts w:ascii="標楷體" w:eastAsia="標楷體" w:hAnsi="標楷體" w:hint="eastAsia"/>
+        </w:rPr>
+        <w:t>陳友倫</w:t>
+      </w:r>
+      <w:r>
+        <w:rPr>
+          <w:rFonts w:ascii="標楷體" w:eastAsia="標楷體" w:hAnsi="標楷體" w:hint="eastAsia"/>
+          <w:b/>
+          <w:i/>
+        </w:rPr>
+        <w:t>以</w:t>
+      </w:r>
+      <w:r>
+        <w:rPr>
+          <w:rFonts w:ascii="Times New Roman" w:eastAsia="標楷體" w:hAnsi="Times New Roman" w:cs="Times New Roman"/>
+          <w:b/>
+          <w:i/>
+        </w:rPr>
+        <w:t>Aspect</w:t>
+      </w:r>
+      <w:r>
+        <w:rPr>
+          <w:rFonts w:ascii="標楷體" w:eastAsia="標楷體" w:hAnsi="標楷體" w:hint="eastAsia"/>
+          <w:b/>
+          <w:i/>
+        </w:rPr>
+        <w:t>揭露導因於例外處理的程式缺陷</w:t>
+      </w:r>
+      <w:r>
+        <w:rPr>
+          <w:rFonts w:ascii="標楷體" w:eastAsia="標楷體" w:hAnsi="標楷體" w:hint="eastAsia"/>
+          <w:szCs w:val="24"/>
+        </w:rPr>
+        <w:t>的研究</w:t>
+      </w:r>
+      <w:r>
+        <w:rPr>
+          <w:rFonts w:ascii="標楷體" w:eastAsia="標楷體" w:hAnsi="標楷體" w:hint="eastAsia"/>
+          <w:szCs w:val="24"/>
+        </w:rPr>
+        <w:t>為基礎，其研究指出利用a</w:t>
+      </w:r>
+      <w:r>
+        <w:rPr>
+          <w:rFonts w:ascii="標楷體" w:eastAsia="標楷體" w:hAnsi="標楷體"/>
+          <w:szCs w:val="24"/>
+        </w:rPr>
+        <w:t>spect</w:t>
+      </w:r>
+      <w:r>
+        <w:rPr>
+          <w:rFonts w:ascii="標楷體" w:eastAsia="標楷體" w:hAnsi="標楷體" w:hint="eastAsia"/>
+          <w:szCs w:val="24"/>
+        </w:rPr>
+        <w:t>的程式，可以允許開發者在不更動</w:t>
+      </w:r>
+      <w:r>
+        <w:rPr>
+          <w:rFonts w:ascii="標楷體" w:eastAsia="標楷體" w:hAnsi="標楷體" w:hint="eastAsia"/>
+          <w:szCs w:val="24"/>
+        </w:rPr>
+        <w:t xml:space="preserve">程式碼的狀況下，替有例外處理外味道的程式碼，嵌入例外借此揭露出例外處理壞味道對程式造成的影響，並實作其中一個壞味道 </w:t>
+      </w:r>
+      <w:r>
+        <w:rPr>
+          <w:rFonts w:ascii="標楷體" w:eastAsia="標楷體" w:hAnsi="標楷體"/>
+          <w:szCs w:val="24"/>
+        </w:rPr>
+        <w:t>Dummy Handler</w:t>
+      </w:r>
+      <w:r>
+        <w:rPr>
+          <w:rFonts w:ascii="標楷體" w:eastAsia="標楷體" w:hAnsi="標楷體" w:hint="eastAsia"/>
+          <w:szCs w:val="24"/>
+        </w:rPr>
+        <w:t>在</w:t>
+      </w:r>
+      <w:r>
+        <w:rPr>
+          <w:rFonts w:ascii="標楷體" w:eastAsia="標楷體" w:hAnsi="標楷體"/>
+          <w:szCs w:val="24"/>
+        </w:rPr>
+        <w:t>Robusta</w:t>
+      </w:r>
+      <w:r>
+        <w:rPr>
+          <w:rFonts w:ascii="標楷體" w:eastAsia="標楷體" w:hAnsi="標楷體" w:hint="eastAsia"/>
+          <w:szCs w:val="24"/>
+        </w:rPr>
+        <w:t>中，本論文的目標接延續陳友倫</w:t>
+      </w:r>
+      <w:r>
+        <w:rPr>
+          <w:rFonts w:ascii="標楷體" w:eastAsia="標楷體" w:hAnsi="標楷體" w:hint="eastAsia"/>
+          <w:szCs w:val="24"/>
+        </w:rPr>
+        <w:t>提出的做法，將剩餘的壞味道設計出其</w:t>
+      </w:r>
+      <w:r>
+        <w:rPr>
+          <w:rFonts w:ascii="標楷體" w:eastAsia="標楷體" w:hAnsi="標楷體"/>
+          <w:szCs w:val="24"/>
+        </w:rPr>
+        <w:t>aspect</w:t>
+      </w:r>
+      <w:r>
+        <w:rPr>
+          <w:rFonts w:ascii="標楷體" w:eastAsia="標楷體" w:hAnsi="標楷體" w:hint="eastAsia"/>
+          <w:szCs w:val="24"/>
+        </w:rPr>
+        <w:t>的嵌入壞味道的方法，並將其實作在</w:t>
+      </w:r>
+      <w:proofErr w:type="spellStart"/>
+      <w:r>
+        <w:rPr>
+          <w:rFonts w:ascii="標楷體" w:eastAsia="標楷體" w:hAnsi="標楷體" w:hint="eastAsia"/>
+          <w:szCs w:val="24"/>
+        </w:rPr>
+        <w:t>robusta</w:t>
+      </w:r>
+      <w:proofErr w:type="spellEnd"/>
+      <w:r>
+        <w:rPr>
+          <w:rFonts w:ascii="標楷體" w:eastAsia="標楷體" w:hAnsi="標楷體" w:hint="eastAsia"/>
+          <w:szCs w:val="24"/>
+        </w:rPr>
+        <w:t>上，讓</w:t>
+      </w:r>
+      <w:proofErr w:type="spellStart"/>
+      <w:r>
+        <w:rPr>
+          <w:rFonts w:ascii="標楷體" w:eastAsia="標楷體" w:hAnsi="標楷體" w:hint="eastAsia"/>
+          <w:szCs w:val="24"/>
+        </w:rPr>
+        <w:t>robusta</w:t>
+      </w:r>
+      <w:proofErr w:type="spellEnd"/>
+      <w:r>
+        <w:rPr>
+          <w:rFonts w:ascii="標楷體" w:eastAsia="標楷體" w:hAnsi="標楷體" w:hint="eastAsia"/>
+          <w:szCs w:val="24"/>
+        </w:rPr>
+        <w:t>定義的壞味道都能藉由自動產生的aspect程式呈現對於程式的影響，讓開發人員正視例外處理壞味道所帶來的影響，對開發人員在撰寫例外</w:t>
+      </w:r>
+      <w:bookmarkStart w:id="0" w:name="_GoBack"/>
+      <w:bookmarkEnd w:id="0"/>
+      <w:r>
+        <w:rPr>
+          <w:rFonts w:ascii="標楷體" w:eastAsia="標楷體" w:hAnsi="標楷體" w:hint="eastAsia"/>
+          <w:szCs w:val="24"/>
+        </w:rPr>
+        <w:t>處理程式時更有幫助。</w:t>
+      </w:r>
+    </w:p>
+    <w:p>
+      <w:pPr>
+        <w:rPr>
+          <w:rFonts w:ascii="標楷體" w:eastAsia="標楷體" w:hAnsi="標楷體"/>
+          <w:b/>
+          <w:sz w:val="36"/>
+          <w:szCs w:val="36"/>
+        </w:rPr>
+      </w:pPr>
+      <w:r>
+        <w:rPr>
+          <w:rFonts w:ascii="Times New Roman" w:eastAsia="標楷體" w:hAnsi="Times New Roman" w:cs="Times New Roman"/>
+          <w:b/>
+          <w:sz w:val="36"/>
+          <w:szCs w:val="36"/>
+        </w:rPr>
+        <w:t>1.3</w:t>
+      </w:r>
+      <w:r>
+        <w:rPr>
+          <w:rFonts w:ascii="標楷體" w:eastAsia="標楷體" w:hAnsi="標楷體"/>
+          <w:b/>
+          <w:sz w:val="36"/>
+          <w:szCs w:val="36"/>
+        </w:rPr>
+        <w:t xml:space="preserve"> </w:t>
+      </w:r>
+      <w:r>
+        <w:rPr>
+          <w:rFonts w:ascii="標楷體" w:eastAsia="標楷體" w:hAnsi="標楷體" w:hint="eastAsia"/>
+          <w:b/>
+          <w:sz w:val="36"/>
+          <w:szCs w:val="36"/>
+        </w:rPr>
+        <w:t>論文組織架構</w:t>
+      </w:r>
+    </w:p>
+    <w:p>
+      <w:pPr>
+        <w:rPr>
+          <w:rFonts w:ascii="標楷體" w:eastAsia="標楷體" w:hAnsi="標楷體" w:hint="eastAsia"/>
+          <w:szCs w:val="24"/>
+        </w:rPr>
+      </w:pPr>
+      <w:r>
+        <w:rPr>
+          <w:rFonts w:ascii="標楷體" w:eastAsia="標楷體" w:hAnsi="標楷體" w:hint="eastAsia"/>
+          <w:szCs w:val="24"/>
+        </w:rPr>
+        <w:t>本論文</w:t>
+      </w:r>
+      <w:r>
+        <w:rPr>
+          <w:rFonts w:ascii="標楷體" w:eastAsia="標楷體" w:hAnsi="標楷體" w:hint="eastAsia"/>
+          <w:szCs w:val="24"/>
+        </w:rPr>
+        <w:t>分為五個章節，</w:t>
+      </w:r>
+      <w:r>
+        <w:rPr>
+          <w:rFonts w:ascii="標楷體" w:eastAsia="標楷體" w:hAnsi="標楷體" w:hint="eastAsia"/>
+          <w:szCs w:val="24"/>
+        </w:rPr>
+        <w:t>第一章節</w:t>
+      </w:r>
+      <w:r>
+        <w:rPr>
+          <w:rFonts w:ascii="標楷體" w:eastAsia="標楷體" w:hAnsi="標楷體" w:hint="eastAsia"/>
+          <w:szCs w:val="24"/>
+        </w:rPr>
+        <w:t>說明本論文的研究動機。</w:t>
+      </w:r>
+      <w:r>
+        <w:rPr>
+          <w:rFonts w:ascii="標楷體" w:eastAsia="標楷體" w:hAnsi="標楷體" w:hint="eastAsia"/>
+          <w:szCs w:val="24"/>
+        </w:rPr>
+        <w:t>第二章為本論文知識背景說明</w:t>
+      </w:r>
+      <w:r>
+        <w:rPr>
+          <w:rFonts w:ascii="標楷體" w:eastAsia="標楷體" w:hAnsi="標楷體" w:hint="eastAsia"/>
+          <w:szCs w:val="24"/>
+        </w:rPr>
+        <w:t>。</w:t>
+      </w:r>
+      <w:r>
+        <w:rPr>
+          <w:rFonts w:ascii="標楷體" w:eastAsia="標楷體" w:hAnsi="標楷體" w:hint="eastAsia"/>
+          <w:szCs w:val="24"/>
+        </w:rPr>
+        <w:t>第三</w:t>
+      </w:r>
+      <w:r>
+        <w:rPr>
+          <w:rFonts w:ascii="標楷體" w:eastAsia="標楷體" w:hAnsi="標楷體" w:hint="eastAsia"/>
+          <w:szCs w:val="24"/>
+        </w:rPr>
+        <w:t>章會說明本論文跟據</w:t>
+      </w:r>
+      <w:r>
+        <w:rPr>
+          <w:rFonts w:ascii="Times New Roman" w:eastAsia="標楷體" w:hAnsi="Times New Roman" w:hint="eastAsia"/>
+        </w:rPr>
+        <w:t>陳友倫</w:t>
+      </w:r>
+      <w:r>
+        <w:rPr>
+          <w:rFonts w:ascii="Times New Roman" w:eastAsia="標楷體" w:hAnsi="Times New Roman" w:hint="eastAsia"/>
+          <w:b/>
+          <w:i/>
+        </w:rPr>
+        <w:t>以</w:t>
+      </w:r>
+      <w:r>
+        <w:rPr>
+          <w:rFonts w:ascii="Times New Roman" w:eastAsia="標楷體" w:hAnsi="Times New Roman" w:hint="eastAsia"/>
+          <w:b/>
+          <w:i/>
+        </w:rPr>
+        <w:t>Aspect</w:t>
+      </w:r>
+      <w:r>
+        <w:rPr>
+          <w:rFonts w:ascii="Times New Roman" w:eastAsia="標楷體" w:hAnsi="Times New Roman" w:hint="eastAsia"/>
+          <w:b/>
+          <w:i/>
+        </w:rPr>
+        <w:t>揭露導因於例外處理的程式缺陷</w:t>
+      </w:r>
+      <w:r>
+        <w:rPr>
+          <w:rFonts w:ascii="標楷體" w:eastAsia="標楷體" w:hAnsi="標楷體" w:hint="eastAsia"/>
+          <w:szCs w:val="24"/>
+        </w:rPr>
+        <w:t>的研究，增加A</w:t>
+      </w:r>
+      <w:r>
+        <w:rPr>
+          <w:rFonts w:ascii="標楷體" w:eastAsia="標楷體" w:hAnsi="標楷體"/>
+          <w:szCs w:val="24"/>
+        </w:rPr>
+        <w:t>spectJ</w:t>
+      </w:r>
+      <w:r>
+        <w:rPr>
+          <w:rFonts w:ascii="標楷體" w:eastAsia="標楷體" w:hAnsi="標楷體" w:hint="eastAsia"/>
+          <w:szCs w:val="24"/>
+        </w:rPr>
+        <w:t>對不同壞味道揭露例外的方法加以實現及設計。第四章則是依據開源</w:t>
+      </w:r>
+      <w:r>
+        <w:rPr>
+          <w:rFonts w:ascii="標楷體" w:eastAsia="標楷體" w:hAnsi="標楷體"/>
+          <w:szCs w:val="24"/>
+        </w:rPr>
+        <w:t>Java</w:t>
+      </w:r>
+      <w:r>
+        <w:rPr>
+          <w:rFonts w:ascii="標楷體" w:eastAsia="標楷體" w:hAnsi="標楷體" w:hint="eastAsia"/>
+          <w:szCs w:val="24"/>
+        </w:rPr>
+        <w:t>專案，呈現實作後的功能操作及暴露壞味道後對程式帶來的影響。第五章則是本論文的結論及未來可改善及研究的方向。</w:t>
+      </w:r>
+    </w:p>
+    <w:p>
+      <w:pPr>
+        <w:rPr>
+          <w:rFonts w:ascii="標楷體" w:eastAsia="標楷體" w:hAnsi="標楷體" w:hint="eastAsia"/>
+          <w:szCs w:val="24"/>
         </w:rPr>
       </w:pPr>
     </w:p>
@@ -49,7 +423,7 @@
         </w:rPr>
         <w:t>第二章</w:t>
       </w:r>
-      <w:bookmarkStart w:id="0" w:name="_Toc427054061"/>
+      <w:bookmarkStart w:id="1" w:name="_Toc427054061"/>
       <w:r>
         <w:rPr>
           <w:rFonts w:ascii="標楷體" w:eastAsia="標楷體" w:hAnsi="標楷體" w:hint="eastAsia"/>
@@ -66,7 +440,7 @@
         </w:rPr>
         <w:t>背景知識與相關研究</w:t>
       </w:r>
-      <w:bookmarkEnd w:id="0"/>
+      <w:bookmarkEnd w:id="1"/>
     </w:p>
     <w:p>
       <w:pPr>
@@ -316,7 +690,14 @@
         <w:rPr>
           <w:rFonts w:ascii="Times New Roman" w:eastAsia="標楷體" w:hAnsi="Times New Roman" w:hint="eastAsia"/>
         </w:rPr>
-        <w:t>一個新檔案接著把資料寫入該檔案中。根據</w:t>
+        <w:t>一個新檔案接著把資料寫入該檔案</w:t>
+      </w:r>
+      <w:r>
+        <w:rPr>
+          <w:rFonts w:ascii="Times New Roman" w:eastAsia="標楷體" w:hAnsi="Times New Roman" w:hint="eastAsia"/>
+        </w:rPr>
+        <w:lastRenderedPageBreak/>
+        <w:t>中。根據</w:t>
       </w:r>
       <w:r>
         <w:rPr>
@@ -648,14 +1029,7 @@
         <w:rPr>
           <w:rFonts w:ascii="Times New Roman" w:eastAsia="標楷體" w:hAnsi="Times New Roman" w:hint="eastAsia"/>
         </w:rPr>
-        <w:t>而如果在印出或紀錄壞味道的同時，也有將其例</w:t>
-      </w:r>
-      <w:r>
-        <w:rPr>
-          <w:rFonts w:ascii="Times New Roman" w:eastAsia="標楷體" w:hAnsi="Times New Roman" w:hint="eastAsia"/>
-        </w:rPr>
-        <w:lastRenderedPageBreak/>
-        <w:t>外丟出，則不算是壞味道。</w:t>
+        <w:t>而如果在印出或紀錄壞味道的同時，也有將其例外丟出，則不算是壞味道。</w:t>
       </w:r>
       <w:r>
         <w:rPr>
@@ -1142,7 +1516,14 @@
         <w:rPr>
           <w:rFonts w:ascii="Times New Roman" w:eastAsia="標楷體" w:hAnsi="Times New Roman" w:hint="eastAsia"/>
         </w:rPr>
-        <w:t>複雜的結構將會影響程式碼的可讀性、測試性以及維護性。</w:t>
+        <w:t>複雜的結構將會影響程式碼的可讀性、測試性以及維</w:t>
+      </w:r>
+      <w:r>
+        <w:rPr>
+          <w:rFonts w:ascii="Times New Roman" w:eastAsia="標楷體" w:hAnsi="Times New Roman" w:hint="eastAsia"/>
+        </w:rPr>
+        <w:lastRenderedPageBreak/>
+        <w:t>護性。</w:t>
       </w:r>
     </w:p>
     <w:p>
@@ -1287,7 +1668,6 @@
           <w:rFonts w:ascii="Times New Roman" w:eastAsia="標楷體" w:hAnsi="Times New Roman"/>
           <w:noProof/>
         </w:rPr>
-        <w:lastRenderedPageBreak/>
         <w:drawing>
           <wp:inline distT="0" distB="0" distL="0" distR="0" wp14:anchorId="3EAE2707" wp14:editId="06642685">
             <wp:extent cx="5274310" cy="3451860"/>
@@ -1563,6 +1943,7 @@
         <w:rPr>
           <w:rFonts w:hint="eastAsia"/>
         </w:rPr>
+        <w:lastRenderedPageBreak/>
         <w:t>Careless</w:t>
       </w:r>
       <w:r>
@@ -1658,7 +2039,6 @@
         <w:rPr>
           <w:rFonts w:ascii="Times New Roman" w:eastAsia="標楷體" w:hAnsi="Times New Roman" w:hint="eastAsia"/>
         </w:rPr>
-        <w:lastRenderedPageBreak/>
         <w:t>影響</w:t>
       </w:r>
     </w:p>
@@ -2575,6 +2955,7 @@
         <w:rPr>
           <w:rFonts w:ascii="Times New Roman" w:eastAsia="標楷體" w:hAnsi="Times New Roman" w:hint="eastAsia"/>
         </w:rPr>
+        <w:lastRenderedPageBreak/>
         <w:t>行的例外覆蓋，導致開發者無從得知例外完整的例外狀況</w:t>
       </w:r>
       <w:r>
@@ -2602,7 +2983,6 @@
           <w:rFonts w:ascii="Times New Roman" w:eastAsia="標楷體" w:hAnsi="Times New Roman"/>
           <w:noProof/>
         </w:rPr>
-        <w:lastRenderedPageBreak/>
         <w:drawing>
           <wp:inline distT="0" distB="0" distL="0" distR="0" wp14:anchorId="7400D453" wp14:editId="2B2E6780">
             <wp:extent cx="5274310" cy="3153410"/>
@@ -3225,6 +3605,7 @@
           <w:sz w:val="40"/>
           <w:szCs w:val="40"/>
         </w:rPr>
+        <w:lastRenderedPageBreak/>
         <w:t xml:space="preserve">第三章 </w:t>
       </w:r>
       <w:r>
@@ -3301,14 +3682,7 @@
         <w:rPr>
           <w:rFonts w:ascii="Times New Roman" w:eastAsia="標楷體" w:hAnsi="Times New Roman" w:hint="eastAsia"/>
         </w:rPr>
-        <w:t>論文利用</w:t>
-      </w:r>
-      <w:r>
-        <w:rPr>
-          <w:rFonts w:ascii="Times New Roman" w:eastAsia="標楷體" w:hAnsi="Times New Roman" w:hint="eastAsia"/>
-        </w:rPr>
-        <w:lastRenderedPageBreak/>
-        <w:t>利用</w:t>
+        <w:t>論文利用利用</w:t>
       </w:r>
       <w:r>
         <w:rPr>
@@ -4180,7 +4554,14 @@
         <w:rPr>
           <w:rFonts w:ascii="Times New Roman" w:eastAsia="標楷體" w:hAnsi="Times New Roman" w:hint="eastAsia"/>
         </w:rPr>
-        <w:t>接取的例外做為要強制拋出例外的類別，以下圖</w:t>
+        <w:t>接取的</w:t>
+      </w:r>
+      <w:r>
+        <w:rPr>
+          <w:rFonts w:ascii="Times New Roman" w:eastAsia="標楷體" w:hAnsi="Times New Roman" w:hint="eastAsia"/>
+        </w:rPr>
+        <w:lastRenderedPageBreak/>
+        <w:t>例外做為要強制拋出例外的類別，以下圖</w:t>
       </w:r>
       <w:r>
         <w:rPr>
@@ -4386,14 +4767,7 @@
         <w:rPr>
           <w:rFonts w:ascii="Times New Roman" w:eastAsia="標楷體" w:hAnsi="Times New Roman" w:hint="eastAsia"/>
         </w:rPr>
-        <w:t>視為即將丟</w:t>
-      </w:r>
-      <w:r>
-        <w:rPr>
-          <w:rFonts w:ascii="Times New Roman" w:eastAsia="標楷體" w:hAnsi="Times New Roman" w:hint="eastAsia"/>
-        </w:rPr>
-        <w:lastRenderedPageBreak/>
-        <w:t>出例外的點並嵌入</w:t>
+        <w:t>視為即將丟出例外的點並嵌入</w:t>
       </w:r>
       <w:proofErr w:type="spellStart"/>
       <w:r>
@@ -4568,8 +4942,6 @@
           <w:rFonts w:ascii="Times New Roman" w:eastAsia="標楷體" w:hAnsi="Times New Roman"/>
         </w:rPr>
       </w:pPr>
-      <w:bookmarkStart w:id="1" w:name="_GoBack"/>
-      <w:bookmarkEnd w:id="1"/>
     </w:p>
     <w:p>
       <w:pPr>
@@ -5139,6 +5511,7 @@
         <w:rPr>
           <w:rFonts w:ascii="Times New Roman" w:eastAsia="標楷體" w:hAnsi="Times New Roman" w:hint="eastAsia"/>
         </w:rPr>
+        <w:lastRenderedPageBreak/>
         <w:t>圖</w:t>
       </w:r>
       <w:r>
@@ -5306,14 +5679,7 @@
         <w:rPr>
           <w:rFonts w:ascii="Times New Roman" w:eastAsia="標楷體" w:hAnsi="Times New Roman" w:cs="Times New Roman"/>
         </w:rPr>
-        <w:t xml:space="preserve">Try </w:t>
-      </w:r>
-      <w:r>
-        <w:rPr>
-          <w:rFonts w:ascii="Times New Roman" w:eastAsia="標楷體" w:hAnsi="Times New Roman" w:cs="Times New Roman"/>
-        </w:rPr>
-        <w:lastRenderedPageBreak/>
-        <w:t>Block</w:t>
+        <w:t>Try Block</w:t>
       </w:r>
       <w:r>
         <w:rPr>
@@ -6169,7 +6535,14 @@
         <w:rPr>
           <w:rFonts w:ascii="Times New Roman" w:eastAsia="標楷體" w:hAnsi="Times New Roman" w:hint="eastAsia"/>
         </w:rPr>
-        <w:t>，以此點做為起點，往使用資源的物件宣告點尋找，找出離釋放資源</w:t>
+        <w:t>，以此點做為起點，往使用資源的物</w:t>
+      </w:r>
+      <w:r>
+        <w:rPr>
+          <w:rFonts w:ascii="Times New Roman" w:eastAsia="標楷體" w:hAnsi="Times New Roman" w:hint="eastAsia"/>
+        </w:rPr>
+        <w:lastRenderedPageBreak/>
+        <w:t>件宣告點尋找，找出離釋放資源</w:t>
       </w:r>
       <w:r>
         <w:rPr>
@@ -6238,7 +6611,6 @@
           <w:rFonts w:ascii="Times New Roman" w:eastAsia="標楷體" w:hAnsi="Times New Roman"/>
           <w:noProof/>
         </w:rPr>
-        <w:lastRenderedPageBreak/>
         <w:drawing>
           <wp:inline distT="0" distB="0" distL="0" distR="0">
             <wp:extent cx="5267960" cy="1590040"/>
@@ -6984,70 +7356,64 @@
         <w:rPr>
           <w:rFonts w:ascii="Times New Roman" w:eastAsia="標楷體" w:hAnsi="Times New Roman" w:hint="eastAsia"/>
         </w:rPr>
-        <w:t>圖</w:t>
-      </w:r>
-      <w:r>
-        <w:rPr>
-          <w:rFonts w:ascii="Times New Roman" w:eastAsia="標楷體" w:hAnsi="Times New Roman" w:hint="eastAsia"/>
-        </w:rPr>
-        <w:t>12</w:t>
-      </w:r>
-      <w:r>
-        <w:rPr>
-          <w:rFonts w:ascii="Times New Roman" w:eastAsia="標楷體" w:hAnsi="Times New Roman"/>
-        </w:rPr>
-        <w:t xml:space="preserve"> </w:t>
-      </w:r>
-    </w:p>
-    <w:p>
-      <w:pPr>
-        <w:ind w:firstLine="480"/>
-        <w:rPr>
-          <w:rFonts w:ascii="Times New Roman" w:eastAsia="標楷體" w:hAnsi="Times New Roman"/>
-        </w:rPr>
-      </w:pPr>
-      <w:r>
-        <w:rPr>
-          <w:rFonts w:ascii="Times New Roman" w:eastAsia="標楷體" w:hAnsi="Times New Roman" w:hint="eastAsia"/>
-        </w:rPr>
-        <w:t>如圖</w:t>
-      </w:r>
-      <w:r>
-        <w:rPr>
-          <w:rFonts w:ascii="Times New Roman" w:eastAsia="標楷體" w:hAnsi="Times New Roman" w:hint="eastAsia"/>
-        </w:rPr>
-        <w:t>12</w:t>
-      </w:r>
-      <w:r>
-        <w:rPr>
-          <w:rFonts w:ascii="Times New Roman" w:eastAsia="標楷體" w:hAnsi="Times New Roman" w:hint="eastAsia"/>
-        </w:rPr>
-        <w:t>所示，</w:t>
-      </w:r>
-      <w:r>
-        <w:rPr>
-          <w:rFonts w:ascii="Times New Roman" w:eastAsia="標楷體" w:hAnsi="Times New Roman" w:hint="eastAsia"/>
-        </w:rPr>
-        <w:t>程式以經無法正常被執行</w:t>
-      </w:r>
-      <w:r>
-        <w:rPr>
-          <w:rFonts w:ascii="Times New Roman" w:eastAsia="標楷體" w:hAnsi="Times New Roman" w:hint="eastAsia"/>
-        </w:rPr>
-        <w:t>，若要讓程式可以正常被執行，</w:t>
-      </w:r>
-      <w:r>
-        <w:rPr>
-          <w:rFonts w:ascii="Times New Roman" w:eastAsia="標楷體" w:hAnsi="Times New Roman" w:hint="eastAsia"/>
-        </w:rPr>
-        <w:t>以</w:t>
-      </w:r>
-      <w:r>
-        <w:rPr>
-          <w:rFonts w:ascii="Times New Roman" w:eastAsia="標楷體" w:hAnsi="Times New Roman" w:hint="eastAsia"/>
-        </w:rPr>
         <w:lastRenderedPageBreak/>
         <w:t>圖</w:t>
+      </w:r>
+      <w:r>
+        <w:rPr>
+          <w:rFonts w:ascii="Times New Roman" w:eastAsia="標楷體" w:hAnsi="Times New Roman" w:hint="eastAsia"/>
+        </w:rPr>
+        <w:t>12</w:t>
+      </w:r>
+      <w:r>
+        <w:rPr>
+          <w:rFonts w:ascii="Times New Roman" w:eastAsia="標楷體" w:hAnsi="Times New Roman"/>
+        </w:rPr>
+        <w:t xml:space="preserve"> </w:t>
+      </w:r>
+    </w:p>
+    <w:p>
+      <w:pPr>
+        <w:ind w:firstLine="480"/>
+        <w:rPr>
+          <w:rFonts w:ascii="Times New Roman" w:eastAsia="標楷體" w:hAnsi="Times New Roman"/>
+        </w:rPr>
+      </w:pPr>
+      <w:r>
+        <w:rPr>
+          <w:rFonts w:ascii="Times New Roman" w:eastAsia="標楷體" w:hAnsi="Times New Roman" w:hint="eastAsia"/>
+        </w:rPr>
+        <w:t>如圖</w:t>
+      </w:r>
+      <w:r>
+        <w:rPr>
+          <w:rFonts w:ascii="Times New Roman" w:eastAsia="標楷體" w:hAnsi="Times New Roman" w:hint="eastAsia"/>
+        </w:rPr>
+        <w:t>12</w:t>
+      </w:r>
+      <w:r>
+        <w:rPr>
+          <w:rFonts w:ascii="Times New Roman" w:eastAsia="標楷體" w:hAnsi="Times New Roman" w:hint="eastAsia"/>
+        </w:rPr>
+        <w:t>所示，</w:t>
+      </w:r>
+      <w:r>
+        <w:rPr>
+          <w:rFonts w:ascii="Times New Roman" w:eastAsia="標楷體" w:hAnsi="Times New Roman" w:hint="eastAsia"/>
+        </w:rPr>
+        <w:t>程式以經無法正常被執行</w:t>
+      </w:r>
+      <w:r>
+        <w:rPr>
+          <w:rFonts w:ascii="Times New Roman" w:eastAsia="標楷體" w:hAnsi="Times New Roman" w:hint="eastAsia"/>
+        </w:rPr>
+        <w:t>，若要讓程式可以正常被執行，</w:t>
+      </w:r>
+      <w:r>
+        <w:rPr>
+          <w:rFonts w:ascii="Times New Roman" w:eastAsia="標楷體" w:hAnsi="Times New Roman" w:hint="eastAsia"/>
+        </w:rPr>
+        <w:t>以圖</w:t>
       </w:r>
       <w:r>
         <w:rPr>
@@ -7739,6 +8105,7 @@
         <w:rPr>
           <w:rFonts w:hint="eastAsia"/>
         </w:rPr>
+        <w:lastRenderedPageBreak/>
         <w:t>3.2.2</w:t>
       </w:r>
       <w:r>
@@ -7810,14 +8177,7 @@
         <w:rPr>
           <w:rFonts w:ascii="Times New Roman" w:eastAsia="標楷體" w:hAnsi="Times New Roman" w:hint="eastAsia"/>
         </w:rPr>
-        <w:t>入程式碼</w:t>
-      </w:r>
-      <w:r>
-        <w:rPr>
-          <w:rFonts w:ascii="Times New Roman" w:eastAsia="標楷體" w:hAnsi="Times New Roman" w:hint="eastAsia"/>
-        </w:rPr>
-        <w:lastRenderedPageBreak/>
-        <w:t>的對象、時機、作用範圍，就可以達到</w:t>
+        <w:t>入程式碼的對象、時機、作用範圍，就可以達到</w:t>
       </w:r>
       <w:r>
         <w:rPr>
@@ -8719,6 +9079,7 @@
         <w:rPr>
           <w:rFonts w:hint="eastAsia"/>
         </w:rPr>
+        <w:lastRenderedPageBreak/>
         <w:t>3.4</w:t>
       </w:r>
       <w:r>
@@ -8769,14 +9130,7 @@
         <w:rPr>
           <w:rFonts w:ascii="Times New Roman" w:eastAsia="標楷體" w:hAnsi="Times New Roman" w:hint="eastAsia"/>
         </w:rPr>
-        <w:t>在程式內的指定位置插入特定型態的例</w:t>
-      </w:r>
-      <w:r>
-        <w:rPr>
-          <w:rFonts w:ascii="Times New Roman" w:eastAsia="標楷體" w:hAnsi="Times New Roman" w:hint="eastAsia"/>
-        </w:rPr>
-        <w:lastRenderedPageBreak/>
-        <w:t>外，以激發程式的例外處理行為，並利用測試的方式來重現</w:t>
+        <w:t>在程式內的指定位置插入特定型態的例外，以激發程式的例外處理行為，並利用測試的方式來重現</w:t>
       </w:r>
       <w:r>
         <w:rPr>
@@ -9544,6 +9898,7 @@
           <w:rFonts w:ascii="Times New Roman" w:eastAsia="標楷體" w:hAnsi="Times New Roman" w:hint="eastAsia"/>
           <w:b/>
         </w:rPr>
+        <w:lastRenderedPageBreak/>
         <w:t xml:space="preserve">Unprotected </w:t>
       </w:r>
       <w:r>
@@ -9665,14 +10020,7 @@
         <w:rPr>
           <w:rFonts w:ascii="Times New Roman" w:eastAsia="標楷體" w:hAnsi="Times New Roman" w:hint="eastAsia"/>
         </w:rPr>
-        <w:t>、丟出例</w:t>
-      </w:r>
-      <w:r>
-        <w:rPr>
-          <w:rFonts w:ascii="Times New Roman" w:eastAsia="標楷體" w:hAnsi="Times New Roman" w:hint="eastAsia"/>
-        </w:rPr>
-        <w:lastRenderedPageBreak/>
-        <w:t>外的類型</w:t>
+        <w:t>、丟出例外的類型</w:t>
       </w:r>
     </w:p>
     <w:p>
@@ -10685,6 +11033,7 @@
         <w:rPr>
           <w:rFonts w:ascii="Times New Roman" w:eastAsia="標楷體" w:hAnsi="Times New Roman" w:hint="eastAsia"/>
         </w:rPr>
+        <w:lastRenderedPageBreak/>
         <w:t>錯誤重現並驗證</w:t>
       </w:r>
     </w:p>
@@ -10807,14 +11156,7 @@
         <w:rPr>
           <w:rFonts w:ascii="Times New Roman" w:eastAsia="標楷體" w:hAnsi="Times New Roman" w:hint="eastAsia"/>
         </w:rPr>
-        <w:t>的</w:t>
-      </w:r>
-      <w:r>
-        <w:rPr>
-          <w:rFonts w:ascii="Times New Roman" w:eastAsia="標楷體" w:hAnsi="Times New Roman" w:hint="eastAsia"/>
-        </w:rPr>
-        <w:lastRenderedPageBreak/>
-        <w:t>例外會</w:t>
+        <w:t>的例外會</w:t>
       </w:r>
       <w:r>
         <w:rPr>
@@ -11504,7 +11846,6 @@
         <w:rPr>
           <w:rFonts w:ascii="Times New Roman" w:eastAsia="標楷體" w:hAnsi="Times New Roman"/>
         </w:rPr>
-        <w:lastRenderedPageBreak/>
         <w:t>在</w:t>
       </w:r>
       <w:r>
@@ -17317,7 +17658,7 @@
 </file>
 
 <file path=customXml/itemProps1.xml><?xml version="1.0" encoding="utf-8"?>
-<ds:datastoreItem xmlns:ds="http://schemas.openxmlformats.org/officeDocument/2006/customXml" ds:itemID="{DED33EFD-4606-445E-AA44-1FDEA8DD536F}">
+<ds:datastoreItem xmlns:ds="http://schemas.openxmlformats.org/officeDocument/2006/customXml" ds:itemID="{310CED58-0D46-42F5-8D60-F47D5D86915E}">
   <ds:schemaRefs>
     <ds:schemaRef ds:uri="http://schemas.openxmlformats.org/officeDocument/2006/bibliography"/>
   </ds:schemaRefs>

</xml_diff>

<commit_message>
1.Upload Dummy Class Diagram 2.modified ch1.1
</commit_message>
<xml_diff>
--- a/thesis.docx
+++ b/thesis.docx
@@ -248,16 +248,7 @@
           <w:rFonts w:ascii="標楷體" w:eastAsia="標楷體" w:hAnsi="標楷體" w:hint="eastAsia"/>
           <w:szCs w:val="24"/>
         </w:rPr>
-        <w:t>對於開發者來說學習Aspect的門檻將大幅降低，</w:t>
-      </w:r>
-      <w:bookmarkStart w:id="0" w:name="_GoBack"/>
-      <w:bookmarkEnd w:id="0"/>
-      <w:r>
-        <w:rPr>
-          <w:rFonts w:ascii="標楷體" w:eastAsia="標楷體" w:hAnsi="標楷體" w:hint="eastAsia"/>
-          <w:szCs w:val="24"/>
-        </w:rPr>
-        <w:t>也提升了Robusta的價值。</w:t>
+        <w:t>對於開發者來說學習Aspect的門檻將大幅降低，也提升了Robusta的價值。</w:t>
       </w:r>
     </w:p>
     <w:p>
@@ -295,7 +286,8 @@
       <w:pPr>
         <w:ind w:firstLineChars="200" w:firstLine="480"/>
         <w:rPr>
-          <w:b/>
+          <w:rFonts w:ascii="標楷體" w:eastAsia="標楷體" w:hAnsi="標楷體" w:hint="eastAsia"/>
+          <w:szCs w:val="24"/>
         </w:rPr>
       </w:pPr>
       <w:r>
@@ -381,42 +373,64 @@
           <w:rFonts w:ascii="標楷體" w:eastAsia="標楷體" w:hAnsi="標楷體" w:hint="eastAsia"/>
           <w:szCs w:val="24"/>
         </w:rPr>
-        <w:t>程式碼的狀況下，替有例外處理外味道的程式碼，嵌入例外藉</w:t>
+        <w:t>程式碼的狀況下，替有例外處理外味道的程式碼</w:t>
       </w:r>
       <w:r>
         <w:rPr>
           <w:rFonts w:ascii="標楷體" w:eastAsia="標楷體" w:hAnsi="標楷體" w:hint="eastAsia"/>
           <w:szCs w:val="24"/>
         </w:rPr>
-        <w:t xml:space="preserve">此揭露出例外處理壞味道對程式造成的影響，並實作其中一個壞味道 </w:t>
-      </w:r>
-      <w:r>
-        <w:rPr>
-          <w:rFonts w:ascii="標楷體" w:eastAsia="標楷體" w:hAnsi="標楷體"/>
-          <w:szCs w:val="24"/>
-        </w:rPr>
-        <w:t>Dummy Handler</w:t>
+        <w:t>嵌入例外</w:t>
       </w:r>
       <w:r>
         <w:rPr>
           <w:rFonts w:ascii="標楷體" w:eastAsia="標楷體" w:hAnsi="標楷體" w:hint="eastAsia"/>
           <w:szCs w:val="24"/>
         </w:rPr>
-        <w:t>在</w:t>
-      </w:r>
-      <w:r>
-        <w:rPr>
-          <w:rFonts w:ascii="標楷體" w:eastAsia="標楷體" w:hAnsi="標楷體"/>
-          <w:szCs w:val="24"/>
-        </w:rPr>
-        <w:t>Robusta</w:t>
+        <w:t>，</w:t>
       </w:r>
       <w:r>
         <w:rPr>
           <w:rFonts w:ascii="標楷體" w:eastAsia="標楷體" w:hAnsi="標楷體" w:hint="eastAsia"/>
           <w:szCs w:val="24"/>
         </w:rPr>
-        <w:t>中，本論文的目標</w:t>
+        <w:t>藉</w:t>
+      </w:r>
+      <w:r>
+        <w:rPr>
+          <w:rFonts w:ascii="標楷體" w:eastAsia="標楷體" w:hAnsi="標楷體" w:hint="eastAsia"/>
+          <w:szCs w:val="24"/>
+        </w:rPr>
+        <w:t>此揭露出例外處理壞味道對程式造成的影響，</w:t>
+      </w:r>
+      <w:r>
+        <w:rPr>
+          <w:rFonts w:ascii="標楷體" w:eastAsia="標楷體" w:hAnsi="標楷體" w:hint="eastAsia"/>
+          <w:szCs w:val="24"/>
+        </w:rPr>
+        <w:t>其論文</w:t>
+      </w:r>
+      <w:r>
+        <w:rPr>
+          <w:rFonts w:ascii="標楷體" w:eastAsia="標楷體" w:hAnsi="標楷體" w:hint="eastAsia"/>
+          <w:szCs w:val="24"/>
+        </w:rPr>
+        <w:t>以Dummy Handler壞味道做為實作案例，設計其揭露壞味道的方法並將此方法實作在Robusta中。</w:t>
+      </w:r>
+    </w:p>
+    <w:p>
+      <w:pPr>
+        <w:ind w:firstLineChars="200" w:firstLine="480"/>
+        <w:rPr>
+          <w:b/>
+        </w:rPr>
+      </w:pPr>
+      <w:r>
+        <w:rPr>
+          <w:rFonts w:ascii="標楷體" w:eastAsia="標楷體" w:hAnsi="標楷體" w:hint="eastAsia"/>
+          <w:szCs w:val="24"/>
+        </w:rPr>
+        <w:t>本論文的目標</w:t>
       </w:r>
       <w:r>
         <w:rPr>
@@ -653,7 +667,16 @@
           <w:b/>
           <w:i/>
         </w:rPr>
-        <w:t>揭露導因於例外處理的程式缺陷</w:t>
+        <w:t>揭露導因於例外處理</w:t>
+      </w:r>
+      <w:r>
+        <w:rPr>
+          <w:rFonts w:ascii="Times New Roman" w:eastAsia="標楷體" w:hAnsi="Times New Roman" w:hint="eastAsia"/>
+          <w:b/>
+          <w:i/>
+        </w:rPr>
+        <w:lastRenderedPageBreak/>
+        <w:t>的程式缺陷</w:t>
       </w:r>
       <w:r>
         <w:rPr>
@@ -674,15 +697,7 @@
           <w:rFonts w:ascii="標楷體" w:eastAsia="標楷體" w:hAnsi="標楷體" w:hint="eastAsia"/>
           <w:szCs w:val="24"/>
         </w:rPr>
-        <w:t>對不同壞味道揭露例外的方法加以實現及設</w:t>
-      </w:r>
-      <w:r>
-        <w:rPr>
-          <w:rFonts w:ascii="標楷體" w:eastAsia="標楷體" w:hAnsi="標楷體" w:hint="eastAsia"/>
-          <w:szCs w:val="24"/>
-        </w:rPr>
-        <w:lastRenderedPageBreak/>
-        <w:t>計。第四章則是依據開源</w:t>
+        <w:t>對不同壞味道揭露例外的方法加以實現及設計。第四章則是依據開源</w:t>
       </w:r>
       <w:r>
         <w:rPr>
@@ -725,7 +740,7 @@
         </w:rPr>
         <w:t>第二章</w:t>
       </w:r>
-      <w:bookmarkStart w:id="1" w:name="_Toc427054061"/>
+      <w:bookmarkStart w:id="0" w:name="_Toc427054061"/>
       <w:r>
         <w:rPr>
           <w:rFonts w:ascii="標楷體" w:eastAsia="標楷體" w:hAnsi="標楷體" w:hint="eastAsia"/>
@@ -742,7 +757,7 @@
         </w:rPr>
         <w:t>背景知識與相關研究</w:t>
       </w:r>
-      <w:bookmarkEnd w:id="1"/>
+      <w:bookmarkEnd w:id="0"/>
     </w:p>
     <w:p>
       <w:pPr>
@@ -1256,6 +1271,7 @@
         <w:rPr>
           <w:rFonts w:ascii="Times New Roman" w:eastAsia="標楷體" w:hAnsi="Times New Roman" w:hint="eastAsia"/>
         </w:rPr>
+        <w:lastRenderedPageBreak/>
         <w:t>影響</w:t>
       </w:r>
       <w:r>
@@ -1275,7 +1291,6 @@
         <w:rPr>
           <w:rFonts w:ascii="Times New Roman" w:eastAsia="標楷體" w:hAnsi="Times New Roman" w:hint="eastAsia"/>
         </w:rPr>
-        <w:lastRenderedPageBreak/>
         <w:t>此壞味道的例外處理機制方式為印出或</w:t>
       </w:r>
       <w:r>
@@ -3030,6 +3045,12 @@
       </w:pPr>
       <w:r>
         <w:rPr>
+          <w:rFonts w:ascii="Times New Roman" w:eastAsia="標楷體" w:hAnsi="Times New Roman" w:cs="Times New Roman" w:hint="eastAsia"/>
+        </w:rPr>
+        <w:t xml:space="preserve">    </w:t>
+      </w:r>
+      <w:r>
+        <w:rPr>
           <w:rFonts w:ascii="Times New Roman" w:eastAsia="標楷體" w:hAnsi="Times New Roman" w:cs="Times New Roman"/>
         </w:rPr>
         <w:t>Robusta</w:t>
@@ -3302,6 +3323,12 @@
       </w:pPr>
       <w:r>
         <w:rPr>
+          <w:rFonts w:ascii="Times New Roman" w:eastAsia="標楷體" w:hAnsi="Times New Roman" w:cs="Times New Roman" w:hint="eastAsia"/>
+        </w:rPr>
+        <w:t xml:space="preserve">    </w:t>
+      </w:r>
+      <w:r>
+        <w:rPr>
           <w:rFonts w:ascii="Times New Roman" w:eastAsia="標楷體" w:hAnsi="Times New Roman" w:cs="Times New Roman"/>
         </w:rPr>
         <w:t>AspectJ</w:t>
@@ -3360,13 +3387,6 @@
         </w:rPr>
         <w:t>，</w:t>
       </w:r>
-    </w:p>
-    <w:p>
-      <w:pPr>
-        <w:rPr>
-          <w:rFonts w:ascii="Times New Roman" w:eastAsia="標楷體" w:hAnsi="Times New Roman"/>
-        </w:rPr>
-      </w:pPr>
       <w:r>
         <w:rPr>
           <w:rFonts w:ascii="Times New Roman" w:eastAsia="標楷體" w:hAnsi="Times New Roman" w:hint="eastAsia"/>
@@ -3381,12 +3401,6 @@
       </w:r>
       <w:r>
         <w:rPr>
-          <w:rFonts w:ascii="Times New Roman" w:eastAsia="標楷體" w:hAnsi="Times New Roman"/>
-        </w:rPr>
-        <w:br/>
-      </w:r>
-      <w:r>
-        <w:rPr>
           <w:rFonts w:ascii="Times New Roman" w:eastAsia="標楷體" w:hAnsi="Times New Roman" w:hint="eastAsia"/>
         </w:rPr>
         <w:t>再透過</w:t>
@@ -3450,6 +3464,12 @@
         <w:rPr>
           <w:rFonts w:ascii="Times New Roman" w:eastAsia="標楷體" w:hAnsi="Times New Roman" w:hint="eastAsia"/>
         </w:rPr>
+        <w:t xml:space="preserve">    </w:t>
+      </w:r>
+      <w:r>
+        <w:rPr>
+          <w:rFonts w:ascii="Times New Roman" w:eastAsia="標楷體" w:hAnsi="Times New Roman" w:hint="eastAsia"/>
+        </w:rPr>
         <w:t>將設計完的</w:t>
       </w:r>
       <w:r>
@@ -3524,6 +3544,13 @@
         </w:rPr>
         <w:t>搭配單元測試暴露例外處理壞味造成的影響。</w:t>
       </w:r>
+    </w:p>
+    <w:p>
+      <w:pPr>
+        <w:rPr>
+          <w:rFonts w:ascii="Times New Roman" w:eastAsia="標楷體" w:hAnsi="Times New Roman" w:hint="eastAsia"/>
+        </w:rPr>
+      </w:pPr>
     </w:p>
     <w:p>
       <w:pPr>
@@ -3541,6 +3568,7 @@
           <w:sz w:val="40"/>
           <w:szCs w:val="40"/>
         </w:rPr>
+        <w:lastRenderedPageBreak/>
         <w:t xml:space="preserve">第三章 </w:t>
       </w:r>
       <w:r>
@@ -3617,14 +3645,7 @@
         <w:rPr>
           <w:rFonts w:ascii="Times New Roman" w:eastAsia="標楷體" w:hAnsi="Times New Roman" w:hint="eastAsia"/>
         </w:rPr>
-        <w:t>論文利用</w:t>
-      </w:r>
-      <w:r>
-        <w:rPr>
-          <w:rFonts w:ascii="Times New Roman" w:eastAsia="標楷體" w:hAnsi="Times New Roman" w:hint="eastAsia"/>
-        </w:rPr>
-        <w:lastRenderedPageBreak/>
-        <w:t>利用</w:t>
+        <w:t>論文利用利用</w:t>
       </w:r>
       <w:r>
         <w:rPr>
@@ -4240,6 +4261,41 @@
     <w:p>
       <w:pPr>
         <w:rPr>
+          <w:rFonts w:ascii="Times New Roman" w:eastAsia="標楷體" w:hAnsi="Times New Roman"/>
+        </w:rPr>
+      </w:pPr>
+    </w:p>
+    <w:p>
+      <w:pPr>
+        <w:rPr>
+          <w:rFonts w:ascii="Times New Roman" w:eastAsia="標楷體" w:hAnsi="Times New Roman"/>
+        </w:rPr>
+      </w:pPr>
+    </w:p>
+    <w:p>
+      <w:pPr>
+        <w:rPr>
+          <w:rFonts w:ascii="Times New Roman" w:eastAsia="標楷體" w:hAnsi="Times New Roman"/>
+        </w:rPr>
+      </w:pPr>
+    </w:p>
+    <w:p>
+      <w:pPr>
+        <w:rPr>
+          <w:rFonts w:ascii="Times New Roman" w:eastAsia="標楷體" w:hAnsi="Times New Roman"/>
+        </w:rPr>
+      </w:pPr>
+    </w:p>
+    <w:p>
+      <w:pPr>
+        <w:rPr>
+          <w:rFonts w:ascii="Times New Roman" w:eastAsia="標楷體" w:hAnsi="Times New Roman" w:hint="eastAsia"/>
+        </w:rPr>
+      </w:pPr>
+    </w:p>
+    <w:p>
+      <w:pPr>
+        <w:rPr>
           <w:rFonts w:ascii="Times New Roman" w:eastAsia="標楷體" w:hAnsi="Times New Roman" w:cs="Times New Roman"/>
           <w:b/>
         </w:rPr>
@@ -4249,6 +4305,7 @@
           <w:rFonts w:ascii="Times New Roman" w:eastAsia="標楷體" w:hAnsi="Times New Roman" w:cs="Times New Roman"/>
           <w:b/>
         </w:rPr>
+        <w:lastRenderedPageBreak/>
         <w:t>Dummy H</w:t>
       </w:r>
       <w:r>
@@ -4582,14 +4639,7 @@
         <w:rPr>
           <w:rFonts w:ascii="Times New Roman" w:eastAsia="標楷體" w:hAnsi="Times New Roman" w:hint="eastAsia"/>
         </w:rPr>
-        <w:t>視為即將丟</w:t>
-      </w:r>
-      <w:r>
-        <w:rPr>
-          <w:rFonts w:ascii="Times New Roman" w:eastAsia="標楷體" w:hAnsi="Times New Roman" w:hint="eastAsia"/>
-        </w:rPr>
-        <w:lastRenderedPageBreak/>
-        <w:t>出例外的點並嵌入</w:t>
+        <w:t>視為即將丟出例外的點並嵌入</w:t>
       </w:r>
       <w:r>
         <w:rPr>
@@ -4639,6 +4689,8 @@
         </w:rPr>
         <w:t xml:space="preserve"> </w:t>
       </w:r>
+      <w:bookmarkStart w:id="1" w:name="_GoBack"/>
+      <w:bookmarkEnd w:id="1"/>
     </w:p>
     <w:p>
       <w:pPr>
@@ -4757,22 +4809,6 @@
     </w:p>
     <w:p>
       <w:pPr>
-        <w:jc w:val="center"/>
-        <w:rPr>
-          <w:rFonts w:ascii="Times New Roman" w:eastAsia="標楷體" w:hAnsi="Times New Roman"/>
-        </w:rPr>
-      </w:pPr>
-    </w:p>
-    <w:p>
-      <w:pPr>
-        <w:jc w:val="center"/>
-        <w:rPr>
-          <w:rFonts w:ascii="Times New Roman" w:eastAsia="標楷體" w:hAnsi="Times New Roman"/>
-        </w:rPr>
-      </w:pPr>
-    </w:p>
-    <w:p>
-      <w:pPr>
         <w:rPr>
           <w:rFonts w:ascii="Times New Roman" w:eastAsia="標楷體" w:hAnsi="Times New Roman" w:cs="Times New Roman"/>
           <w:b/>
@@ -5214,6 +5250,7 @@
           <w:rFonts w:ascii="Times New Roman" w:eastAsia="標楷體" w:hAnsi="Times New Roman" w:hint="eastAsia"/>
           <w:noProof/>
         </w:rPr>
+        <w:lastRenderedPageBreak/>
         <w:drawing>
           <wp:inline distT="0" distB="0" distL="0" distR="0" wp14:anchorId="06C9F82C" wp14:editId="0D4275F9">
             <wp:extent cx="4876800" cy="1911985"/>
@@ -5426,14 +5463,7 @@
         <w:rPr>
           <w:rFonts w:ascii="Times New Roman" w:eastAsia="標楷體" w:hAnsi="Times New Roman" w:cs="Times New Roman"/>
         </w:rPr>
-        <w:t xml:space="preserve">Try </w:t>
-      </w:r>
-      <w:r>
-        <w:rPr>
-          <w:rFonts w:ascii="Times New Roman" w:eastAsia="標楷體" w:hAnsi="Times New Roman" w:cs="Times New Roman"/>
-        </w:rPr>
-        <w:lastRenderedPageBreak/>
-        <w:t>Block</w:t>
+        <w:t>Try Block</w:t>
       </w:r>
       <w:r>
         <w:rPr>
@@ -5917,6 +5947,7 @@
         <w:rPr>
           <w:rFonts w:ascii="Times New Roman" w:eastAsia="標楷體" w:hAnsi="Times New Roman" w:hint="eastAsia"/>
         </w:rPr>
+        <w:lastRenderedPageBreak/>
         <w:t>「</w:t>
       </w:r>
       <w:r>
@@ -6232,7 +6263,6 @@
           <w:rFonts w:ascii="Times New Roman" w:eastAsia="標楷體" w:hAnsi="Times New Roman"/>
           <w:noProof/>
         </w:rPr>
-        <w:lastRenderedPageBreak/>
         <w:drawing>
           <wp:inline distT="0" distB="0" distL="0" distR="0">
             <wp:extent cx="5267960" cy="1590040"/>
@@ -6666,6 +6696,7 @@
         <w:rPr>
           <w:rFonts w:ascii="Times New Roman" w:eastAsia="標楷體" w:hAnsi="Times New Roman" w:hint="eastAsia"/>
         </w:rPr>
+        <w:lastRenderedPageBreak/>
         <w:t>根據</w:t>
       </w:r>
       <w:r>
@@ -6968,14 +6999,7 @@
         <w:rPr>
           <w:rFonts w:ascii="Times New Roman" w:eastAsia="標楷體" w:hAnsi="Times New Roman" w:hint="eastAsia"/>
         </w:rPr>
-        <w:t>以</w:t>
-      </w:r>
-      <w:r>
-        <w:rPr>
-          <w:rFonts w:ascii="Times New Roman" w:eastAsia="標楷體" w:hAnsi="Times New Roman" w:hint="eastAsia"/>
-        </w:rPr>
-        <w:lastRenderedPageBreak/>
-        <w:t>圖</w:t>
+        <w:t>以圖</w:t>
       </w:r>
       <w:r>
         <w:rPr>
@@ -7510,7 +7534,14 @@
         <w:rPr>
           <w:rFonts w:ascii="Times New Roman" w:eastAsia="標楷體" w:hAnsi="Times New Roman" w:hint="eastAsia"/>
         </w:rPr>
-        <w:t>實作及設計，分別為</w:t>
+        <w:t>實作及設</w:t>
+      </w:r>
+      <w:r>
+        <w:rPr>
+          <w:rFonts w:ascii="Times New Roman" w:eastAsia="標楷體" w:hAnsi="Times New Roman" w:hint="eastAsia"/>
+        </w:rPr>
+        <w:lastRenderedPageBreak/>
+        <w:t>計，分別為</w:t>
       </w:r>
       <w:r>
         <w:rPr>
@@ -7738,14 +7769,7 @@
         <w:rPr>
           <w:rFonts w:ascii="Times New Roman" w:eastAsia="標楷體" w:hAnsi="Times New Roman" w:hint="eastAsia"/>
         </w:rPr>
-        <w:t>入程式碼</w:t>
-      </w:r>
-      <w:r>
-        <w:rPr>
-          <w:rFonts w:ascii="Times New Roman" w:eastAsia="標楷體" w:hAnsi="Times New Roman" w:hint="eastAsia"/>
-        </w:rPr>
-        <w:lastRenderedPageBreak/>
-        <w:t>的對象、時機、作用範圍，就可以達到</w:t>
+        <w:t>入程式碼的對象、時機、作用範圍，就可以達到</w:t>
       </w:r>
       <w:r>
         <w:rPr>
@@ -8498,6 +8522,7 @@
         <w:rPr>
           <w:noProof/>
         </w:rPr>
+        <w:lastRenderedPageBreak/>
         <w:drawing>
           <wp:inline distT="0" distB="0" distL="0" distR="0" wp14:anchorId="4DACF6A9" wp14:editId="50000F3D">
             <wp:extent cx="5274310" cy="1142365"/>
@@ -8641,14 +8666,7 @@
         <w:rPr>
           <w:rFonts w:ascii="Times New Roman" w:eastAsia="標楷體" w:hAnsi="Times New Roman" w:hint="eastAsia"/>
         </w:rPr>
-        <w:t>在程式內的指定位置插入特定型態的例</w:t>
-      </w:r>
-      <w:r>
-        <w:rPr>
-          <w:rFonts w:ascii="Times New Roman" w:eastAsia="標楷體" w:hAnsi="Times New Roman" w:hint="eastAsia"/>
-        </w:rPr>
-        <w:lastRenderedPageBreak/>
-        <w:t>外，以激發程式的例外處理行為，並利用測試的方式來重現</w:t>
+        <w:t>在程式內的指定位置插入特定型態的例外，以激發程式的例外處理行為，並利用測試的方式來重現</w:t>
       </w:r>
       <w:r>
         <w:rPr>
@@ -9346,6 +9364,7 @@
           <w:rFonts w:ascii="Times New Roman" w:eastAsia="標楷體" w:hAnsi="Times New Roman"/>
           <w:noProof/>
         </w:rPr>
+        <w:lastRenderedPageBreak/>
         <w:drawing>
           <wp:inline distT="0" distB="0" distL="0" distR="0" wp14:anchorId="5AEA820F" wp14:editId="73C5DDC6">
             <wp:extent cx="5274310" cy="2022475"/>
@@ -9523,14 +9542,7 @@
         <w:rPr>
           <w:rFonts w:ascii="Times New Roman" w:eastAsia="標楷體" w:hAnsi="Times New Roman" w:hint="eastAsia"/>
         </w:rPr>
-        <w:t>、丟出例</w:t>
-      </w:r>
-      <w:r>
-        <w:rPr>
-          <w:rFonts w:ascii="Times New Roman" w:eastAsia="標楷體" w:hAnsi="Times New Roman" w:hint="eastAsia"/>
-        </w:rPr>
-        <w:lastRenderedPageBreak/>
-        <w:t>外的類型</w:t>
+        <w:t>、丟出例外的類型</w:t>
       </w:r>
     </w:p>
     <w:p>
@@ -10174,6 +10186,7 @@
         <w:rPr>
           <w:rFonts w:ascii="Times New Roman" w:eastAsia="標楷體" w:hAnsi="Times New Roman"/>
         </w:rPr>
+        <w:lastRenderedPageBreak/>
         <w:t>在</w:t>
       </w:r>
       <w:r>
@@ -10616,14 +10629,7 @@
         <w:rPr>
           <w:rFonts w:ascii="Times New Roman" w:eastAsia="標楷體" w:hAnsi="Times New Roman" w:hint="eastAsia"/>
         </w:rPr>
-        <w:t>的</w:t>
-      </w:r>
-      <w:r>
-        <w:rPr>
-          <w:rFonts w:ascii="Times New Roman" w:eastAsia="標楷體" w:hAnsi="Times New Roman" w:hint="eastAsia"/>
-        </w:rPr>
-        <w:lastRenderedPageBreak/>
-        <w:t>例外會</w:t>
+        <w:t>的例外會</w:t>
       </w:r>
       <w:r>
         <w:rPr>
@@ -11182,6 +11188,7 @@
           <w:rFonts w:ascii="Times New Roman" w:eastAsia="標楷體" w:hAnsi="Times New Roman"/>
           <w:noProof/>
         </w:rPr>
+        <w:lastRenderedPageBreak/>
         <w:drawing>
           <wp:inline distT="0" distB="0" distL="0" distR="0">
             <wp:extent cx="5274945" cy="2997200"/>
@@ -11279,7 +11286,6 @@
         <w:rPr>
           <w:rFonts w:ascii="Times New Roman" w:eastAsia="標楷體" w:hAnsi="Times New Roman"/>
         </w:rPr>
-        <w:lastRenderedPageBreak/>
         <w:t>在</w:t>
       </w:r>
       <w:r>
@@ -11981,6 +11987,7 @@
           <w:rFonts w:ascii="Times New Roman" w:eastAsia="標楷體" w:hAnsi="Times New Roman"/>
           <w:noProof/>
         </w:rPr>
+        <w:lastRenderedPageBreak/>
         <w:drawing>
           <wp:inline distT="0" distB="0" distL="0" distR="0" wp14:anchorId="7B9F91EF" wp14:editId="2D604C23">
             <wp:extent cx="5274310" cy="2021840"/>
@@ -12029,7 +12036,6 @@
           <w:rFonts w:ascii="Times New Roman" w:eastAsia="標楷體" w:hAnsi="Times New Roman"/>
           <w:noProof/>
         </w:rPr>
-        <w:lastRenderedPageBreak/>
         <w:drawing>
           <wp:inline distT="0" distB="0" distL="0" distR="0" wp14:anchorId="433115F6" wp14:editId="776C6FA8">
             <wp:extent cx="5274310" cy="2699385"/>
@@ -12333,6 +12339,7 @@
         <w:rPr>
           <w:noProof/>
         </w:rPr>
+        <w:lastRenderedPageBreak/>
         <w:drawing>
           <wp:inline distT="0" distB="0" distL="0" distR="0" wp14:anchorId="0EC7A2AC" wp14:editId="1C152F05">
             <wp:extent cx="5274310" cy="1021080"/>
@@ -12455,7 +12462,6 @@
         <w:rPr>
           <w:noProof/>
         </w:rPr>
-        <w:lastRenderedPageBreak/>
         <w:drawing>
           <wp:inline distT="0" distB="0" distL="0" distR="0" wp14:anchorId="05309464" wp14:editId="6DDE6905">
             <wp:extent cx="2438400" cy="1504950"/>
@@ -12828,6 +12834,7 @@
         <w:rPr>
           <w:noProof/>
         </w:rPr>
+        <w:lastRenderedPageBreak/>
         <w:drawing>
           <wp:inline distT="0" distB="0" distL="0" distR="0" wp14:anchorId="45EE196B" wp14:editId="05BC14D0">
             <wp:extent cx="5148124" cy="2084414"/>
@@ -12875,7 +12882,6 @@
         <w:rPr>
           <w:noProof/>
         </w:rPr>
-        <w:lastRenderedPageBreak/>
         <w:drawing>
           <wp:inline distT="0" distB="0" distL="0" distR="0" wp14:anchorId="1A6CD27E" wp14:editId="6C2DD4A4">
             <wp:extent cx="4724400" cy="952500"/>
@@ -13380,6 +13386,7 @@
         <w:rPr>
           <w:noProof/>
         </w:rPr>
+        <w:lastRenderedPageBreak/>
         <w:drawing>
           <wp:inline distT="0" distB="0" distL="0" distR="0" wp14:anchorId="772F9794" wp14:editId="023010F5">
             <wp:extent cx="5274310" cy="1538605"/>
@@ -13639,14 +13646,7 @@
         <w:rPr>
           <w:rFonts w:ascii="Times New Roman" w:eastAsia="標楷體" w:hAnsi="Times New Roman" w:hint="eastAsia"/>
         </w:rPr>
-        <w:t>來幫我們暴露出這個壞</w:t>
-      </w:r>
-      <w:r>
-        <w:rPr>
-          <w:rFonts w:ascii="Times New Roman" w:eastAsia="標楷體" w:hAnsi="Times New Roman" w:hint="eastAsia"/>
-        </w:rPr>
-        <w:lastRenderedPageBreak/>
-        <w:t>味道造成的影響</w:t>
+        <w:t>來幫我們暴露出這個壞味道造成的影響</w:t>
       </w:r>
     </w:p>
     <w:p>
@@ -16868,7 +16868,7 @@
 </file>
 
 <file path=customXml/itemProps1.xml><?xml version="1.0" encoding="utf-8"?>
-<ds:datastoreItem xmlns:ds="http://schemas.openxmlformats.org/officeDocument/2006/customXml" ds:itemID="{28F84F19-E0B6-4585-B418-55D82368302F}">
+<ds:datastoreItem xmlns:ds="http://schemas.openxmlformats.org/officeDocument/2006/customXml" ds:itemID="{AE5F9B53-9E72-48A2-8DE5-272182220C95}">
   <ds:schemaRefs>
     <ds:schemaRef ds:uri="http://schemas.openxmlformats.org/officeDocument/2006/bibliography"/>
   </ds:schemaRefs>

</xml_diff>

<commit_message>
upload watermarker and add it to work
</commit_message>
<xml_diff>
--- a/thesis.docx
+++ b/thesis.docx
@@ -56,11 +56,19 @@
         </w:rPr>
         <w:t>一個基於</w:t>
       </w:r>
-      <w:r>
-        <w:rPr>
-          <w:rFonts w:ascii="Times New Roman" w:eastAsia="標楷體" w:hAnsi="Times New Roman" w:hint="eastAsia"/>
-        </w:rPr>
-        <w:t>RESTful API</w:t>
+      <w:proofErr w:type="spellStart"/>
+      <w:r>
+        <w:rPr>
+          <w:rFonts w:ascii="Times New Roman" w:eastAsia="標楷體" w:hAnsi="Times New Roman" w:hint="eastAsia"/>
+        </w:rPr>
+        <w:t>RESTful</w:t>
+      </w:r>
+      <w:proofErr w:type="spellEnd"/>
+      <w:r>
+        <w:rPr>
+          <w:rFonts w:ascii="Times New Roman" w:eastAsia="標楷體" w:hAnsi="Times New Roman" w:hint="eastAsia"/>
+        </w:rPr>
+        <w:t xml:space="preserve"> API</w:t>
       </w:r>
       <w:r>
         <w:rPr>
@@ -80,12 +88,14 @@
         </w:rPr>
         <w:t>以</w:t>
       </w:r>
+      <w:proofErr w:type="spellStart"/>
       <w:r>
         <w:rPr>
           <w:rFonts w:ascii="Times New Roman" w:eastAsia="標楷體" w:hAnsi="Times New Roman" w:hint="eastAsia"/>
         </w:rPr>
         <w:t>ezScrum</w:t>
       </w:r>
+      <w:proofErr w:type="spellEnd"/>
       <w:r>
         <w:rPr>
           <w:rFonts w:ascii="Times New Roman" w:eastAsia="標楷體" w:hAnsi="Times New Roman" w:hint="eastAsia"/>
@@ -120,24 +130,42 @@
           <w:rFonts w:ascii="Times New Roman" w:eastAsia="標楷體" w:hAnsi="Times New Roman"/>
         </w:rPr>
       </w:pPr>
+      <w:proofErr w:type="gramStart"/>
       <w:r>
         <w:rPr>
           <w:rFonts w:ascii="Times New Roman" w:eastAsia="標楷體" w:hAnsi="Times New Roman"/>
         </w:rPr>
         <w:t>校所別</w:t>
       </w:r>
+      <w:proofErr w:type="gramEnd"/>
       <w:r>
         <w:rPr>
           <w:rFonts w:ascii="Times New Roman" w:eastAsia="標楷體" w:hAnsi="Times New Roman"/>
           <w:iCs/>
         </w:rPr>
-        <w:t>：國立臺北科技大學</w:t>
-      </w:r>
+        <w:t>：國立</w:t>
+      </w:r>
+      <w:proofErr w:type="gramStart"/>
       <w:r>
         <w:rPr>
           <w:rFonts w:ascii="Times New Roman" w:eastAsia="標楷體" w:hAnsi="Times New Roman"/>
           <w:iCs/>
         </w:rPr>
+        <w:t>臺</w:t>
+      </w:r>
+      <w:proofErr w:type="gramEnd"/>
+      <w:r>
+        <w:rPr>
+          <w:rFonts w:ascii="Times New Roman" w:eastAsia="標楷體" w:hAnsi="Times New Roman"/>
+          <w:iCs/>
+        </w:rPr>
+        <w:t>北科技大學</w:t>
+      </w:r>
+      <w:r>
+        <w:rPr>
+          <w:rFonts w:ascii="Times New Roman" w:eastAsia="標楷體" w:hAnsi="Times New Roman"/>
+          <w:iCs/>
+        </w:rPr>
         <w:t xml:space="preserve"> </w:t>
       </w:r>
       <w:r>
@@ -299,6 +327,7 @@
         </w:rPr>
         <w:t>關鍵詞：</w:t>
       </w:r>
+      <w:proofErr w:type="spellStart"/>
       <w:r>
         <w:rPr>
           <w:rFonts w:ascii="Times New Roman" w:eastAsia="標楷體" w:hAnsi="Times New Roman" w:hint="eastAsia"/>
@@ -306,6 +335,7 @@
         </w:rPr>
         <w:t>oooooo</w:t>
       </w:r>
+      <w:proofErr w:type="spellEnd"/>
       <w:r>
         <w:rPr>
           <w:rFonts w:ascii="Times New Roman" w:eastAsia="標楷體" w:hAnsi="Times New Roman" w:hint="eastAsia"/>
@@ -313,6 +343,7 @@
         </w:rPr>
         <w:t>、</w:t>
       </w:r>
+      <w:proofErr w:type="spellStart"/>
       <w:r>
         <w:rPr>
           <w:rFonts w:ascii="Times New Roman" w:eastAsia="標楷體" w:hAnsi="Times New Roman" w:hint="eastAsia"/>
@@ -320,6 +351,7 @@
         </w:rPr>
         <w:t>xxxxx</w:t>
       </w:r>
+      <w:proofErr w:type="spellEnd"/>
       <w:r>
         <w:rPr>
           <w:rFonts w:ascii="Times New Roman" w:eastAsia="標楷體" w:hAnsi="Times New Roman" w:hint="eastAsia"/>
@@ -444,12 +476,14 @@
         </w:rPr>
         <w:t>利用</w:t>
       </w:r>
+      <w:proofErr w:type="spellStart"/>
       <w:r>
         <w:rPr>
           <w:rFonts w:ascii="Times New Roman" w:eastAsia="標楷體" w:hAnsi="Times New Roman" w:hint="eastAsia"/>
         </w:rPr>
         <w:t>AspectJ</w:t>
       </w:r>
+      <w:proofErr w:type="spellEnd"/>
       <w:r>
         <w:rPr>
           <w:rFonts w:ascii="Times New Roman" w:eastAsia="標楷體" w:hAnsi="Times New Roman" w:hint="eastAsia"/>
@@ -466,7 +500,21 @@
         <w:rPr>
           <w:rFonts w:ascii="Times New Roman" w:eastAsia="標楷體" w:hAnsi="Times New Roman" w:hint="eastAsia"/>
         </w:rPr>
-        <w:t>在不更動原始碼的狀況下，</w:t>
+        <w:t>在</w:t>
+      </w:r>
+      <w:proofErr w:type="gramStart"/>
+      <w:r>
+        <w:rPr>
+          <w:rFonts w:ascii="Times New Roman" w:eastAsia="標楷體" w:hAnsi="Times New Roman" w:hint="eastAsia"/>
+        </w:rPr>
+        <w:t>不</w:t>
+      </w:r>
+      <w:proofErr w:type="gramEnd"/>
+      <w:r>
+        <w:rPr>
+          <w:rFonts w:ascii="Times New Roman" w:eastAsia="標楷體" w:hAnsi="Times New Roman" w:hint="eastAsia"/>
+        </w:rPr>
+        <w:t>更動原始碼的狀況下，</w:t>
       </w:r>
       <w:r>
         <w:rPr>
@@ -540,18 +588,21 @@
         </w:rPr>
         <w:t>等壞味道透過</w:t>
       </w:r>
+      <w:proofErr w:type="spellStart"/>
       <w:r>
         <w:rPr>
           <w:rFonts w:ascii="Times New Roman" w:eastAsia="標楷體" w:hAnsi="Times New Roman" w:hint="eastAsia"/>
         </w:rPr>
         <w:t>AspectJ</w:t>
       </w:r>
+      <w:proofErr w:type="spellEnd"/>
       <w:r>
         <w:rPr>
           <w:rFonts w:ascii="Times New Roman" w:eastAsia="標楷體" w:hAnsi="Times New Roman" w:hint="eastAsia"/>
         </w:rPr>
         <w:t>嵌入例外的方式來讓壞味道現行，</w:t>
       </w:r>
+      <w:proofErr w:type="gramStart"/>
       <w:r>
         <w:rPr>
           <w:rFonts w:ascii="Times New Roman" w:eastAsia="標楷體" w:hAnsi="Times New Roman" w:hint="eastAsia"/>
@@ -564,6 +615,7 @@
         </w:rPr>
         <w:t>實作</w:t>
       </w:r>
+      <w:proofErr w:type="gramEnd"/>
       <w:r>
         <w:rPr>
           <w:rFonts w:ascii="Times New Roman" w:eastAsia="標楷體" w:hAnsi="Times New Roman" w:hint="eastAsia"/>
@@ -582,24 +634,28 @@
         </w:rPr>
         <w:t>，案例分析將會對</w:t>
       </w:r>
+      <w:proofErr w:type="spellStart"/>
       <w:r>
         <w:rPr>
           <w:rFonts w:ascii="Times New Roman" w:eastAsia="標楷體" w:hAnsi="Times New Roman" w:hint="eastAsia"/>
         </w:rPr>
         <w:t>JfreeChart</w:t>
       </w:r>
+      <w:proofErr w:type="spellEnd"/>
       <w:r>
         <w:rPr>
           <w:rFonts w:ascii="Times New Roman" w:eastAsia="標楷體" w:hAnsi="Times New Roman" w:hint="eastAsia"/>
         </w:rPr>
         <w:t>、</w:t>
       </w:r>
+      <w:proofErr w:type="spellStart"/>
       <w:r>
         <w:rPr>
           <w:rFonts w:ascii="Times New Roman" w:eastAsia="標楷體" w:hAnsi="Times New Roman" w:hint="eastAsia"/>
         </w:rPr>
         <w:t>Tomighty</w:t>
       </w:r>
+      <w:proofErr w:type="spellEnd"/>
       <w:r>
         <w:rPr>
           <w:rFonts w:ascii="Times New Roman" w:eastAsia="標楷體" w:hAnsi="Times New Roman" w:hint="eastAsia"/>
@@ -651,12 +707,14 @@
         </w:rPr>
         <w:t>產生的</w:t>
       </w:r>
+      <w:proofErr w:type="spellStart"/>
       <w:r>
         <w:rPr>
           <w:rFonts w:ascii="Times New Roman" w:eastAsia="標楷體" w:hAnsi="Times New Roman" w:hint="eastAsia"/>
         </w:rPr>
         <w:t>AspectJ</w:t>
       </w:r>
+      <w:proofErr w:type="spellEnd"/>
       <w:r>
         <w:rPr>
           <w:rFonts w:ascii="Times New Roman" w:eastAsia="標楷體" w:hAnsi="Times New Roman" w:hint="eastAsia"/>
@@ -898,7 +956,21 @@
         <w:rPr>
           <w:rFonts w:ascii="標楷體" w:eastAsia="標楷體" w:hAnsi="標楷體" w:hint="eastAsia"/>
         </w:rPr>
-        <w:t>方法，來呈現例壞處理壞味道的方法。</w:t>
+        <w:t>方法，來</w:t>
+      </w:r>
+      <w:proofErr w:type="gramStart"/>
+      <w:r>
+        <w:rPr>
+          <w:rFonts w:ascii="標楷體" w:eastAsia="標楷體" w:hAnsi="標楷體" w:hint="eastAsia"/>
+        </w:rPr>
+        <w:t>呈現例壞處理</w:t>
+      </w:r>
+      <w:proofErr w:type="gramEnd"/>
+      <w:r>
+        <w:rPr>
+          <w:rFonts w:ascii="標楷體" w:eastAsia="標楷體" w:hAnsi="標楷體" w:hint="eastAsia"/>
+        </w:rPr>
+        <w:t>壞味道的方法。</w:t>
       </w:r>
     </w:p>
     <w:p>
@@ -949,7 +1021,23 @@
           <w:rFonts w:ascii="標楷體" w:eastAsia="標楷體" w:hAnsi="標楷體" w:hint="eastAsia"/>
           <w:szCs w:val="24"/>
         </w:rPr>
-        <w:t>以此本論文將跟據陳友倫提出的想法，若是可以設計出所有根據Robusta所定義的例外處例壞味道，都產生其對應揭露例外的方法，讓開發者可以藉由強制丟出例外的過程，看到因為例外處理壞味道而對程式的影響</w:t>
+        <w:t>以此本論文將跟據陳友倫提出的想法，若是可以設計出所有根據Robusta所定義的例外</w:t>
+      </w:r>
+      <w:proofErr w:type="gramStart"/>
+      <w:r>
+        <w:rPr>
+          <w:rFonts w:ascii="標楷體" w:eastAsia="標楷體" w:hAnsi="標楷體" w:hint="eastAsia"/>
+          <w:szCs w:val="24"/>
+        </w:rPr>
+        <w:t>處例壞</w:t>
+      </w:r>
+      <w:proofErr w:type="gramEnd"/>
+      <w:r>
+        <w:rPr>
+          <w:rFonts w:ascii="標楷體" w:eastAsia="標楷體" w:hAnsi="標楷體" w:hint="eastAsia"/>
+          <w:szCs w:val="24"/>
+        </w:rPr>
+        <w:t>味道，都產生其對應揭露例外的方法，讓開發者可以藉由強制丟出例外的過程，看到因為例外處理壞味道而對程式的影響</w:t>
       </w:r>
       <w:r>
         <w:rPr>
@@ -1102,7 +1190,23 @@
           <w:rFonts w:ascii="標楷體" w:eastAsia="標楷體" w:hAnsi="標楷體" w:hint="eastAsia"/>
           <w:szCs w:val="24"/>
         </w:rPr>
-        <w:t>的程式，可以允許開發者在不更動</w:t>
+        <w:t>的程式，可以允許開發者在</w:t>
+      </w:r>
+      <w:proofErr w:type="gramStart"/>
+      <w:r>
+        <w:rPr>
+          <w:rFonts w:ascii="標楷體" w:eastAsia="標楷體" w:hAnsi="標楷體" w:hint="eastAsia"/>
+          <w:szCs w:val="24"/>
+        </w:rPr>
+        <w:t>不</w:t>
+      </w:r>
+      <w:proofErr w:type="gramEnd"/>
+      <w:r>
+        <w:rPr>
+          <w:rFonts w:ascii="標楷體" w:eastAsia="標楷體" w:hAnsi="標楷體" w:hint="eastAsia"/>
+          <w:szCs w:val="24"/>
+        </w:rPr>
+        <w:t>更動</w:t>
       </w:r>
       <w:r>
         <w:rPr>
@@ -1581,6 +1685,7 @@
         </w:rPr>
         <w:t>」</w:t>
       </w:r>
+      <w:proofErr w:type="gramStart"/>
       <w:r>
         <w:rPr>
           <w:rFonts w:ascii="Times New Roman" w:eastAsia="標楷體" w:hAnsi="Times New Roman" w:hint="eastAsia"/>
@@ -1591,8 +1696,23 @@
         <w:rPr>
           <w:rFonts w:ascii="Times New Roman" w:eastAsia="標楷體" w:hAnsi="Times New Roman" w:hint="eastAsia"/>
         </w:rPr>
-        <w:t>壞味道意旨當程式發生例外並捕捉例外後並忽略此理外</w:t>
-      </w:r>
+        <w:t>壞味道</w:t>
+      </w:r>
+      <w:proofErr w:type="gramEnd"/>
+      <w:r>
+        <w:rPr>
+          <w:rFonts w:ascii="Times New Roman" w:eastAsia="標楷體" w:hAnsi="Times New Roman" w:hint="eastAsia"/>
+        </w:rPr>
+        <w:t>意旨當程式發生例外並捕捉例外後並忽略</w:t>
+      </w:r>
+      <w:proofErr w:type="gramStart"/>
+      <w:r>
+        <w:rPr>
+          <w:rFonts w:ascii="Times New Roman" w:eastAsia="標楷體" w:hAnsi="Times New Roman" w:hint="eastAsia"/>
+        </w:rPr>
+        <w:t>此理外</w:t>
+      </w:r>
+      <w:proofErr w:type="gramEnd"/>
       <w:r>
         <w:rPr>
           <w:rFonts w:ascii="Times New Roman" w:eastAsia="標楷體" w:hAnsi="Times New Roman" w:cs="Times New Roman"/>
@@ -1625,11 +1745,19 @@
           <w:rFonts w:ascii="Times New Roman" w:eastAsia="標楷體" w:hAnsi="Times New Roman"/>
         </w:rPr>
       </w:pPr>
-      <w:r>
-        <w:rPr>
-          <w:rFonts w:ascii="Times New Roman" w:eastAsia="標楷體" w:hAnsi="Times New Roman" w:hint="eastAsia"/>
-        </w:rPr>
-        <w:t>此壞味道的例外處理機制方式為不處理，此作法會隱藏潛在問題</w:t>
+      <w:proofErr w:type="gramStart"/>
+      <w:r>
+        <w:rPr>
+          <w:rFonts w:ascii="Times New Roman" w:eastAsia="標楷體" w:hAnsi="Times New Roman" w:hint="eastAsia"/>
+        </w:rPr>
+        <w:t>此壞味道</w:t>
+      </w:r>
+      <w:proofErr w:type="gramEnd"/>
+      <w:r>
+        <w:rPr>
+          <w:rFonts w:ascii="Times New Roman" w:eastAsia="標楷體" w:hAnsi="Times New Roman" w:hint="eastAsia"/>
+        </w:rPr>
+        <w:t>的例外處理機制方式為不處理，此作法會隱藏潛在問題</w:t>
       </w:r>
       <w:r>
         <w:rPr>
@@ -1692,17 +1820,27 @@
         </w:rPr>
         <w:t>行</w:t>
       </w:r>
+      <w:proofErr w:type="spellStart"/>
       <w:r>
         <w:rPr>
           <w:rFonts w:ascii="Times New Roman" w:eastAsia="標楷體" w:hAnsi="Times New Roman" w:cs="Times New Roman"/>
         </w:rPr>
         <w:t>writeFile</w:t>
       </w:r>
-      <w:r>
-        <w:rPr>
-          <w:rFonts w:ascii="Times New Roman" w:eastAsia="標楷體" w:hAnsi="Times New Roman" w:hint="eastAsia"/>
-        </w:rPr>
-        <w:t>函式會創立一個新檔案接著把資料寫入該檔案中。根據</w:t>
+      <w:proofErr w:type="spellEnd"/>
+      <w:proofErr w:type="gramStart"/>
+      <w:r>
+        <w:rPr>
+          <w:rFonts w:ascii="Times New Roman" w:eastAsia="標楷體" w:hAnsi="Times New Roman" w:hint="eastAsia"/>
+        </w:rPr>
+        <w:t>函式會創立</w:t>
+      </w:r>
+      <w:proofErr w:type="gramEnd"/>
+      <w:r>
+        <w:rPr>
+          <w:rFonts w:ascii="Times New Roman" w:eastAsia="標楷體" w:hAnsi="Times New Roman" w:hint="eastAsia"/>
+        </w:rPr>
+        <w:t>一個新檔案接著把資料寫入該檔案中。根據</w:t>
       </w:r>
       <w:r>
         <w:rPr>
@@ -1744,14 +1882,36 @@
         <w:rPr>
           <w:rFonts w:ascii="Times New Roman" w:eastAsia="標楷體" w:hAnsi="Times New Roman" w:cs="Times New Roman"/>
         </w:rPr>
-        <w:t>new FileWriter(</w:t>
-      </w:r>
-      <w:r>
-        <w:rPr>
-          <w:rFonts w:ascii="Times New Roman" w:eastAsia="標楷體" w:hAnsi="Times New Roman" w:cs="Times New Roman"/>
-        </w:rPr>
-        <w:t>“k:\\test.txt”</w:t>
-      </w:r>
+        <w:t xml:space="preserve">new </w:t>
+      </w:r>
+      <w:proofErr w:type="spellStart"/>
+      <w:r>
+        <w:rPr>
+          <w:rFonts w:ascii="Times New Roman" w:eastAsia="標楷體" w:hAnsi="Times New Roman" w:cs="Times New Roman"/>
+        </w:rPr>
+        <w:t>FileWriter</w:t>
+      </w:r>
+      <w:proofErr w:type="spellEnd"/>
+      <w:r>
+        <w:rPr>
+          <w:rFonts w:ascii="Times New Roman" w:eastAsia="標楷體" w:hAnsi="Times New Roman" w:cs="Times New Roman"/>
+        </w:rPr>
+        <w:t>(</w:t>
+      </w:r>
+      <w:r>
+        <w:rPr>
+          <w:rFonts w:ascii="Times New Roman" w:eastAsia="標楷體" w:hAnsi="Times New Roman" w:cs="Times New Roman"/>
+        </w:rPr>
+        <w:t>“k:\\test.txt</w:t>
+      </w:r>
+      <w:proofErr w:type="gramStart"/>
+      <w:r>
+        <w:rPr>
+          <w:rFonts w:ascii="Times New Roman" w:eastAsia="標楷體" w:hAnsi="Times New Roman" w:cs="Times New Roman"/>
+        </w:rPr>
+        <w:t>”</w:t>
+      </w:r>
+      <w:proofErr w:type="gramEnd"/>
       <w:r>
         <w:rPr>
           <w:rFonts w:ascii="Times New Roman" w:eastAsia="標楷體" w:hAnsi="Times New Roman" w:cs="Times New Roman"/>
@@ -1764,12 +1924,14 @@
         </w:rPr>
         <w:t>有可能會發生</w:t>
       </w:r>
+      <w:proofErr w:type="spellStart"/>
       <w:r>
         <w:rPr>
           <w:rFonts w:ascii="Times New Roman" w:eastAsia="標楷體" w:hAnsi="Times New Roman" w:cs="Times New Roman"/>
         </w:rPr>
         <w:t>IOException</w:t>
       </w:r>
+      <w:proofErr w:type="spellEnd"/>
       <w:r>
         <w:rPr>
           <w:rFonts w:ascii="Times New Roman" w:eastAsia="標楷體" w:hAnsi="Times New Roman" w:hint="eastAsia"/>
@@ -1788,12 +1950,14 @@
         </w:rPr>
         <w:t>行時發生</w:t>
       </w:r>
+      <w:proofErr w:type="spellStart"/>
       <w:r>
         <w:rPr>
           <w:rFonts w:ascii="Times New Roman" w:eastAsia="標楷體" w:hAnsi="Times New Roman" w:cs="Times New Roman"/>
         </w:rPr>
         <w:t>IOException</w:t>
       </w:r>
+      <w:proofErr w:type="spellEnd"/>
       <w:r>
         <w:rPr>
           <w:rFonts w:ascii="Times New Roman" w:eastAsia="標楷體" w:hAnsi="Times New Roman" w:hint="eastAsia"/>
@@ -1846,7 +2010,21 @@
         <w:rPr>
           <w:rFonts w:ascii="Times New Roman" w:eastAsia="標楷體" w:hAnsi="Times New Roman" w:hint="eastAsia"/>
         </w:rPr>
-        <w:t>，最終此壞味道將被忽略導致開發人員除錯</w:t>
+        <w:t>，</w:t>
+      </w:r>
+      <w:proofErr w:type="gramStart"/>
+      <w:r>
+        <w:rPr>
+          <w:rFonts w:ascii="Times New Roman" w:eastAsia="標楷體" w:hAnsi="Times New Roman" w:hint="eastAsia"/>
+        </w:rPr>
+        <w:t>最終此壞味道</w:t>
+      </w:r>
+      <w:proofErr w:type="gramEnd"/>
+      <w:r>
+        <w:rPr>
+          <w:rFonts w:ascii="Times New Roman" w:eastAsia="標楷體" w:hAnsi="Times New Roman" w:hint="eastAsia"/>
+        </w:rPr>
+        <w:t>將被忽略導致開發人員除錯</w:t>
       </w:r>
       <w:r>
         <w:rPr>
@@ -2021,12 +2199,20 @@
           <w:rFonts w:ascii="Times New Roman" w:eastAsia="標楷體" w:hAnsi="Times New Roman"/>
         </w:rPr>
       </w:pPr>
+      <w:proofErr w:type="gramStart"/>
       <w:r>
         <w:rPr>
           <w:rFonts w:ascii="Times New Roman" w:eastAsia="標楷體" w:hAnsi="Times New Roman" w:hint="eastAsia"/>
         </w:rPr>
         <w:lastRenderedPageBreak/>
-        <w:t>此壞味道的例外處理機制方式為印出或</w:t>
+        <w:t>此壞味道</w:t>
+      </w:r>
+      <w:proofErr w:type="gramEnd"/>
+      <w:r>
+        <w:rPr>
+          <w:rFonts w:ascii="Times New Roman" w:eastAsia="標楷體" w:hAnsi="Times New Roman" w:hint="eastAsia"/>
+        </w:rPr>
+        <w:t>的例外處理機制方式為印出或</w:t>
       </w:r>
       <w:r>
         <w:rPr>
@@ -2088,13 +2274,29 @@
         <w:rPr>
           <w:rFonts w:ascii="Times New Roman" w:eastAsia="標楷體" w:hAnsi="Times New Roman" w:cs="Times New Roman"/>
         </w:rPr>
-        <w:t xml:space="preserve"> writeFile</w:t>
-      </w:r>
-      <w:r>
-        <w:rPr>
-          <w:rFonts w:ascii="Times New Roman" w:eastAsia="標楷體" w:hAnsi="Times New Roman" w:hint="eastAsia"/>
-        </w:rPr>
-        <w:t>函式會創立一個新檔案接著把資料寫入該檔案中。根據</w:t>
+        <w:t xml:space="preserve"> </w:t>
+      </w:r>
+      <w:proofErr w:type="spellStart"/>
+      <w:r>
+        <w:rPr>
+          <w:rFonts w:ascii="Times New Roman" w:eastAsia="標楷體" w:hAnsi="Times New Roman" w:cs="Times New Roman"/>
+        </w:rPr>
+        <w:t>writeFile</w:t>
+      </w:r>
+      <w:proofErr w:type="spellEnd"/>
+      <w:proofErr w:type="gramStart"/>
+      <w:r>
+        <w:rPr>
+          <w:rFonts w:ascii="Times New Roman" w:eastAsia="標楷體" w:hAnsi="Times New Roman" w:hint="eastAsia"/>
+        </w:rPr>
+        <w:t>函式會創立</w:t>
+      </w:r>
+      <w:proofErr w:type="gramEnd"/>
+      <w:r>
+        <w:rPr>
+          <w:rFonts w:ascii="Times New Roman" w:eastAsia="標楷體" w:hAnsi="Times New Roman" w:hint="eastAsia"/>
+        </w:rPr>
+        <w:t>一個新檔案接著把資料寫入該檔案中。根據</w:t>
       </w:r>
       <w:r>
         <w:rPr>
@@ -2136,7 +2338,35 @@
         <w:rPr>
           <w:rFonts w:ascii="Times New Roman" w:eastAsia="標楷體" w:hAnsi="Times New Roman" w:cs="Times New Roman"/>
         </w:rPr>
-        <w:t xml:space="preserve">new FileWriter(“k:\\test.txt”) </w:t>
+        <w:t xml:space="preserve">new </w:t>
+      </w:r>
+      <w:proofErr w:type="spellStart"/>
+      <w:r>
+        <w:rPr>
+          <w:rFonts w:ascii="Times New Roman" w:eastAsia="標楷體" w:hAnsi="Times New Roman" w:cs="Times New Roman"/>
+        </w:rPr>
+        <w:t>FileWriter</w:t>
+      </w:r>
+      <w:proofErr w:type="spellEnd"/>
+      <w:r>
+        <w:rPr>
+          <w:rFonts w:ascii="Times New Roman" w:eastAsia="標楷體" w:hAnsi="Times New Roman" w:cs="Times New Roman"/>
+        </w:rPr>
+        <w:t>(“k:\\test.txt</w:t>
+      </w:r>
+      <w:proofErr w:type="gramStart"/>
+      <w:r>
+        <w:rPr>
+          <w:rFonts w:ascii="Times New Roman" w:eastAsia="標楷體" w:hAnsi="Times New Roman" w:cs="Times New Roman"/>
+        </w:rPr>
+        <w:t>”</w:t>
+      </w:r>
+      <w:proofErr w:type="gramEnd"/>
+      <w:r>
+        <w:rPr>
+          <w:rFonts w:ascii="Times New Roman" w:eastAsia="標楷體" w:hAnsi="Times New Roman" w:cs="Times New Roman"/>
+        </w:rPr>
+        <w:t xml:space="preserve">) </w:t>
       </w:r>
       <w:r>
         <w:rPr>
@@ -2144,12 +2374,14 @@
         </w:rPr>
         <w:t>有可能會發生</w:t>
       </w:r>
+      <w:proofErr w:type="spellStart"/>
       <w:r>
         <w:rPr>
           <w:rFonts w:ascii="Times New Roman" w:eastAsia="標楷體" w:hAnsi="Times New Roman" w:cs="Times New Roman"/>
         </w:rPr>
         <w:t>IOException</w:t>
       </w:r>
+      <w:proofErr w:type="spellEnd"/>
       <w:r>
         <w:rPr>
           <w:rFonts w:ascii="Times New Roman" w:eastAsia="標楷體" w:hAnsi="Times New Roman" w:hint="eastAsia"/>
@@ -2168,12 +2400,14 @@
         </w:rPr>
         <w:t>行時發生</w:t>
       </w:r>
+      <w:proofErr w:type="spellStart"/>
       <w:r>
         <w:rPr>
           <w:rFonts w:ascii="Times New Roman" w:eastAsia="標楷體" w:hAnsi="Times New Roman" w:cs="Times New Roman"/>
         </w:rPr>
         <w:t>IOException</w:t>
       </w:r>
+      <w:proofErr w:type="spellEnd"/>
       <w:r>
         <w:rPr>
           <w:rFonts w:ascii="Times New Roman" w:eastAsia="標楷體" w:hAnsi="Times New Roman" w:hint="eastAsia"/>
@@ -2342,11 +2576,33 @@
         </w:rPr>
         <w:t>」</w:t>
       </w:r>
-      <w:r>
-        <w:rPr>
-          <w:rFonts w:ascii="Times New Roman" w:eastAsia="標楷體" w:hAnsi="Times New Roman" w:hint="eastAsia"/>
-        </w:rPr>
-        <w:t>此壞味道的意旨在程式碼中存在著巢狀的</w:t>
+      <w:proofErr w:type="gramStart"/>
+      <w:r>
+        <w:rPr>
+          <w:rFonts w:ascii="Times New Roman" w:eastAsia="標楷體" w:hAnsi="Times New Roman" w:hint="eastAsia"/>
+        </w:rPr>
+        <w:t>此壞味道</w:t>
+      </w:r>
+      <w:proofErr w:type="gramEnd"/>
+      <w:r>
+        <w:rPr>
+          <w:rFonts w:ascii="Times New Roman" w:eastAsia="標楷體" w:hAnsi="Times New Roman" w:hint="eastAsia"/>
+        </w:rPr>
+        <w:t>的意旨在程式碼中</w:t>
+      </w:r>
+      <w:proofErr w:type="gramStart"/>
+      <w:r>
+        <w:rPr>
+          <w:rFonts w:ascii="Times New Roman" w:eastAsia="標楷體" w:hAnsi="Times New Roman" w:hint="eastAsia"/>
+        </w:rPr>
+        <w:t>存在著巢狀</w:t>
+      </w:r>
+      <w:proofErr w:type="gramEnd"/>
+      <w:r>
+        <w:rPr>
+          <w:rFonts w:ascii="Times New Roman" w:eastAsia="標楷體" w:hAnsi="Times New Roman" w:hint="eastAsia"/>
+        </w:rPr>
+        <w:t>的</w:t>
       </w:r>
       <w:r>
         <w:rPr>
@@ -2390,7 +2646,21 @@
         <w:rPr>
           <w:rFonts w:ascii="Times New Roman" w:eastAsia="標楷體" w:hAnsi="Times New Roman" w:hint="eastAsia"/>
         </w:rPr>
-        <w:t>對開發者來說，此壞味道複雜的結構將會影響程式碼的可讀性、測試性以及維護性。</w:t>
+        <w:t>對開發者來說，</w:t>
+      </w:r>
+      <w:proofErr w:type="gramStart"/>
+      <w:r>
+        <w:rPr>
+          <w:rFonts w:ascii="Times New Roman" w:eastAsia="標楷體" w:hAnsi="Times New Roman" w:hint="eastAsia"/>
+        </w:rPr>
+        <w:t>此壞味道</w:t>
+      </w:r>
+      <w:proofErr w:type="gramEnd"/>
+      <w:r>
+        <w:rPr>
+          <w:rFonts w:ascii="Times New Roman" w:eastAsia="標楷體" w:hAnsi="Times New Roman" w:hint="eastAsia"/>
+        </w:rPr>
+        <w:t>複雜的結構將會影響程式碼的可讀性、測試性以及維護性。</w:t>
       </w:r>
     </w:p>
     <w:p>
@@ -2463,7 +2733,21 @@
         <w:rPr>
           <w:rFonts w:ascii="Times New Roman" w:eastAsia="標楷體" w:hAnsi="Times New Roman" w:hint="eastAsia"/>
         </w:rPr>
-        <w:t>中很容易發生巢狀</w:t>
+        <w:t>中很容易</w:t>
+      </w:r>
+      <w:proofErr w:type="gramStart"/>
+      <w:r>
+        <w:rPr>
+          <w:rFonts w:ascii="Times New Roman" w:eastAsia="標楷體" w:hAnsi="Times New Roman" w:hint="eastAsia"/>
+        </w:rPr>
+        <w:t>發生巢</w:t>
+      </w:r>
+      <w:proofErr w:type="gramEnd"/>
+      <w:r>
+        <w:rPr>
+          <w:rFonts w:ascii="Times New Roman" w:eastAsia="標楷體" w:hAnsi="Times New Roman" w:hint="eastAsia"/>
+        </w:rPr>
+        <w:t>狀</w:t>
       </w:r>
       <w:r>
         <w:rPr>
@@ -2620,11 +2904,33 @@
         </w:rPr>
         <w:t>」</w:t>
       </w:r>
-      <w:r>
-        <w:rPr>
-          <w:rFonts w:ascii="Times New Roman" w:eastAsia="標楷體" w:hAnsi="Times New Roman" w:hint="eastAsia"/>
-        </w:rPr>
-        <w:t>此壞味道的意旨在程式碼中，主程式或執行緒沒有捕捉由下傳遞至自己身上的例外。</w:t>
+      <w:proofErr w:type="gramStart"/>
+      <w:r>
+        <w:rPr>
+          <w:rFonts w:ascii="Times New Roman" w:eastAsia="標楷體" w:hAnsi="Times New Roman" w:hint="eastAsia"/>
+        </w:rPr>
+        <w:t>此壞味道</w:t>
+      </w:r>
+      <w:proofErr w:type="gramEnd"/>
+      <w:r>
+        <w:rPr>
+          <w:rFonts w:ascii="Times New Roman" w:eastAsia="標楷體" w:hAnsi="Times New Roman" w:hint="eastAsia"/>
+        </w:rPr>
+        <w:t>的意旨在程式碼中，主程式或執行</w:t>
+      </w:r>
+      <w:proofErr w:type="gramStart"/>
+      <w:r>
+        <w:rPr>
+          <w:rFonts w:ascii="Times New Roman" w:eastAsia="標楷體" w:hAnsi="Times New Roman" w:hint="eastAsia"/>
+        </w:rPr>
+        <w:t>緒</w:t>
+      </w:r>
+      <w:proofErr w:type="gramEnd"/>
+      <w:r>
+        <w:rPr>
+          <w:rFonts w:ascii="Times New Roman" w:eastAsia="標楷體" w:hAnsi="Times New Roman" w:hint="eastAsia"/>
+        </w:rPr>
+        <w:t>沒有捕捉由下傳遞至自己身上的例外。</w:t>
       </w:r>
     </w:p>
     <w:p>
@@ -2661,13 +2967,49 @@
         <w:rPr>
           <w:rFonts w:ascii="Times New Roman" w:eastAsia="標楷體" w:hAnsi="Times New Roman" w:hint="eastAsia"/>
         </w:rPr>
-        <w:t>主程式或執行緒沒有捕捉由下傳遞至自己身上的例外，則主程式或執行緒會</w:t>
-      </w:r>
-      <w:r>
-        <w:rPr>
-          <w:rFonts w:ascii="Times New Roman" w:eastAsia="標楷體" w:hAnsi="Times New Roman" w:hint="eastAsia"/>
-        </w:rPr>
-        <w:t>不預期的終止或產生錯誤</w:t>
+        <w:t>主程式或執行</w:t>
+      </w:r>
+      <w:proofErr w:type="gramStart"/>
+      <w:r>
+        <w:rPr>
+          <w:rFonts w:ascii="Times New Roman" w:eastAsia="標楷體" w:hAnsi="Times New Roman" w:hint="eastAsia"/>
+        </w:rPr>
+        <w:t>緒</w:t>
+      </w:r>
+      <w:proofErr w:type="gramEnd"/>
+      <w:r>
+        <w:rPr>
+          <w:rFonts w:ascii="Times New Roman" w:eastAsia="標楷體" w:hAnsi="Times New Roman" w:hint="eastAsia"/>
+        </w:rPr>
+        <w:t>沒有捕捉由下傳遞至自己身上的例外，則主程式或執行</w:t>
+      </w:r>
+      <w:proofErr w:type="gramStart"/>
+      <w:r>
+        <w:rPr>
+          <w:rFonts w:ascii="Times New Roman" w:eastAsia="標楷體" w:hAnsi="Times New Roman" w:hint="eastAsia"/>
+        </w:rPr>
+        <w:t>緒</w:t>
+      </w:r>
+      <w:proofErr w:type="gramEnd"/>
+      <w:r>
+        <w:rPr>
+          <w:rFonts w:ascii="Times New Roman" w:eastAsia="標楷體" w:hAnsi="Times New Roman" w:hint="eastAsia"/>
+        </w:rPr>
+        <w:t>會</w:t>
+      </w:r>
+      <w:proofErr w:type="gramStart"/>
+      <w:r>
+        <w:rPr>
+          <w:rFonts w:ascii="Times New Roman" w:eastAsia="標楷體" w:hAnsi="Times New Roman" w:hint="eastAsia"/>
+        </w:rPr>
+        <w:t>不</w:t>
+      </w:r>
+      <w:proofErr w:type="gramEnd"/>
+      <w:r>
+        <w:rPr>
+          <w:rFonts w:ascii="Times New Roman" w:eastAsia="標楷體" w:hAnsi="Times New Roman" w:hint="eastAsia"/>
+        </w:rPr>
+        <w:t>預期的終止或產生錯誤</w:t>
       </w:r>
       <w:r>
         <w:rPr>
@@ -2825,11 +3167,19 @@
         </w:rPr>
         <w:t>」</w:t>
       </w:r>
-      <w:r>
-        <w:rPr>
-          <w:rFonts w:ascii="Times New Roman" w:eastAsia="標楷體" w:hAnsi="Times New Roman" w:hint="eastAsia"/>
-        </w:rPr>
-        <w:t>此壞味道的意旨在釋放資源前，發生例外導致資源無法被正常釋放</w:t>
+      <w:proofErr w:type="gramStart"/>
+      <w:r>
+        <w:rPr>
+          <w:rFonts w:ascii="Times New Roman" w:eastAsia="標楷體" w:hAnsi="Times New Roman" w:hint="eastAsia"/>
+        </w:rPr>
+        <w:t>此壞味道</w:t>
+      </w:r>
+      <w:proofErr w:type="gramEnd"/>
+      <w:r>
+        <w:rPr>
+          <w:rFonts w:ascii="Times New Roman" w:eastAsia="標楷體" w:hAnsi="Times New Roman" w:hint="eastAsia"/>
+        </w:rPr>
+        <w:t>的意旨在釋放資源前，發生例外導致資源無法被正常釋放</w:t>
       </w:r>
       <w:r>
         <w:rPr>
@@ -2858,11 +3208,19 @@
           <w:rFonts w:ascii="Times New Roman" w:eastAsia="標楷體" w:hAnsi="Times New Roman"/>
         </w:rPr>
       </w:pPr>
-      <w:r>
-        <w:rPr>
-          <w:rFonts w:ascii="Times New Roman" w:eastAsia="標楷體" w:hAnsi="Times New Roman" w:hint="eastAsia"/>
-        </w:rPr>
-        <w:t>此壞味道因為在</w:t>
+      <w:proofErr w:type="gramStart"/>
+      <w:r>
+        <w:rPr>
+          <w:rFonts w:ascii="Times New Roman" w:eastAsia="標楷體" w:hAnsi="Times New Roman" w:hint="eastAsia"/>
+        </w:rPr>
+        <w:t>此壞味道</w:t>
+      </w:r>
+      <w:proofErr w:type="gramEnd"/>
+      <w:r>
+        <w:rPr>
+          <w:rFonts w:ascii="Times New Roman" w:eastAsia="標楷體" w:hAnsi="Times New Roman" w:hint="eastAsia"/>
+        </w:rPr>
+        <w:t>因為在</w:t>
       </w:r>
       <w:r>
         <w:rPr>
@@ -2914,17 +3272,27 @@
         </w:rPr>
         <w:t>如下圖所示，此</w:t>
       </w:r>
+      <w:proofErr w:type="spellStart"/>
       <w:r>
         <w:rPr>
           <w:rFonts w:ascii="Times New Roman" w:eastAsia="標楷體" w:hAnsi="Times New Roman" w:cs="Times New Roman"/>
         </w:rPr>
         <w:t>writeFile</w:t>
       </w:r>
-      <w:r>
-        <w:rPr>
-          <w:rFonts w:ascii="Times New Roman" w:eastAsia="標楷體" w:hAnsi="Times New Roman" w:hint="eastAsia"/>
-        </w:rPr>
-        <w:t>函式會創立一個新檔案接著把資料寫入該檔案中，並釋放資源。根據</w:t>
+      <w:proofErr w:type="spellEnd"/>
+      <w:proofErr w:type="gramStart"/>
+      <w:r>
+        <w:rPr>
+          <w:rFonts w:ascii="Times New Roman" w:eastAsia="標楷體" w:hAnsi="Times New Roman" w:hint="eastAsia"/>
+        </w:rPr>
+        <w:t>函式會創立</w:t>
+      </w:r>
+      <w:proofErr w:type="gramEnd"/>
+      <w:r>
+        <w:rPr>
+          <w:rFonts w:ascii="Times New Roman" w:eastAsia="標楷體" w:hAnsi="Times New Roman" w:hint="eastAsia"/>
+        </w:rPr>
+        <w:t>一個新檔案接著把資料寫入該檔案中，並釋放資源。根據</w:t>
       </w:r>
       <w:r>
         <w:rPr>
@@ -2974,12 +3342,14 @@
         </w:rPr>
         <w:t xml:space="preserve"> </w:t>
       </w:r>
+      <w:proofErr w:type="spellStart"/>
       <w:r>
         <w:rPr>
           <w:rFonts w:ascii="Times New Roman" w:eastAsia="標楷體" w:hAnsi="Times New Roman" w:cs="Times New Roman"/>
         </w:rPr>
         <w:t>FileWriter</w:t>
       </w:r>
+      <w:proofErr w:type="spellEnd"/>
       <w:r>
         <w:rPr>
           <w:rFonts w:ascii="Times New Roman" w:eastAsia="標楷體" w:hAnsi="Times New Roman" w:hint="eastAsia"/>
@@ -3034,18 +3404,28 @@
         </w:rPr>
         <w:t>flush</w:t>
       </w:r>
-      <w:r>
-        <w:rPr>
-          <w:rFonts w:ascii="Times New Roman" w:eastAsia="標楷體" w:hAnsi="Times New Roman" w:hint="eastAsia"/>
-        </w:rPr>
-        <w:t>均會丟出</w:t>
-      </w:r>
+      <w:proofErr w:type="gramStart"/>
+      <w:r>
+        <w:rPr>
+          <w:rFonts w:ascii="Times New Roman" w:eastAsia="標楷體" w:hAnsi="Times New Roman" w:hint="eastAsia"/>
+        </w:rPr>
+        <w:t>均會丟</w:t>
+      </w:r>
+      <w:proofErr w:type="gramEnd"/>
+      <w:r>
+        <w:rPr>
+          <w:rFonts w:ascii="Times New Roman" w:eastAsia="標楷體" w:hAnsi="Times New Roman" w:hint="eastAsia"/>
+        </w:rPr>
+        <w:t>出</w:t>
+      </w:r>
+      <w:proofErr w:type="spellStart"/>
       <w:r>
         <w:rPr>
           <w:rFonts w:ascii="Times New Roman" w:eastAsia="標楷體" w:hAnsi="Times New Roman" w:cs="Times New Roman"/>
         </w:rPr>
         <w:t>IOException</w:t>
       </w:r>
+      <w:proofErr w:type="spellEnd"/>
       <w:r>
         <w:rPr>
           <w:rFonts w:ascii="Times New Roman" w:eastAsia="標楷體" w:hAnsi="Times New Roman" w:hint="eastAsia"/>
@@ -3232,11 +3612,19 @@
         </w:rPr>
         <w:t xml:space="preserve"> </w:t>
       </w:r>
-      <w:r>
-        <w:rPr>
-          <w:rFonts w:ascii="Times New Roman" w:eastAsia="標楷體" w:hAnsi="Times New Roman" w:hint="eastAsia"/>
-        </w:rPr>
-        <w:t>此壞味道的特徵是在</w:t>
+      <w:proofErr w:type="gramStart"/>
+      <w:r>
+        <w:rPr>
+          <w:rFonts w:ascii="Times New Roman" w:eastAsia="標楷體" w:hAnsi="Times New Roman" w:hint="eastAsia"/>
+        </w:rPr>
+        <w:t>此壞味道</w:t>
+      </w:r>
+      <w:proofErr w:type="gramEnd"/>
+      <w:r>
+        <w:rPr>
+          <w:rFonts w:ascii="Times New Roman" w:eastAsia="標楷體" w:hAnsi="Times New Roman" w:hint="eastAsia"/>
+        </w:rPr>
+        <w:t>的特徵是在</w:t>
       </w:r>
       <w:r>
         <w:rPr>
@@ -3299,11 +3687,19 @@
         </w:rPr>
         <w:br/>
       </w:r>
-      <w:r>
-        <w:rPr>
-          <w:rFonts w:ascii="Times New Roman" w:eastAsia="標楷體" w:hAnsi="Times New Roman" w:hint="eastAsia"/>
-        </w:rPr>
-        <w:t>此壞味道發生例外時，在</w:t>
+      <w:proofErr w:type="gramStart"/>
+      <w:r>
+        <w:rPr>
+          <w:rFonts w:ascii="Times New Roman" w:eastAsia="標楷體" w:hAnsi="Times New Roman" w:hint="eastAsia"/>
+        </w:rPr>
+        <w:t>此壞味道</w:t>
+      </w:r>
+      <w:proofErr w:type="gramEnd"/>
+      <w:r>
+        <w:rPr>
+          <w:rFonts w:ascii="Times New Roman" w:eastAsia="標楷體" w:hAnsi="Times New Roman" w:hint="eastAsia"/>
+        </w:rPr>
+        <w:t>發生例外時，在</w:t>
       </w:r>
       <w:r>
         <w:rPr>
@@ -3427,17 +3823,27 @@
         </w:rPr>
         <w:t>如下圖所示，此</w:t>
       </w:r>
+      <w:proofErr w:type="spellStart"/>
       <w:r>
         <w:rPr>
           <w:rFonts w:ascii="Times New Roman" w:eastAsia="標楷體" w:hAnsi="Times New Roman" w:cs="Times New Roman"/>
         </w:rPr>
         <w:t>writeFile</w:t>
       </w:r>
-      <w:r>
-        <w:rPr>
-          <w:rFonts w:ascii="Times New Roman" w:eastAsia="標楷體" w:hAnsi="Times New Roman" w:hint="eastAsia"/>
-        </w:rPr>
-        <w:t>函式會創立一個新檔案接著把資料寫入該檔案中，並釋放資源。根據</w:t>
+      <w:proofErr w:type="spellEnd"/>
+      <w:proofErr w:type="gramStart"/>
+      <w:r>
+        <w:rPr>
+          <w:rFonts w:ascii="Times New Roman" w:eastAsia="標楷體" w:hAnsi="Times New Roman" w:hint="eastAsia"/>
+        </w:rPr>
+        <w:t>函式會創立</w:t>
+      </w:r>
+      <w:proofErr w:type="gramEnd"/>
+      <w:r>
+        <w:rPr>
+          <w:rFonts w:ascii="Times New Roman" w:eastAsia="標楷體" w:hAnsi="Times New Roman" w:hint="eastAsia"/>
+        </w:rPr>
+        <w:t>一個新檔案接著把資料寫入該檔案中，並釋放資源。根據</w:t>
       </w:r>
       <w:r>
         <w:rPr>
@@ -3479,8 +3885,16 @@
         <w:rPr>
           <w:rFonts w:ascii="Times New Roman" w:eastAsia="標楷體" w:hAnsi="Times New Roman" w:cs="Times New Roman"/>
         </w:rPr>
-        <w:t xml:space="preserve"> FileWriter</w:t>
-      </w:r>
+        <w:t xml:space="preserve"> </w:t>
+      </w:r>
+      <w:proofErr w:type="spellStart"/>
+      <w:r>
+        <w:rPr>
+          <w:rFonts w:ascii="Times New Roman" w:eastAsia="標楷體" w:hAnsi="Times New Roman" w:cs="Times New Roman"/>
+        </w:rPr>
+        <w:t>FileWriter</w:t>
+      </w:r>
+      <w:proofErr w:type="spellEnd"/>
       <w:r>
         <w:rPr>
           <w:rFonts w:ascii="Times New Roman" w:eastAsia="標楷體" w:hAnsi="Times New Roman" w:hint="eastAsia"/>
@@ -3535,18 +3949,28 @@
         </w:rPr>
         <w:t>flush</w:t>
       </w:r>
-      <w:r>
-        <w:rPr>
-          <w:rFonts w:ascii="Times New Roman" w:eastAsia="標楷體" w:hAnsi="Times New Roman" w:hint="eastAsia"/>
-        </w:rPr>
-        <w:t>均會丟出</w:t>
-      </w:r>
+      <w:proofErr w:type="gramStart"/>
+      <w:r>
+        <w:rPr>
+          <w:rFonts w:ascii="Times New Roman" w:eastAsia="標楷體" w:hAnsi="Times New Roman" w:hint="eastAsia"/>
+        </w:rPr>
+        <w:t>均會丟</w:t>
+      </w:r>
+      <w:proofErr w:type="gramEnd"/>
+      <w:r>
+        <w:rPr>
+          <w:rFonts w:ascii="Times New Roman" w:eastAsia="標楷體" w:hAnsi="Times New Roman" w:hint="eastAsia"/>
+        </w:rPr>
+        <w:t>出</w:t>
+      </w:r>
+      <w:proofErr w:type="spellStart"/>
       <w:r>
         <w:rPr>
           <w:rFonts w:ascii="Times New Roman" w:eastAsia="標楷體" w:hAnsi="Times New Roman" w:cs="Times New Roman"/>
         </w:rPr>
         <w:t>IOException</w:t>
       </w:r>
+      <w:proofErr w:type="spellEnd"/>
       <w:r>
         <w:rPr>
           <w:rFonts w:ascii="Times New Roman" w:eastAsia="標楷體" w:hAnsi="Times New Roman" w:hint="eastAsia"/>
@@ -4062,12 +4486,14 @@
         </w:rPr>
         <w:t xml:space="preserve">    </w:t>
       </w:r>
+      <w:proofErr w:type="spellStart"/>
       <w:r>
         <w:rPr>
           <w:rFonts w:ascii="Times New Roman" w:eastAsia="標楷體" w:hAnsi="Times New Roman" w:cs="Times New Roman"/>
         </w:rPr>
         <w:t>AspectJ</w:t>
       </w:r>
+      <w:proofErr w:type="spellEnd"/>
       <w:r>
         <w:rPr>
           <w:rFonts w:ascii="Times New Roman" w:eastAsia="標楷體" w:hAnsi="Times New Roman" w:cs="Times New Roman"/>
@@ -4207,12 +4633,14 @@
         </w:rPr>
         <w:t>將設計完的</w:t>
       </w:r>
+      <w:proofErr w:type="spellStart"/>
       <w:r>
         <w:rPr>
           <w:rFonts w:ascii="Times New Roman" w:eastAsia="標楷體" w:hAnsi="Times New Roman" w:cs="Times New Roman"/>
         </w:rPr>
         <w:t>AspectJ</w:t>
       </w:r>
+      <w:proofErr w:type="spellEnd"/>
       <w:r>
         <w:rPr>
           <w:rFonts w:ascii="Times New Roman" w:eastAsia="標楷體" w:hAnsi="Times New Roman" w:hint="eastAsia"/>
@@ -4229,7 +4657,21 @@
         <w:rPr>
           <w:rFonts w:ascii="Times New Roman" w:eastAsia="標楷體" w:hAnsi="Times New Roman" w:hint="eastAsia"/>
         </w:rPr>
-        <w:t>原始碼一起編譯並執行後，當程式執行到被鎖定的函式時，就會在特定的時機</w:t>
+        <w:t>原始碼一起編譯並執行後，當程式執行到被鎖定的</w:t>
+      </w:r>
+      <w:proofErr w:type="gramStart"/>
+      <w:r>
+        <w:rPr>
+          <w:rFonts w:ascii="Times New Roman" w:eastAsia="標楷體" w:hAnsi="Times New Roman" w:hint="eastAsia"/>
+        </w:rPr>
+        <w:t>函式時</w:t>
+      </w:r>
+      <w:proofErr w:type="gramEnd"/>
+      <w:r>
+        <w:rPr>
+          <w:rFonts w:ascii="Times New Roman" w:eastAsia="標楷體" w:hAnsi="Times New Roman" w:hint="eastAsia"/>
+        </w:rPr>
+        <w:t>，就會在特定的時機</w:t>
       </w:r>
       <w:r>
         <w:rPr>
@@ -4267,17 +4709,33 @@
         </w:rPr>
         <w:t>本研究將會以</w:t>
       </w:r>
+      <w:proofErr w:type="spellStart"/>
       <w:r>
         <w:rPr>
           <w:rFonts w:ascii="Times New Roman" w:eastAsia="標楷體" w:hAnsi="Times New Roman" w:cs="Times New Roman"/>
         </w:rPr>
         <w:t>AspectJ</w:t>
       </w:r>
-      <w:r>
-        <w:rPr>
-          <w:rFonts w:ascii="Times New Roman" w:eastAsia="標楷體" w:hAnsi="Times New Roman" w:hint="eastAsia"/>
-        </w:rPr>
-        <w:t>搭配單元測試暴露例外處理壞味造成的影響。</w:t>
+      <w:proofErr w:type="spellEnd"/>
+      <w:r>
+        <w:rPr>
+          <w:rFonts w:ascii="Times New Roman" w:eastAsia="標楷體" w:hAnsi="Times New Roman" w:hint="eastAsia"/>
+        </w:rPr>
+        <w:t>搭配單元測試暴露例外</w:t>
+      </w:r>
+      <w:proofErr w:type="gramStart"/>
+      <w:r>
+        <w:rPr>
+          <w:rFonts w:ascii="Times New Roman" w:eastAsia="標楷體" w:hAnsi="Times New Roman" w:hint="eastAsia"/>
+        </w:rPr>
+        <w:t>處理壞味造成</w:t>
+      </w:r>
+      <w:proofErr w:type="gramEnd"/>
+      <w:r>
+        <w:rPr>
+          <w:rFonts w:ascii="Times New Roman" w:eastAsia="標楷體" w:hAnsi="Times New Roman" w:hint="eastAsia"/>
+        </w:rPr>
+        <w:t>的影響。</w:t>
       </w:r>
     </w:p>
     <w:p>
@@ -4392,7 +4850,21 @@
         <w:rPr>
           <w:rFonts w:ascii="Times New Roman" w:eastAsia="標楷體" w:hAnsi="Times New Roman" w:hint="eastAsia"/>
         </w:rPr>
-        <w:t>的特性，在不更動原有程式碼下，在特定的程式碼中嵌入發生例外的程式碼，強制使</w:t>
+        <w:t>的特性，在</w:t>
+      </w:r>
+      <w:proofErr w:type="gramStart"/>
+      <w:r>
+        <w:rPr>
+          <w:rFonts w:ascii="Times New Roman" w:eastAsia="標楷體" w:hAnsi="Times New Roman" w:hint="eastAsia"/>
+        </w:rPr>
+        <w:t>不</w:t>
+      </w:r>
+      <w:proofErr w:type="gramEnd"/>
+      <w:r>
+        <w:rPr>
+          <w:rFonts w:ascii="Times New Roman" w:eastAsia="標楷體" w:hAnsi="Times New Roman" w:hint="eastAsia"/>
+        </w:rPr>
+        <w:t>更動原有程式碼下，在特定的程式碼中嵌入發生例外的程式碼，強制使</w:t>
       </w:r>
       <w:r>
         <w:rPr>
@@ -4840,11 +5312,19 @@
                 <w:rFonts w:ascii="Times New Roman" w:eastAsia="標楷體" w:hAnsi="Times New Roman"/>
               </w:rPr>
             </w:pPr>
+            <w:proofErr w:type="gramStart"/>
             <w:r>
               <w:rPr>
                 <w:rFonts w:ascii="Times New Roman" w:eastAsia="標楷體" w:hAnsi="Times New Roman" w:hint="eastAsia"/>
               </w:rPr>
-              <w:t>此壞味道的特徵是在</w:t>
+              <w:t>此壞味道</w:t>
+            </w:r>
+            <w:proofErr w:type="gramEnd"/>
+            <w:r>
+              <w:rPr>
+                <w:rFonts w:ascii="Times New Roman" w:eastAsia="標楷體" w:hAnsi="Times New Roman" w:hint="eastAsia"/>
+              </w:rPr>
+              <w:t>的特徵是在</w:t>
             </w:r>
             <w:r>
               <w:rPr>
@@ -4890,11 +5370,19 @@
                 <w:rFonts w:ascii="Times New Roman" w:eastAsia="標楷體" w:hAnsi="Times New Roman"/>
               </w:rPr>
             </w:pPr>
+            <w:proofErr w:type="gramStart"/>
             <w:r>
               <w:rPr>
                 <w:rFonts w:ascii="Times New Roman" w:eastAsia="標楷體" w:hAnsi="Times New Roman" w:hint="eastAsia"/>
               </w:rPr>
-              <w:t>此壞味道的意旨在釋放資源前，發生例外導致資源無法被正常釋放</w:t>
+              <w:t>此壞味道</w:t>
+            </w:r>
+            <w:proofErr w:type="gramEnd"/>
+            <w:r>
+              <w:rPr>
+                <w:rFonts w:ascii="Times New Roman" w:eastAsia="標楷體" w:hAnsi="Times New Roman" w:hint="eastAsia"/>
+              </w:rPr>
+              <w:t>的意旨在釋放資源前，發生例外導致資源無法被正常釋放</w:t>
             </w:r>
           </w:p>
         </w:tc>
@@ -4928,11 +5416,19 @@
                 <w:rFonts w:ascii="Times New Roman" w:eastAsia="標楷體" w:hAnsi="Times New Roman"/>
               </w:rPr>
             </w:pPr>
+            <w:proofErr w:type="gramStart"/>
             <w:r>
               <w:rPr>
                 <w:rFonts w:ascii="Times New Roman" w:eastAsia="標楷體" w:hAnsi="Times New Roman" w:hint="eastAsia"/>
               </w:rPr>
-              <w:t>此壞味道的意旨在程式碼中，主程式中的程式碼並沒有被</w:t>
+              <w:t>此壞味道</w:t>
+            </w:r>
+            <w:proofErr w:type="gramEnd"/>
+            <w:r>
+              <w:rPr>
+                <w:rFonts w:ascii="Times New Roman" w:eastAsia="標楷體" w:hAnsi="Times New Roman" w:hint="eastAsia"/>
+              </w:rPr>
+              <w:t>的意旨在程式碼中，主程式中的程式碼並沒有被</w:t>
             </w:r>
             <w:r>
               <w:rPr>
@@ -4952,11 +5448,19 @@
               </w:rPr>
               <w:t>包覆起來</w:t>
             </w:r>
+            <w:proofErr w:type="gramStart"/>
             <w:r>
               <w:rPr>
                 <w:rFonts w:ascii="Times New Roman" w:eastAsia="標楷體" w:hAnsi="Times New Roman" w:hint="eastAsia"/>
               </w:rPr>
-              <w:t>入例外的類別。下一步我們將回到</w:t>
+              <w:t>入例</w:t>
+            </w:r>
+            <w:proofErr w:type="gramEnd"/>
+            <w:r>
+              <w:rPr>
+                <w:rFonts w:ascii="Times New Roman" w:eastAsia="標楷體" w:hAnsi="Times New Roman" w:hint="eastAsia"/>
+              </w:rPr>
+              <w:t>外的類別。下一步我們將回到</w:t>
             </w:r>
             <w:r>
               <w:rPr>
@@ -5110,7 +5614,21 @@
         <w:rPr>
           <w:rFonts w:ascii="Times New Roman" w:eastAsia="標楷體" w:hAnsi="Times New Roman" w:hint="eastAsia"/>
         </w:rPr>
-        <w:t>的狀況下，讓此壞味道對於軟體的影響現行</w:t>
+        <w:t>的狀況下，</w:t>
+      </w:r>
+      <w:proofErr w:type="gramStart"/>
+      <w:r>
+        <w:rPr>
+          <w:rFonts w:ascii="Times New Roman" w:eastAsia="標楷體" w:hAnsi="Times New Roman" w:hint="eastAsia"/>
+        </w:rPr>
+        <w:t>讓此壞味道</w:t>
+      </w:r>
+      <w:proofErr w:type="gramEnd"/>
+      <w:r>
+        <w:rPr>
+          <w:rFonts w:ascii="Times New Roman" w:eastAsia="標楷體" w:hAnsi="Times New Roman" w:hint="eastAsia"/>
+        </w:rPr>
+        <w:t>對於軟體的影響現行</w:t>
       </w:r>
       <w:r>
         <w:rPr>
@@ -5170,7 +5688,21 @@
         <w:rPr>
           <w:rFonts w:ascii="Times New Roman" w:eastAsia="標楷體" w:hAnsi="Times New Roman" w:hint="eastAsia"/>
         </w:rPr>
-        <w:t>。首先我們將鎖定該壞味道的</w:t>
+        <w:t>。首先我們將</w:t>
+      </w:r>
+      <w:proofErr w:type="gramStart"/>
+      <w:r>
+        <w:rPr>
+          <w:rFonts w:ascii="Times New Roman" w:eastAsia="標楷體" w:hAnsi="Times New Roman" w:hint="eastAsia"/>
+        </w:rPr>
+        <w:t>鎖定該壞味道</w:t>
+      </w:r>
+      <w:proofErr w:type="gramEnd"/>
+      <w:r>
+        <w:rPr>
+          <w:rFonts w:ascii="Times New Roman" w:eastAsia="標楷體" w:hAnsi="Times New Roman" w:hint="eastAsia"/>
+        </w:rPr>
+        <w:t>的</w:t>
       </w:r>
       <w:r>
         <w:rPr>
@@ -5218,7 +5750,21 @@
         <w:rPr>
           <w:rFonts w:ascii="Times New Roman" w:eastAsia="標楷體" w:hAnsi="Times New Roman" w:hint="eastAsia"/>
         </w:rPr>
-        <w:t>，此壞味道的</w:t>
+        <w:t>，</w:t>
+      </w:r>
+      <w:proofErr w:type="gramStart"/>
+      <w:r>
+        <w:rPr>
+          <w:rFonts w:ascii="Times New Roman" w:eastAsia="標楷體" w:hAnsi="Times New Roman" w:hint="eastAsia"/>
+        </w:rPr>
+        <w:t>此壞味道</w:t>
+      </w:r>
+      <w:proofErr w:type="gramEnd"/>
+      <w:r>
+        <w:rPr>
+          <w:rFonts w:ascii="Times New Roman" w:eastAsia="標楷體" w:hAnsi="Times New Roman" w:hint="eastAsia"/>
+        </w:rPr>
+        <w:t>的</w:t>
       </w:r>
       <w:r>
         <w:rPr>
@@ -5244,6 +5790,7 @@
         </w:rPr>
         <w:t xml:space="preserve"> </w:t>
       </w:r>
+      <w:proofErr w:type="spellStart"/>
       <w:r>
         <w:rPr>
           <w:rFonts w:ascii="Times New Roman" w:eastAsia="標楷體" w:hAnsi="Times New Roman" w:cs="Times New Roman"/>
@@ -5256,6 +5803,7 @@
         </w:rPr>
         <w:t>xception</w:t>
       </w:r>
+      <w:proofErr w:type="spellEnd"/>
       <w:r>
         <w:rPr>
           <w:rFonts w:ascii="Times New Roman" w:eastAsia="標楷體" w:hAnsi="Times New Roman" w:hint="eastAsia"/>
@@ -5344,7 +5892,21 @@
         <w:rPr>
           <w:rFonts w:ascii="Times New Roman" w:eastAsia="標楷體" w:hAnsi="Times New Roman" w:cs="Times New Roman"/>
         </w:rPr>
-        <w:t>(fw.write())</w:t>
+        <w:t>(</w:t>
+      </w:r>
+      <w:proofErr w:type="spellStart"/>
+      <w:r>
+        <w:rPr>
+          <w:rFonts w:ascii="Times New Roman" w:eastAsia="標楷體" w:hAnsi="Times New Roman" w:cs="Times New Roman"/>
+        </w:rPr>
+        <w:t>fw.write</w:t>
+      </w:r>
+      <w:proofErr w:type="spellEnd"/>
+      <w:r>
+        <w:rPr>
+          <w:rFonts w:ascii="Times New Roman" w:eastAsia="標楷體" w:hAnsi="Times New Roman" w:cs="Times New Roman"/>
+        </w:rPr>
+        <w:t>())</w:t>
       </w:r>
       <w:r>
         <w:rPr>
@@ -5352,6 +5914,7 @@
         </w:rPr>
         <w:t>，將</w:t>
       </w:r>
+      <w:proofErr w:type="spellStart"/>
       <w:r>
         <w:rPr>
           <w:rFonts w:ascii="Times New Roman" w:eastAsia="標楷體" w:hAnsi="Times New Roman" w:hint="eastAsia"/>
@@ -5364,6 +5927,7 @@
         </w:rPr>
         <w:t>write</w:t>
       </w:r>
+      <w:proofErr w:type="spellEnd"/>
       <w:r>
         <w:rPr>
           <w:rFonts w:ascii="Times New Roman" w:eastAsia="標楷體" w:hAnsi="Times New Roman" w:hint="eastAsia"/>
@@ -5376,12 +5940,14 @@
         </w:rPr>
         <w:t>視為即將丟出例外的點並嵌入</w:t>
       </w:r>
+      <w:proofErr w:type="spellStart"/>
       <w:r>
         <w:rPr>
           <w:rFonts w:ascii="Times New Roman" w:eastAsia="標楷體" w:hAnsi="Times New Roman" w:hint="eastAsia"/>
         </w:rPr>
         <w:t>IOException</w:t>
       </w:r>
+      <w:proofErr w:type="spellEnd"/>
       <w:r>
         <w:rPr>
           <w:rFonts w:ascii="Times New Roman" w:eastAsia="標楷體" w:hAnsi="Times New Roman" w:hint="eastAsia"/>
@@ -5657,7 +6223,21 @@
         <w:rPr>
           <w:rFonts w:ascii="Times New Roman" w:eastAsia="標楷體" w:hAnsi="Times New Roman" w:hint="eastAsia"/>
         </w:rPr>
-        <w:t>的狀況下，讓此壞味道對於軟體的影響現行</w:t>
+        <w:t>的狀況下，</w:t>
+      </w:r>
+      <w:proofErr w:type="gramStart"/>
+      <w:r>
+        <w:rPr>
+          <w:rFonts w:ascii="Times New Roman" w:eastAsia="標楷體" w:hAnsi="Times New Roman" w:hint="eastAsia"/>
+        </w:rPr>
+        <w:t>讓此壞味道</w:t>
+      </w:r>
+      <w:proofErr w:type="gramEnd"/>
+      <w:r>
+        <w:rPr>
+          <w:rFonts w:ascii="Times New Roman" w:eastAsia="標楷體" w:hAnsi="Times New Roman" w:hint="eastAsia"/>
+        </w:rPr>
+        <w:t>對於軟體的影響現行</w:t>
       </w:r>
       <w:r>
         <w:rPr>
@@ -5723,7 +6303,21 @@
         <w:rPr>
           <w:rFonts w:ascii="Times New Roman" w:eastAsia="標楷體" w:hAnsi="Times New Roman" w:hint="eastAsia"/>
         </w:rPr>
-        <w:t>。首先我們將鎖定該壞味道的</w:t>
+        <w:t>。首先我們將</w:t>
+      </w:r>
+      <w:proofErr w:type="gramStart"/>
+      <w:r>
+        <w:rPr>
+          <w:rFonts w:ascii="Times New Roman" w:eastAsia="標楷體" w:hAnsi="Times New Roman" w:hint="eastAsia"/>
+        </w:rPr>
+        <w:t>鎖定該壞味道</w:t>
+      </w:r>
+      <w:proofErr w:type="gramEnd"/>
+      <w:r>
+        <w:rPr>
+          <w:rFonts w:ascii="Times New Roman" w:eastAsia="標楷體" w:hAnsi="Times New Roman" w:hint="eastAsia"/>
+        </w:rPr>
+        <w:t>的</w:t>
       </w:r>
       <w:r>
         <w:rPr>
@@ -5771,7 +6365,21 @@
         <w:rPr>
           <w:rFonts w:ascii="Times New Roman" w:eastAsia="標楷體" w:hAnsi="Times New Roman" w:hint="eastAsia"/>
         </w:rPr>
-        <w:t>，此壞味道的</w:t>
+        <w:t>，</w:t>
+      </w:r>
+      <w:proofErr w:type="gramStart"/>
+      <w:r>
+        <w:rPr>
+          <w:rFonts w:ascii="Times New Roman" w:eastAsia="標楷體" w:hAnsi="Times New Roman" w:hint="eastAsia"/>
+        </w:rPr>
+        <w:t>此壞味道</w:t>
+      </w:r>
+      <w:proofErr w:type="gramEnd"/>
+      <w:r>
+        <w:rPr>
+          <w:rFonts w:ascii="Times New Roman" w:eastAsia="標楷體" w:hAnsi="Times New Roman" w:hint="eastAsia"/>
+        </w:rPr>
+        <w:t>的</w:t>
       </w:r>
       <w:r>
         <w:rPr>
@@ -5791,6 +6399,7 @@
         </w:rPr>
         <w:t xml:space="preserve"> </w:t>
       </w:r>
+      <w:proofErr w:type="spellStart"/>
       <w:r>
         <w:rPr>
           <w:rFonts w:ascii="Times New Roman" w:eastAsia="標楷體" w:hAnsi="Times New Roman" w:cs="Times New Roman"/>
@@ -5803,6 +6412,7 @@
         </w:rPr>
         <w:t>xception</w:t>
       </w:r>
+      <w:proofErr w:type="spellEnd"/>
       <w:r>
         <w:rPr>
           <w:rFonts w:ascii="Times New Roman" w:eastAsia="標楷體" w:hAnsi="Times New Roman" w:hint="eastAsia"/>
@@ -5863,11 +6473,19 @@
         </w:rPr>
         <w:t>(</w:t>
       </w:r>
-      <w:r>
-        <w:rPr>
-          <w:rFonts w:ascii="Times New Roman" w:eastAsia="標楷體" w:hAnsi="Times New Roman" w:cs="Times New Roman"/>
-        </w:rPr>
-        <w:t>fw.write()</w:t>
+      <w:proofErr w:type="spellStart"/>
+      <w:r>
+        <w:rPr>
+          <w:rFonts w:ascii="Times New Roman" w:eastAsia="標楷體" w:hAnsi="Times New Roman" w:cs="Times New Roman"/>
+        </w:rPr>
+        <w:t>fw.write</w:t>
+      </w:r>
+      <w:proofErr w:type="spellEnd"/>
+      <w:r>
+        <w:rPr>
+          <w:rFonts w:ascii="Times New Roman" w:eastAsia="標楷體" w:hAnsi="Times New Roman" w:cs="Times New Roman"/>
+        </w:rPr>
+        <w:t>()</w:t>
       </w:r>
       <w:r>
         <w:rPr>
@@ -5887,6 +6505,7 @@
         </w:rPr>
         <w:t>並將</w:t>
       </w:r>
+      <w:proofErr w:type="spellStart"/>
       <w:r>
         <w:rPr>
           <w:rFonts w:ascii="Times New Roman" w:eastAsia="標楷體" w:hAnsi="Times New Roman" w:hint="eastAsia"/>
@@ -5899,6 +6518,7 @@
         </w:rPr>
         <w:t>write</w:t>
       </w:r>
+      <w:proofErr w:type="spellEnd"/>
       <w:r>
         <w:rPr>
           <w:rFonts w:ascii="Times New Roman" w:eastAsia="標楷體" w:hAnsi="Times New Roman" w:hint="eastAsia"/>
@@ -5917,12 +6537,14 @@
         </w:rPr>
         <w:t>嵌入</w:t>
       </w:r>
+      <w:proofErr w:type="spellStart"/>
       <w:r>
         <w:rPr>
           <w:rFonts w:ascii="Times New Roman" w:eastAsia="標楷體" w:hAnsi="Times New Roman" w:hint="eastAsia"/>
         </w:rPr>
         <w:t>IOException</w:t>
       </w:r>
+      <w:proofErr w:type="spellEnd"/>
       <w:r>
         <w:rPr>
           <w:rFonts w:ascii="Times New Roman" w:eastAsia="標楷體" w:hAnsi="Times New Roman" w:hint="eastAsia"/>
@@ -6282,7 +6904,21 @@
         <w:rPr>
           <w:rFonts w:ascii="Times New Roman" w:eastAsia="標楷體" w:hAnsi="Times New Roman" w:hint="eastAsia"/>
         </w:rPr>
-        <w:t>的狀況下，讓此壞味道對於軟體的影響現行</w:t>
+        <w:t>的狀況下，</w:t>
+      </w:r>
+      <w:proofErr w:type="gramStart"/>
+      <w:r>
+        <w:rPr>
+          <w:rFonts w:ascii="Times New Roman" w:eastAsia="標楷體" w:hAnsi="Times New Roman" w:hint="eastAsia"/>
+        </w:rPr>
+        <w:t>讓此壞味道</w:t>
+      </w:r>
+      <w:proofErr w:type="gramEnd"/>
+      <w:r>
+        <w:rPr>
+          <w:rFonts w:ascii="Times New Roman" w:eastAsia="標楷體" w:hAnsi="Times New Roman" w:hint="eastAsia"/>
+        </w:rPr>
+        <w:t>對於軟體的影響現行</w:t>
       </w:r>
       <w:r>
         <w:rPr>
@@ -6348,7 +6984,21 @@
         <w:rPr>
           <w:rFonts w:ascii="Times New Roman" w:eastAsia="標楷體" w:hAnsi="Times New Roman" w:hint="eastAsia"/>
         </w:rPr>
-        <w:t>。為了要呈現這個壞味道帶來的影響，我們需要製造兩個例外，這樣才可以重現出這個壞味道帶來的影響，首先我們將鎖定該壞味道的</w:t>
+        <w:t>。為了要呈現這個壞味道帶來的影響，我們需要製造兩個例外，這樣才可以重現出這個壞味道帶來的影響，首先我們將</w:t>
+      </w:r>
+      <w:proofErr w:type="gramStart"/>
+      <w:r>
+        <w:rPr>
+          <w:rFonts w:ascii="Times New Roman" w:eastAsia="標楷體" w:hAnsi="Times New Roman" w:hint="eastAsia"/>
+        </w:rPr>
+        <w:t>鎖定該壞味道</w:t>
+      </w:r>
+      <w:proofErr w:type="gramEnd"/>
+      <w:r>
+        <w:rPr>
+          <w:rFonts w:ascii="Times New Roman" w:eastAsia="標楷體" w:hAnsi="Times New Roman" w:hint="eastAsia"/>
+        </w:rPr>
+        <w:t>的</w:t>
       </w:r>
       <w:r>
         <w:rPr>
@@ -6386,11 +7036,19 @@
         </w:rPr>
         <w:t>(</w:t>
       </w:r>
-      <w:r>
-        <w:rPr>
-          <w:rFonts w:ascii="Times New Roman" w:eastAsia="標楷體" w:hAnsi="Times New Roman" w:cs="Times New Roman"/>
-        </w:rPr>
-        <w:t>fw.close()</w:t>
+      <w:proofErr w:type="spellStart"/>
+      <w:r>
+        <w:rPr>
+          <w:rFonts w:ascii="Times New Roman" w:eastAsia="標楷體" w:hAnsi="Times New Roman" w:cs="Times New Roman"/>
+        </w:rPr>
+        <w:t>fw.close</w:t>
+      </w:r>
+      <w:proofErr w:type="spellEnd"/>
+      <w:r>
+        <w:rPr>
+          <w:rFonts w:ascii="Times New Roman" w:eastAsia="標楷體" w:hAnsi="Times New Roman" w:cs="Times New Roman"/>
+        </w:rPr>
+        <w:t>()</w:t>
       </w:r>
       <w:r>
         <w:rPr>
@@ -6428,11 +7086,19 @@
         </w:rPr>
         <w:t>並將</w:t>
       </w:r>
-      <w:r>
-        <w:rPr>
-          <w:rFonts w:ascii="Times New Roman" w:eastAsia="標楷體" w:hAnsi="Times New Roman" w:cs="Times New Roman"/>
-        </w:rPr>
-        <w:t>fw.close()</w:t>
+      <w:proofErr w:type="spellStart"/>
+      <w:r>
+        <w:rPr>
+          <w:rFonts w:ascii="Times New Roman" w:eastAsia="標楷體" w:hAnsi="Times New Roman" w:cs="Times New Roman"/>
+        </w:rPr>
+        <w:t>fw.close</w:t>
+      </w:r>
+      <w:proofErr w:type="spellEnd"/>
+      <w:r>
+        <w:rPr>
+          <w:rFonts w:ascii="Times New Roman" w:eastAsia="標楷體" w:hAnsi="Times New Roman" w:cs="Times New Roman"/>
+        </w:rPr>
+        <w:t>()</w:t>
       </w:r>
       <w:r>
         <w:rPr>
@@ -6440,12 +7106,14 @@
         </w:rPr>
         <w:t>視為即將丟出例外的點並對其嵌入</w:t>
       </w:r>
+      <w:proofErr w:type="spellStart"/>
       <w:r>
         <w:rPr>
           <w:rFonts w:ascii="Times New Roman" w:eastAsia="標楷體" w:hAnsi="Times New Roman" w:hint="eastAsia"/>
         </w:rPr>
         <w:t>IOException</w:t>
       </w:r>
+      <w:proofErr w:type="spellEnd"/>
       <w:r>
         <w:rPr>
           <w:rFonts w:ascii="Times New Roman" w:eastAsia="標楷體" w:hAnsi="Times New Roman" w:hint="eastAsia"/>
@@ -6492,7 +7160,21 @@
         <w:rPr>
           <w:rFonts w:ascii="Times New Roman" w:eastAsia="標楷體" w:hAnsi="Times New Roman" w:cs="Times New Roman"/>
         </w:rPr>
-        <w:t>(fw.write())</w:t>
+        <w:t>(</w:t>
+      </w:r>
+      <w:proofErr w:type="spellStart"/>
+      <w:r>
+        <w:rPr>
+          <w:rFonts w:ascii="Times New Roman" w:eastAsia="標楷體" w:hAnsi="Times New Roman" w:cs="Times New Roman"/>
+        </w:rPr>
+        <w:t>fw.write</w:t>
+      </w:r>
+      <w:proofErr w:type="spellEnd"/>
+      <w:r>
+        <w:rPr>
+          <w:rFonts w:ascii="Times New Roman" w:eastAsia="標楷體" w:hAnsi="Times New Roman" w:cs="Times New Roman"/>
+        </w:rPr>
+        <w:t>())</w:t>
       </w:r>
       <w:r>
         <w:rPr>
@@ -6524,11 +7206,19 @@
         </w:rPr>
         <w:t>將</w:t>
       </w:r>
-      <w:r>
-        <w:rPr>
-          <w:rFonts w:ascii="Times New Roman" w:eastAsia="標楷體" w:hAnsi="Times New Roman" w:cs="Times New Roman"/>
-        </w:rPr>
-        <w:t>fw.write()</w:t>
+      <w:proofErr w:type="spellStart"/>
+      <w:r>
+        <w:rPr>
+          <w:rFonts w:ascii="Times New Roman" w:eastAsia="標楷體" w:hAnsi="Times New Roman" w:cs="Times New Roman"/>
+        </w:rPr>
+        <w:t>fw.write</w:t>
+      </w:r>
+      <w:proofErr w:type="spellEnd"/>
+      <w:r>
+        <w:rPr>
+          <w:rFonts w:ascii="Times New Roman" w:eastAsia="標楷體" w:hAnsi="Times New Roman" w:cs="Times New Roman"/>
+        </w:rPr>
+        <w:t>()</w:t>
       </w:r>
       <w:r>
         <w:rPr>
@@ -6693,7 +7383,21 @@
         <w:rPr>
           <w:rFonts w:ascii="Times New Roman" w:eastAsia="標楷體" w:hAnsi="Times New Roman" w:hint="eastAsia"/>
         </w:rPr>
-        <w:t>」此壞味道的意旨在釋放資源前，發生例外導致資源無法被正常釋放。</w:t>
+        <w:t>」</w:t>
+      </w:r>
+      <w:proofErr w:type="gramStart"/>
+      <w:r>
+        <w:rPr>
+          <w:rFonts w:ascii="Times New Roman" w:eastAsia="標楷體" w:hAnsi="Times New Roman" w:hint="eastAsia"/>
+        </w:rPr>
+        <w:t>此壞味道</w:t>
+      </w:r>
+      <w:proofErr w:type="gramEnd"/>
+      <w:r>
+        <w:rPr>
+          <w:rFonts w:ascii="Times New Roman" w:eastAsia="標楷體" w:hAnsi="Times New Roman" w:hint="eastAsia"/>
+        </w:rPr>
+        <w:t>的意旨在釋放資源前，發生例外導致資源無法被正常釋放。</w:t>
       </w:r>
       <w:r>
         <w:rPr>
@@ -6735,7 +7439,21 @@
         <w:rPr>
           <w:rFonts w:ascii="Times New Roman" w:eastAsia="標楷體" w:hAnsi="Times New Roman" w:hint="eastAsia"/>
         </w:rPr>
-        <w:t>的狀況下，讓此壞味道對於軟體的影響現行</w:t>
+        <w:t>的狀況下，</w:t>
+      </w:r>
+      <w:proofErr w:type="gramStart"/>
+      <w:r>
+        <w:rPr>
+          <w:rFonts w:ascii="Times New Roman" w:eastAsia="標楷體" w:hAnsi="Times New Roman" w:hint="eastAsia"/>
+        </w:rPr>
+        <w:t>讓此壞味道</w:t>
+      </w:r>
+      <w:proofErr w:type="gramEnd"/>
+      <w:r>
+        <w:rPr>
+          <w:rFonts w:ascii="Times New Roman" w:eastAsia="標楷體" w:hAnsi="Times New Roman" w:hint="eastAsia"/>
+        </w:rPr>
+        <w:t>對於軟體的影響現行</w:t>
       </w:r>
       <w:r>
         <w:rPr>
@@ -6815,11 +7533,19 @@
         </w:rPr>
         <w:t>(</w:t>
       </w:r>
-      <w:r>
-        <w:rPr>
-          <w:rFonts w:ascii="Times New Roman" w:eastAsia="標楷體" w:hAnsi="Times New Roman" w:cs="Times New Roman"/>
-        </w:rPr>
-        <w:t>writer.write()</w:t>
+      <w:proofErr w:type="spellStart"/>
+      <w:r>
+        <w:rPr>
+          <w:rFonts w:ascii="Times New Roman" w:eastAsia="標楷體" w:hAnsi="Times New Roman" w:cs="Times New Roman"/>
+        </w:rPr>
+        <w:t>writer.write</w:t>
+      </w:r>
+      <w:proofErr w:type="spellEnd"/>
+      <w:r>
+        <w:rPr>
+          <w:rFonts w:ascii="Times New Roman" w:eastAsia="標楷體" w:hAnsi="Times New Roman" w:cs="Times New Roman"/>
+        </w:rPr>
+        <w:t>()</w:t>
       </w:r>
       <w:r>
         <w:rPr>
@@ -6869,11 +7595,19 @@
         </w:rPr>
         <w:t>(</w:t>
       </w:r>
-      <w:r>
-        <w:rPr>
-          <w:rFonts w:ascii="Times New Roman" w:eastAsia="標楷體" w:hAnsi="Times New Roman"/>
-        </w:rPr>
-        <w:t>ios.close()</w:t>
+      <w:proofErr w:type="spellStart"/>
+      <w:r>
+        <w:rPr>
+          <w:rFonts w:ascii="Times New Roman" w:eastAsia="標楷體" w:hAnsi="Times New Roman"/>
+        </w:rPr>
+        <w:t>ios.close</w:t>
+      </w:r>
+      <w:proofErr w:type="spellEnd"/>
+      <w:r>
+        <w:rPr>
+          <w:rFonts w:ascii="Times New Roman" w:eastAsia="標楷體" w:hAnsi="Times New Roman"/>
+        </w:rPr>
+        <w:t>()</w:t>
       </w:r>
       <w:r>
         <w:rPr>
@@ -6885,7 +7619,21 @@
         <w:rPr>
           <w:rFonts w:ascii="Times New Roman" w:eastAsia="標楷體" w:hAnsi="Times New Roman" w:hint="eastAsia"/>
         </w:rPr>
-        <w:t>則不會被執行，讓資源無法正常被釋放，這樣才可以重現出這個壞味道帶來的影響，首先我們將鎖定該壞味道的</w:t>
+        <w:t>則不會被執行，讓資源無法正常被釋放，這樣才可以重現出這個壞味道帶來的影響，首先我們將</w:t>
+      </w:r>
+      <w:proofErr w:type="gramStart"/>
+      <w:r>
+        <w:rPr>
+          <w:rFonts w:ascii="Times New Roman" w:eastAsia="標楷體" w:hAnsi="Times New Roman" w:hint="eastAsia"/>
+        </w:rPr>
+        <w:t>鎖定該壞味道</w:t>
+      </w:r>
+      <w:proofErr w:type="gramEnd"/>
+      <w:r>
+        <w:rPr>
+          <w:rFonts w:ascii="Times New Roman" w:eastAsia="標楷體" w:hAnsi="Times New Roman" w:hint="eastAsia"/>
+        </w:rPr>
+        <w:t>的</w:t>
       </w:r>
       <w:r>
         <w:rPr>
@@ -7116,7 +7864,49 @@
         <w:rPr>
           <w:rFonts w:ascii="Times New Roman" w:eastAsia="標楷體" w:hAnsi="Times New Roman" w:hint="eastAsia"/>
         </w:rPr>
-        <w:t>」此壞味道的意旨在程式碼中，主程式或執行緒沒有捕捉由下傳遞至身上的例外，因此當未被捕捉的例外往上傳遞</w:t>
+        <w:t>」</w:t>
+      </w:r>
+      <w:proofErr w:type="gramStart"/>
+      <w:r>
+        <w:rPr>
+          <w:rFonts w:ascii="Times New Roman" w:eastAsia="標楷體" w:hAnsi="Times New Roman" w:hint="eastAsia"/>
+        </w:rPr>
+        <w:t>此壞味道</w:t>
+      </w:r>
+      <w:proofErr w:type="gramEnd"/>
+      <w:r>
+        <w:rPr>
+          <w:rFonts w:ascii="Times New Roman" w:eastAsia="標楷體" w:hAnsi="Times New Roman" w:hint="eastAsia"/>
+        </w:rPr>
+        <w:t>的意旨在程式碼中，主程式或執行</w:t>
+      </w:r>
+      <w:proofErr w:type="gramStart"/>
+      <w:r>
+        <w:rPr>
+          <w:rFonts w:ascii="Times New Roman" w:eastAsia="標楷體" w:hAnsi="Times New Roman" w:hint="eastAsia"/>
+        </w:rPr>
+        <w:t>緒</w:t>
+      </w:r>
+      <w:proofErr w:type="gramEnd"/>
+      <w:r>
+        <w:rPr>
+          <w:rFonts w:ascii="Times New Roman" w:eastAsia="標楷體" w:hAnsi="Times New Roman" w:hint="eastAsia"/>
+        </w:rPr>
+        <w:t>沒有捕捉由下傳遞至身上的例外，</w:t>
+      </w:r>
+      <w:proofErr w:type="gramStart"/>
+      <w:r>
+        <w:rPr>
+          <w:rFonts w:ascii="Times New Roman" w:eastAsia="標楷體" w:hAnsi="Times New Roman" w:hint="eastAsia"/>
+        </w:rPr>
+        <w:t>因此當未被</w:t>
+      </w:r>
+      <w:proofErr w:type="gramEnd"/>
+      <w:r>
+        <w:rPr>
+          <w:rFonts w:ascii="Times New Roman" w:eastAsia="標楷體" w:hAnsi="Times New Roman" w:hint="eastAsia"/>
+        </w:rPr>
+        <w:t>捕捉的例外往上傳遞</w:t>
       </w:r>
       <w:r>
         <w:rPr>
@@ -7128,7 +7918,35 @@
         <w:rPr>
           <w:rFonts w:ascii="Times New Roman" w:eastAsia="標楷體" w:hAnsi="Times New Roman" w:hint="eastAsia"/>
         </w:rPr>
-        <w:t>或執行緒而導致程式不預期的終止執行。接下來</w:t>
+        <w:t>或執行</w:t>
+      </w:r>
+      <w:proofErr w:type="gramStart"/>
+      <w:r>
+        <w:rPr>
+          <w:rFonts w:ascii="Times New Roman" w:eastAsia="標楷體" w:hAnsi="Times New Roman" w:hint="eastAsia"/>
+        </w:rPr>
+        <w:t>緒</w:t>
+      </w:r>
+      <w:proofErr w:type="gramEnd"/>
+      <w:r>
+        <w:rPr>
+          <w:rFonts w:ascii="Times New Roman" w:eastAsia="標楷體" w:hAnsi="Times New Roman" w:hint="eastAsia"/>
+        </w:rPr>
+        <w:t>而導致程式</w:t>
+      </w:r>
+      <w:proofErr w:type="gramStart"/>
+      <w:r>
+        <w:rPr>
+          <w:rFonts w:ascii="Times New Roman" w:eastAsia="標楷體" w:hAnsi="Times New Roman" w:hint="eastAsia"/>
+        </w:rPr>
+        <w:t>不</w:t>
+      </w:r>
+      <w:proofErr w:type="gramEnd"/>
+      <w:r>
+        <w:rPr>
+          <w:rFonts w:ascii="Times New Roman" w:eastAsia="標楷體" w:hAnsi="Times New Roman" w:hint="eastAsia"/>
+        </w:rPr>
+        <w:t>預期的終止執行。接下來</w:t>
       </w:r>
       <w:r>
         <w:rPr>
@@ -7146,7 +7964,21 @@
         <w:rPr>
           <w:rFonts w:ascii="Times New Roman" w:eastAsia="標楷體" w:hAnsi="Times New Roman" w:hint="eastAsia"/>
         </w:rPr>
-        <w:t>的狀況下，讓此壞味道對於軟體的影響現行</w:t>
+        <w:t>的狀況下，</w:t>
+      </w:r>
+      <w:proofErr w:type="gramStart"/>
+      <w:r>
+        <w:rPr>
+          <w:rFonts w:ascii="Times New Roman" w:eastAsia="標楷體" w:hAnsi="Times New Roman" w:hint="eastAsia"/>
+        </w:rPr>
+        <w:t>讓此壞味道</w:t>
+      </w:r>
+      <w:proofErr w:type="gramEnd"/>
+      <w:r>
+        <w:rPr>
+          <w:rFonts w:ascii="Times New Roman" w:eastAsia="標楷體" w:hAnsi="Times New Roman" w:hint="eastAsia"/>
+        </w:rPr>
+        <w:t>對於軟體的影響現行</w:t>
       </w:r>
       <w:r>
         <w:rPr>
@@ -7236,7 +8068,21 @@
         <w:rPr>
           <w:rFonts w:ascii="Times New Roman" w:eastAsia="標楷體" w:hAnsi="Times New Roman" w:cs="Times New Roman"/>
         </w:rPr>
-        <w:t>(UIManger.setLookAndFeel())</w:t>
+        <w:t>(</w:t>
+      </w:r>
+      <w:proofErr w:type="spellStart"/>
+      <w:r>
+        <w:rPr>
+          <w:rFonts w:ascii="Times New Roman" w:eastAsia="標楷體" w:hAnsi="Times New Roman" w:cs="Times New Roman"/>
+        </w:rPr>
+        <w:t>UIManger.setLookAndFeel</w:t>
+      </w:r>
+      <w:proofErr w:type="spellEnd"/>
+      <w:r>
+        <w:rPr>
+          <w:rFonts w:ascii="Times New Roman" w:eastAsia="標楷體" w:hAnsi="Times New Roman" w:cs="Times New Roman"/>
+        </w:rPr>
+        <w:t>())</w:t>
       </w:r>
       <w:r>
         <w:rPr>
@@ -7262,6 +8108,7 @@
         </w:rPr>
         <w:t>是否會發生例外，直接指定嵌入的例外為</w:t>
       </w:r>
+      <w:proofErr w:type="spellStart"/>
       <w:r>
         <w:rPr>
           <w:rFonts w:ascii="Times New Roman" w:eastAsia="標楷體" w:hAnsi="Times New Roman" w:cs="Times New Roman" w:hint="eastAsia"/>
@@ -7274,6 +8121,7 @@
         </w:rPr>
         <w:t>unTimeException</w:t>
       </w:r>
+      <w:proofErr w:type="spellEnd"/>
       <w:r>
         <w:rPr>
           <w:rFonts w:ascii="Times New Roman" w:eastAsia="標楷體" w:hAnsi="Times New Roman" w:hint="eastAsia"/>
@@ -7566,6 +8414,7 @@
         </w:rPr>
         <w:t>，但強制寫入會丟出例外的</w:t>
       </w:r>
+      <w:proofErr w:type="gramStart"/>
       <w:r>
         <w:rPr>
           <w:rFonts w:ascii="Times New Roman" w:eastAsia="標楷體" w:hAnsi="Times New Roman" w:hint="eastAsia"/>
@@ -7576,7 +8425,14 @@
         <w:rPr>
           <w:rFonts w:ascii="Times New Roman" w:eastAsia="標楷體" w:hAnsi="Times New Roman" w:hint="eastAsia"/>
         </w:rPr>
-        <w:t>後，接續</w:t>
+        <w:t>後</w:t>
+      </w:r>
+      <w:proofErr w:type="gramEnd"/>
+      <w:r>
+        <w:rPr>
+          <w:rFonts w:ascii="Times New Roman" w:eastAsia="標楷體" w:hAnsi="Times New Roman" w:hint="eastAsia"/>
+        </w:rPr>
+        <w:t>，接續</w:t>
       </w:r>
       <w:r>
         <w:rPr>
@@ -8540,12 +9396,14 @@
         </w:rPr>
         <w:t>，</w:t>
       </w:r>
+      <w:proofErr w:type="spellStart"/>
       <w:r>
         <w:rPr>
           <w:rFonts w:ascii="Times New Roman" w:eastAsia="標楷體" w:hAnsi="Times New Roman" w:cs="Times New Roman"/>
         </w:rPr>
         <w:t>AspectJ</w:t>
       </w:r>
+      <w:proofErr w:type="spellEnd"/>
       <w:r>
         <w:rPr>
           <w:rFonts w:ascii="Times New Roman" w:eastAsia="標楷體" w:hAnsi="Times New Roman" w:hint="eastAsia"/>
@@ -8834,7 +9692,35 @@
         <w:rPr>
           <w:rFonts w:ascii="Times New Roman" w:eastAsia="標楷體" w:hAnsi="Times New Roman" w:hint="eastAsia"/>
         </w:rPr>
-        <w:t>其觸發時機限定於執行測試時自動啟動，就不需要手動去調整該壞味道是否否要觸發</w:t>
+        <w:t>其觸發時機限定於執行測試時自動啟動，就不需要手動去</w:t>
+      </w:r>
+      <w:proofErr w:type="gramStart"/>
+      <w:r>
+        <w:rPr>
+          <w:rFonts w:ascii="Times New Roman" w:eastAsia="標楷體" w:hAnsi="Times New Roman" w:hint="eastAsia"/>
+        </w:rPr>
+        <w:t>調整該壞味道</w:t>
+      </w:r>
+      <w:proofErr w:type="gramEnd"/>
+      <w:r>
+        <w:rPr>
+          <w:rFonts w:ascii="Times New Roman" w:eastAsia="標楷體" w:hAnsi="Times New Roman" w:hint="eastAsia"/>
+        </w:rPr>
+        <w:t>是否</w:t>
+      </w:r>
+      <w:proofErr w:type="gramStart"/>
+      <w:r>
+        <w:rPr>
+          <w:rFonts w:ascii="Times New Roman" w:eastAsia="標楷體" w:hAnsi="Times New Roman" w:hint="eastAsia"/>
+        </w:rPr>
+        <w:t>否</w:t>
+      </w:r>
+      <w:proofErr w:type="gramEnd"/>
+      <w:r>
+        <w:rPr>
+          <w:rFonts w:ascii="Times New Roman" w:eastAsia="標楷體" w:hAnsi="Times New Roman" w:hint="eastAsia"/>
+        </w:rPr>
+        <w:t>要觸發</w:t>
       </w:r>
       <w:r>
         <w:rPr>
@@ -9161,7 +10047,21 @@
         <w:rPr>
           <w:rFonts w:ascii="Times New Roman" w:eastAsia="標楷體" w:hAnsi="Times New Roman" w:hint="eastAsia"/>
         </w:rPr>
-        <w:t>的標記，這兩個標</w:t>
+        <w:t>的標記，這兩</w:t>
+      </w:r>
+      <w:proofErr w:type="gramStart"/>
+      <w:r>
+        <w:rPr>
+          <w:rFonts w:ascii="Times New Roman" w:eastAsia="標楷體" w:hAnsi="Times New Roman" w:hint="eastAsia"/>
+        </w:rPr>
+        <w:t>個</w:t>
+      </w:r>
+      <w:proofErr w:type="gramEnd"/>
+      <w:r>
+        <w:rPr>
+          <w:rFonts w:ascii="Times New Roman" w:eastAsia="標楷體" w:hAnsi="Times New Roman" w:hint="eastAsia"/>
+        </w:rPr>
+        <w:t>標</w:t>
       </w:r>
       <w:r>
         <w:rPr>
@@ -9227,7 +10127,21 @@
         <w:rPr>
           <w:rFonts w:ascii="Times New Roman" w:eastAsia="標楷體" w:hAnsi="Times New Roman" w:hint="eastAsia"/>
         </w:rPr>
-        <w:t>是否符合我們預期的幫我們暴露出壞味道帶來的影響及丟出例外，接下來我們將利用</w:t>
+        <w:t>是否符合我們預期的幫我們暴露出壞味道帶來的影響及丟</w:t>
+      </w:r>
+      <w:proofErr w:type="gramStart"/>
+      <w:r>
+        <w:rPr>
+          <w:rFonts w:ascii="Times New Roman" w:eastAsia="標楷體" w:hAnsi="Times New Roman" w:hint="eastAsia"/>
+        </w:rPr>
+        <w:t>出例</w:t>
+      </w:r>
+      <w:proofErr w:type="gramEnd"/>
+      <w:r>
+        <w:rPr>
+          <w:rFonts w:ascii="Times New Roman" w:eastAsia="標楷體" w:hAnsi="Times New Roman" w:hint="eastAsia"/>
+        </w:rPr>
+        <w:t>外，接下來我們將利用</w:t>
       </w:r>
       <w:r>
         <w:rPr>
@@ -10023,7 +10937,21 @@
         <w:rPr>
           <w:rFonts w:ascii="Times New Roman" w:eastAsia="標楷體" w:hAnsi="Times New Roman" w:hint="eastAsia"/>
         </w:rPr>
-        <w:t>，所以該壞味道就被消除了，回到此單元測試可以看到若我們接收到我們利用</w:t>
+        <w:t>，</w:t>
+      </w:r>
+      <w:proofErr w:type="gramStart"/>
+      <w:r>
+        <w:rPr>
+          <w:rFonts w:ascii="Times New Roman" w:eastAsia="標楷體" w:hAnsi="Times New Roman" w:hint="eastAsia"/>
+        </w:rPr>
+        <w:t>所以該壞味道</w:t>
+      </w:r>
+      <w:proofErr w:type="gramEnd"/>
+      <w:r>
+        <w:rPr>
+          <w:rFonts w:ascii="Times New Roman" w:eastAsia="標楷體" w:hAnsi="Times New Roman" w:hint="eastAsia"/>
+        </w:rPr>
+        <w:t>就被消除了，回到此單元測試可以看到若我們接收到我們利用</w:t>
       </w:r>
       <w:r>
         <w:rPr>
@@ -10480,7 +11408,21 @@
         <w:rPr>
           <w:rFonts w:ascii="Times New Roman" w:eastAsia="標楷體" w:hAnsi="Times New Roman" w:hint="eastAsia"/>
         </w:rPr>
-        <w:t>的時候，則該程式會不預期的終止</w:t>
+        <w:t>的時候，則該程式會</w:t>
+      </w:r>
+      <w:proofErr w:type="gramStart"/>
+      <w:r>
+        <w:rPr>
+          <w:rFonts w:ascii="Times New Roman" w:eastAsia="標楷體" w:hAnsi="Times New Roman" w:hint="eastAsia"/>
+        </w:rPr>
+        <w:t>不</w:t>
+      </w:r>
+      <w:proofErr w:type="gramEnd"/>
+      <w:r>
+        <w:rPr>
+          <w:rFonts w:ascii="Times New Roman" w:eastAsia="標楷體" w:hAnsi="Times New Roman" w:hint="eastAsia"/>
+        </w:rPr>
+        <w:t>預期的終止</w:t>
       </w:r>
       <w:r>
         <w:rPr>
@@ -10506,6 +11448,7 @@
         </w:rPr>
         <w:t>此測試案例會因為</w:t>
       </w:r>
+      <w:proofErr w:type="spellStart"/>
       <w:r>
         <w:rPr>
           <w:rFonts w:ascii="Times New Roman" w:eastAsia="標楷體" w:hAnsi="Times New Roman" w:hint="eastAsia"/>
@@ -10518,12 +11461,14 @@
         </w:rPr>
         <w:t>spectJ</w:t>
       </w:r>
+      <w:proofErr w:type="spellEnd"/>
       <w:r>
         <w:rPr>
           <w:rFonts w:ascii="Times New Roman" w:eastAsia="標楷體" w:hAnsi="Times New Roman" w:hint="eastAsia"/>
         </w:rPr>
         <w:t>在原始碼中，</w:t>
       </w:r>
+      <w:proofErr w:type="spellStart"/>
       <w:r>
         <w:rPr>
           <w:rFonts w:ascii="Times New Roman" w:eastAsia="標楷體" w:hAnsi="Times New Roman" w:hint="eastAsia"/>
@@ -10536,12 +11481,14 @@
         </w:rPr>
         <w:t>etLookAndFeel</w:t>
       </w:r>
+      <w:proofErr w:type="spellEnd"/>
       <w:r>
         <w:rPr>
           <w:rFonts w:ascii="Times New Roman" w:eastAsia="標楷體" w:hAnsi="Times New Roman" w:hint="eastAsia"/>
         </w:rPr>
         <w:t>嵌入</w:t>
       </w:r>
+      <w:proofErr w:type="spellStart"/>
       <w:r>
         <w:rPr>
           <w:rFonts w:ascii="Times New Roman" w:eastAsia="標楷體" w:hAnsi="Times New Roman" w:hint="eastAsia"/>
@@ -10554,6 +11501,7 @@
         </w:rPr>
         <w:t>untimeExeption</w:t>
       </w:r>
+      <w:proofErr w:type="spellEnd"/>
       <w:r>
         <w:rPr>
           <w:rFonts w:ascii="Times New Roman" w:eastAsia="標楷體" w:hAnsi="Times New Roman" w:hint="eastAsia"/>
@@ -10564,7 +11512,21 @@
         <w:rPr>
           <w:rFonts w:ascii="Times New Roman" w:eastAsia="標楷體" w:hAnsi="Times New Roman" w:hint="eastAsia"/>
         </w:rPr>
-        <w:t>，若存在著壞味道，則例外會被拋出來，</w:t>
+        <w:t>，若</w:t>
+      </w:r>
+      <w:proofErr w:type="gramStart"/>
+      <w:r>
+        <w:rPr>
+          <w:rFonts w:ascii="Times New Roman" w:eastAsia="標楷體" w:hAnsi="Times New Roman" w:hint="eastAsia"/>
+        </w:rPr>
+        <w:t>存在著壞味道</w:t>
+      </w:r>
+      <w:proofErr w:type="gramEnd"/>
+      <w:r>
+        <w:rPr>
+          <w:rFonts w:ascii="Times New Roman" w:eastAsia="標楷體" w:hAnsi="Times New Roman" w:hint="eastAsia"/>
+        </w:rPr>
+        <w:t>，則例外會被拋出來，</w:t>
       </w:r>
       <w:r>
         <w:rPr>
@@ -10650,11 +11612,19 @@
         </w:rPr>
         <w:t>，</w:t>
       </w:r>
-      <w:r>
-        <w:rPr>
-          <w:rFonts w:ascii="Times New Roman" w:eastAsia="標楷體" w:hAnsi="Times New Roman" w:hint="eastAsia"/>
-        </w:rPr>
-        <w:t>若此壞味道被消除後，儘管在</w:t>
+      <w:proofErr w:type="gramStart"/>
+      <w:r>
+        <w:rPr>
+          <w:rFonts w:ascii="Times New Roman" w:eastAsia="標楷體" w:hAnsi="Times New Roman" w:hint="eastAsia"/>
+        </w:rPr>
+        <w:t>若此壞味道</w:t>
+      </w:r>
+      <w:proofErr w:type="gramEnd"/>
+      <w:r>
+        <w:rPr>
+          <w:rFonts w:ascii="Times New Roman" w:eastAsia="標楷體" w:hAnsi="Times New Roman" w:hint="eastAsia"/>
+        </w:rPr>
+        <w:t>被消除後，儘管在</w:t>
       </w:r>
       <w:r>
         <w:rPr>
@@ -11450,6 +12420,7 @@
         </w:rPr>
         <w:t>一個為自訂義的</w:t>
       </w:r>
+      <w:proofErr w:type="spellStart"/>
       <w:r>
         <w:rPr>
           <w:rFonts w:ascii="Times New Roman" w:eastAsia="標楷體" w:hAnsi="Times New Roman" w:hint="eastAsia"/>
@@ -11462,6 +12433,7 @@
         </w:rPr>
         <w:t>n</w:t>
       </w:r>
+      <w:proofErr w:type="spellEnd"/>
       <w:r>
         <w:rPr>
           <w:rFonts w:ascii="Times New Roman" w:eastAsia="標楷體" w:hAnsi="Times New Roman" w:hint="eastAsia"/>
@@ -11512,6 +12484,7 @@
         </w:rPr>
         <w:t>此測試案例會因為</w:t>
       </w:r>
+      <w:proofErr w:type="spellStart"/>
       <w:r>
         <w:rPr>
           <w:rFonts w:ascii="Times New Roman" w:eastAsia="標楷體" w:hAnsi="Times New Roman" w:hint="eastAsia"/>
@@ -11524,6 +12497,7 @@
         </w:rPr>
         <w:t>spectJ</w:t>
       </w:r>
+      <w:proofErr w:type="spellEnd"/>
       <w:r>
         <w:rPr>
           <w:rFonts w:ascii="Times New Roman" w:eastAsia="標楷體" w:hAnsi="Times New Roman" w:hint="eastAsia"/>
@@ -11548,12 +12522,14 @@
         </w:rPr>
         <w:t>中</w:t>
       </w:r>
+      <w:proofErr w:type="spellStart"/>
       <w:r>
         <w:rPr>
           <w:rFonts w:ascii="Times New Roman" w:eastAsia="標楷體" w:hAnsi="Times New Roman" w:hint="eastAsia"/>
         </w:rPr>
         <w:t>writeChartAsPNG</w:t>
       </w:r>
+      <w:proofErr w:type="spellEnd"/>
       <w:r>
         <w:rPr>
           <w:rFonts w:ascii="Times New Roman" w:eastAsia="標楷體" w:hAnsi="Times New Roman" w:hint="eastAsia"/>
@@ -11572,12 +12548,14 @@
         </w:rPr>
         <w:t>的</w:t>
       </w:r>
+      <w:proofErr w:type="spellStart"/>
       <w:r>
         <w:rPr>
           <w:rFonts w:ascii="Times New Roman" w:eastAsia="標楷體" w:hAnsi="Times New Roman"/>
         </w:rPr>
         <w:t>CustomRobustaException</w:t>
       </w:r>
+      <w:proofErr w:type="spellEnd"/>
       <w:r>
         <w:rPr>
           <w:rFonts w:ascii="Times New Roman" w:eastAsia="標楷體" w:hAnsi="Times New Roman" w:hint="eastAsia"/>
@@ -11612,7 +12590,21 @@
         <w:rPr>
           <w:rFonts w:ascii="Times New Roman" w:eastAsia="標楷體" w:hAnsi="Times New Roman" w:hint="eastAsia"/>
         </w:rPr>
-        <w:t>也嵌入例外例外，如此一來當</w:t>
+        <w:t>也嵌入例外</w:t>
+      </w:r>
+      <w:proofErr w:type="gramStart"/>
+      <w:r>
+        <w:rPr>
+          <w:rFonts w:ascii="Times New Roman" w:eastAsia="標楷體" w:hAnsi="Times New Roman" w:hint="eastAsia"/>
+        </w:rPr>
+        <w:t>例外</w:t>
+      </w:r>
+      <w:proofErr w:type="gramEnd"/>
+      <w:r>
+        <w:rPr>
+          <w:rFonts w:ascii="Times New Roman" w:eastAsia="標楷體" w:hAnsi="Times New Roman" w:hint="eastAsia"/>
+        </w:rPr>
+        <w:t>，如此一來當</w:t>
       </w:r>
       <w:r>
         <w:rPr>
@@ -11810,7 +12802,14 @@
         <w:rPr>
           <w:rFonts w:ascii="Times New Roman" w:eastAsia="標楷體" w:hAnsi="Times New Roman" w:hint="eastAsia"/>
         </w:rPr>
-        <w:t>，所</w:t>
+        <w:t>，</w:t>
+      </w:r>
+      <w:proofErr w:type="gramStart"/>
+      <w:r>
+        <w:rPr>
+          <w:rFonts w:ascii="Times New Roman" w:eastAsia="標楷體" w:hAnsi="Times New Roman" w:hint="eastAsia"/>
+        </w:rPr>
+        <w:t>所</w:t>
       </w:r>
       <w:r>
         <w:rPr>
@@ -11830,6 +12829,7 @@
         </w:rPr>
         <w:t>製</w:t>
       </w:r>
+      <w:proofErr w:type="gramEnd"/>
       <w:r>
         <w:rPr>
           <w:rFonts w:ascii="Times New Roman" w:eastAsia="標楷體" w:hAnsi="Times New Roman" w:hint="eastAsia"/>
@@ -12306,6 +13306,8 @@
         </w:rPr>
         <w:t>來把這個物件給創建出來</w:t>
       </w:r>
+      <w:bookmarkStart w:id="5" w:name="_GoBack"/>
+      <w:bookmarkEnd w:id="5"/>
     </w:p>
     <w:p>
       <w:pPr>
@@ -12534,6 +13536,7 @@
         </w:rPr>
         <w:t xml:space="preserve"> </w:t>
       </w:r>
+      <w:proofErr w:type="gramStart"/>
       <w:r>
         <w:rPr>
           <w:rFonts w:ascii="Times New Roman" w:eastAsia="標楷體" w:hAnsi="Times New Roman" w:hint="eastAsia"/>
@@ -12544,7 +13547,14 @@
         <w:rPr>
           <w:rFonts w:ascii="Times New Roman" w:eastAsia="標楷體" w:hAnsi="Times New Roman" w:hint="eastAsia"/>
         </w:rPr>
-        <w:t>上其對應的例外，以及在</w:t>
+        <w:t>上其</w:t>
+      </w:r>
+      <w:proofErr w:type="gramEnd"/>
+      <w:r>
+        <w:rPr>
+          <w:rFonts w:ascii="Times New Roman" w:eastAsia="標楷體" w:hAnsi="Times New Roman" w:hint="eastAsia"/>
+        </w:rPr>
+        <w:t>對應的例外，以及在</w:t>
       </w:r>
       <w:r>
         <w:rPr>
@@ -12552,6 +13562,7 @@
         </w:rPr>
         <w:t xml:space="preserve">close method </w:t>
       </w:r>
+      <w:proofErr w:type="gramStart"/>
       <w:r>
         <w:rPr>
           <w:rFonts w:ascii="Times New Roman" w:eastAsia="標楷體" w:hAnsi="Times New Roman" w:hint="eastAsia"/>
@@ -12570,11 +13581,40 @@
         </w:rPr>
         <w:t>上</w:t>
       </w:r>
-      <w:r>
-        <w:rPr>
-          <w:rFonts w:ascii="Times New Roman" w:eastAsia="標楷體" w:hAnsi="Times New Roman" w:hint="eastAsia"/>
-        </w:rPr>
-        <w:t>我們自定義的例外，在這樣的況下，若壞味道沒有被消除，則會來到我們</w:t>
+      <w:proofErr w:type="gramEnd"/>
+      <w:r>
+        <w:rPr>
+          <w:rFonts w:ascii="Times New Roman" w:eastAsia="標楷體" w:hAnsi="Times New Roman" w:hint="eastAsia"/>
+        </w:rPr>
+        <w:t>我們自定義的例外，在這樣的</w:t>
+      </w:r>
+      <w:proofErr w:type="gramStart"/>
+      <w:r>
+        <w:rPr>
+          <w:rFonts w:ascii="Times New Roman" w:eastAsia="標楷體" w:hAnsi="Times New Roman" w:hint="eastAsia"/>
+        </w:rPr>
+        <w:t>況</w:t>
+      </w:r>
+      <w:proofErr w:type="gramEnd"/>
+      <w:r>
+        <w:rPr>
+          <w:rFonts w:ascii="Times New Roman" w:eastAsia="標楷體" w:hAnsi="Times New Roman" w:hint="eastAsia"/>
+        </w:rPr>
+        <w:t>下，</w:t>
+      </w:r>
+      <w:proofErr w:type="gramStart"/>
+      <w:r>
+        <w:rPr>
+          <w:rFonts w:ascii="Times New Roman" w:eastAsia="標楷體" w:hAnsi="Times New Roman" w:hint="eastAsia"/>
+        </w:rPr>
+        <w:t>若壞味道</w:t>
+      </w:r>
+      <w:proofErr w:type="gramEnd"/>
+      <w:r>
+        <w:rPr>
+          <w:rFonts w:ascii="Times New Roman" w:eastAsia="標楷體" w:hAnsi="Times New Roman" w:hint="eastAsia"/>
+        </w:rPr>
+        <w:t>沒有被消除，則會來到我們</w:t>
       </w:r>
       <w:r>
         <w:rPr>
@@ -12990,7 +14030,21 @@
         <w:rPr>
           <w:rFonts w:ascii="Times New Roman" w:eastAsia="標楷體" w:hAnsi="Times New Roman" w:hint="eastAsia"/>
         </w:rPr>
-        <w:t>中的程式碼截圖。此段程式碼為程式的</w:t>
+        <w:t>中的</w:t>
+      </w:r>
+      <w:proofErr w:type="gramStart"/>
+      <w:r>
+        <w:rPr>
+          <w:rFonts w:ascii="Times New Roman" w:eastAsia="標楷體" w:hAnsi="Times New Roman" w:hint="eastAsia"/>
+        </w:rPr>
+        <w:t>程式碼截圖</w:t>
+      </w:r>
+      <w:proofErr w:type="gramEnd"/>
+      <w:r>
+        <w:rPr>
+          <w:rFonts w:ascii="Times New Roman" w:eastAsia="標楷體" w:hAnsi="Times New Roman" w:hint="eastAsia"/>
+        </w:rPr>
+        <w:t>。此段程式碼為程式的</w:t>
       </w:r>
       <w:r>
         <w:rPr>
@@ -13056,7 +14110,49 @@
         <w:rPr>
           <w:rFonts w:ascii="Times New Roman" w:eastAsia="標楷體" w:hAnsi="Times New Roman" w:hint="eastAsia"/>
         </w:rPr>
-        <w:t>如果主程式或執行緒沒有捕捉由下拋出至身上的例外，則主程式或執行緒會不預期地終止執行，所以這是一種</w:t>
+        <w:t>如果主程式或執行</w:t>
+      </w:r>
+      <w:proofErr w:type="gramStart"/>
+      <w:r>
+        <w:rPr>
+          <w:rFonts w:ascii="Times New Roman" w:eastAsia="標楷體" w:hAnsi="Times New Roman" w:hint="eastAsia"/>
+        </w:rPr>
+        <w:t>緒</w:t>
+      </w:r>
+      <w:proofErr w:type="gramEnd"/>
+      <w:r>
+        <w:rPr>
+          <w:rFonts w:ascii="Times New Roman" w:eastAsia="標楷體" w:hAnsi="Times New Roman" w:hint="eastAsia"/>
+        </w:rPr>
+        <w:t>沒有捕捉由下拋出至身上的例外，則主程式或執行</w:t>
+      </w:r>
+      <w:proofErr w:type="gramStart"/>
+      <w:r>
+        <w:rPr>
+          <w:rFonts w:ascii="Times New Roman" w:eastAsia="標楷體" w:hAnsi="Times New Roman" w:hint="eastAsia"/>
+        </w:rPr>
+        <w:t>緒</w:t>
+      </w:r>
+      <w:proofErr w:type="gramEnd"/>
+      <w:r>
+        <w:rPr>
+          <w:rFonts w:ascii="Times New Roman" w:eastAsia="標楷體" w:hAnsi="Times New Roman" w:hint="eastAsia"/>
+        </w:rPr>
+        <w:t>會</w:t>
+      </w:r>
+      <w:proofErr w:type="gramStart"/>
+      <w:r>
+        <w:rPr>
+          <w:rFonts w:ascii="Times New Roman" w:eastAsia="標楷體" w:hAnsi="Times New Roman" w:hint="eastAsia"/>
+        </w:rPr>
+        <w:t>不</w:t>
+      </w:r>
+      <w:proofErr w:type="gramEnd"/>
+      <w:r>
+        <w:rPr>
+          <w:rFonts w:ascii="Times New Roman" w:eastAsia="標楷體" w:hAnsi="Times New Roman" w:hint="eastAsia"/>
+        </w:rPr>
+        <w:t>預期地終止執行，所以這是一種</w:t>
       </w:r>
       <w:r>
         <w:rPr>
@@ -13225,6 +14321,7 @@
         </w:rPr>
         <w:t>當</w:t>
       </w:r>
+      <w:proofErr w:type="spellStart"/>
       <w:r>
         <w:rPr>
           <w:rFonts w:ascii="Times New Roman" w:eastAsia="標楷體" w:hAnsi="Times New Roman" w:hint="eastAsia"/>
@@ -13237,6 +14334,7 @@
         </w:rPr>
         <w:t>omighty</w:t>
       </w:r>
+      <w:proofErr w:type="spellEnd"/>
       <w:r>
         <w:rPr>
           <w:rFonts w:ascii="Times New Roman" w:eastAsia="標楷體" w:hAnsi="Times New Roman" w:hint="eastAsia"/>
@@ -13341,12 +14439,14 @@
         </w:rPr>
         <w:t>產生了一個</w:t>
       </w:r>
+      <w:proofErr w:type="spellStart"/>
       <w:r>
         <w:rPr>
           <w:rFonts w:ascii="Times New Roman" w:eastAsia="標楷體" w:hAnsi="Times New Roman" w:hint="eastAsia"/>
         </w:rPr>
         <w:t>aspectJ</w:t>
       </w:r>
+      <w:proofErr w:type="spellEnd"/>
       <w:r>
         <w:rPr>
           <w:rFonts w:ascii="Times New Roman" w:eastAsia="標楷體" w:hAnsi="Times New Roman" w:hint="eastAsia"/>
@@ -13407,12 +14507,14 @@
         </w:rPr>
         <w:t>行會幫我們丟出</w:t>
       </w:r>
+      <w:proofErr w:type="spellStart"/>
       <w:r>
         <w:rPr>
           <w:rFonts w:ascii="Times New Roman" w:eastAsia="標楷體" w:hAnsi="Times New Roman" w:hint="eastAsia"/>
         </w:rPr>
         <w:t>runtimeexception</w:t>
       </w:r>
+      <w:proofErr w:type="spellEnd"/>
       <w:r>
         <w:rPr>
           <w:rFonts w:ascii="Times New Roman" w:eastAsia="標楷體" w:hAnsi="Times New Roman" w:hint="eastAsia"/>
@@ -13516,12 +14618,14 @@
         </w:rPr>
         <w:t>行為要注入的</w:t>
       </w:r>
+      <w:proofErr w:type="spellStart"/>
       <w:r>
         <w:rPr>
           <w:rFonts w:ascii="Times New Roman" w:eastAsia="標楷體" w:hAnsi="Times New Roman" w:hint="eastAsia"/>
         </w:rPr>
         <w:t>methodInvocation</w:t>
       </w:r>
+      <w:proofErr w:type="spellEnd"/>
       <w:r>
         <w:rPr>
           <w:rFonts w:ascii="Times New Roman" w:eastAsia="標楷體" w:hAnsi="Times New Roman" w:hint="eastAsia"/>
@@ -13558,24 +14662,28 @@
         </w:rPr>
         <w:t>程式注入了</w:t>
       </w:r>
+      <w:proofErr w:type="spellStart"/>
       <w:r>
         <w:rPr>
           <w:rFonts w:ascii="Times New Roman" w:eastAsia="標楷體" w:hAnsi="Times New Roman" w:hint="eastAsia"/>
         </w:rPr>
         <w:t>runtimeexception</w:t>
       </w:r>
+      <w:proofErr w:type="spellEnd"/>
       <w:r>
         <w:rPr>
           <w:rFonts w:ascii="Times New Roman" w:eastAsia="標楷體" w:hAnsi="Times New Roman" w:hint="eastAsia"/>
         </w:rPr>
         <w:t>，此例外發生後使得</w:t>
       </w:r>
+      <w:proofErr w:type="spellStart"/>
       <w:r>
         <w:rPr>
           <w:rFonts w:ascii="Times New Roman" w:eastAsia="標楷體" w:hAnsi="Times New Roman" w:hint="eastAsia"/>
         </w:rPr>
         <w:t>Tomight.main</w:t>
       </w:r>
+      <w:proofErr w:type="spellEnd"/>
       <w:r>
         <w:rPr>
           <w:rFonts w:ascii="Times New Roman" w:eastAsia="標楷體" w:hAnsi="Times New Roman" w:hint="eastAsia"/>
@@ -13970,7 +15078,21 @@
         <w:rPr>
           <w:rFonts w:ascii="Times New Roman" w:eastAsia="標楷體" w:hAnsi="Times New Roman" w:hint="eastAsia"/>
         </w:rPr>
-        <w:t>中的程式碼截圖。此段程式碼為幫助</w:t>
+        <w:t>中的</w:t>
+      </w:r>
+      <w:proofErr w:type="gramStart"/>
+      <w:r>
+        <w:rPr>
+          <w:rFonts w:ascii="Times New Roman" w:eastAsia="標楷體" w:hAnsi="Times New Roman" w:hint="eastAsia"/>
+        </w:rPr>
+        <w:t>程式碼截圖</w:t>
+      </w:r>
+      <w:proofErr w:type="gramEnd"/>
+      <w:r>
+        <w:rPr>
+          <w:rFonts w:ascii="Times New Roman" w:eastAsia="標楷體" w:hAnsi="Times New Roman" w:hint="eastAsia"/>
+        </w:rPr>
+        <w:t>。此段程式碼為幫助</w:t>
       </w:r>
       <w:r>
         <w:rPr>
@@ -13990,12 +15112,14 @@
         </w:rPr>
         <w:t>轉存為</w:t>
       </w:r>
+      <w:proofErr w:type="spellStart"/>
       <w:r>
         <w:rPr>
           <w:rFonts w:ascii="Times New Roman" w:eastAsia="標楷體" w:hAnsi="Times New Roman" w:hint="eastAsia"/>
         </w:rPr>
         <w:t>png</w:t>
       </w:r>
+      <w:proofErr w:type="spellEnd"/>
       <w:r>
         <w:rPr>
           <w:rFonts w:ascii="Times New Roman" w:eastAsia="標楷體" w:hAnsi="Times New Roman" w:hint="eastAsia"/>
@@ -14020,6 +15144,7 @@
         </w:rPr>
         <w:t>的分析，此</w:t>
       </w:r>
+      <w:proofErr w:type="spellStart"/>
       <w:r>
         <w:rPr>
           <w:rFonts w:ascii="Times New Roman" w:eastAsia="標楷體" w:hAnsi="Times New Roman" w:hint="eastAsia"/>
@@ -14030,7 +15155,14 @@
         <w:rPr>
           <w:rFonts w:ascii="Times New Roman" w:eastAsia="標楷體" w:hAnsi="Times New Roman"/>
         </w:rPr>
-        <w:t xml:space="preserve">aveChartAsPNG </w:t>
+        <w:t>aveChartAsPNG</w:t>
+      </w:r>
+      <w:proofErr w:type="spellEnd"/>
+      <w:r>
+        <w:rPr>
+          <w:rFonts w:ascii="Times New Roman" w:eastAsia="標楷體" w:hAnsi="Times New Roman"/>
+        </w:rPr>
+        <w:t xml:space="preserve"> </w:t>
       </w:r>
       <w:r>
         <w:rPr>
@@ -14169,8 +15301,16 @@
         <w:rPr>
           <w:rFonts w:ascii="Times New Roman" w:eastAsia="標楷體" w:hAnsi="Times New Roman" w:hint="eastAsia"/>
         </w:rPr>
-        <w:t>的例外則會掩蓋住前</w:t>
-      </w:r>
+        <w:t>的例外則會</w:t>
+      </w:r>
+      <w:proofErr w:type="gramStart"/>
+      <w:r>
+        <w:rPr>
+          <w:rFonts w:ascii="Times New Roman" w:eastAsia="標楷體" w:hAnsi="Times New Roman" w:hint="eastAsia"/>
+        </w:rPr>
+        <w:t>掩蓋住前</w:t>
+      </w:r>
+      <w:proofErr w:type="gramEnd"/>
       <w:r>
         <w:rPr>
           <w:rFonts w:ascii="Times New Roman" w:eastAsia="標楷體" w:hAnsi="Times New Roman" w:hint="eastAsia"/>
@@ -14383,6 +15523,7 @@
         </w:rPr>
         <w:t>產生了一個</w:t>
       </w:r>
+      <w:proofErr w:type="spellStart"/>
       <w:r>
         <w:rPr>
           <w:rFonts w:ascii="Times New Roman" w:eastAsia="標楷體" w:hAnsi="Times New Roman" w:hint="eastAsia"/>
@@ -14395,6 +15536,7 @@
         </w:rPr>
         <w:t>spectJ</w:t>
       </w:r>
+      <w:proofErr w:type="spellEnd"/>
       <w:r>
         <w:rPr>
           <w:rFonts w:ascii="Times New Roman" w:eastAsia="標楷體" w:hAnsi="Times New Roman" w:hint="eastAsia"/>
@@ -14479,12 +15621,14 @@
         </w:rPr>
         <w:t>行會幫我們丟出</w:t>
       </w:r>
+      <w:proofErr w:type="spellStart"/>
       <w:r>
         <w:rPr>
           <w:rFonts w:ascii="Times New Roman" w:eastAsia="標楷體" w:hAnsi="Times New Roman"/>
         </w:rPr>
         <w:t>IOException</w:t>
       </w:r>
+      <w:proofErr w:type="spellEnd"/>
       <w:r>
         <w:rPr>
           <w:rFonts w:ascii="Times New Roman" w:eastAsia="標楷體" w:hAnsi="Times New Roman" w:hint="eastAsia"/>
@@ -14516,12 +15660,14 @@
         </w:rPr>
         <w:t>行會幫我們丟出自定義</w:t>
       </w:r>
+      <w:proofErr w:type="spellStart"/>
       <w:r>
         <w:rPr>
           <w:rFonts w:ascii="Times New Roman" w:eastAsia="標楷體" w:hAnsi="Times New Roman" w:hint="eastAsia"/>
         </w:rPr>
         <w:t>CustomRobustaExxception</w:t>
       </w:r>
+      <w:proofErr w:type="spellEnd"/>
       <w:r>
         <w:rPr>
           <w:rFonts w:ascii="Times New Roman" w:eastAsia="標楷體" w:hAnsi="Times New Roman" w:hint="eastAsia"/>
@@ -14601,12 +15747,14 @@
         </w:rPr>
         <w:t>行為要注入的</w:t>
       </w:r>
+      <w:proofErr w:type="spellStart"/>
       <w:r>
         <w:rPr>
           <w:rFonts w:ascii="Times New Roman" w:eastAsia="標楷體" w:hAnsi="Times New Roman" w:hint="eastAsia"/>
         </w:rPr>
         <w:t>methodInvocation</w:t>
       </w:r>
+      <w:proofErr w:type="spellEnd"/>
       <w:r>
         <w:rPr>
           <w:rFonts w:ascii="Times New Roman" w:eastAsia="標楷體" w:hAnsi="Times New Roman" w:hint="eastAsia"/>
@@ -14638,12 +15786,14 @@
         </w:rPr>
         <w:t>行注入</w:t>
       </w:r>
+      <w:proofErr w:type="spellStart"/>
       <w:r>
         <w:rPr>
           <w:rFonts w:ascii="Times New Roman" w:eastAsia="標楷體" w:hAnsi="Times New Roman" w:hint="eastAsia"/>
         </w:rPr>
         <w:t>IOException</w:t>
       </w:r>
+      <w:proofErr w:type="spellEnd"/>
       <w:r>
         <w:rPr>
           <w:rFonts w:ascii="Times New Roman" w:eastAsia="標楷體" w:hAnsi="Times New Roman" w:hint="eastAsia"/>
@@ -14660,8 +15810,16 @@
         <w:rPr>
           <w:rFonts w:ascii="Times New Roman" w:eastAsia="標楷體" w:hAnsi="Times New Roman" w:hint="eastAsia"/>
         </w:rPr>
-        <w:t>如此一來，</w:t>
-      </w:r>
+        <w:t>如此</w:t>
+      </w:r>
+      <w:proofErr w:type="gramStart"/>
+      <w:r>
+        <w:rPr>
+          <w:rFonts w:ascii="Times New Roman" w:eastAsia="標楷體" w:hAnsi="Times New Roman" w:hint="eastAsia"/>
+        </w:rPr>
+        <w:t>一來，</w:t>
+      </w:r>
+      <w:proofErr w:type="gramEnd"/>
       <w:r>
         <w:rPr>
           <w:rFonts w:ascii="Times New Roman" w:eastAsia="標楷體" w:hAnsi="Times New Roman" w:hint="eastAsia"/>
@@ -14692,6 +15850,7 @@
         </w:rPr>
         <w:t>程式注入了</w:t>
       </w:r>
+      <w:proofErr w:type="spellStart"/>
       <w:r>
         <w:rPr>
           <w:rFonts w:ascii="Times New Roman" w:eastAsia="標楷體" w:hAnsi="Times New Roman" w:hint="eastAsia"/>
@@ -14704,6 +15863,7 @@
         </w:rPr>
         <w:t>ception</w:t>
       </w:r>
+      <w:proofErr w:type="spellEnd"/>
       <w:r>
         <w:rPr>
           <w:rFonts w:ascii="Times New Roman" w:eastAsia="標楷體" w:hAnsi="Times New Roman" w:hint="eastAsia"/>
@@ -14758,17 +15918,33 @@
         </w:rPr>
         <w:t>注入了</w:t>
       </w:r>
+      <w:proofErr w:type="spellStart"/>
       <w:r>
         <w:rPr>
           <w:rFonts w:ascii="Times New Roman" w:eastAsia="標楷體" w:hAnsi="Times New Roman" w:hint="eastAsia"/>
         </w:rPr>
         <w:t>IOException</w:t>
       </w:r>
-      <w:r>
-        <w:rPr>
-          <w:rFonts w:ascii="Times New Roman" w:eastAsia="標楷體" w:hAnsi="Times New Roman" w:hint="eastAsia"/>
-        </w:rPr>
-        <w:t>，根據此發法我們讓</w:t>
+      <w:proofErr w:type="spellEnd"/>
+      <w:r>
+        <w:rPr>
+          <w:rFonts w:ascii="Times New Roman" w:eastAsia="標楷體" w:hAnsi="Times New Roman" w:hint="eastAsia"/>
+        </w:rPr>
+        <w:t>，根據</w:t>
+      </w:r>
+      <w:proofErr w:type="gramStart"/>
+      <w:r>
+        <w:rPr>
+          <w:rFonts w:ascii="Times New Roman" w:eastAsia="標楷體" w:hAnsi="Times New Roman" w:hint="eastAsia"/>
+        </w:rPr>
+        <w:t>此發法我們</w:t>
+      </w:r>
+      <w:proofErr w:type="gramEnd"/>
+      <w:r>
+        <w:rPr>
+          <w:rFonts w:ascii="Times New Roman" w:eastAsia="標楷體" w:hAnsi="Times New Roman" w:hint="eastAsia"/>
+        </w:rPr>
+        <w:t>讓</w:t>
       </w:r>
       <w:r>
         <w:rPr>
@@ -14794,11 +15970,19 @@
         </w:rPr>
         <w:t>inally block</w:t>
       </w:r>
-      <w:r>
-        <w:rPr>
-          <w:rFonts w:ascii="Times New Roman" w:eastAsia="標楷體" w:hAnsi="Times New Roman" w:hint="eastAsia"/>
-        </w:rPr>
-        <w:t>都使期發生例外，如此一來</w:t>
+      <w:proofErr w:type="gramStart"/>
+      <w:r>
+        <w:rPr>
+          <w:rFonts w:ascii="Times New Roman" w:eastAsia="標楷體" w:hAnsi="Times New Roman" w:hint="eastAsia"/>
+        </w:rPr>
+        <w:t>都使期發生</w:t>
+      </w:r>
+      <w:proofErr w:type="gramEnd"/>
+      <w:r>
+        <w:rPr>
+          <w:rFonts w:ascii="Times New Roman" w:eastAsia="標楷體" w:hAnsi="Times New Roman" w:hint="eastAsia"/>
+        </w:rPr>
+        <w:t>例外，如此一來</w:t>
       </w:r>
       <w:r>
         <w:rPr>
@@ -15026,7 +16210,14 @@
         <w:rPr>
           <w:rFonts w:ascii="Times New Roman" w:eastAsia="標楷體" w:hAnsi="Times New Roman" w:hint="eastAsia"/>
         </w:rPr>
-        <w:t>被注入例外，但因為</w:t>
+        <w:t>被注入例外，但</w:t>
+      </w:r>
+      <w:proofErr w:type="gramStart"/>
+      <w:r>
+        <w:rPr>
+          <w:rFonts w:ascii="Times New Roman" w:eastAsia="標楷體" w:hAnsi="Times New Roman" w:hint="eastAsia"/>
+        </w:rPr>
+        <w:t>因為</w:t>
       </w:r>
       <w:r>
         <w:rPr>
@@ -15034,6 +16225,7 @@
         </w:rPr>
         <w:t>此層被</w:t>
       </w:r>
+      <w:proofErr w:type="gramEnd"/>
       <w:r>
         <w:rPr>
           <w:rFonts w:ascii="Times New Roman" w:eastAsia="標楷體" w:hAnsi="Times New Roman" w:hint="eastAsia"/>
@@ -15104,7 +16296,21 @@
         <w:rPr>
           <w:rFonts w:ascii="Times New Roman" w:eastAsia="標楷體" w:hAnsi="Times New Roman" w:hint="eastAsia"/>
         </w:rPr>
-        <w:t>用此做法我們就可以消除此壞味道，</w:t>
+        <w:t>用此做法我們就可以</w:t>
+      </w:r>
+      <w:proofErr w:type="gramStart"/>
+      <w:r>
+        <w:rPr>
+          <w:rFonts w:ascii="Times New Roman" w:eastAsia="標楷體" w:hAnsi="Times New Roman" w:hint="eastAsia"/>
+        </w:rPr>
+        <w:t>消除此壞味道</w:t>
+      </w:r>
+      <w:proofErr w:type="gramEnd"/>
+      <w:r>
+        <w:rPr>
+          <w:rFonts w:ascii="Times New Roman" w:eastAsia="標楷體" w:hAnsi="Times New Roman" w:hint="eastAsia"/>
+        </w:rPr>
+        <w:t>，</w:t>
       </w:r>
       <w:r>
         <w:rPr>
@@ -15248,12 +16454,14 @@
         <w:lastRenderedPageBreak/>
         <w:t>本範例程式碼是從</w:t>
       </w:r>
+      <w:proofErr w:type="spellStart"/>
       <w:r>
         <w:rPr>
           <w:rFonts w:ascii="Times New Roman" w:eastAsia="標楷體" w:hAnsi="Times New Roman" w:hint="eastAsia"/>
         </w:rPr>
         <w:t>JFreeChart</w:t>
       </w:r>
+      <w:proofErr w:type="spellEnd"/>
       <w:r>
         <w:rPr>
           <w:rFonts w:ascii="Times New Roman" w:eastAsia="標楷體" w:hAnsi="Times New Roman" w:hint="eastAsia"/>
@@ -15276,8 +16484,16 @@
         <w:rPr>
           <w:rFonts w:ascii="Times New Roman" w:eastAsia="標楷體" w:hAnsi="Times New Roman" w:hint="eastAsia"/>
         </w:rPr>
-        <w:t>中的程式碼截圖</w:t>
-      </w:r>
+        <w:t>中的</w:t>
+      </w:r>
+      <w:proofErr w:type="gramStart"/>
+      <w:r>
+        <w:rPr>
+          <w:rFonts w:ascii="Times New Roman" w:eastAsia="標楷體" w:hAnsi="Times New Roman" w:hint="eastAsia"/>
+        </w:rPr>
+        <w:t>程式碼截圖</w:t>
+      </w:r>
+      <w:proofErr w:type="gramEnd"/>
       <w:r>
         <w:rPr>
           <w:rFonts w:ascii="Times New Roman" w:eastAsia="標楷體" w:hAnsi="Times New Roman" w:hint="eastAsia"/>
@@ -15320,12 +16536,14 @@
         </w:rPr>
         <w:t>格式的</w:t>
       </w:r>
+      <w:proofErr w:type="spellStart"/>
       <w:r>
         <w:rPr>
           <w:rFonts w:ascii="Times New Roman" w:eastAsia="標楷體" w:hAnsi="Times New Roman" w:hint="eastAsia"/>
         </w:rPr>
         <w:t>DataSet</w:t>
       </w:r>
+      <w:proofErr w:type="spellEnd"/>
       <w:r>
         <w:rPr>
           <w:rFonts w:ascii="Times New Roman" w:eastAsia="標楷體" w:hAnsi="Times New Roman" w:hint="eastAsia"/>
@@ -15368,12 +16586,14 @@
         </w:rPr>
         <w:t xml:space="preserve"> </w:t>
       </w:r>
+      <w:proofErr w:type="spellStart"/>
       <w:r>
         <w:rPr>
           <w:rFonts w:ascii="Times New Roman" w:eastAsia="標楷體" w:hAnsi="Times New Roman"/>
         </w:rPr>
         <w:t>SAXException</w:t>
       </w:r>
+      <w:proofErr w:type="spellEnd"/>
       <w:r>
         <w:rPr>
           <w:rFonts w:ascii="Times New Roman" w:eastAsia="標楷體" w:hAnsi="Times New Roman" w:hint="eastAsia"/>
@@ -15643,12 +16863,14 @@
         </w:rPr>
         <w:t>產生了一個</w:t>
       </w:r>
+      <w:proofErr w:type="spellStart"/>
       <w:r>
         <w:rPr>
           <w:rFonts w:ascii="Times New Roman" w:eastAsia="標楷體" w:hAnsi="Times New Roman" w:hint="eastAsia"/>
         </w:rPr>
         <w:t>AspectJ</w:t>
       </w:r>
+      <w:proofErr w:type="spellEnd"/>
       <w:r>
         <w:rPr>
           <w:rFonts w:ascii="Times New Roman" w:eastAsia="標楷體" w:hAnsi="Times New Roman" w:hint="eastAsia"/>
@@ -15715,12 +16937,14 @@
         </w:rPr>
         <w:t>行會幫我們丟出</w:t>
       </w:r>
+      <w:proofErr w:type="spellStart"/>
       <w:r>
         <w:rPr>
           <w:rFonts w:ascii="Times New Roman" w:eastAsia="標楷體" w:hAnsi="Times New Roman" w:hint="eastAsia"/>
         </w:rPr>
         <w:t>SAXException</w:t>
       </w:r>
+      <w:proofErr w:type="spellEnd"/>
       <w:r>
         <w:rPr>
           <w:rFonts w:ascii="Times New Roman" w:eastAsia="標楷體" w:hAnsi="Times New Roman" w:hint="eastAsia"/>
@@ -15835,12 +17059,14 @@
         </w:rPr>
         <w:t>行為要注入的</w:t>
       </w:r>
+      <w:proofErr w:type="spellStart"/>
       <w:r>
         <w:rPr>
           <w:rFonts w:ascii="Times New Roman" w:eastAsia="標楷體" w:hAnsi="Times New Roman" w:hint="eastAsia"/>
         </w:rPr>
         <w:t>methodInvocation</w:t>
       </w:r>
+      <w:proofErr w:type="spellEnd"/>
       <w:r>
         <w:rPr>
           <w:rFonts w:ascii="Times New Roman" w:eastAsia="標楷體" w:hAnsi="Times New Roman" w:hint="eastAsia"/>
@@ -15871,18 +17097,21 @@
         </w:rPr>
         <w:t>程式注入了</w:t>
       </w:r>
+      <w:proofErr w:type="spellStart"/>
       <w:r>
         <w:rPr>
           <w:rFonts w:ascii="Times New Roman" w:eastAsia="標楷體" w:hAnsi="Times New Roman" w:hint="eastAsia"/>
         </w:rPr>
         <w:t>SAXException</w:t>
       </w:r>
+      <w:proofErr w:type="spellEnd"/>
       <w:r>
         <w:rPr>
           <w:rFonts w:ascii="Times New Roman" w:eastAsia="標楷體" w:hAnsi="Times New Roman" w:hint="eastAsia"/>
         </w:rPr>
         <w:t>，此例外發生後使得</w:t>
       </w:r>
+      <w:proofErr w:type="spellStart"/>
       <w:r>
         <w:rPr>
           <w:rFonts w:ascii="Times New Roman" w:eastAsia="標楷體" w:hAnsi="Times New Roman" w:hint="eastAsia"/>
@@ -15895,6 +17124,7 @@
         </w:rPr>
         <w:t>setFromXML</w:t>
       </w:r>
+      <w:proofErr w:type="spellEnd"/>
       <w:r>
         <w:rPr>
           <w:rFonts w:ascii="Times New Roman" w:eastAsia="標楷體" w:hAnsi="Times New Roman" w:hint="eastAsia"/>
@@ -15989,14 +17219,30 @@
         <w:rPr>
           <w:rFonts w:ascii="Times New Roman" w:eastAsia="標楷體" w:hAnsi="Times New Roman" w:hint="eastAsia"/>
         </w:rPr>
-        <w:t>，並將此錯誤的狀態傳遞下去，以此範例來說此結果會導致</w:t>
-      </w:r>
+        <w:t>，並將此錯誤的狀態傳遞下去，以此範例</w:t>
+      </w:r>
+      <w:proofErr w:type="gramStart"/>
+      <w:r>
+        <w:rPr>
+          <w:rFonts w:ascii="Times New Roman" w:eastAsia="標楷體" w:hAnsi="Times New Roman" w:hint="eastAsia"/>
+        </w:rPr>
+        <w:t>來說此結果</w:t>
+      </w:r>
+      <w:proofErr w:type="gramEnd"/>
+      <w:r>
+        <w:rPr>
+          <w:rFonts w:ascii="Times New Roman" w:eastAsia="標楷體" w:hAnsi="Times New Roman" w:hint="eastAsia"/>
+        </w:rPr>
+        <w:t>會導致</w:t>
+      </w:r>
+      <w:proofErr w:type="spellStart"/>
       <w:r>
         <w:rPr>
           <w:rFonts w:ascii="Times New Roman" w:eastAsia="標楷體" w:hAnsi="Times New Roman" w:hint="eastAsia"/>
         </w:rPr>
         <w:t>savechartasjpeg</w:t>
       </w:r>
+      <w:proofErr w:type="spellEnd"/>
       <w:r>
         <w:rPr>
           <w:rFonts w:ascii="Times New Roman" w:eastAsia="標楷體" w:hAnsi="Times New Roman" w:hint="eastAsia"/>
@@ -16197,8 +17443,6 @@
           <w:rFonts w:ascii="Times New Roman" w:eastAsia="標楷體" w:hAnsi="Times New Roman"/>
         </w:rPr>
       </w:pPr>
-      <w:bookmarkStart w:id="5" w:name="_GoBack"/>
-      <w:bookmarkEnd w:id="5"/>
       <w:r>
         <w:rPr>
           <w:rFonts w:ascii="Times New Roman" w:eastAsia="標楷體" w:hAnsi="Times New Roman" w:hint="eastAsia"/>
@@ -16233,8 +17477,16 @@
         <w:rPr>
           <w:rFonts w:ascii="Times New Roman" w:eastAsia="標楷體" w:hAnsi="Times New Roman" w:hint="eastAsia"/>
         </w:rPr>
-        <w:t>將捕捉到的例外往外拋</w:t>
-      </w:r>
+        <w:t>將捕捉到的例外</w:t>
+      </w:r>
+      <w:proofErr w:type="gramStart"/>
+      <w:r>
+        <w:rPr>
+          <w:rFonts w:ascii="Times New Roman" w:eastAsia="標楷體" w:hAnsi="Times New Roman" w:hint="eastAsia"/>
+        </w:rPr>
+        <w:t>往外拋</w:t>
+      </w:r>
+      <w:proofErr w:type="gramEnd"/>
       <w:r>
         <w:rPr>
           <w:rFonts w:ascii="Times New Roman" w:eastAsia="標楷體" w:hAnsi="Times New Roman" w:hint="eastAsia"/>
@@ -16257,7 +17509,21 @@
         <w:rPr>
           <w:rFonts w:ascii="Times New Roman" w:eastAsia="標楷體" w:hAnsi="Times New Roman" w:hint="eastAsia"/>
         </w:rPr>
-        <w:t>用此做法我們就可以消除此壞味道，</w:t>
+        <w:t>用此做法我們就可以</w:t>
+      </w:r>
+      <w:proofErr w:type="gramStart"/>
+      <w:r>
+        <w:rPr>
+          <w:rFonts w:ascii="Times New Roman" w:eastAsia="標楷體" w:hAnsi="Times New Roman" w:hint="eastAsia"/>
+        </w:rPr>
+        <w:t>消除此壞味道</w:t>
+      </w:r>
+      <w:proofErr w:type="gramEnd"/>
+      <w:r>
+        <w:rPr>
+          <w:rFonts w:ascii="Times New Roman" w:eastAsia="標楷體" w:hAnsi="Times New Roman" w:hint="eastAsia"/>
+        </w:rPr>
+        <w:t>，</w:t>
       </w:r>
       <w:r>
         <w:rPr>
@@ -16502,6 +17768,7 @@
         </w:rPr>
         <w:t>產生的</w:t>
       </w:r>
+      <w:proofErr w:type="spellStart"/>
       <w:r>
         <w:rPr>
           <w:rFonts w:ascii="Times New Roman" w:eastAsia="標楷體" w:hAnsi="Times New Roman" w:hint="eastAsia"/>
@@ -16514,6 +17781,7 @@
         </w:rPr>
         <w:t>spectJ</w:t>
       </w:r>
+      <w:proofErr w:type="spellEnd"/>
       <w:r>
         <w:rPr>
           <w:rFonts w:ascii="Times New Roman" w:eastAsia="標楷體" w:hAnsi="Times New Roman" w:hint="eastAsia"/>
@@ -16663,32 +17931,51 @@
         <w:rPr>
           <w:rFonts w:ascii="Times New Roman" w:eastAsia="標楷體" w:hAnsi="Times New Roman" w:hint="eastAsia"/>
         </w:rPr>
-        <w:t>的壞味道，都對其設計並實做產生對應的</w:t>
-      </w:r>
+        <w:t>的壞味道，都對其</w:t>
+      </w:r>
+      <w:proofErr w:type="gramStart"/>
+      <w:r>
+        <w:rPr>
+          <w:rFonts w:ascii="Times New Roman" w:eastAsia="標楷體" w:hAnsi="Times New Roman" w:hint="eastAsia"/>
+        </w:rPr>
+        <w:t>設計並實做</w:t>
+      </w:r>
+      <w:proofErr w:type="gramEnd"/>
+      <w:r>
+        <w:rPr>
+          <w:rFonts w:ascii="Times New Roman" w:eastAsia="標楷體" w:hAnsi="Times New Roman" w:hint="eastAsia"/>
+        </w:rPr>
+        <w:t>產生對應的</w:t>
+      </w:r>
+      <w:proofErr w:type="spellStart"/>
       <w:r>
         <w:rPr>
           <w:rFonts w:ascii="Times New Roman" w:eastAsia="標楷體" w:hAnsi="Times New Roman" w:hint="eastAsia"/>
         </w:rPr>
         <w:t>AspectJ</w:t>
       </w:r>
+      <w:proofErr w:type="spellEnd"/>
       <w:r>
         <w:rPr>
           <w:rFonts w:ascii="Times New Roman" w:eastAsia="標楷體" w:hAnsi="Times New Roman" w:hint="eastAsia"/>
         </w:rPr>
         <w:t>程式，並更改啟動的</w:t>
       </w:r>
+      <w:proofErr w:type="spellStart"/>
       <w:r>
         <w:rPr>
           <w:rFonts w:ascii="Times New Roman" w:eastAsia="標楷體" w:hAnsi="Times New Roman" w:hint="eastAsia"/>
         </w:rPr>
         <w:t>AspectJ</w:t>
       </w:r>
+      <w:proofErr w:type="spellEnd"/>
       <w:r>
         <w:rPr>
           <w:rFonts w:ascii="Times New Roman" w:eastAsia="標楷體" w:hAnsi="Times New Roman" w:hint="eastAsia"/>
         </w:rPr>
         <w:t>的使用時機，如此一來將不會對正在運行的程式碼造成影響，而式限制在測試階段即可完成，除此之外，本論文的想法已經實做在</w:t>
       </w:r>
+      <w:proofErr w:type="spellStart"/>
       <w:r>
         <w:rPr>
           <w:rFonts w:ascii="Times New Roman" w:eastAsia="標楷體" w:hAnsi="Times New Roman" w:hint="eastAsia"/>
@@ -16701,12 +17988,14 @@
         </w:rPr>
         <w:t>obusta</w:t>
       </w:r>
+      <w:proofErr w:type="spellEnd"/>
       <w:r>
         <w:rPr>
           <w:rFonts w:ascii="Times New Roman" w:eastAsia="標楷體" w:hAnsi="Times New Roman" w:hint="eastAsia"/>
         </w:rPr>
         <w:t>中，並對開源軟體</w:t>
       </w:r>
+      <w:proofErr w:type="spellStart"/>
       <w:r>
         <w:rPr>
           <w:rFonts w:ascii="Times New Roman" w:eastAsia="標楷體" w:hAnsi="Times New Roman" w:hint="eastAsia"/>
@@ -16719,23 +18008,54 @@
         </w:rPr>
         <w:t>freeChart</w:t>
       </w:r>
+      <w:proofErr w:type="spellEnd"/>
       <w:r>
         <w:rPr>
           <w:rFonts w:ascii="Times New Roman" w:eastAsia="標楷體" w:hAnsi="Times New Roman" w:hint="eastAsia"/>
         </w:rPr>
         <w:t>、</w:t>
       </w:r>
+      <w:proofErr w:type="spellStart"/>
       <w:r>
         <w:rPr>
           <w:rFonts w:ascii="Times New Roman" w:eastAsia="標楷體" w:hAnsi="Times New Roman"/>
         </w:rPr>
         <w:t>Tomighty</w:t>
       </w:r>
-      <w:r>
-        <w:rPr>
-          <w:rFonts w:ascii="Times New Roman" w:eastAsia="標楷體" w:hAnsi="Times New Roman" w:hint="eastAsia"/>
-        </w:rPr>
-        <w:t>進行暴露其壞味道造成的影響，可以成功的揭露壞味道代來的影響，讓使用者正視例外處理壞味道的處理方式。</w:t>
+      <w:proofErr w:type="spellEnd"/>
+      <w:r>
+        <w:rPr>
+          <w:rFonts w:ascii="Times New Roman" w:eastAsia="標楷體" w:hAnsi="Times New Roman" w:hint="eastAsia"/>
+        </w:rPr>
+        <w:t>進行</w:t>
+      </w:r>
+      <w:proofErr w:type="gramStart"/>
+      <w:r>
+        <w:rPr>
+          <w:rFonts w:ascii="Times New Roman" w:eastAsia="標楷體" w:hAnsi="Times New Roman" w:hint="eastAsia"/>
+        </w:rPr>
+        <w:t>暴露其壞味道</w:t>
+      </w:r>
+      <w:proofErr w:type="gramEnd"/>
+      <w:r>
+        <w:rPr>
+          <w:rFonts w:ascii="Times New Roman" w:eastAsia="標楷體" w:hAnsi="Times New Roman" w:hint="eastAsia"/>
+        </w:rPr>
+        <w:t>造成的影響，可以成功的揭露壞</w:t>
+      </w:r>
+      <w:proofErr w:type="gramStart"/>
+      <w:r>
+        <w:rPr>
+          <w:rFonts w:ascii="Times New Roman" w:eastAsia="標楷體" w:hAnsi="Times New Roman" w:hint="eastAsia"/>
+        </w:rPr>
+        <w:t>味道代來的</w:t>
+      </w:r>
+      <w:proofErr w:type="gramEnd"/>
+      <w:r>
+        <w:rPr>
+          <w:rFonts w:ascii="Times New Roman" w:eastAsia="標楷體" w:hAnsi="Times New Roman" w:hint="eastAsia"/>
+        </w:rPr>
+        <w:t>影響，讓使用者正視例外處理壞味道的處理方式。</w:t>
       </w:r>
     </w:p>
     <w:p>
@@ -16869,7 +18189,20 @@
           <w:rFonts w:ascii="Times New Roman" w:eastAsia="標楷體" w:hAnsi="Times New Roman"/>
         </w:rPr>
         <w:tab/>
-        <w:t>Aspectj at Eclipse, https://eclipse.org/aspectj/ [Accessed 20 December 2016]</w:t>
+      </w:r>
+      <w:proofErr w:type="spellStart"/>
+      <w:r>
+        <w:rPr>
+          <w:rFonts w:ascii="Times New Roman" w:eastAsia="標楷體" w:hAnsi="Times New Roman"/>
+        </w:rPr>
+        <w:t>Aspectj</w:t>
+      </w:r>
+      <w:proofErr w:type="spellEnd"/>
+      <w:r>
+        <w:rPr>
+          <w:rFonts w:ascii="Times New Roman" w:eastAsia="標楷體" w:hAnsi="Times New Roman"/>
+        </w:rPr>
+        <w:t xml:space="preserve"> at Eclipse, https://eclipse.org/aspectj/ [Accessed 20 December 2016]</w:t>
       </w:r>
     </w:p>
     <w:p>
@@ -16908,7 +18241,21 @@
         <w:rPr>
           <w:rFonts w:ascii="Times New Roman" w:eastAsia="標楷體" w:hAnsi="Times New Roman" w:cs="Gungsuh"/>
         </w:rPr>
-        <w:t>揭露導因例外處理的程式缺陷，碩士論文，國立臺北科技大學資訊工程系碩士班，台北，</w:t>
+        <w:t>揭露導因例外處理的程式缺陷，碩士論文，國立</w:t>
+      </w:r>
+      <w:proofErr w:type="gramStart"/>
+      <w:r>
+        <w:rPr>
+          <w:rFonts w:ascii="Times New Roman" w:eastAsia="標楷體" w:hAnsi="Times New Roman" w:cs="Gungsuh"/>
+        </w:rPr>
+        <w:t>臺</w:t>
+      </w:r>
+      <w:proofErr w:type="gramEnd"/>
+      <w:r>
+        <w:rPr>
+          <w:rFonts w:ascii="Times New Roman" w:eastAsia="標楷體" w:hAnsi="Times New Roman" w:cs="Gungsuh"/>
+        </w:rPr>
+        <w:t>北科技大學資訊工程系碩士班，台北，</w:t>
       </w:r>
       <w:r>
         <w:rPr>
@@ -16955,17 +18302,33 @@
         </w:rPr>
         <w:t>以</w:t>
       </w:r>
+      <w:proofErr w:type="spellStart"/>
       <w:r>
         <w:rPr>
           <w:rFonts w:ascii="Times New Roman" w:eastAsia="標楷體" w:hAnsi="Times New Roman" w:cs="Gungsuh"/>
         </w:rPr>
         <w:t>ezScrum</w:t>
       </w:r>
+      <w:proofErr w:type="spellEnd"/>
       <w:r>
         <w:rPr>
           <w:rFonts w:ascii="Times New Roman" w:eastAsia="標楷體" w:hAnsi="Times New Roman" w:cs="Gungsuh"/>
         </w:rPr>
-        <w:t>為例，碩士論文，國立臺北科技大學資訊工程系碩士班，台北，</w:t>
+        <w:t>為例，碩士論文，國立</w:t>
+      </w:r>
+      <w:proofErr w:type="gramStart"/>
+      <w:r>
+        <w:rPr>
+          <w:rFonts w:ascii="Times New Roman" w:eastAsia="標楷體" w:hAnsi="Times New Roman" w:cs="Gungsuh"/>
+        </w:rPr>
+        <w:t>臺</w:t>
+      </w:r>
+      <w:proofErr w:type="gramEnd"/>
+      <w:r>
+        <w:rPr>
+          <w:rFonts w:ascii="Times New Roman" w:eastAsia="標楷體" w:hAnsi="Times New Roman" w:cs="Gungsuh"/>
+        </w:rPr>
+        <w:t>北科技大學資訊工程系碩士班，台北，</w:t>
       </w:r>
       <w:r>
         <w:rPr>
@@ -16998,7 +18361,21 @@
         <w:rPr>
           <w:rFonts w:ascii="Times New Roman" w:eastAsia="標楷體" w:hAnsi="Times New Roman" w:cs="Gungsuh"/>
         </w:rPr>
-        <w:t>洪哲瑋，例外處理程式壞味道的自動化偵測與重構，碩士論文，國立臺北科技大學資訊工程系碩士班，台北，</w:t>
+        <w:t>洪哲瑋，例外處理程式壞味道的自動化偵測與重構，碩士論文，國立</w:t>
+      </w:r>
+      <w:proofErr w:type="gramStart"/>
+      <w:r>
+        <w:rPr>
+          <w:rFonts w:ascii="Times New Roman" w:eastAsia="標楷體" w:hAnsi="Times New Roman" w:cs="Gungsuh"/>
+        </w:rPr>
+        <w:t>臺</w:t>
+      </w:r>
+      <w:proofErr w:type="gramEnd"/>
+      <w:r>
+        <w:rPr>
+          <w:rFonts w:ascii="Times New Roman" w:eastAsia="標楷體" w:hAnsi="Times New Roman" w:cs="Gungsuh"/>
+        </w:rPr>
+        <w:t>北科技大學資訊工程系碩士班，台北，</w:t>
       </w:r>
       <w:r>
         <w:rPr>
@@ -17043,7 +18420,21 @@
         <w:rPr>
           <w:rFonts w:ascii="Times New Roman" w:eastAsia="標楷體" w:hAnsi="Times New Roman" w:cs="Gungsuh"/>
         </w:rPr>
-        <w:t>模型、重構、與樣式，博士論文，國立臺北科技大學機電科技研究所博士班，台北，</w:t>
+        <w:t>模型、重構、與樣式，博士論文，國立</w:t>
+      </w:r>
+      <w:proofErr w:type="gramStart"/>
+      <w:r>
+        <w:rPr>
+          <w:rFonts w:ascii="Times New Roman" w:eastAsia="標楷體" w:hAnsi="Times New Roman" w:cs="Gungsuh"/>
+        </w:rPr>
+        <w:t>臺</w:t>
+      </w:r>
+      <w:proofErr w:type="gramEnd"/>
+      <w:r>
+        <w:rPr>
+          <w:rFonts w:ascii="Times New Roman" w:eastAsia="標楷體" w:hAnsi="Times New Roman" w:cs="Gungsuh"/>
+        </w:rPr>
+        <w:t>北科技大學機電科技研究所博士班，台北，</w:t>
       </w:r>
       <w:r>
         <w:rPr>
@@ -17071,12 +18462,25 @@
           <w:rFonts w:ascii="Times New Roman" w:eastAsia="標楷體" w:hAnsi="Times New Roman" w:cs="Gungsuh"/>
         </w:rPr>
         <w:tab/>
-        <w:t xml:space="preserve">Chien-Tsun Chen. </w:t>
-      </w:r>
+      </w:r>
+      <w:proofErr w:type="spellStart"/>
       <w:r>
         <w:rPr>
           <w:rFonts w:ascii="Times New Roman" w:eastAsia="標楷體" w:hAnsi="Times New Roman" w:cs="Gungsuh"/>
         </w:rPr>
+        <w:t>Chien-Tsun</w:t>
+      </w:r>
+      <w:proofErr w:type="spellEnd"/>
+      <w:r>
+        <w:rPr>
+          <w:rFonts w:ascii="Times New Roman" w:eastAsia="標楷體" w:hAnsi="Times New Roman" w:cs="Gungsuh"/>
+        </w:rPr>
+        <w:t xml:space="preserve"> Chen. </w:t>
+      </w:r>
+      <w:r>
+        <w:rPr>
+          <w:rFonts w:ascii="Times New Roman" w:eastAsia="標楷體" w:hAnsi="Times New Roman" w:cs="Gungsuh"/>
+        </w:rPr>
         <w:t>例外處理設計的逆襲</w:t>
       </w:r>
       <w:r>
@@ -17085,11 +18489,19 @@
         </w:rPr>
         <w:t xml:space="preserve">. </w:t>
       </w:r>
+      <w:proofErr w:type="gramStart"/>
       <w:r>
         <w:rPr>
           <w:rFonts w:ascii="Times New Roman" w:eastAsia="標楷體" w:hAnsi="Times New Roman" w:cs="Gungsuh"/>
         </w:rPr>
-        <w:t>悅知文化，</w:t>
+        <w:t>悅知文化</w:t>
+      </w:r>
+      <w:proofErr w:type="gramEnd"/>
+      <w:r>
+        <w:rPr>
+          <w:rFonts w:ascii="Times New Roman" w:eastAsia="標楷體" w:hAnsi="Times New Roman" w:cs="Gungsuh"/>
+        </w:rPr>
+        <w:t>，</w:t>
       </w:r>
       <w:r>
         <w:rPr>
@@ -17139,7 +18551,20 @@
           <w:rFonts w:ascii="Times New Roman" w:eastAsia="標楷體" w:hAnsi="Times New Roman"/>
         </w:rPr>
         <w:tab/>
-        <w:t xml:space="preserve">ASTVisitor document, </w:t>
+      </w:r>
+      <w:proofErr w:type="spellStart"/>
+      <w:r>
+        <w:rPr>
+          <w:rFonts w:ascii="Times New Roman" w:eastAsia="標楷體" w:hAnsi="Times New Roman"/>
+        </w:rPr>
+        <w:t>ASTVisitor</w:t>
+      </w:r>
+      <w:proofErr w:type="spellEnd"/>
+      <w:r>
+        <w:rPr>
+          <w:rFonts w:ascii="Times New Roman" w:eastAsia="標楷體" w:hAnsi="Times New Roman"/>
+        </w:rPr>
+        <w:t xml:space="preserve"> document, </w:t>
       </w:r>
     </w:p>
     <w:p>
@@ -17176,7 +18601,20 @@
           <w:rFonts w:ascii="Times New Roman" w:eastAsia="標楷體" w:hAnsi="Times New Roman"/>
         </w:rPr>
         <w:tab/>
-        <w:t>ASTNode document,</w:t>
+      </w:r>
+      <w:proofErr w:type="spellStart"/>
+      <w:r>
+        <w:rPr>
+          <w:rFonts w:ascii="Times New Roman" w:eastAsia="標楷體" w:hAnsi="Times New Roman"/>
+        </w:rPr>
+        <w:t>ASTNode</w:t>
+      </w:r>
+      <w:proofErr w:type="spellEnd"/>
+      <w:r>
+        <w:rPr>
+          <w:rFonts w:ascii="Times New Roman" w:eastAsia="標楷體" w:hAnsi="Times New Roman"/>
+        </w:rPr>
+        <w:t xml:space="preserve"> document,</w:t>
       </w:r>
     </w:p>
     <w:p>
@@ -17205,6 +18643,12 @@
       </w:pPr>
     </w:p>
     <w:sectPr>
+      <w:headerReference w:type="even" r:id="rId45"/>
+      <w:headerReference w:type="default" r:id="rId46"/>
+      <w:footerReference w:type="even" r:id="rId47"/>
+      <w:footerReference w:type="default" r:id="rId48"/>
+      <w:headerReference w:type="first" r:id="rId49"/>
+      <w:footerReference w:type="first" r:id="rId50"/>
       <w:pgSz w:w="11906" w:h="16838"/>
       <w:pgMar w:top="1440" w:right="1800" w:bottom="1440" w:left="1800" w:header="851" w:footer="992" w:gutter="0"/>
       <w:cols w:space="425"/>
@@ -17233,6 +18677,36 @@
 </w:endnotes>
 </file>
 
+<file path=word/footer1.xml><?xml version="1.0" encoding="utf-8"?>
+<w:ftr xmlns:wpc="http://schemas.microsoft.com/office/word/2010/wordprocessingCanvas" xmlns:mc="http://schemas.openxmlformats.org/markup-compatibility/2006" xmlns:o="urn:schemas-microsoft-com:office:office" xmlns:r="http://schemas.openxmlformats.org/officeDocument/2006/relationships" xmlns:m="http://schemas.openxmlformats.org/officeDocument/2006/math" xmlns:v="urn:schemas-microsoft-com:vml" xmlns:wp14="http://schemas.microsoft.com/office/word/2010/wordprocessingDrawing" xmlns:wp="http://schemas.openxmlformats.org/drawingml/2006/wordprocessingDrawing" xmlns:w10="urn:schemas-microsoft-com:office:word" xmlns:w="http://schemas.openxmlformats.org/wordprocessingml/2006/main" xmlns:w14="http://schemas.microsoft.com/office/word/2010/wordml" xmlns:w15="http://schemas.microsoft.com/office/word/2012/wordml" xmlns:wpg="http://schemas.microsoft.com/office/word/2010/wordprocessingGroup" xmlns:wpi="http://schemas.microsoft.com/office/word/2010/wordprocessingInk" xmlns:wne="http://schemas.microsoft.com/office/word/2006/wordml" xmlns:wps="http://schemas.microsoft.com/office/word/2010/wordprocessingShape" mc:Ignorable="w14 w15 wp14">
+  <w:p>
+    <w:pPr>
+      <w:pStyle w:val="a5"/>
+    </w:pPr>
+  </w:p>
+</w:ftr>
+</file>
+
+<file path=word/footer2.xml><?xml version="1.0" encoding="utf-8"?>
+<w:ftr xmlns:wpc="http://schemas.microsoft.com/office/word/2010/wordprocessingCanvas" xmlns:mc="http://schemas.openxmlformats.org/markup-compatibility/2006" xmlns:o="urn:schemas-microsoft-com:office:office" xmlns:r="http://schemas.openxmlformats.org/officeDocument/2006/relationships" xmlns:m="http://schemas.openxmlformats.org/officeDocument/2006/math" xmlns:v="urn:schemas-microsoft-com:vml" xmlns:wp14="http://schemas.microsoft.com/office/word/2010/wordprocessingDrawing" xmlns:wp="http://schemas.openxmlformats.org/drawingml/2006/wordprocessingDrawing" xmlns:w10="urn:schemas-microsoft-com:office:word" xmlns:w="http://schemas.openxmlformats.org/wordprocessingml/2006/main" xmlns:w14="http://schemas.microsoft.com/office/word/2010/wordml" xmlns:w15="http://schemas.microsoft.com/office/word/2012/wordml" xmlns:wpg="http://schemas.microsoft.com/office/word/2010/wordprocessingGroup" xmlns:wpi="http://schemas.microsoft.com/office/word/2010/wordprocessingInk" xmlns:wne="http://schemas.microsoft.com/office/word/2006/wordml" xmlns:wps="http://schemas.microsoft.com/office/word/2010/wordprocessingShape" mc:Ignorable="w14 w15 wp14">
+  <w:p>
+    <w:pPr>
+      <w:pStyle w:val="a5"/>
+    </w:pPr>
+  </w:p>
+</w:ftr>
+</file>
+
+<file path=word/footer3.xml><?xml version="1.0" encoding="utf-8"?>
+<w:ftr xmlns:wpc="http://schemas.microsoft.com/office/word/2010/wordprocessingCanvas" xmlns:mc="http://schemas.openxmlformats.org/markup-compatibility/2006" xmlns:o="urn:schemas-microsoft-com:office:office" xmlns:r="http://schemas.openxmlformats.org/officeDocument/2006/relationships" xmlns:m="http://schemas.openxmlformats.org/officeDocument/2006/math" xmlns:v="urn:schemas-microsoft-com:vml" xmlns:wp14="http://schemas.microsoft.com/office/word/2010/wordprocessingDrawing" xmlns:wp="http://schemas.openxmlformats.org/drawingml/2006/wordprocessingDrawing" xmlns:w10="urn:schemas-microsoft-com:office:word" xmlns:w="http://schemas.openxmlformats.org/wordprocessingml/2006/main" xmlns:w14="http://schemas.microsoft.com/office/word/2010/wordml" xmlns:w15="http://schemas.microsoft.com/office/word/2012/wordml" xmlns:wpg="http://schemas.microsoft.com/office/word/2010/wordprocessingGroup" xmlns:wpi="http://schemas.microsoft.com/office/word/2010/wordprocessingInk" xmlns:wne="http://schemas.microsoft.com/office/word/2006/wordml" xmlns:wps="http://schemas.microsoft.com/office/word/2010/wordprocessingShape" mc:Ignorable="w14 w15 wp14">
+  <w:p>
+    <w:pPr>
+      <w:pStyle w:val="a5"/>
+    </w:pPr>
+  </w:p>
+</w:ftr>
+</file>
+
 <file path=word/footnotes.xml><?xml version="1.0" encoding="utf-8"?>
 <w:footnotes xmlns:wpc="http://schemas.microsoft.com/office/word/2010/wordprocessingCanvas" xmlns:mc="http://schemas.openxmlformats.org/markup-compatibility/2006" xmlns:o="urn:schemas-microsoft-com:office:office" xmlns:r="http://schemas.openxmlformats.org/officeDocument/2006/relationships" xmlns:m="http://schemas.openxmlformats.org/officeDocument/2006/math" xmlns:v="urn:schemas-microsoft-com:vml" xmlns:wp14="http://schemas.microsoft.com/office/word/2010/wordprocessingDrawing" xmlns:wp="http://schemas.openxmlformats.org/drawingml/2006/wordprocessingDrawing" xmlns:w10="urn:schemas-microsoft-com:office:word" xmlns:w="http://schemas.openxmlformats.org/wordprocessingml/2006/main" xmlns:w14="http://schemas.microsoft.com/office/word/2010/wordml" xmlns:w15="http://schemas.microsoft.com/office/word/2012/wordml" xmlns:wpg="http://schemas.microsoft.com/office/word/2010/wordprocessingGroup" xmlns:wpi="http://schemas.microsoft.com/office/word/2010/wordprocessingInk" xmlns:wne="http://schemas.microsoft.com/office/word/2006/wordml" xmlns:wps="http://schemas.microsoft.com/office/word/2010/wordprocessingShape" mc:Ignorable="w14 w15 wp14">
   <w:footnote w:type="separator" w:id="-1">
@@ -17250,6 +18724,123 @@
     </w:p>
   </w:footnote>
 </w:footnotes>
+</file>
+
+<file path=word/header1.xml><?xml version="1.0" encoding="utf-8"?>
+<w:hdr xmlns:wpc="http://schemas.microsoft.com/office/word/2010/wordprocessingCanvas" xmlns:mc="http://schemas.openxmlformats.org/markup-compatibility/2006" xmlns:o="urn:schemas-microsoft-com:office:office" xmlns:r="http://schemas.openxmlformats.org/officeDocument/2006/relationships" xmlns:m="http://schemas.openxmlformats.org/officeDocument/2006/math" xmlns:v="urn:schemas-microsoft-com:vml" xmlns:wp14="http://schemas.microsoft.com/office/word/2010/wordprocessingDrawing" xmlns:wp="http://schemas.openxmlformats.org/drawingml/2006/wordprocessingDrawing" xmlns:w10="urn:schemas-microsoft-com:office:word" xmlns:w="http://schemas.openxmlformats.org/wordprocessingml/2006/main" xmlns:w14="http://schemas.microsoft.com/office/word/2010/wordml" xmlns:w15="http://schemas.microsoft.com/office/word/2012/wordml" xmlns:wpg="http://schemas.microsoft.com/office/word/2010/wordprocessingGroup" xmlns:wpi="http://schemas.microsoft.com/office/word/2010/wordprocessingInk" xmlns:wne="http://schemas.microsoft.com/office/word/2006/wordml" xmlns:wps="http://schemas.microsoft.com/office/word/2010/wordprocessingShape" mc:Ignorable="w14 w15 wp14">
+  <w:p>
+    <w:pPr>
+      <w:pStyle w:val="a3"/>
+    </w:pPr>
+    <w:r>
+      <w:rPr>
+        <w:noProof/>
+      </w:rPr>
+      <w:pict>
+        <v:shapetype id="_x0000_t75" coordsize="21600,21600" o:spt="75" o:preferrelative="t" path="m@4@5l@4@11@9@11@9@5xe" filled="f" stroked="f">
+          <v:stroke joinstyle="miter"/>
+          <v:formulas>
+            <v:f eqn="if lineDrawn pixelLineWidth 0"/>
+            <v:f eqn="sum @0 1 0"/>
+            <v:f eqn="sum 0 0 @1"/>
+            <v:f eqn="prod @2 1 2"/>
+            <v:f eqn="prod @3 21600 pixelWidth"/>
+            <v:f eqn="prod @3 21600 pixelHeight"/>
+            <v:f eqn="sum @0 0 1"/>
+            <v:f eqn="prod @6 1 2"/>
+            <v:f eqn="prod @7 21600 pixelWidth"/>
+            <v:f eqn="sum @8 21600 0"/>
+            <v:f eqn="prod @7 21600 pixelHeight"/>
+            <v:f eqn="sum @10 21600 0"/>
+          </v:formulas>
+          <v:path o:extrusionok="f" gradientshapeok="t" o:connecttype="rect"/>
+          <o:lock v:ext="edit" aspectratio="t"/>
+        </v:shapetype>
+        <v:shape id="WordPictureWatermark988269174" o:spid="_x0000_s2050" type="#_x0000_t75" style="position:absolute;margin-left:0;margin-top:0;width:181.15pt;height:115.45pt;z-index:-251657216;mso-position-horizontal:center;mso-position-horizontal-relative:margin;mso-position-vertical:center;mso-position-vertical-relative:margin" o:allowincell="f">
+          <v:imagedata r:id="rId1" o:title="logo" gain="19661f" blacklevel="22938f"/>
+        </v:shape>
+      </w:pict>
+    </w:r>
+  </w:p>
+</w:hdr>
+</file>
+
+<file path=word/header2.xml><?xml version="1.0" encoding="utf-8"?>
+<w:hdr xmlns:wpc="http://schemas.microsoft.com/office/word/2010/wordprocessingCanvas" xmlns:mc="http://schemas.openxmlformats.org/markup-compatibility/2006" xmlns:o="urn:schemas-microsoft-com:office:office" xmlns:r="http://schemas.openxmlformats.org/officeDocument/2006/relationships" xmlns:m="http://schemas.openxmlformats.org/officeDocument/2006/math" xmlns:v="urn:schemas-microsoft-com:vml" xmlns:wp14="http://schemas.microsoft.com/office/word/2010/wordprocessingDrawing" xmlns:wp="http://schemas.openxmlformats.org/drawingml/2006/wordprocessingDrawing" xmlns:w10="urn:schemas-microsoft-com:office:word" xmlns:w="http://schemas.openxmlformats.org/wordprocessingml/2006/main" xmlns:w14="http://schemas.microsoft.com/office/word/2010/wordml" xmlns:w15="http://schemas.microsoft.com/office/word/2012/wordml" xmlns:wpg="http://schemas.microsoft.com/office/word/2010/wordprocessingGroup" xmlns:wpi="http://schemas.microsoft.com/office/word/2010/wordprocessingInk" xmlns:wne="http://schemas.microsoft.com/office/word/2006/wordml" xmlns:wps="http://schemas.microsoft.com/office/word/2010/wordprocessingShape" mc:Ignorable="w14 w15 wp14">
+  <w:p>
+    <w:pPr>
+      <w:pStyle w:val="a3"/>
+    </w:pPr>
+    <w:r>
+      <w:rPr>
+        <w:noProof/>
+      </w:rPr>
+      <w:pict>
+        <v:shapetype id="_x0000_t75" coordsize="21600,21600" o:spt="75" o:preferrelative="t" path="m@4@5l@4@11@9@11@9@5xe" filled="f" stroked="f">
+          <v:stroke joinstyle="miter"/>
+          <v:formulas>
+            <v:f eqn="if lineDrawn pixelLineWidth 0"/>
+            <v:f eqn="sum @0 1 0"/>
+            <v:f eqn="sum 0 0 @1"/>
+            <v:f eqn="prod @2 1 2"/>
+            <v:f eqn="prod @3 21600 pixelWidth"/>
+            <v:f eqn="prod @3 21600 pixelHeight"/>
+            <v:f eqn="sum @0 0 1"/>
+            <v:f eqn="prod @6 1 2"/>
+            <v:f eqn="prod @7 21600 pixelWidth"/>
+            <v:f eqn="sum @8 21600 0"/>
+            <v:f eqn="prod @7 21600 pixelHeight"/>
+            <v:f eqn="sum @10 21600 0"/>
+          </v:formulas>
+          <v:path o:extrusionok="f" gradientshapeok="t" o:connecttype="rect"/>
+          <o:lock v:ext="edit" aspectratio="t"/>
+        </v:shapetype>
+        <v:shape id="WordPictureWatermark988269175" o:spid="_x0000_s2051" type="#_x0000_t75" style="position:absolute;margin-left:0;margin-top:0;width:181.15pt;height:115.45pt;z-index:-251656192;mso-position-horizontal:center;mso-position-horizontal-relative:margin;mso-position-vertical:center;mso-position-vertical-relative:margin" o:allowincell="f">
+          <v:imagedata r:id="rId1" o:title="logo" gain="19661f" blacklevel="22938f"/>
+        </v:shape>
+      </w:pict>
+    </w:r>
+  </w:p>
+</w:hdr>
+</file>
+
+<file path=word/header3.xml><?xml version="1.0" encoding="utf-8"?>
+<w:hdr xmlns:wpc="http://schemas.microsoft.com/office/word/2010/wordprocessingCanvas" xmlns:mc="http://schemas.openxmlformats.org/markup-compatibility/2006" xmlns:o="urn:schemas-microsoft-com:office:office" xmlns:r="http://schemas.openxmlformats.org/officeDocument/2006/relationships" xmlns:m="http://schemas.openxmlformats.org/officeDocument/2006/math" xmlns:v="urn:schemas-microsoft-com:vml" xmlns:wp14="http://schemas.microsoft.com/office/word/2010/wordprocessingDrawing" xmlns:wp="http://schemas.openxmlformats.org/drawingml/2006/wordprocessingDrawing" xmlns:w10="urn:schemas-microsoft-com:office:word" xmlns:w="http://schemas.openxmlformats.org/wordprocessingml/2006/main" xmlns:w14="http://schemas.microsoft.com/office/word/2010/wordml" xmlns:w15="http://schemas.microsoft.com/office/word/2012/wordml" xmlns:wpg="http://schemas.microsoft.com/office/word/2010/wordprocessingGroup" xmlns:wpi="http://schemas.microsoft.com/office/word/2010/wordprocessingInk" xmlns:wne="http://schemas.microsoft.com/office/word/2006/wordml" xmlns:wps="http://schemas.microsoft.com/office/word/2010/wordprocessingShape" mc:Ignorable="w14 w15 wp14">
+  <w:p>
+    <w:pPr>
+      <w:pStyle w:val="a3"/>
+    </w:pPr>
+    <w:r>
+      <w:rPr>
+        <w:noProof/>
+      </w:rPr>
+      <w:pict>
+        <v:shapetype id="_x0000_t75" coordsize="21600,21600" o:spt="75" o:preferrelative="t" path="m@4@5l@4@11@9@11@9@5xe" filled="f" stroked="f">
+          <v:stroke joinstyle="miter"/>
+          <v:formulas>
+            <v:f eqn="if lineDrawn pixelLineWidth 0"/>
+            <v:f eqn="sum @0 1 0"/>
+            <v:f eqn="sum 0 0 @1"/>
+            <v:f eqn="prod @2 1 2"/>
+            <v:f eqn="prod @3 21600 pixelWidth"/>
+            <v:f eqn="prod @3 21600 pixelHeight"/>
+            <v:f eqn="sum @0 0 1"/>
+            <v:f eqn="prod @6 1 2"/>
+            <v:f eqn="prod @7 21600 pixelWidth"/>
+            <v:f eqn="sum @8 21600 0"/>
+            <v:f eqn="prod @7 21600 pixelHeight"/>
+            <v:f eqn="sum @10 21600 0"/>
+          </v:formulas>
+          <v:path o:extrusionok="f" gradientshapeok="t" o:connecttype="rect"/>
+          <o:lock v:ext="edit" aspectratio="t"/>
+        </v:shapetype>
+        <v:shape id="WordPictureWatermark988269173" o:spid="_x0000_s2049" type="#_x0000_t75" style="position:absolute;margin-left:0;margin-top:0;width:181.15pt;height:115.45pt;z-index:-251658240;mso-position-horizontal:center;mso-position-horizontal-relative:margin;mso-position-vertical:center;mso-position-vertical-relative:margin" o:allowincell="f">
+          <v:imagedata r:id="rId1" o:title="logo" gain="19661f" blacklevel="22938f"/>
+        </v:shape>
+      </w:pict>
+    </w:r>
+  </w:p>
+</w:hdr>
 </file>
 
 <file path=word/numbering.xml><?xml version="1.0" encoding="utf-8"?>
@@ -18995,7 +20586,7 @@
 </file>
 
 <file path=customXml/itemProps1.xml><?xml version="1.0" encoding="utf-8"?>
-<ds:datastoreItem xmlns:ds="http://schemas.openxmlformats.org/officeDocument/2006/customXml" ds:itemID="{AF8BABCC-5DB4-4C2D-B1E4-99706A37CC64}">
+<ds:datastoreItem xmlns:ds="http://schemas.openxmlformats.org/officeDocument/2006/customXml" ds:itemID="{8C60DE4E-A21F-4D14-819D-84F193D08862}">
   <ds:schemaRefs>
     <ds:schemaRef ds:uri="http://schemas.openxmlformats.org/officeDocument/2006/bibliography"/>
   </ds:schemaRefs>

</xml_diff>